<commit_message>
Hier müsste eventuell code rein
</commit_message>
<xml_diff>
--- a/Dokumentation Seminarkurs.docx
+++ b/Dokumentation Seminarkurs.docx
@@ -3677,29 +3677,82 @@
         </w:rPr>
         <w:t xml:space="preserve">Diesen Code </w:t>
       </w:r>
+      <w:r>
+        <w:rPr>
+          <w:sz w:val="24"/>
+          <w:szCs w:val="24"/>
+        </w:rPr>
+        <w:t>baute</w:t>
+      </w:r>
+      <w:r>
+        <w:rPr>
+          <w:sz w:val="24"/>
+          <w:szCs w:val="24"/>
+        </w:rPr>
+        <w:t xml:space="preserve"> ich dann</w:t>
+      </w:r>
+      <w:r>
+        <w:rPr>
+          <w:sz w:val="24"/>
+          <w:szCs w:val="24"/>
+        </w:rPr>
+        <w:t xml:space="preserve"> in den vorherigen Code</w:t>
+      </w:r>
+      <w:r>
+        <w:rPr>
+          <w:sz w:val="24"/>
+          <w:szCs w:val="24"/>
+        </w:rPr>
+        <w:t xml:space="preserve"> ein</w:t>
+      </w:r>
+      <w:r>
+        <w:rPr>
+          <w:sz w:val="24"/>
+          <w:szCs w:val="24"/>
+        </w:rPr>
+        <w:t>, sodass die Bots nun entlang des Pfades in Richtung Base laufen, in einem bestimmten zeitlichen Abstand zueinander spawnen und wenn sie an der Base angekommen sind, zerstört werden</w:t>
+      </w:r>
       <w:proofErr w:type="gramStart"/>
       <w:r>
         <w:rPr>
           <w:sz w:val="24"/>
           <w:szCs w:val="24"/>
         </w:rPr>
-        <w:t>hab</w:t>
+        <w:t xml:space="preserve">- </w:t>
+      </w:r>
+      <w:r>
+        <w:rPr>
+          <w:b/>
+          <w:bCs/>
+          <w:i/>
+          <w:iCs/>
+          <w:sz w:val="24"/>
+          <w:szCs w:val="24"/>
+          <w:u w:val="single"/>
+        </w:rPr>
+        <w:t xml:space="preserve"> Hier</w:t>
       </w:r>
       <w:proofErr w:type="gramEnd"/>
       <w:r>
         <w:rPr>
-          <w:sz w:val="24"/>
-          <w:szCs w:val="24"/>
-        </w:rPr>
-        <w:t xml:space="preserve"> ich dann i</w:t>
-      </w:r>
-      <w:r>
-        <w:rPr>
-          <w:sz w:val="24"/>
-          <w:szCs w:val="24"/>
-        </w:rPr>
-        <w:t xml:space="preserve">n </w:t>
-      </w:r>
+          <w:b/>
+          <w:bCs/>
+          <w:i/>
+          <w:iCs/>
+          <w:sz w:val="24"/>
+          <w:szCs w:val="24"/>
+          <w:u w:val="single"/>
+        </w:rPr>
+        <w:t xml:space="preserve"> müsste eventuell Code rein</w:t>
+      </w:r>
+    </w:p>
+    <w:p>
+      <w:pPr>
+        <w:rPr>
+          <w:sz w:val="24"/>
+          <w:szCs w:val="24"/>
+        </w:rPr>
+      </w:pPr>
     </w:p>
     <w:sectPr>
       <w:pgSz w:w="11906" w:h="16838"/>

</xml_diff>

<commit_message>
Dont go yet, go yet dont go yet go
</commit_message>
<xml_diff>
--- a/Dokumentation Seminarkurs.docx
+++ b/Dokumentation Seminarkurs.docx
@@ -3671,18 +3671,6 @@
           <w:szCs w:val="24"/>
         </w:rPr>
       </w:pPr>
-      <w:r>
-        <w:rPr>
-          <w:b/>
-          <w:bCs/>
-          <w:i/>
-          <w:iCs/>
-          <w:sz w:val="24"/>
-          <w:szCs w:val="24"/>
-          <w:u w:val="single"/>
-        </w:rPr>
-        <w:t>Hier müsste eventuell Code rein</w:t>
-      </w:r>
     </w:p>
     <w:p>
       <w:pPr>

</xml_diff>

<commit_message>
TowerSkript braucht das Projektilskript nicht mehr
</commit_message>
<xml_diff>
--- a/Dokumentation Seminarkurs.docx
+++ b/Dokumentation Seminarkurs.docx
@@ -10307,6 +10307,16 @@
       </w:r>
       <w:r>
         <w:t xml:space="preserve">  -- lag daran, dass die Kamera von Blender mit rüber kopiert wurde</w:t>
+      </w:r>
+    </w:p>
+    <w:p>
+      <w:pPr>
+        <w:ind w:left="708" w:hanging="708"/>
+        <w:jc w:val="both"/>
+      </w:pPr>
+      <w:r>
+        <w:lastRenderedPageBreak/>
+        <w:t>Projektilskript entfernen: der einfachkeit und übersichtlichkeit wegen. Außerdem besser für annimationen. Geändert: die Shoot methode instanziert kein Projektil mehr, sondern greift nun direkt auf die richtige TakeDamage methode zu. (relativ einfach wieder zurück zu gehen, falls es doch schwer mit der Animation wird.</w:t>
       </w:r>
     </w:p>
     <w:sectPr>

</xml_diff>

<commit_message>
erstes mal in Info
</commit_message>
<xml_diff>
--- a/Dokumentation Seminarkurs.docx
+++ b/Dokumentation Seminarkurs.docx
@@ -149,7 +149,7 @@
       <w:sdtContent>
         <w:p>
           <w:pPr>
-            <w:pStyle w:val="Inhaltsverzeichnisberschrift"/>
+            <w:pStyle w:val="TOCHeading"/>
             <w:jc w:val="both"/>
           </w:pPr>
           <w:r>
@@ -158,7 +158,7 @@
         </w:p>
         <w:p>
           <w:pPr>
-            <w:pStyle w:val="Verzeichnis1"/>
+            <w:pStyle w:val="TOC1"/>
             <w:tabs>
               <w:tab w:val="right" w:leader="dot" w:pos="9062"/>
             </w:tabs>
@@ -239,7 +239,7 @@
         </w:p>
         <w:p>
           <w:pPr>
-            <w:pStyle w:val="Verzeichnis1"/>
+            <w:pStyle w:val="TOC1"/>
             <w:tabs>
               <w:tab w:val="right" w:leader="dot" w:pos="9062"/>
             </w:tabs>
@@ -311,7 +311,7 @@
         </w:p>
         <w:p>
           <w:pPr>
-            <w:pStyle w:val="Verzeichnis2"/>
+            <w:pStyle w:val="TOC2"/>
             <w:tabs>
               <w:tab w:val="right" w:leader="dot" w:pos="9062"/>
             </w:tabs>
@@ -383,7 +383,7 @@
         </w:p>
         <w:p>
           <w:pPr>
-            <w:pStyle w:val="Verzeichnis2"/>
+            <w:pStyle w:val="TOC2"/>
             <w:tabs>
               <w:tab w:val="right" w:leader="dot" w:pos="9062"/>
             </w:tabs>
@@ -455,7 +455,7 @@
         </w:p>
         <w:p>
           <w:pPr>
-            <w:pStyle w:val="Verzeichnis1"/>
+            <w:pStyle w:val="TOC1"/>
             <w:tabs>
               <w:tab w:val="right" w:leader="dot" w:pos="9062"/>
             </w:tabs>
@@ -527,7 +527,7 @@
         </w:p>
         <w:p>
           <w:pPr>
-            <w:pStyle w:val="Verzeichnis1"/>
+            <w:pStyle w:val="TOC1"/>
             <w:tabs>
               <w:tab w:val="right" w:leader="dot" w:pos="9062"/>
             </w:tabs>
@@ -599,7 +599,7 @@
         </w:p>
         <w:p>
           <w:pPr>
-            <w:pStyle w:val="Verzeichnis2"/>
+            <w:pStyle w:val="TOC2"/>
             <w:tabs>
               <w:tab w:val="right" w:leader="dot" w:pos="9062"/>
             </w:tabs>
@@ -671,7 +671,7 @@
         </w:p>
         <w:p>
           <w:pPr>
-            <w:pStyle w:val="Verzeichnis2"/>
+            <w:pStyle w:val="TOC2"/>
             <w:tabs>
               <w:tab w:val="right" w:leader="dot" w:pos="9062"/>
             </w:tabs>
@@ -743,7 +743,7 @@
         </w:p>
         <w:p>
           <w:pPr>
-            <w:pStyle w:val="Verzeichnis2"/>
+            <w:pStyle w:val="TOC2"/>
             <w:tabs>
               <w:tab w:val="right" w:leader="dot" w:pos="9062"/>
             </w:tabs>
@@ -815,7 +815,7 @@
         </w:p>
         <w:p>
           <w:pPr>
-            <w:pStyle w:val="Verzeichnis3"/>
+            <w:pStyle w:val="TOC3"/>
             <w:tabs>
               <w:tab w:val="right" w:leader="dot" w:pos="9062"/>
             </w:tabs>
@@ -887,7 +887,7 @@
         </w:p>
         <w:p>
           <w:pPr>
-            <w:pStyle w:val="Verzeichnis3"/>
+            <w:pStyle w:val="TOC3"/>
             <w:tabs>
               <w:tab w:val="right" w:leader="dot" w:pos="9062"/>
             </w:tabs>
@@ -959,7 +959,7 @@
         </w:p>
         <w:p>
           <w:pPr>
-            <w:pStyle w:val="Verzeichnis3"/>
+            <w:pStyle w:val="TOC3"/>
             <w:tabs>
               <w:tab w:val="right" w:leader="dot" w:pos="9062"/>
             </w:tabs>
@@ -1031,7 +1031,7 @@
         </w:p>
         <w:p>
           <w:pPr>
-            <w:pStyle w:val="Verzeichnis2"/>
+            <w:pStyle w:val="TOC2"/>
             <w:tabs>
               <w:tab w:val="right" w:leader="dot" w:pos="9062"/>
             </w:tabs>
@@ -1103,7 +1103,7 @@
         </w:p>
         <w:p>
           <w:pPr>
-            <w:pStyle w:val="Verzeichnis3"/>
+            <w:pStyle w:val="TOC3"/>
             <w:tabs>
               <w:tab w:val="right" w:leader="dot" w:pos="9062"/>
             </w:tabs>
@@ -1175,7 +1175,7 @@
         </w:p>
         <w:p>
           <w:pPr>
-            <w:pStyle w:val="Verzeichnis3"/>
+            <w:pStyle w:val="TOC3"/>
             <w:tabs>
               <w:tab w:val="right" w:leader="dot" w:pos="9062"/>
             </w:tabs>
@@ -1247,7 +1247,7 @@
         </w:p>
         <w:p>
           <w:pPr>
-            <w:pStyle w:val="Verzeichnis3"/>
+            <w:pStyle w:val="TOC3"/>
             <w:tabs>
               <w:tab w:val="right" w:leader="dot" w:pos="9062"/>
             </w:tabs>
@@ -1319,7 +1319,7 @@
         </w:p>
         <w:p>
           <w:pPr>
-            <w:pStyle w:val="Verzeichnis2"/>
+            <w:pStyle w:val="TOC2"/>
             <w:tabs>
               <w:tab w:val="right" w:leader="dot" w:pos="9062"/>
             </w:tabs>
@@ -1391,7 +1391,7 @@
         </w:p>
         <w:p>
           <w:pPr>
-            <w:pStyle w:val="Verzeichnis3"/>
+            <w:pStyle w:val="TOC3"/>
             <w:tabs>
               <w:tab w:val="right" w:leader="dot" w:pos="9062"/>
             </w:tabs>
@@ -1463,7 +1463,7 @@
         </w:p>
         <w:p>
           <w:pPr>
-            <w:pStyle w:val="Verzeichnis3"/>
+            <w:pStyle w:val="TOC3"/>
             <w:tabs>
               <w:tab w:val="right" w:leader="dot" w:pos="9062"/>
             </w:tabs>
@@ -1535,7 +1535,7 @@
         </w:p>
         <w:p>
           <w:pPr>
-            <w:pStyle w:val="Verzeichnis2"/>
+            <w:pStyle w:val="TOC2"/>
             <w:tabs>
               <w:tab w:val="right" w:leader="dot" w:pos="9062"/>
             </w:tabs>
@@ -1607,7 +1607,7 @@
         </w:p>
         <w:p>
           <w:pPr>
-            <w:pStyle w:val="Verzeichnis3"/>
+            <w:pStyle w:val="TOC3"/>
             <w:tabs>
               <w:tab w:val="right" w:leader="dot" w:pos="9062"/>
             </w:tabs>
@@ -1679,7 +1679,7 @@
         </w:p>
         <w:p>
           <w:pPr>
-            <w:pStyle w:val="Verzeichnis3"/>
+            <w:pStyle w:val="TOC3"/>
             <w:tabs>
               <w:tab w:val="right" w:leader="dot" w:pos="9062"/>
             </w:tabs>
@@ -1751,7 +1751,7 @@
         </w:p>
         <w:p>
           <w:pPr>
-            <w:pStyle w:val="Verzeichnis3"/>
+            <w:pStyle w:val="TOC3"/>
             <w:tabs>
               <w:tab w:val="right" w:leader="dot" w:pos="9062"/>
             </w:tabs>
@@ -1823,7 +1823,7 @@
         </w:p>
         <w:p>
           <w:pPr>
-            <w:pStyle w:val="Verzeichnis3"/>
+            <w:pStyle w:val="TOC3"/>
             <w:tabs>
               <w:tab w:val="right" w:leader="dot" w:pos="9062"/>
             </w:tabs>
@@ -1895,7 +1895,7 @@
         </w:p>
         <w:p>
           <w:pPr>
-            <w:pStyle w:val="Verzeichnis2"/>
+            <w:pStyle w:val="TOC2"/>
             <w:tabs>
               <w:tab w:val="right" w:leader="dot" w:pos="9062"/>
             </w:tabs>
@@ -1967,7 +1967,7 @@
         </w:p>
         <w:p>
           <w:pPr>
-            <w:pStyle w:val="Verzeichnis3"/>
+            <w:pStyle w:val="TOC3"/>
             <w:tabs>
               <w:tab w:val="right" w:leader="dot" w:pos="9062"/>
             </w:tabs>
@@ -2039,7 +2039,7 @@
         </w:p>
         <w:p>
           <w:pPr>
-            <w:pStyle w:val="Verzeichnis3"/>
+            <w:pStyle w:val="TOC3"/>
             <w:tabs>
               <w:tab w:val="right" w:leader="dot" w:pos="9062"/>
             </w:tabs>
@@ -2111,7 +2111,7 @@
         </w:p>
         <w:p>
           <w:pPr>
-            <w:pStyle w:val="Verzeichnis2"/>
+            <w:pStyle w:val="TOC2"/>
             <w:tabs>
               <w:tab w:val="right" w:leader="dot" w:pos="9062"/>
             </w:tabs>
@@ -2183,7 +2183,7 @@
         </w:p>
         <w:p>
           <w:pPr>
-            <w:pStyle w:val="Verzeichnis3"/>
+            <w:pStyle w:val="TOC3"/>
             <w:tabs>
               <w:tab w:val="right" w:leader="dot" w:pos="9062"/>
             </w:tabs>
@@ -2255,7 +2255,7 @@
         </w:p>
         <w:p>
           <w:pPr>
-            <w:pStyle w:val="Verzeichnis2"/>
+            <w:pStyle w:val="TOC2"/>
             <w:tabs>
               <w:tab w:val="right" w:leader="dot" w:pos="9062"/>
             </w:tabs>
@@ -2327,7 +2327,7 @@
         </w:p>
         <w:p>
           <w:pPr>
-            <w:pStyle w:val="Verzeichnis3"/>
+            <w:pStyle w:val="TOC3"/>
             <w:tabs>
               <w:tab w:val="right" w:leader="dot" w:pos="9062"/>
             </w:tabs>
@@ -2399,7 +2399,7 @@
         </w:p>
         <w:p>
           <w:pPr>
-            <w:pStyle w:val="Verzeichnis3"/>
+            <w:pStyle w:val="TOC3"/>
             <w:tabs>
               <w:tab w:val="right" w:leader="dot" w:pos="9062"/>
             </w:tabs>
@@ -2471,7 +2471,7 @@
         </w:p>
         <w:p>
           <w:pPr>
-            <w:pStyle w:val="Verzeichnis1"/>
+            <w:pStyle w:val="TOC1"/>
             <w:tabs>
               <w:tab w:val="right" w:leader="dot" w:pos="9062"/>
             </w:tabs>
@@ -2543,7 +2543,7 @@
         </w:p>
         <w:p>
           <w:pPr>
-            <w:pStyle w:val="Verzeichnis2"/>
+            <w:pStyle w:val="TOC2"/>
             <w:tabs>
               <w:tab w:val="right" w:leader="dot" w:pos="9062"/>
             </w:tabs>
@@ -2615,7 +2615,7 @@
         </w:p>
         <w:p>
           <w:pPr>
-            <w:pStyle w:val="Verzeichnis3"/>
+            <w:pStyle w:val="TOC3"/>
             <w:tabs>
               <w:tab w:val="right" w:leader="dot" w:pos="9062"/>
             </w:tabs>
@@ -2687,7 +2687,7 @@
         </w:p>
         <w:p>
           <w:pPr>
-            <w:pStyle w:val="Verzeichnis2"/>
+            <w:pStyle w:val="TOC2"/>
             <w:tabs>
               <w:tab w:val="right" w:leader="dot" w:pos="9062"/>
             </w:tabs>
@@ -2759,7 +2759,7 @@
         </w:p>
         <w:p>
           <w:pPr>
-            <w:pStyle w:val="Verzeichnis1"/>
+            <w:pStyle w:val="TOC1"/>
             <w:tabs>
               <w:tab w:val="right" w:leader="dot" w:pos="9062"/>
             </w:tabs>
@@ -2831,7 +2831,7 @@
         </w:p>
         <w:p>
           <w:pPr>
-            <w:pStyle w:val="Verzeichnis2"/>
+            <w:pStyle w:val="TOC2"/>
             <w:tabs>
               <w:tab w:val="right" w:leader="dot" w:pos="9062"/>
             </w:tabs>
@@ -2903,7 +2903,7 @@
         </w:p>
         <w:p>
           <w:pPr>
-            <w:pStyle w:val="Verzeichnis3"/>
+            <w:pStyle w:val="TOC3"/>
             <w:tabs>
               <w:tab w:val="right" w:leader="dot" w:pos="9062"/>
             </w:tabs>
@@ -2975,7 +2975,7 @@
         </w:p>
         <w:p>
           <w:pPr>
-            <w:pStyle w:val="Verzeichnis1"/>
+            <w:pStyle w:val="TOC1"/>
             <w:tabs>
               <w:tab w:val="right" w:leader="dot" w:pos="9062"/>
             </w:tabs>
@@ -3047,7 +3047,7 @@
         </w:p>
         <w:p>
           <w:pPr>
-            <w:pStyle w:val="Verzeichnis2"/>
+            <w:pStyle w:val="TOC2"/>
             <w:tabs>
               <w:tab w:val="right" w:leader="dot" w:pos="9062"/>
             </w:tabs>
@@ -3119,7 +3119,7 @@
         </w:p>
         <w:p>
           <w:pPr>
-            <w:pStyle w:val="Verzeichnis2"/>
+            <w:pStyle w:val="TOC2"/>
             <w:tabs>
               <w:tab w:val="right" w:leader="dot" w:pos="9062"/>
             </w:tabs>
@@ -3191,7 +3191,7 @@
         </w:p>
         <w:p>
           <w:pPr>
-            <w:pStyle w:val="Verzeichnis2"/>
+            <w:pStyle w:val="TOC2"/>
             <w:tabs>
               <w:tab w:val="right" w:leader="dot" w:pos="9062"/>
             </w:tabs>
@@ -3291,7 +3291,7 @@
     </w:p>
     <w:p>
       <w:pPr>
-        <w:pStyle w:val="berschrift1"/>
+        <w:pStyle w:val="Heading1"/>
         <w:jc w:val="both"/>
       </w:pPr>
       <w:bookmarkStart w:id="0" w:name="_Toc187937355"/>
@@ -3326,7 +3326,7 @@
     </w:p>
     <w:p>
       <w:pPr>
-        <w:pStyle w:val="Listenabsatz"/>
+        <w:pStyle w:val="ListParagraph"/>
         <w:numPr>
           <w:ilvl w:val="0"/>
           <w:numId w:val="4"/>
@@ -3351,7 +3351,7 @@
     </w:p>
     <w:p>
       <w:pPr>
-        <w:pStyle w:val="Listenabsatz"/>
+        <w:pStyle w:val="ListParagraph"/>
         <w:numPr>
           <w:ilvl w:val="1"/>
           <w:numId w:val="4"/>
@@ -3374,7 +3374,7 @@
     </w:p>
     <w:p>
       <w:pPr>
-        <w:pStyle w:val="Listenabsatz"/>
+        <w:pStyle w:val="ListParagraph"/>
         <w:numPr>
           <w:ilvl w:val="1"/>
           <w:numId w:val="4"/>
@@ -3397,7 +3397,7 @@
     </w:p>
     <w:p>
       <w:pPr>
-        <w:pStyle w:val="berschrift1"/>
+        <w:pStyle w:val="Heading1"/>
         <w:jc w:val="both"/>
       </w:pPr>
       <w:bookmarkStart w:id="1" w:name="_Toc187937356"/>
@@ -3408,7 +3408,7 @@
     </w:p>
     <w:p>
       <w:pPr>
-        <w:pStyle w:val="Listenabsatz"/>
+        <w:pStyle w:val="ListParagraph"/>
         <w:numPr>
           <w:ilvl w:val="0"/>
           <w:numId w:val="4"/>
@@ -3453,7 +3453,7 @@
     </w:p>
     <w:p>
       <w:pPr>
-        <w:pStyle w:val="Listenabsatz"/>
+        <w:pStyle w:val="ListParagraph"/>
         <w:numPr>
           <w:ilvl w:val="1"/>
           <w:numId w:val="4"/>
@@ -3476,7 +3476,7 @@
     </w:p>
     <w:p>
       <w:pPr>
-        <w:pStyle w:val="Listenabsatz"/>
+        <w:pStyle w:val="ListParagraph"/>
         <w:numPr>
           <w:ilvl w:val="2"/>
           <w:numId w:val="4"/>
@@ -3509,7 +3509,7 @@
     </w:p>
     <w:p>
       <w:pPr>
-        <w:pStyle w:val="Listenabsatz"/>
+        <w:pStyle w:val="ListParagraph"/>
         <w:numPr>
           <w:ilvl w:val="2"/>
           <w:numId w:val="4"/>
@@ -3542,7 +3542,7 @@
     </w:p>
     <w:p>
       <w:pPr>
-        <w:pStyle w:val="Listenabsatz"/>
+        <w:pStyle w:val="ListParagraph"/>
         <w:numPr>
           <w:ilvl w:val="1"/>
           <w:numId w:val="4"/>
@@ -3565,7 +3565,7 @@
     </w:p>
     <w:p>
       <w:pPr>
-        <w:pStyle w:val="Listenabsatz"/>
+        <w:pStyle w:val="ListParagraph"/>
         <w:numPr>
           <w:ilvl w:val="2"/>
           <w:numId w:val="4"/>
@@ -3598,7 +3598,7 @@
     </w:p>
     <w:p>
       <w:pPr>
-        <w:pStyle w:val="Listenabsatz"/>
+        <w:pStyle w:val="ListParagraph"/>
         <w:numPr>
           <w:ilvl w:val="2"/>
           <w:numId w:val="4"/>
@@ -3631,7 +3631,7 @@
     </w:p>
     <w:p>
       <w:pPr>
-        <w:pStyle w:val="Listenabsatz"/>
+        <w:pStyle w:val="ListParagraph"/>
         <w:numPr>
           <w:ilvl w:val="0"/>
           <w:numId w:val="4"/>
@@ -3654,7 +3654,7 @@
     </w:p>
     <w:p>
       <w:pPr>
-        <w:pStyle w:val="Listenabsatz"/>
+        <w:pStyle w:val="ListParagraph"/>
         <w:numPr>
           <w:ilvl w:val="1"/>
           <w:numId w:val="4"/>
@@ -3691,7 +3691,7 @@
     </w:p>
     <w:p>
       <w:pPr>
-        <w:pStyle w:val="Listenabsatz"/>
+        <w:pStyle w:val="ListParagraph"/>
         <w:numPr>
           <w:ilvl w:val="1"/>
           <w:numId w:val="4"/>
@@ -3712,7 +3712,7 @@
     </w:p>
     <w:p>
       <w:pPr>
-        <w:pStyle w:val="Listenabsatz"/>
+        <w:pStyle w:val="ListParagraph"/>
         <w:numPr>
           <w:ilvl w:val="0"/>
           <w:numId w:val="4"/>
@@ -3747,7 +3747,7 @@
     </w:p>
     <w:p>
       <w:pPr>
-        <w:pStyle w:val="Listenabsatz"/>
+        <w:pStyle w:val="ListParagraph"/>
         <w:numPr>
           <w:ilvl w:val="1"/>
           <w:numId w:val="4"/>
@@ -3770,7 +3770,7 @@
     </w:p>
     <w:p>
       <w:pPr>
-        <w:pStyle w:val="Listenabsatz"/>
+        <w:pStyle w:val="ListParagraph"/>
         <w:numPr>
           <w:ilvl w:val="1"/>
           <w:numId w:val="4"/>
@@ -3793,7 +3793,7 @@
     </w:p>
     <w:p>
       <w:pPr>
-        <w:pStyle w:val="Listenabsatz"/>
+        <w:pStyle w:val="ListParagraph"/>
         <w:numPr>
           <w:ilvl w:val="0"/>
           <w:numId w:val="4"/>
@@ -3816,7 +3816,7 @@
     </w:p>
     <w:p>
       <w:pPr>
-        <w:pStyle w:val="Listenabsatz"/>
+        <w:pStyle w:val="ListParagraph"/>
         <w:numPr>
           <w:ilvl w:val="1"/>
           <w:numId w:val="4"/>
@@ -3837,7 +3837,7 @@
     </w:p>
     <w:p>
       <w:pPr>
-        <w:pStyle w:val="Listenabsatz"/>
+        <w:pStyle w:val="ListParagraph"/>
         <w:numPr>
           <w:ilvl w:val="1"/>
           <w:numId w:val="4"/>
@@ -3858,7 +3858,7 @@
     </w:p>
     <w:p>
       <w:pPr>
-        <w:pStyle w:val="Listenabsatz"/>
+        <w:pStyle w:val="ListParagraph"/>
         <w:numPr>
           <w:ilvl w:val="1"/>
           <w:numId w:val="4"/>
@@ -3879,7 +3879,7 @@
     </w:p>
     <w:p>
       <w:pPr>
-        <w:pStyle w:val="Listenabsatz"/>
+        <w:pStyle w:val="ListParagraph"/>
         <w:numPr>
           <w:ilvl w:val="0"/>
           <w:numId w:val="4"/>
@@ -3902,7 +3902,7 @@
     </w:p>
     <w:p>
       <w:pPr>
-        <w:pStyle w:val="Listenabsatz"/>
+        <w:pStyle w:val="ListParagraph"/>
         <w:numPr>
           <w:ilvl w:val="1"/>
           <w:numId w:val="4"/>
@@ -3923,7 +3923,7 @@
     </w:p>
     <w:p>
       <w:pPr>
-        <w:pStyle w:val="Listenabsatz"/>
+        <w:pStyle w:val="ListParagraph"/>
         <w:numPr>
           <w:ilvl w:val="2"/>
           <w:numId w:val="4"/>
@@ -3944,7 +3944,7 @@
     </w:p>
     <w:p>
       <w:pPr>
-        <w:pStyle w:val="Listenabsatz"/>
+        <w:pStyle w:val="ListParagraph"/>
         <w:numPr>
           <w:ilvl w:val="2"/>
           <w:numId w:val="4"/>
@@ -3965,7 +3965,7 @@
     </w:p>
     <w:p>
       <w:pPr>
-        <w:pStyle w:val="Listenabsatz"/>
+        <w:pStyle w:val="ListParagraph"/>
         <w:numPr>
           <w:ilvl w:val="2"/>
           <w:numId w:val="4"/>
@@ -3986,7 +3986,7 @@
     </w:p>
     <w:p>
       <w:pPr>
-        <w:pStyle w:val="Listenabsatz"/>
+        <w:pStyle w:val="ListParagraph"/>
         <w:numPr>
           <w:ilvl w:val="1"/>
           <w:numId w:val="4"/>
@@ -4007,7 +4007,7 @@
     </w:p>
     <w:p>
       <w:pPr>
-        <w:pStyle w:val="Listenabsatz"/>
+        <w:pStyle w:val="ListParagraph"/>
         <w:numPr>
           <w:ilvl w:val="2"/>
           <w:numId w:val="4"/>
@@ -4028,7 +4028,7 @@
     </w:p>
     <w:p>
       <w:pPr>
-        <w:pStyle w:val="Listenabsatz"/>
+        <w:pStyle w:val="ListParagraph"/>
         <w:numPr>
           <w:ilvl w:val="2"/>
           <w:numId w:val="4"/>
@@ -4049,7 +4049,7 @@
     </w:p>
     <w:p>
       <w:pPr>
-        <w:pStyle w:val="berschrift2"/>
+        <w:pStyle w:val="Heading2"/>
         <w:jc w:val="both"/>
       </w:pPr>
       <w:r>
@@ -4111,7 +4111,7 @@
     </w:p>
     <w:p>
       <w:pPr>
-        <w:pStyle w:val="berschrift2"/>
+        <w:pStyle w:val="Heading2"/>
         <w:jc w:val="both"/>
       </w:pPr>
       <w:bookmarkStart w:id="3" w:name="_Toc187937358"/>
@@ -4138,7 +4138,7 @@
     </w:p>
     <w:p>
       <w:pPr>
-        <w:pStyle w:val="berschrift1"/>
+        <w:pStyle w:val="Heading1"/>
         <w:jc w:val="both"/>
       </w:pPr>
       <w:bookmarkStart w:id="4" w:name="_Toc187937359"/>
@@ -4155,7 +4155,7 @@
     </w:p>
     <w:p>
       <w:pPr>
-        <w:pStyle w:val="Listenabsatz"/>
+        <w:pStyle w:val="ListParagraph"/>
         <w:numPr>
           <w:ilvl w:val="0"/>
           <w:numId w:val="11"/>
@@ -4176,7 +4176,7 @@
     </w:p>
     <w:p>
       <w:pPr>
-        <w:pStyle w:val="Listenabsatz"/>
+        <w:pStyle w:val="ListParagraph"/>
         <w:numPr>
           <w:ilvl w:val="1"/>
           <w:numId w:val="11"/>
@@ -4199,7 +4199,7 @@
     </w:p>
     <w:p>
       <w:pPr>
-        <w:pStyle w:val="Listenabsatz"/>
+        <w:pStyle w:val="ListParagraph"/>
         <w:numPr>
           <w:ilvl w:val="2"/>
           <w:numId w:val="11"/>
@@ -4222,7 +4222,7 @@
     </w:p>
     <w:p>
       <w:pPr>
-        <w:pStyle w:val="Listenabsatz"/>
+        <w:pStyle w:val="ListParagraph"/>
         <w:numPr>
           <w:ilvl w:val="3"/>
           <w:numId w:val="11"/>
@@ -4245,7 +4245,7 @@
     </w:p>
     <w:p>
       <w:pPr>
-        <w:pStyle w:val="Listenabsatz"/>
+        <w:pStyle w:val="ListParagraph"/>
         <w:numPr>
           <w:ilvl w:val="4"/>
           <w:numId w:val="11"/>
@@ -4268,7 +4268,7 @@
     </w:p>
     <w:p>
       <w:pPr>
-        <w:pStyle w:val="Listenabsatz"/>
+        <w:pStyle w:val="ListParagraph"/>
         <w:numPr>
           <w:ilvl w:val="4"/>
           <w:numId w:val="11"/>
@@ -4291,7 +4291,7 @@
     </w:p>
     <w:p>
       <w:pPr>
-        <w:pStyle w:val="Listenabsatz"/>
+        <w:pStyle w:val="ListParagraph"/>
         <w:numPr>
           <w:ilvl w:val="4"/>
           <w:numId w:val="11"/>
@@ -4314,7 +4314,7 @@
     </w:p>
     <w:p>
       <w:pPr>
-        <w:pStyle w:val="Listenabsatz"/>
+        <w:pStyle w:val="ListParagraph"/>
         <w:numPr>
           <w:ilvl w:val="4"/>
           <w:numId w:val="11"/>
@@ -4337,7 +4337,7 @@
     </w:p>
     <w:p>
       <w:pPr>
-        <w:pStyle w:val="Listenabsatz"/>
+        <w:pStyle w:val="ListParagraph"/>
         <w:numPr>
           <w:ilvl w:val="2"/>
           <w:numId w:val="11"/>
@@ -4360,7 +4360,7 @@
     </w:p>
     <w:p>
       <w:pPr>
-        <w:pStyle w:val="Listenabsatz"/>
+        <w:pStyle w:val="ListParagraph"/>
         <w:numPr>
           <w:ilvl w:val="2"/>
           <w:numId w:val="11"/>
@@ -4383,7 +4383,7 @@
     </w:p>
     <w:p>
       <w:pPr>
-        <w:pStyle w:val="Listenabsatz"/>
+        <w:pStyle w:val="ListParagraph"/>
         <w:numPr>
           <w:ilvl w:val="3"/>
           <w:numId w:val="11"/>
@@ -4406,7 +4406,7 @@
     </w:p>
     <w:p>
       <w:pPr>
-        <w:pStyle w:val="Listenabsatz"/>
+        <w:pStyle w:val="ListParagraph"/>
         <w:numPr>
           <w:ilvl w:val="1"/>
           <w:numId w:val="11"/>
@@ -4434,7 +4434,7 @@
     </w:p>
     <w:p>
       <w:pPr>
-        <w:pStyle w:val="Listenabsatz"/>
+        <w:pStyle w:val="ListParagraph"/>
         <w:numPr>
           <w:ilvl w:val="2"/>
           <w:numId w:val="11"/>
@@ -4463,7 +4463,7 @@
     </w:p>
     <w:p>
       <w:pPr>
-        <w:pStyle w:val="Listenabsatz"/>
+        <w:pStyle w:val="ListParagraph"/>
         <w:numPr>
           <w:ilvl w:val="3"/>
           <w:numId w:val="11"/>
@@ -4486,7 +4486,7 @@
     </w:p>
     <w:p>
       <w:pPr>
-        <w:pStyle w:val="Listenabsatz"/>
+        <w:pStyle w:val="ListParagraph"/>
         <w:numPr>
           <w:ilvl w:val="3"/>
           <w:numId w:val="11"/>
@@ -4507,7 +4507,7 @@
     </w:p>
     <w:p>
       <w:pPr>
-        <w:pStyle w:val="Listenabsatz"/>
+        <w:pStyle w:val="ListParagraph"/>
         <w:numPr>
           <w:ilvl w:val="3"/>
           <w:numId w:val="11"/>
@@ -4530,7 +4530,7 @@
     </w:p>
     <w:p>
       <w:pPr>
-        <w:pStyle w:val="Listenabsatz"/>
+        <w:pStyle w:val="ListParagraph"/>
         <w:numPr>
           <w:ilvl w:val="3"/>
           <w:numId w:val="11"/>
@@ -4553,7 +4553,7 @@
     </w:p>
     <w:p>
       <w:pPr>
-        <w:pStyle w:val="Listenabsatz"/>
+        <w:pStyle w:val="ListParagraph"/>
         <w:numPr>
           <w:ilvl w:val="2"/>
           <w:numId w:val="11"/>
@@ -4592,7 +4592,7 @@
     </w:p>
     <w:p>
       <w:pPr>
-        <w:pStyle w:val="Listenabsatz"/>
+        <w:pStyle w:val="ListParagraph"/>
         <w:numPr>
           <w:ilvl w:val="2"/>
           <w:numId w:val="11"/>
@@ -4615,7 +4615,7 @@
     </w:p>
     <w:p>
       <w:pPr>
-        <w:pStyle w:val="Listenabsatz"/>
+        <w:pStyle w:val="ListParagraph"/>
         <w:numPr>
           <w:ilvl w:val="2"/>
           <w:numId w:val="11"/>
@@ -4638,7 +4638,7 @@
     </w:p>
     <w:p>
       <w:pPr>
-        <w:pStyle w:val="Listenabsatz"/>
+        <w:pStyle w:val="ListParagraph"/>
         <w:numPr>
           <w:ilvl w:val="3"/>
           <w:numId w:val="11"/>
@@ -4661,7 +4661,7 @@
     </w:p>
     <w:p>
       <w:pPr>
-        <w:pStyle w:val="Listenabsatz"/>
+        <w:pStyle w:val="ListParagraph"/>
         <w:numPr>
           <w:ilvl w:val="3"/>
           <w:numId w:val="11"/>
@@ -4684,7 +4684,7 @@
     </w:p>
     <w:p>
       <w:pPr>
-        <w:pStyle w:val="Listenabsatz"/>
+        <w:pStyle w:val="ListParagraph"/>
         <w:numPr>
           <w:ilvl w:val="2"/>
           <w:numId w:val="11"/>
@@ -4721,7 +4721,7 @@
     </w:p>
     <w:p>
       <w:pPr>
-        <w:pStyle w:val="Listenabsatz"/>
+        <w:pStyle w:val="ListParagraph"/>
         <w:numPr>
           <w:ilvl w:val="2"/>
           <w:numId w:val="11"/>
@@ -4742,7 +4742,7 @@
     </w:p>
     <w:p>
       <w:pPr>
-        <w:pStyle w:val="Listenabsatz"/>
+        <w:pStyle w:val="ListParagraph"/>
         <w:numPr>
           <w:ilvl w:val="1"/>
           <w:numId w:val="11"/>
@@ -4763,7 +4763,7 @@
     </w:p>
     <w:p>
       <w:pPr>
-        <w:pStyle w:val="Listenabsatz"/>
+        <w:pStyle w:val="ListParagraph"/>
         <w:numPr>
           <w:ilvl w:val="2"/>
           <w:numId w:val="11"/>
@@ -4792,7 +4792,7 @@
     </w:p>
     <w:p>
       <w:pPr>
-        <w:pStyle w:val="Listenabsatz"/>
+        <w:pStyle w:val="ListParagraph"/>
         <w:numPr>
           <w:ilvl w:val="2"/>
           <w:numId w:val="11"/>
@@ -4815,7 +4815,7 @@
     </w:p>
     <w:p>
       <w:pPr>
-        <w:pStyle w:val="Listenabsatz"/>
+        <w:pStyle w:val="ListParagraph"/>
         <w:numPr>
           <w:ilvl w:val="1"/>
           <w:numId w:val="11"/>
@@ -4838,7 +4838,7 @@
     </w:p>
     <w:p>
       <w:pPr>
-        <w:pStyle w:val="Listenabsatz"/>
+        <w:pStyle w:val="ListParagraph"/>
         <w:numPr>
           <w:ilvl w:val="2"/>
           <w:numId w:val="11"/>
@@ -4861,7 +4861,7 @@
     </w:p>
     <w:p>
       <w:pPr>
-        <w:pStyle w:val="Listenabsatz"/>
+        <w:pStyle w:val="ListParagraph"/>
         <w:numPr>
           <w:ilvl w:val="2"/>
           <w:numId w:val="11"/>
@@ -4884,7 +4884,7 @@
     </w:p>
     <w:p>
       <w:pPr>
-        <w:pStyle w:val="Listenabsatz"/>
+        <w:pStyle w:val="ListParagraph"/>
         <w:numPr>
           <w:ilvl w:val="1"/>
           <w:numId w:val="11"/>
@@ -4905,7 +4905,7 @@
     </w:p>
     <w:p>
       <w:pPr>
-        <w:pStyle w:val="Listenabsatz"/>
+        <w:pStyle w:val="ListParagraph"/>
         <w:numPr>
           <w:ilvl w:val="2"/>
           <w:numId w:val="11"/>
@@ -4926,7 +4926,7 @@
     </w:p>
     <w:p>
       <w:pPr>
-        <w:pStyle w:val="Listenabsatz"/>
+        <w:pStyle w:val="ListParagraph"/>
         <w:numPr>
           <w:ilvl w:val="3"/>
           <w:numId w:val="11"/>
@@ -4948,7 +4948,7 @@
     </w:p>
     <w:p>
       <w:pPr>
-        <w:pStyle w:val="Listenabsatz"/>
+        <w:pStyle w:val="ListParagraph"/>
         <w:numPr>
           <w:ilvl w:val="2"/>
           <w:numId w:val="11"/>
@@ -4969,7 +4969,7 @@
     </w:p>
     <w:p>
       <w:pPr>
-        <w:pStyle w:val="Listenabsatz"/>
+        <w:pStyle w:val="ListParagraph"/>
         <w:numPr>
           <w:ilvl w:val="3"/>
           <w:numId w:val="11"/>
@@ -4991,7 +4991,7 @@
     </w:p>
     <w:p>
       <w:pPr>
-        <w:pStyle w:val="Listenabsatz"/>
+        <w:pStyle w:val="ListParagraph"/>
         <w:numPr>
           <w:ilvl w:val="3"/>
           <w:numId w:val="11"/>
@@ -5013,7 +5013,7 @@
     </w:p>
     <w:p>
       <w:pPr>
-        <w:pStyle w:val="Listenabsatz"/>
+        <w:pStyle w:val="ListParagraph"/>
         <w:numPr>
           <w:ilvl w:val="2"/>
           <w:numId w:val="11"/>
@@ -5034,7 +5034,7 @@
     </w:p>
     <w:p>
       <w:pPr>
-        <w:pStyle w:val="Listenabsatz"/>
+        <w:pStyle w:val="ListParagraph"/>
         <w:numPr>
           <w:ilvl w:val="1"/>
           <w:numId w:val="11"/>
@@ -5055,7 +5055,7 @@
     </w:p>
     <w:p>
       <w:pPr>
-        <w:pStyle w:val="Listenabsatz"/>
+        <w:pStyle w:val="ListParagraph"/>
         <w:numPr>
           <w:ilvl w:val="0"/>
           <w:numId w:val="11"/>
@@ -5076,7 +5076,7 @@
     </w:p>
     <w:p>
       <w:pPr>
-        <w:pStyle w:val="Listenabsatz"/>
+        <w:pStyle w:val="ListParagraph"/>
         <w:numPr>
           <w:ilvl w:val="1"/>
           <w:numId w:val="11"/>
@@ -5097,7 +5097,7 @@
     </w:p>
     <w:p>
       <w:pPr>
-        <w:pStyle w:val="Listenabsatz"/>
+        <w:pStyle w:val="ListParagraph"/>
         <w:numPr>
           <w:ilvl w:val="2"/>
           <w:numId w:val="11"/>
@@ -5118,7 +5118,7 @@
     </w:p>
     <w:p>
       <w:pPr>
-        <w:pStyle w:val="Listenabsatz"/>
+        <w:pStyle w:val="ListParagraph"/>
         <w:numPr>
           <w:ilvl w:val="1"/>
           <w:numId w:val="11"/>
@@ -5217,7 +5217,7 @@
     </w:p>
     <w:p>
       <w:pPr>
-        <w:pStyle w:val="berschrift1"/>
+        <w:pStyle w:val="Heading1"/>
         <w:jc w:val="both"/>
         <w:rPr>
           <w:b w:val="0"/>
@@ -5245,13 +5245,13 @@
       <w:pPr>
         <w:jc w:val="both"/>
         <w:rPr>
-          <w:rStyle w:val="berschrift2Zchn"/>
+          <w:rStyle w:val="Heading2Char"/>
         </w:rPr>
       </w:pPr>
       <w:bookmarkStart w:id="6" w:name="_Toc187937361"/>
       <w:r>
         <w:rPr>
-          <w:rStyle w:val="berschrift2Zchn"/>
+          <w:rStyle w:val="Heading2Char"/>
         </w:rPr>
         <w:t>Entwicklungsumgebung:</w:t>
       </w:r>
@@ -5270,7 +5270,7 @@
     </w:p>
     <w:p>
       <w:pPr>
-        <w:pStyle w:val="berschrift2"/>
+        <w:pStyle w:val="Heading2"/>
         <w:jc w:val="both"/>
       </w:pPr>
       <w:bookmarkStart w:id="7" w:name="_Toc187937362"/>
@@ -5292,7 +5292,7 @@
     </w:p>
     <w:p>
       <w:pPr>
-        <w:pStyle w:val="berschrift2"/>
+        <w:pStyle w:val="Heading2"/>
         <w:jc w:val="both"/>
       </w:pPr>
       <w:bookmarkStart w:id="8" w:name="_Toc187937363"/>
@@ -5312,7 +5312,7 @@
     </w:p>
     <w:p>
       <w:pPr>
-        <w:pStyle w:val="berschrift3"/>
+        <w:pStyle w:val="Heading3"/>
         <w:jc w:val="both"/>
       </w:pPr>
       <w:bookmarkStart w:id="9" w:name="_Toc187937364"/>
@@ -5483,7 +5483,7 @@
     </w:p>
     <w:p>
       <w:pPr>
-        <w:pStyle w:val="berschrift3"/>
+        <w:pStyle w:val="Heading3"/>
         <w:jc w:val="both"/>
       </w:pPr>
       <w:bookmarkStart w:id="11" w:name="_Toc187937365"/>
@@ -5912,7 +5912,7 @@
     </w:p>
     <w:p>
       <w:pPr>
-        <w:pStyle w:val="berschrift3"/>
+        <w:pStyle w:val="Heading3"/>
         <w:jc w:val="both"/>
       </w:pPr>
       <w:bookmarkStart w:id="12" w:name="_Toc187937366"/>
@@ -5975,7 +5975,7 @@
     </w:p>
     <w:p>
       <w:pPr>
-        <w:pStyle w:val="berschrift2"/>
+        <w:pStyle w:val="Heading2"/>
         <w:jc w:val="both"/>
       </w:pPr>
       <w:bookmarkStart w:id="13" w:name="_Toc187937367"/>
@@ -5997,7 +5997,7 @@
     </w:p>
     <w:p>
       <w:pPr>
-        <w:pStyle w:val="berschrift3"/>
+        <w:pStyle w:val="Heading3"/>
         <w:jc w:val="both"/>
       </w:pPr>
       <w:bookmarkStart w:id="14" w:name="_Toc187937368"/>
@@ -6035,7 +6035,7 @@
     </w:p>
     <w:p>
       <w:pPr>
-        <w:pStyle w:val="berschrift3"/>
+        <w:pStyle w:val="Heading3"/>
         <w:jc w:val="both"/>
       </w:pPr>
       <w:bookmarkStart w:id="15" w:name="_Toc187937369"/>
@@ -6376,7 +6376,7 @@
     </w:p>
     <w:p>
       <w:pPr>
-        <w:pStyle w:val="berschrift3"/>
+        <w:pStyle w:val="Heading3"/>
         <w:jc w:val="both"/>
       </w:pPr>
       <w:bookmarkStart w:id="16" w:name="_Toc187937370"/>
@@ -6446,13 +6446,13 @@
     </w:p>
     <w:p>
       <w:pPr>
-        <w:pStyle w:val="berschrift2"/>
-        <w:jc w:val="both"/>
-      </w:pPr>
-    </w:p>
-    <w:p>
-      <w:pPr>
-        <w:pStyle w:val="berschrift2"/>
+        <w:pStyle w:val="Heading2"/>
+        <w:jc w:val="both"/>
+      </w:pPr>
+    </w:p>
+    <w:p>
+      <w:pPr>
+        <w:pStyle w:val="Heading2"/>
         <w:jc w:val="both"/>
       </w:pPr>
       <w:bookmarkStart w:id="17" w:name="_Toc187937371"/>
@@ -6480,7 +6480,7 @@
     </w:p>
     <w:p>
       <w:pPr>
-        <w:pStyle w:val="berschrift3"/>
+        <w:pStyle w:val="Heading3"/>
         <w:jc w:val="both"/>
       </w:pPr>
       <w:bookmarkStart w:id="18" w:name="_Toc187937372"/>
@@ -6497,7 +6497,7 @@
     </w:p>
     <w:p>
       <w:pPr>
-        <w:pStyle w:val="berschrift4"/>
+        <w:pStyle w:val="Heading4"/>
         <w:jc w:val="both"/>
       </w:pPr>
       <w:r>
@@ -6623,7 +6623,7 @@
     </w:p>
     <w:p>
       <w:pPr>
-        <w:pStyle w:val="berschrift4"/>
+        <w:pStyle w:val="Heading4"/>
         <w:jc w:val="both"/>
       </w:pPr>
       <w:r>
@@ -7087,7 +7087,7 @@
     </w:p>
     <w:p>
       <w:pPr>
-        <w:pStyle w:val="berschrift3"/>
+        <w:pStyle w:val="Heading3"/>
         <w:jc w:val="both"/>
       </w:pPr>
       <w:bookmarkStart w:id="19" w:name="_Toc187937373"/>
@@ -7115,7 +7115,7 @@
     </w:p>
     <w:p>
       <w:pPr>
-        <w:pStyle w:val="berschrift4"/>
+        <w:pStyle w:val="Heading4"/>
         <w:jc w:val="both"/>
       </w:pPr>
       <w:r>
@@ -7208,7 +7208,7 @@
     </w:p>
     <w:p>
       <w:pPr>
-        <w:pStyle w:val="berschrift4"/>
+        <w:pStyle w:val="Heading4"/>
         <w:jc w:val="both"/>
       </w:pPr>
       <w:r>
@@ -7248,7 +7248,7 @@
     </w:p>
     <w:p>
       <w:pPr>
-        <w:pStyle w:val="berschrift2"/>
+        <w:pStyle w:val="Heading2"/>
         <w:jc w:val="both"/>
       </w:pPr>
       <w:bookmarkStart w:id="20" w:name="_Toc187937374"/>
@@ -7288,7 +7288,7 @@
     </w:p>
     <w:p>
       <w:pPr>
-        <w:pStyle w:val="berschrift3"/>
+        <w:pStyle w:val="Heading3"/>
         <w:jc w:val="both"/>
       </w:pPr>
       <w:bookmarkStart w:id="21" w:name="_Toc187937375"/>
@@ -7612,7 +7612,7 @@
     </w:p>
     <w:p>
       <w:pPr>
-        <w:pStyle w:val="berschrift3"/>
+        <w:pStyle w:val="Heading3"/>
         <w:jc w:val="both"/>
       </w:pPr>
       <w:bookmarkStart w:id="22" w:name="_Toc187937376"/>
@@ -7642,7 +7642,7 @@
     </w:p>
     <w:p>
       <w:pPr>
-        <w:pStyle w:val="Listenabsatz"/>
+        <w:pStyle w:val="ListParagraph"/>
         <w:numPr>
           <w:ilvl w:val="0"/>
           <w:numId w:val="2"/>
@@ -7655,7 +7655,7 @@
     </w:p>
     <w:p>
       <w:pPr>
-        <w:pStyle w:val="Listenabsatz"/>
+        <w:pStyle w:val="ListParagraph"/>
         <w:numPr>
           <w:ilvl w:val="0"/>
           <w:numId w:val="2"/>
@@ -7864,7 +7864,7 @@
     </w:p>
     <w:p>
       <w:pPr>
-        <w:pStyle w:val="berschrift3"/>
+        <w:pStyle w:val="Heading3"/>
         <w:jc w:val="both"/>
       </w:pPr>
       <w:bookmarkStart w:id="23" w:name="_Toc187937377"/>
@@ -8201,19 +8201,19 @@
     </w:p>
     <w:p>
       <w:pPr>
-        <w:pStyle w:val="berschrift3"/>
-        <w:jc w:val="both"/>
-      </w:pPr>
-    </w:p>
-    <w:p>
-      <w:pPr>
-        <w:pStyle w:val="berschrift3"/>
-        <w:jc w:val="both"/>
-      </w:pPr>
-    </w:p>
-    <w:p>
-      <w:pPr>
-        <w:pStyle w:val="berschrift3"/>
+        <w:pStyle w:val="Heading3"/>
+        <w:jc w:val="both"/>
+      </w:pPr>
+    </w:p>
+    <w:p>
+      <w:pPr>
+        <w:pStyle w:val="Heading3"/>
+        <w:jc w:val="both"/>
+      </w:pPr>
+    </w:p>
+    <w:p>
+      <w:pPr>
+        <w:pStyle w:val="Heading3"/>
         <w:jc w:val="both"/>
       </w:pPr>
       <w:bookmarkStart w:id="24" w:name="_Toc187937378"/>
@@ -8736,13 +8736,13 @@
     </w:p>
     <w:p>
       <w:pPr>
-        <w:pStyle w:val="berschrift3"/>
-        <w:jc w:val="both"/>
-      </w:pPr>
-    </w:p>
-    <w:p>
-      <w:pPr>
-        <w:pStyle w:val="berschrift2"/>
+        <w:pStyle w:val="Heading3"/>
+        <w:jc w:val="both"/>
+      </w:pPr>
+    </w:p>
+    <w:p>
+      <w:pPr>
+        <w:pStyle w:val="Heading2"/>
         <w:jc w:val="both"/>
       </w:pPr>
       <w:bookmarkStart w:id="25" w:name="_Toc187937379"/>
@@ -8764,7 +8764,7 @@
     </w:p>
     <w:p>
       <w:pPr>
-        <w:pStyle w:val="berschrift3"/>
+        <w:pStyle w:val="Heading3"/>
         <w:jc w:val="both"/>
       </w:pPr>
       <w:bookmarkStart w:id="26" w:name="_Toc187937380"/>
@@ -9248,7 +9248,7 @@
     </w:p>
     <w:p>
       <w:pPr>
-        <w:pStyle w:val="berschrift3"/>
+        <w:pStyle w:val="Heading3"/>
         <w:jc w:val="both"/>
       </w:pPr>
       <w:bookmarkStart w:id="27" w:name="_Toc187937381"/>
@@ -9296,7 +9296,7 @@
     </w:p>
     <w:p>
       <w:pPr>
-        <w:pStyle w:val="berschrift2"/>
+        <w:pStyle w:val="Heading2"/>
         <w:jc w:val="both"/>
       </w:pPr>
       <w:bookmarkStart w:id="28" w:name="_Toc187937382"/>
@@ -9318,7 +9318,7 @@
     </w:p>
     <w:p>
       <w:pPr>
-        <w:pStyle w:val="berschrift3"/>
+        <w:pStyle w:val="Heading3"/>
         <w:jc w:val="both"/>
       </w:pPr>
       <w:bookmarkStart w:id="29" w:name="_Toc187937383"/>
@@ -9358,7 +9358,7 @@
     </w:p>
     <w:p>
       <w:pPr>
-        <w:pStyle w:val="berschrift2"/>
+        <w:pStyle w:val="Heading2"/>
       </w:pPr>
       <w:bookmarkStart w:id="30" w:name="_Toc187937384"/>
       <w:r>
@@ -9369,7 +9369,7 @@
     <w:p/>
     <w:p>
       <w:pPr>
-        <w:pStyle w:val="berschrift3"/>
+        <w:pStyle w:val="Heading3"/>
       </w:pPr>
       <w:bookmarkStart w:id="31" w:name="_Toc187937385"/>
       <w:r>
@@ -9517,17 +9517,17 @@
     <w:p/>
     <w:p>
       <w:pPr>
-        <w:pStyle w:val="berschrift3"/>
-      </w:pPr>
-    </w:p>
-    <w:p>
-      <w:pPr>
-        <w:pStyle w:val="berschrift3"/>
-      </w:pPr>
-    </w:p>
-    <w:p>
-      <w:pPr>
-        <w:pStyle w:val="berschrift3"/>
+        <w:pStyle w:val="Heading3"/>
+      </w:pPr>
+    </w:p>
+    <w:p>
+      <w:pPr>
+        <w:pStyle w:val="Heading3"/>
+      </w:pPr>
+    </w:p>
+    <w:p>
+      <w:pPr>
+        <w:pStyle w:val="Heading3"/>
       </w:pPr>
       <w:bookmarkStart w:id="32" w:name="_Toc187937386"/>
       <w:r>
@@ -9689,7 +9689,7 @@
     <w:p/>
     <w:p>
       <w:pPr>
-        <w:pStyle w:val="berschrift1"/>
+        <w:pStyle w:val="Heading1"/>
         <w:jc w:val="both"/>
       </w:pPr>
       <w:bookmarkStart w:id="33" w:name="_Toc187937387"/>
@@ -9700,7 +9700,7 @@
     </w:p>
     <w:p>
       <w:pPr>
-        <w:pStyle w:val="berschrift2"/>
+        <w:pStyle w:val="Heading2"/>
         <w:jc w:val="both"/>
       </w:pPr>
       <w:bookmarkStart w:id="34" w:name="_Toc187937388"/>
@@ -9753,7 +9753,7 @@
     </w:p>
     <w:p>
       <w:pPr>
-        <w:pStyle w:val="berschrift3"/>
+        <w:pStyle w:val="Heading3"/>
       </w:pPr>
       <w:bookmarkStart w:id="35" w:name="_Toc187937389"/>
       <w:r>
@@ -9864,7 +9864,7 @@
     </w:p>
     <w:p>
       <w:pPr>
-        <w:pStyle w:val="berschrift2"/>
+        <w:pStyle w:val="Heading2"/>
       </w:pPr>
       <w:bookmarkStart w:id="36" w:name="_Toc187937390"/>
       <w:r>
@@ -9909,7 +9909,7 @@
     </w:p>
     <w:p>
       <w:pPr>
-        <w:pStyle w:val="berschrift1"/>
+        <w:pStyle w:val="Heading1"/>
       </w:pPr>
       <w:bookmarkStart w:id="37" w:name="_Toc187937391"/>
       <w:r>
@@ -9922,7 +9922,7 @@
     </w:p>
     <w:p>
       <w:pPr>
-        <w:pStyle w:val="berschrift2"/>
+        <w:pStyle w:val="Heading2"/>
       </w:pPr>
       <w:bookmarkStart w:id="38" w:name="_Toc187937392"/>
       <w:r>
@@ -9940,7 +9940,7 @@
     </w:p>
     <w:p>
       <w:pPr>
-        <w:pStyle w:val="berschrift3"/>
+        <w:pStyle w:val="Heading3"/>
       </w:pPr>
       <w:bookmarkStart w:id="39" w:name="_Toc187937393"/>
       <w:r>
@@ -9950,7 +9950,7 @@
     </w:p>
     <w:p>
       <w:pPr>
-        <w:pStyle w:val="Listenabsatz"/>
+        <w:pStyle w:val="ListParagraph"/>
         <w:numPr>
           <w:ilvl w:val="0"/>
           <w:numId w:val="17"/>
@@ -9963,7 +9963,7 @@
     </w:p>
     <w:p>
       <w:pPr>
-        <w:pStyle w:val="Listenabsatz"/>
+        <w:pStyle w:val="ListParagraph"/>
         <w:numPr>
           <w:ilvl w:val="1"/>
           <w:numId w:val="17"/>
@@ -9976,7 +9976,7 @@
     </w:p>
     <w:p>
       <w:pPr>
-        <w:pStyle w:val="Listenabsatz"/>
+        <w:pStyle w:val="ListParagraph"/>
         <w:numPr>
           <w:ilvl w:val="1"/>
           <w:numId w:val="17"/>
@@ -9990,7 +9990,7 @@
     </w:p>
     <w:p>
       <w:pPr>
-        <w:pStyle w:val="Listenabsatz"/>
+        <w:pStyle w:val="ListParagraph"/>
         <w:numPr>
           <w:ilvl w:val="0"/>
           <w:numId w:val="14"/>
@@ -10003,7 +10003,7 @@
     </w:p>
     <w:p>
       <w:pPr>
-        <w:pStyle w:val="Listenabsatz"/>
+        <w:pStyle w:val="ListParagraph"/>
         <w:numPr>
           <w:ilvl w:val="1"/>
           <w:numId w:val="14"/>
@@ -10016,7 +10016,7 @@
     </w:p>
     <w:p>
       <w:pPr>
-        <w:pStyle w:val="Listenabsatz"/>
+        <w:pStyle w:val="ListParagraph"/>
         <w:numPr>
           <w:ilvl w:val="0"/>
           <w:numId w:val="14"/>
@@ -10029,7 +10029,7 @@
     </w:p>
     <w:p>
       <w:pPr>
-        <w:pStyle w:val="Listenabsatz"/>
+        <w:pStyle w:val="ListParagraph"/>
         <w:numPr>
           <w:ilvl w:val="1"/>
           <w:numId w:val="14"/>
@@ -10042,7 +10042,7 @@
     </w:p>
     <w:p>
       <w:pPr>
-        <w:pStyle w:val="Listenabsatz"/>
+        <w:pStyle w:val="ListParagraph"/>
         <w:numPr>
           <w:ilvl w:val="0"/>
           <w:numId w:val="14"/>
@@ -10055,7 +10055,7 @@
     </w:p>
     <w:p>
       <w:pPr>
-        <w:pStyle w:val="Listenabsatz"/>
+        <w:pStyle w:val="ListParagraph"/>
         <w:numPr>
           <w:ilvl w:val="1"/>
           <w:numId w:val="14"/>
@@ -10068,7 +10068,7 @@
     </w:p>
     <w:p>
       <w:pPr>
-        <w:pStyle w:val="Listenabsatz"/>
+        <w:pStyle w:val="ListParagraph"/>
         <w:numPr>
           <w:ilvl w:val="0"/>
           <w:numId w:val="14"/>
@@ -10081,7 +10081,7 @@
     </w:p>
     <w:p>
       <w:pPr>
-        <w:pStyle w:val="Listenabsatz"/>
+        <w:pStyle w:val="ListParagraph"/>
         <w:numPr>
           <w:ilvl w:val="1"/>
           <w:numId w:val="14"/>
@@ -10094,7 +10094,7 @@
     </w:p>
     <w:p>
       <w:pPr>
-        <w:pStyle w:val="berschrift1"/>
+        <w:pStyle w:val="Heading1"/>
       </w:pPr>
       <w:bookmarkStart w:id="40" w:name="_Toc187937394"/>
       <w:r>
@@ -10104,7 +10104,7 @@
     </w:p>
     <w:p>
       <w:pPr>
-        <w:pStyle w:val="berschrift2"/>
+        <w:pStyle w:val="Heading2"/>
       </w:pPr>
       <w:bookmarkStart w:id="41" w:name="_Toc187937395"/>
       <w:r>
@@ -10116,151 +10116,192 @@
       <w:bookmarkEnd w:id="41"/>
     </w:p>
     <w:p>
-      <w:pPr>
-        <w:jc w:val="both"/>
-        <w:rPr>
-          <w:color w:val="FF0000"/>
-        </w:rPr>
-      </w:pPr>
-      <w:r>
-        <w:t xml:space="preserve">Mein nächstes Ziel bestand darin, das Gruppierte Spawning zu programmieren. </w:t>
-      </w:r>
-      <w:r>
-        <w:rPr>
-          <w:color w:val="FF0000"/>
-        </w:rPr>
-        <w:t>Dazu gehört:</w:t>
-      </w:r>
-      <w:r>
-        <w:rPr>
-          <w:color w:val="FF0000"/>
-        </w:rPr>
+      <w:r>
+        <w:t>Mein fünftes Hauptziel war das Gruppierte Spawning. Das heißt, dass die Bots nicht mehr in regelmäßigen Abständen gespawned werden, sondern in verschiedenen Gruppen und Wellen. Um dieses Ziel zu verwirklichen galt es das komplette BotsOnPath skript zu überarbeiten, da dieses für das Spawning der Gegner verantwortlich ist.</w:t>
+      </w:r>
+    </w:p>
+    <w:p>
+      <w:pPr>
+        <w:jc w:val="both"/>
+        <w:rPr>
+          <w:color w:val="1F4E79" w:themeColor="accent5" w:themeShade="80"/>
+        </w:rPr>
+      </w:pPr>
+      <w:r>
+        <w:rPr>
+          <w:color w:val="1F4E79" w:themeColor="accent5" w:themeShade="80"/>
+        </w:rPr>
+        <w:t xml:space="preserve">Mein nächstes Ziel bestand darin, das Gruppierte Spawning zu programmieren. Dazu gehört: </w:t>
+      </w:r>
+    </w:p>
+    <w:p>
+      <w:pPr>
+        <w:jc w:val="both"/>
+        <w:rPr>
+          <w:color w:val="1F4E79" w:themeColor="accent5" w:themeShade="80"/>
+        </w:rPr>
+      </w:pPr>
+      <w:r>
+        <w:rPr>
+          <w:color w:val="1F4E79" w:themeColor="accent5" w:themeShade="80"/>
+        </w:rPr>
+        <w:t>Dafür war es nötig, mein komplettes BotsOnPath Skript zu überarbeiten (Siehe ChatGPT).</w:t>
+      </w:r>
+      <w:r>
+        <w:rPr>
+          <w:color w:val="1F4E79" w:themeColor="accent5" w:themeShade="80"/>
+        </w:rPr>
+        <w:t xml:space="preserve"> Sehr </w:t>
+      </w:r>
+      <w:r>
+        <w:rPr>
+          <w:color w:val="1F4E79" w:themeColor="accent5" w:themeShade="80"/>
+        </w:rPr>
+        <w:t>s</w:t>
+      </w:r>
+      <w:r>
+        <w:rPr>
+          <w:color w:val="1F4E79" w:themeColor="accent5" w:themeShade="80"/>
+        </w:rPr>
+        <w:t xml:space="preserve">chnell mit ChatGPT </w:t>
+      </w:r>
+    </w:p>
+    <w:p>
+      <w:pPr>
+        <w:jc w:val="both"/>
+        <w:rPr>
+          <w:color w:val="1F4E79" w:themeColor="accent5" w:themeShade="80"/>
+        </w:rPr>
+      </w:pPr>
+      <w:r>
+        <w:rPr>
+          <w:color w:val="1F4E79" w:themeColor="accent5" w:themeShade="80"/>
+        </w:rPr>
+        <w:t>Bug mit Projektilen, die aufgrund der vielen Gegner hinunter wackeln</w:t>
+      </w:r>
+      <w:r>
+        <w:rPr>
+          <w:color w:val="1F4E79" w:themeColor="accent5" w:themeShade="80"/>
+        </w:rPr>
+        <w:t>.</w:t>
+      </w:r>
+    </w:p>
+    <w:p>
+      <w:pPr>
+        <w:jc w:val="both"/>
+        <w:rPr>
+          <w:color w:val="1F4E79" w:themeColor="accent5" w:themeShade="80"/>
+        </w:rPr>
+      </w:pPr>
+      <w:r>
+        <w:rPr>
+          <w:color w:val="1F4E79" w:themeColor="accent5" w:themeShade="80"/>
+        </w:rPr>
+        <w:t>Weg mit dem Vorwärtslaufen der Bots bei „W“</w:t>
+      </w:r>
+    </w:p>
+    <w:p>
+      <w:pPr>
+        <w:jc w:val="both"/>
+        <w:rPr>
+          <w:color w:val="1F4E79" w:themeColor="accent5" w:themeShade="80"/>
+        </w:rPr>
+      </w:pPr>
+      <w:r>
+        <w:rPr>
+          <w:color w:val="1F4E79" w:themeColor="accent5" w:themeShade="80"/>
+        </w:rPr>
+        <w:t>Neue Enemies</w:t>
+      </w:r>
+      <w:r>
+        <w:rPr>
+          <w:color w:val="1F4E79" w:themeColor="accent5" w:themeShade="80"/>
+        </w:rPr>
+        <w:t xml:space="preserve"> + Componente Float speed in DamageTest und dementsprechend BotsonPath angepasst</w:t>
+      </w:r>
+    </w:p>
+    <w:p>
+      <w:pPr>
+        <w:ind w:left="708" w:hanging="708"/>
+        <w:jc w:val="both"/>
+      </w:pPr>
+      <w:r>
+        <w:rPr>
+          <w:color w:val="1F4E79" w:themeColor="accent5" w:themeShade="80"/>
+        </w:rPr>
+        <w:t xml:space="preserve">Türme schießen nur, wenn „spawned“ nicht aktiv ist. </w:t>
+      </w:r>
+      <w:r>
+        <w:rPr>
+          <w:color w:val="1F4E79" w:themeColor="accent5" w:themeShade="80"/>
+        </w:rPr>
+        <w:sym w:font="Wingdings" w:char="F0E0"/>
+      </w:r>
+      <w:r>
+        <w:rPr>
+          <w:color w:val="1F4E79" w:themeColor="accent5" w:themeShade="80"/>
+        </w:rPr>
+        <w:t xml:space="preserve"> Von Jarons Skript</w:t>
+      </w:r>
+    </w:p>
+    <w:p>
+      <w:pPr>
+        <w:pStyle w:val="Heading2"/>
+      </w:pPr>
+      <w:bookmarkStart w:id="42" w:name="_Toc187937396"/>
+      <w:r>
+        <w:t>Sechstes Ziel (Tim): Credits</w:t>
+      </w:r>
+      <w:bookmarkEnd w:id="42"/>
+    </w:p>
+    <w:p>
+      <w:pPr>
+        <w:ind w:left="708" w:hanging="708"/>
+        <w:jc w:val="both"/>
+      </w:pPr>
+      <w:r>
+        <w:t>Credit einstellen: Auf der UI- Canvas neuen Text „Credits“ mit dem UpdateCredit – Script von ChatGPT (Siehe unity3)</w:t>
+      </w:r>
+      <w:r>
+        <w:t xml:space="preserve">  </w:t>
+      </w:r>
+    </w:p>
+    <w:p>
+      <w:pPr>
+        <w:ind w:left="708" w:hanging="708"/>
+        <w:jc w:val="both"/>
+      </w:pPr>
+      <w:r>
+        <w:t>GameManager Instance ausprobiert, hat nicht wirklich funktioniert, also erstmal so, wie gewohnt mit public in Inspector. In Gamemanager – Skript jetzt addCoins und spendCoins</w:t>
+      </w:r>
+    </w:p>
+    <w:p>
+      <w:pPr>
+        <w:ind w:left="708" w:hanging="708"/>
+        <w:jc w:val="both"/>
+      </w:pPr>
+      <w:r>
+        <w:t>Geschafft: Das TurretSpawn Skript nimmt den Credit und den Richtigen Price wert und verwendet diese. Gekauft wird mit der SpendCredit – Funktion auf dem GameManager Skript.</w:t>
+      </w:r>
+    </w:p>
+    <w:p>
+      <w:pPr>
+        <w:ind w:left="708" w:hanging="708"/>
+        <w:jc w:val="both"/>
+      </w:pPr>
+      <w:r>
         <w:t xml:space="preserve"> </w:t>
       </w:r>
-    </w:p>
-    <w:p>
-      <w:pPr>
-        <w:jc w:val="both"/>
-      </w:pPr>
-      <w:r>
-        <w:t>Dafür war es nötig, mein komplettes BotsOnPath Skript zu überarbeiten (Siehe ChatGPT).</w:t>
-      </w:r>
-      <w:r>
-        <w:t xml:space="preserve"> Sehr </w:t>
-      </w:r>
-      <w:r>
-        <w:t>s</w:t>
-      </w:r>
-      <w:r>
-        <w:t xml:space="preserve">chnell mit ChatGPT </w:t>
-      </w:r>
-    </w:p>
-    <w:p>
-      <w:pPr>
-        <w:jc w:val="both"/>
-      </w:pPr>
-      <w:r>
-        <w:t>Bug mit Projektilen, die aufgrund der vielen Gegner hinunter wackeln</w:t>
-      </w:r>
-      <w:r>
-        <w:t>.</w:t>
-      </w:r>
-    </w:p>
-    <w:p>
-      <w:pPr>
-        <w:jc w:val="both"/>
-      </w:pPr>
-      <w:r>
-        <w:t>Weg mit dem Vorwärtslaufen der Bots bei „W“</w:t>
-      </w:r>
-    </w:p>
-    <w:p>
-      <w:pPr>
-        <w:jc w:val="both"/>
-      </w:pPr>
-      <w:r>
-        <w:t>Neue Enemies</w:t>
-      </w:r>
-      <w:r>
-        <w:t xml:space="preserve"> + Componente Float speed in DamageTest und de</w:t>
-      </w:r>
-      <w:r>
-        <w:t>mentsprechend BotsonPath angepasst</w:t>
-      </w:r>
-    </w:p>
-    <w:p>
-      <w:pPr>
-        <w:ind w:left="708" w:hanging="708"/>
-        <w:jc w:val="both"/>
-      </w:pPr>
-      <w:r>
-        <w:t xml:space="preserve">Türme schießen nur, wenn „spawned“ nicht aktiv ist. </w:t>
-      </w:r>
-      <w:r>
-        <w:sym w:font="Wingdings" w:char="F0E0"/>
-      </w:r>
-      <w:r>
-        <w:t xml:space="preserve"> Von Jarons Skript</w:t>
-      </w:r>
-    </w:p>
-    <w:p>
-      <w:pPr>
-        <w:pStyle w:val="berschrift2"/>
-      </w:pPr>
-      <w:bookmarkStart w:id="42" w:name="_Toc187937396"/>
-      <w:r>
-        <w:t>Sechstes Ziel (Tim): Credits</w:t>
-      </w:r>
-      <w:bookmarkEnd w:id="42"/>
-    </w:p>
-    <w:p>
-      <w:pPr>
-        <w:ind w:left="708" w:hanging="708"/>
-        <w:jc w:val="both"/>
-      </w:pPr>
-      <w:r>
-        <w:t>Credit einstellen: Auf der UI- Canvas neuen Text „Credits“ mit dem UpdateCredit – Script von ChatGPT (Siehe unity3)</w:t>
-      </w:r>
-      <w:r>
-        <w:t xml:space="preserve">  </w:t>
-      </w:r>
-    </w:p>
-    <w:p>
-      <w:pPr>
-        <w:ind w:left="708" w:hanging="708"/>
-        <w:jc w:val="both"/>
-      </w:pPr>
-      <w:r>
-        <w:t>GameManager Instance ausprobiert, hat nicht wirklich funktioniert, also erstmal so, wie gewohnt mit public in Inspector. In Gamemanager – Skript jetzt addCoins und spendCoins</w:t>
-      </w:r>
-    </w:p>
-    <w:p>
-      <w:pPr>
-        <w:ind w:left="708" w:hanging="708"/>
-        <w:jc w:val="both"/>
-      </w:pPr>
-      <w:r>
-        <w:t>Geschafft: Das TurretSpawn Skript nimmt den Credit und den Richtigen Price wert und verwendet diese. Gekauft wird mit der SpendCredit – Funktion auf dem GameManager Skript.</w:t>
-      </w:r>
-    </w:p>
-    <w:p>
-      <w:pPr>
-        <w:ind w:left="708" w:hanging="708"/>
-        <w:jc w:val="both"/>
-      </w:pPr>
+      <w:r>
+        <w:t>Erste</w:t>
+      </w:r>
+      <w:r>
+        <w:t>r</w:t>
+      </w:r>
       <w:r>
         <w:t xml:space="preserve"> </w:t>
       </w:r>
       <w:r>
-        <w:t>Erste</w:t>
-      </w:r>
-      <w:r>
-        <w:t>r</w:t>
-      </w:r>
-      <w:r>
-        <w:t xml:space="preserve"> </w:t>
-      </w:r>
-      <w:r>
         <w:t>L</w:t>
       </w:r>
       <w:r>
@@ -10269,10 +10310,11 @@
     </w:p>
     <w:p>
       <w:pPr>
-        <w:pStyle w:val="berschrift2"/>
+        <w:pStyle w:val="Heading2"/>
       </w:pPr>
       <w:bookmarkStart w:id="43" w:name="_Toc187937397"/>
       <w:r>
+        <w:lastRenderedPageBreak/>
         <w:t>Siebtes Ziel (Tim): Neue Türme</w:t>
       </w:r>
       <w:bookmarkEnd w:id="43"/>
@@ -10315,7 +10357,6 @@
         <w:jc w:val="both"/>
       </w:pPr>
       <w:r>
-        <w:lastRenderedPageBreak/>
         <w:t>Projektilskript entfernen: der einfachkeit und übersichtlichkeit wegen. Außerdem besser für annimationen. Geändert: die Shoot methode instanziert kein Projektil mehr, sondern greift nun direkt auf die richtige TakeDamage methode zu. (relativ einfach wieder zurück zu gehen, falls es doch schwer mit der Animation wird.</w:t>
       </w:r>
     </w:p>
@@ -10369,7 +10410,7 @@
     <w:sdtContent>
       <w:p>
         <w:pPr>
-          <w:pStyle w:val="Fuzeile"/>
+          <w:pStyle w:val="Footer"/>
           <w:jc w:val="right"/>
         </w:pPr>
         <w:r>
@@ -10392,7 +10433,7 @@
   </w:sdt>
   <w:p>
     <w:pPr>
-      <w:pStyle w:val="Fuzeile"/>
+      <w:pStyle w:val="Footer"/>
     </w:pPr>
   </w:p>
 </w:ftr>
@@ -12986,15 +13027,15 @@
     <w:lsdException w:name="Unresolved Mention" w:semiHidden="1" w:unhideWhenUsed="1"/>
     <w:lsdException w:name="Smart Link" w:semiHidden="1" w:unhideWhenUsed="1"/>
   </w:latentStyles>
-  <w:style w:type="paragraph" w:default="1" w:styleId="Standard">
+  <w:style w:type="paragraph" w:default="1" w:styleId="Normal">
     <w:name w:val="Normal"/>
     <w:qFormat/>
   </w:style>
-  <w:style w:type="paragraph" w:styleId="berschrift1">
+  <w:style w:type="paragraph" w:styleId="Heading1">
     <w:name w:val="heading 1"/>
-    <w:basedOn w:val="Standard"/>
-    <w:next w:val="Standard"/>
-    <w:link w:val="berschrift1Zchn"/>
+    <w:basedOn w:val="Normal"/>
+    <w:next w:val="Normal"/>
+    <w:link w:val="Heading1Char"/>
     <w:uiPriority w:val="9"/>
     <w:qFormat/>
     <w:rsid w:val="001A3563"/>
@@ -13011,11 +13052,11 @@
       <w:szCs w:val="32"/>
     </w:rPr>
   </w:style>
-  <w:style w:type="paragraph" w:styleId="berschrift2">
+  <w:style w:type="paragraph" w:styleId="Heading2">
     <w:name w:val="heading 2"/>
-    <w:basedOn w:val="Standard"/>
-    <w:next w:val="Standard"/>
-    <w:link w:val="berschrift2Zchn"/>
+    <w:basedOn w:val="Normal"/>
+    <w:next w:val="Normal"/>
+    <w:link w:val="Heading2Char"/>
     <w:uiPriority w:val="9"/>
     <w:unhideWhenUsed/>
     <w:qFormat/>
@@ -13032,11 +13073,11 @@
       <w:szCs w:val="26"/>
     </w:rPr>
   </w:style>
-  <w:style w:type="paragraph" w:styleId="berschrift3">
+  <w:style w:type="paragraph" w:styleId="Heading3">
     <w:name w:val="heading 3"/>
-    <w:basedOn w:val="Standard"/>
-    <w:next w:val="Standard"/>
-    <w:link w:val="berschrift3Zchn"/>
+    <w:basedOn w:val="Normal"/>
+    <w:next w:val="Normal"/>
+    <w:link w:val="Heading3Char"/>
     <w:uiPriority w:val="9"/>
     <w:unhideWhenUsed/>
     <w:qFormat/>
@@ -13053,11 +13094,11 @@
       <w:szCs w:val="24"/>
     </w:rPr>
   </w:style>
-  <w:style w:type="paragraph" w:styleId="berschrift4">
+  <w:style w:type="paragraph" w:styleId="Heading4">
     <w:name w:val="heading 4"/>
-    <w:basedOn w:val="Standard"/>
-    <w:next w:val="Standard"/>
-    <w:link w:val="berschrift4Zchn"/>
+    <w:basedOn w:val="Normal"/>
+    <w:next w:val="Normal"/>
+    <w:link w:val="Heading4Char"/>
     <w:uiPriority w:val="9"/>
     <w:unhideWhenUsed/>
     <w:qFormat/>
@@ -13074,13 +13115,13 @@
       <w:sz w:val="24"/>
     </w:rPr>
   </w:style>
-  <w:style w:type="character" w:default="1" w:styleId="Absatz-Standardschriftart">
+  <w:style w:type="character" w:default="1" w:styleId="DefaultParagraphFont">
     <w:name w:val="Default Paragraph Font"/>
     <w:uiPriority w:val="1"/>
     <w:semiHidden/>
     <w:unhideWhenUsed/>
   </w:style>
-  <w:style w:type="table" w:default="1" w:styleId="NormaleTabelle">
+  <w:style w:type="table" w:default="1" w:styleId="TableNormal">
     <w:name w:val="Normal Table"/>
     <w:uiPriority w:val="99"/>
     <w:semiHidden/>
@@ -13095,16 +13136,16 @@
       </w:tblCellMar>
     </w:tblPr>
   </w:style>
-  <w:style w:type="numbering" w:default="1" w:styleId="KeineListe">
+  <w:style w:type="numbering" w:default="1" w:styleId="NoList">
     <w:name w:val="No List"/>
     <w:uiPriority w:val="99"/>
     <w:semiHidden/>
     <w:unhideWhenUsed/>
   </w:style>
-  <w:style w:type="character" w:customStyle="1" w:styleId="berschrift1Zchn">
-    <w:name w:val="Überschrift 1 Zchn"/>
-    <w:basedOn w:val="Absatz-Standardschriftart"/>
-    <w:link w:val="berschrift1"/>
+  <w:style w:type="character" w:customStyle="1" w:styleId="Heading1Char">
+    <w:name w:val="Heading 1 Char"/>
+    <w:basedOn w:val="DefaultParagraphFont"/>
+    <w:link w:val="Heading1"/>
     <w:uiPriority w:val="9"/>
     <w:rsid w:val="001A3563"/>
     <w:rPr>
@@ -13114,9 +13155,9 @@
       <w:szCs w:val="32"/>
     </w:rPr>
   </w:style>
-  <w:style w:type="paragraph" w:styleId="Listenabsatz">
+  <w:style w:type="paragraph" w:styleId="ListParagraph">
     <w:name w:val="List Paragraph"/>
-    <w:basedOn w:val="Standard"/>
+    <w:basedOn w:val="Normal"/>
     <w:uiPriority w:val="34"/>
     <w:qFormat/>
     <w:rsid w:val="002F34DE"/>
@@ -13125,10 +13166,10 @@
       <w:contextualSpacing/>
     </w:pPr>
   </w:style>
-  <w:style w:type="character" w:customStyle="1" w:styleId="berschrift2Zchn">
-    <w:name w:val="Überschrift 2 Zchn"/>
-    <w:basedOn w:val="Absatz-Standardschriftart"/>
-    <w:link w:val="berschrift2"/>
+  <w:style w:type="character" w:customStyle="1" w:styleId="Heading2Char">
+    <w:name w:val="Heading 2 Char"/>
+    <w:basedOn w:val="DefaultParagraphFont"/>
+    <w:link w:val="Heading2"/>
     <w:uiPriority w:val="9"/>
     <w:rsid w:val="001A3563"/>
     <w:rPr>
@@ -13139,7 +13180,7 @@
   </w:style>
   <w:style w:type="character" w:styleId="Hyperlink">
     <w:name w:val="Hyperlink"/>
-    <w:basedOn w:val="Absatz-Standardschriftart"/>
+    <w:basedOn w:val="DefaultParagraphFont"/>
     <w:uiPriority w:val="99"/>
     <w:unhideWhenUsed/>
     <w:rsid w:val="002A6178"/>
@@ -13148,9 +13189,9 @@
       <w:u w:val="single"/>
     </w:rPr>
   </w:style>
-  <w:style w:type="character" w:styleId="NichtaufgelsteErwhnung">
+  <w:style w:type="character" w:styleId="UnresolvedMention">
     <w:name w:val="Unresolved Mention"/>
-    <w:basedOn w:val="Absatz-Standardschriftart"/>
+    <w:basedOn w:val="DefaultParagraphFont"/>
     <w:uiPriority w:val="99"/>
     <w:semiHidden/>
     <w:unhideWhenUsed/>
@@ -13160,10 +13201,10 @@
       <w:shd w:val="clear" w:color="auto" w:fill="E1DFDD"/>
     </w:rPr>
   </w:style>
-  <w:style w:type="character" w:customStyle="1" w:styleId="berschrift3Zchn">
-    <w:name w:val="Überschrift 3 Zchn"/>
-    <w:basedOn w:val="Absatz-Standardschriftart"/>
-    <w:link w:val="berschrift3"/>
+  <w:style w:type="character" w:customStyle="1" w:styleId="Heading3Char">
+    <w:name w:val="Heading 3 Char"/>
+    <w:basedOn w:val="DefaultParagraphFont"/>
+    <w:link w:val="Heading3"/>
     <w:uiPriority w:val="9"/>
     <w:rsid w:val="003227CE"/>
     <w:rPr>
@@ -13172,10 +13213,10 @@
       <w:szCs w:val="24"/>
     </w:rPr>
   </w:style>
-  <w:style w:type="character" w:customStyle="1" w:styleId="berschrift4Zchn">
-    <w:name w:val="Überschrift 4 Zchn"/>
-    <w:basedOn w:val="Absatz-Standardschriftart"/>
-    <w:link w:val="berschrift4"/>
+  <w:style w:type="character" w:customStyle="1" w:styleId="Heading4Char">
+    <w:name w:val="Heading 4 Char"/>
+    <w:basedOn w:val="DefaultParagraphFont"/>
+    <w:link w:val="Heading4"/>
     <w:uiPriority w:val="9"/>
     <w:rsid w:val="003227CE"/>
     <w:rPr>
@@ -13184,10 +13225,10 @@
       <w:sz w:val="24"/>
     </w:rPr>
   </w:style>
-  <w:style w:type="paragraph" w:styleId="Inhaltsverzeichnisberschrift">
+  <w:style w:type="paragraph" w:styleId="TOCHeading">
     <w:name w:val="TOC Heading"/>
-    <w:basedOn w:val="berschrift1"/>
-    <w:next w:val="Standard"/>
+    <w:basedOn w:val="Heading1"/>
+    <w:next w:val="Normal"/>
     <w:uiPriority w:val="39"/>
     <w:unhideWhenUsed/>
     <w:qFormat/>
@@ -13204,10 +13245,10 @@
       <w14:ligatures w14:val="none"/>
     </w:rPr>
   </w:style>
-  <w:style w:type="paragraph" w:styleId="Verzeichnis1">
+  <w:style w:type="paragraph" w:styleId="TOC1">
     <w:name w:val="toc 1"/>
-    <w:basedOn w:val="Standard"/>
-    <w:next w:val="Standard"/>
+    <w:basedOn w:val="Normal"/>
+    <w:next w:val="Normal"/>
     <w:autoRedefine/>
     <w:uiPriority w:val="39"/>
     <w:unhideWhenUsed/>
@@ -13216,10 +13257,10 @@
       <w:spacing w:after="100"/>
     </w:pPr>
   </w:style>
-  <w:style w:type="paragraph" w:styleId="Verzeichnis2">
+  <w:style w:type="paragraph" w:styleId="TOC2">
     <w:name w:val="toc 2"/>
-    <w:basedOn w:val="Standard"/>
-    <w:next w:val="Standard"/>
+    <w:basedOn w:val="Normal"/>
+    <w:next w:val="Normal"/>
     <w:autoRedefine/>
     <w:uiPriority w:val="39"/>
     <w:unhideWhenUsed/>
@@ -13229,10 +13270,10 @@
       <w:ind w:left="220"/>
     </w:pPr>
   </w:style>
-  <w:style w:type="paragraph" w:styleId="Verzeichnis3">
+  <w:style w:type="paragraph" w:styleId="TOC3">
     <w:name w:val="toc 3"/>
-    <w:basedOn w:val="Standard"/>
-    <w:next w:val="Standard"/>
+    <w:basedOn w:val="Normal"/>
+    <w:next w:val="Normal"/>
     <w:autoRedefine/>
     <w:uiPriority w:val="39"/>
     <w:unhideWhenUsed/>
@@ -13242,10 +13283,10 @@
       <w:ind w:left="440"/>
     </w:pPr>
   </w:style>
-  <w:style w:type="paragraph" w:styleId="Kopfzeile">
+  <w:style w:type="paragraph" w:styleId="Header">
     <w:name w:val="header"/>
-    <w:basedOn w:val="Standard"/>
-    <w:link w:val="KopfzeileZchn"/>
+    <w:basedOn w:val="Normal"/>
+    <w:link w:val="HeaderChar"/>
     <w:uiPriority w:val="99"/>
     <w:unhideWhenUsed/>
     <w:rsid w:val="00EC30DD"/>
@@ -13257,17 +13298,17 @@
       <w:spacing w:after="0" w:line="240" w:lineRule="auto"/>
     </w:pPr>
   </w:style>
-  <w:style w:type="character" w:customStyle="1" w:styleId="KopfzeileZchn">
-    <w:name w:val="Kopfzeile Zchn"/>
-    <w:basedOn w:val="Absatz-Standardschriftart"/>
-    <w:link w:val="Kopfzeile"/>
+  <w:style w:type="character" w:customStyle="1" w:styleId="HeaderChar">
+    <w:name w:val="Header Char"/>
+    <w:basedOn w:val="DefaultParagraphFont"/>
+    <w:link w:val="Header"/>
     <w:uiPriority w:val="99"/>
     <w:rsid w:val="00EC30DD"/>
   </w:style>
-  <w:style w:type="paragraph" w:styleId="Fuzeile">
+  <w:style w:type="paragraph" w:styleId="Footer">
     <w:name w:val="footer"/>
-    <w:basedOn w:val="Standard"/>
-    <w:link w:val="FuzeileZchn"/>
+    <w:basedOn w:val="Normal"/>
+    <w:link w:val="FooterChar"/>
     <w:uiPriority w:val="99"/>
     <w:unhideWhenUsed/>
     <w:rsid w:val="00EC30DD"/>
@@ -13279,17 +13320,17 @@
       <w:spacing w:after="0" w:line="240" w:lineRule="auto"/>
     </w:pPr>
   </w:style>
-  <w:style w:type="character" w:customStyle="1" w:styleId="FuzeileZchn">
-    <w:name w:val="Fußzeile Zchn"/>
-    <w:basedOn w:val="Absatz-Standardschriftart"/>
-    <w:link w:val="Fuzeile"/>
+  <w:style w:type="character" w:customStyle="1" w:styleId="FooterChar">
+    <w:name w:val="Footer Char"/>
+    <w:basedOn w:val="DefaultParagraphFont"/>
+    <w:link w:val="Footer"/>
     <w:uiPriority w:val="99"/>
     <w:rsid w:val="00EC30DD"/>
   </w:style>
-  <w:style w:type="paragraph" w:styleId="Funotentext">
+  <w:style w:type="paragraph" w:styleId="FootnoteText">
     <w:name w:val="footnote text"/>
-    <w:basedOn w:val="Standard"/>
-    <w:link w:val="FunotentextZchn"/>
+    <w:basedOn w:val="Normal"/>
+    <w:link w:val="FootnoteTextChar"/>
     <w:uiPriority w:val="99"/>
     <w:semiHidden/>
     <w:unhideWhenUsed/>
@@ -13302,10 +13343,10 @@
       <w:szCs w:val="20"/>
     </w:rPr>
   </w:style>
-  <w:style w:type="character" w:customStyle="1" w:styleId="FunotentextZchn">
-    <w:name w:val="Fußnotentext Zchn"/>
-    <w:basedOn w:val="Absatz-Standardschriftart"/>
-    <w:link w:val="Funotentext"/>
+  <w:style w:type="character" w:customStyle="1" w:styleId="FootnoteTextChar">
+    <w:name w:val="Footnote Text Char"/>
+    <w:basedOn w:val="DefaultParagraphFont"/>
+    <w:link w:val="FootnoteText"/>
     <w:uiPriority w:val="99"/>
     <w:semiHidden/>
     <w:rsid w:val="0088231C"/>
@@ -13314,9 +13355,9 @@
       <w:szCs w:val="20"/>
     </w:rPr>
   </w:style>
-  <w:style w:type="character" w:styleId="Funotenzeichen">
+  <w:style w:type="character" w:styleId="FootnoteReference">
     <w:name w:val="footnote reference"/>
-    <w:basedOn w:val="Absatz-Standardschriftart"/>
+    <w:basedOn w:val="DefaultParagraphFont"/>
     <w:uiPriority w:val="99"/>
     <w:semiHidden/>
     <w:unhideWhenUsed/>

</xml_diff>

<commit_message>
Eye of the Tiger
</commit_message>
<xml_diff>
--- a/Dokumentation Seminarkurs.docx
+++ b/Dokumentation Seminarkurs.docx
@@ -10533,6 +10533,28 @@
       </w:r>
       <w:bookmarkEnd w:id="44"/>
     </w:p>
+    <w:p/>
+    <w:p>
+      <w:r>
+        <w:t xml:space="preserve">Levelauswahl: Neue Scene und auf jeden Button das LevelSelector Skript geklatscht. Quelle für Hintergrundbild: </w:t>
+      </w:r>
+      <w:hyperlink r:id="rId15" w:history="1">
+        <w:r>
+          <w:rPr>
+            <w:rStyle w:val="Hyperlink"/>
+          </w:rPr>
+          <w:t>b12e43df8bc81a989cf8b296c64fe362.jpg (1920×1080)</w:t>
+        </w:r>
+      </w:hyperlink>
+      <w:r>
+        <w:t xml:space="preserve">  -- Falls man veröffentlichen will, muss man das selbst zeichnen wahrscheinlich.</w:t>
+      </w:r>
+    </w:p>
+    <w:p>
+      <w:r>
+        <w:t>Man soll zurück zur Levelauswahl, wenn der letzte Bot getötet wurde: Siehe BotsOnPath – jeder Bot bekommt einen isLast boolean auf dessen DamageTest skript / Problem: das ist nur der zuletzt gespawnte Bot und nicht der letzt existierende Bot</w:t>
+      </w:r>
+    </w:p>
     <w:p>
       <w:pPr>
         <w:ind w:left="708" w:hanging="708"/>
@@ -10571,7 +10593,11 @@
     </w:p>
     <w:p>
       <w:r>
-        <w:t xml:space="preserve">In Zukunft müssen also alle Änderungen innerhalb des Prefabs immer geupdatet werden. Dies gestaltet sich recht einfach, da einfach das bereits vorhandene Prefab in der Szenenstruktur in den Assets gespeichert werden muss, also nur ein Klick. Die neue Version wird dann einfach in jede andere Szene übernommen. </w:t>
+        <w:t xml:space="preserve">In Zukunft müssen also alle Änderungen innerhalb des Prefabs immer geupdatet werden. Dies gestaltet sich recht einfach, da einfach das bereits vorhandene Prefab in der Szenenstruktur in den </w:t>
+      </w:r>
+      <w:r>
+        <w:lastRenderedPageBreak/>
+        <w:t xml:space="preserve">Assets gespeichert werden muss, also nur ein Klick. Die neue Version wird dann einfach in jede andere Szene übernommen. </w:t>
       </w:r>
     </w:p>
     <w:p>
@@ -10608,11 +10634,7 @@
         <w:t>Tim: Ein wichtiger Aspekt den wir während der Programmierung des Spawn</w:t>
       </w:r>
       <w:r>
-        <w:t xml:space="preserve">CancelRadius‘ vergessen hatten, war zu Überprüfen, ob auch der Turm, der gespawnt werden soll selbst einen höheren spawnCancelRadius besitzt, als sein Abstand zum nächstgelegenen Turm. Bisher hat der Turm bei </w:t>
-      </w:r>
-      <w:r>
-        <w:lastRenderedPageBreak/>
-        <w:t xml:space="preserve">dem Platzierprozess nur überprüft, ob es einen bereits platzierten Turm gibt, der einen höheren spawnCancelRadius besitzt, als dessen Abstand zum Turm, der gerade vom Spieler gezogen wird und dementsprechend isPositionValid </w:t>
+        <w:t xml:space="preserve">CancelRadius‘ vergessen hatten, war zu Überprüfen, ob auch der Turm, der gespawnt werden soll selbst einen höheren spawnCancelRadius besitzt, als sein Abstand zum nächstgelegenen Turm. Bisher hat der Turm bei dem Platzierprozess nur überprüft, ob es einen bereits platzierten Turm gibt, der einen höheren spawnCancelRadius besitzt, als dessen Abstand zum Turm, der gerade vom Spieler gezogen wird und dementsprechend isPositionValid </w:t>
       </w:r>
       <w:r>
         <w:t>false oder true gesetzt. Diesen Fehler wollte ich Fixen, also habe ich in dem preview Skript in der Abfrage isPositionValid eine</w:t>
@@ -10687,7 +10709,7 @@
       </w:r>
     </w:p>
     <w:sectPr>
-      <w:footerReference w:type="default" r:id="rId15"/>
+      <w:footerReference w:type="default" r:id="rId16"/>
       <w:pgSz w:w="11906" w:h="16838"/>
       <w:pgMar w:top="1417" w:right="1417" w:bottom="1134" w:left="1417" w:header="708" w:footer="708" w:gutter="0"/>
       <w:cols w:space="708"/>
@@ -13444,7 +13466,6 @@
   <w:style w:type="character" w:default="1" w:styleId="Absatz-Standardschriftart">
     <w:name w:val="Default Paragraph Font"/>
     <w:uiPriority w:val="1"/>
-    <w:semiHidden/>
     <w:unhideWhenUsed/>
   </w:style>
   <w:style w:type="table" w:default="1" w:styleId="NormaleTabelle">

</xml_diff>

<commit_message>
Cause all of me, loves all of you
</commit_message>
<xml_diff>
--- a/Dokumentation Seminarkurs.docx
+++ b/Dokumentation Seminarkurs.docx
@@ -72,7 +72,23 @@
           <w:sz w:val="50"/>
           <w:szCs w:val="50"/>
         </w:rPr>
-        <w:t>Jaron Liskow und Tim Fischer</w:t>
+        <w:t xml:space="preserve">Jaron </w:t>
+      </w:r>
+      <w:proofErr w:type="spellStart"/>
+      <w:r>
+        <w:rPr>
+          <w:sz w:val="50"/>
+          <w:szCs w:val="50"/>
+        </w:rPr>
+        <w:t>Liskow</w:t>
+      </w:r>
+      <w:proofErr w:type="spellEnd"/>
+      <w:r>
+        <w:rPr>
+          <w:sz w:val="50"/>
+          <w:szCs w:val="50"/>
+        </w:rPr>
+        <w:t xml:space="preserve"> und Tim Fischer</w:t>
       </w:r>
     </w:p>
     <w:p>
@@ -6231,18 +6247,55 @@
         <w:t>f</w:t>
       </w:r>
       <w:r>
-        <w:t xml:space="preserve">loats für die Kamerasteuerung und die Kamera initialisiert. In der void start Methode wird nochmal der Animationcontroller des Charakters mit folgender Zeile im Code definiert: </w:t>
-      </w:r>
-      <w:r>
-        <w:t>anim = GetComponent&lt;Animator&gt;();</w:t>
-      </w:r>
-    </w:p>
-    <w:p>
-      <w:pPr>
-        <w:jc w:val="both"/>
-      </w:pPr>
-      <w:r>
-        <w:t>So wird vom GameObject das Element „Animator“ gesucht und als anim im Script definiert. In der void update Methode, die jeden Frame einmal abläuft, wird zuerst Unitys-Inputsystem</w:t>
+        <w:t xml:space="preserve">loats für die Kamerasteuerung und die Kamera initialisiert. In der void </w:t>
+      </w:r>
+      <w:proofErr w:type="spellStart"/>
+      <w:r>
+        <w:t>start</w:t>
+      </w:r>
+      <w:proofErr w:type="spellEnd"/>
+      <w:r>
+        <w:t xml:space="preserve"> Methode wird nochmal der </w:t>
+      </w:r>
+      <w:proofErr w:type="spellStart"/>
+      <w:r>
+        <w:t>Animationcontroller</w:t>
+      </w:r>
+      <w:proofErr w:type="spellEnd"/>
+      <w:r>
+        <w:t xml:space="preserve"> des Charakters mit folgender Zeile im Code definiert: </w:t>
+      </w:r>
+      <w:proofErr w:type="spellStart"/>
+      <w:r>
+        <w:t>anim</w:t>
+      </w:r>
+      <w:proofErr w:type="spellEnd"/>
+      <w:r>
+        <w:t xml:space="preserve"> = </w:t>
+      </w:r>
+      <w:proofErr w:type="spellStart"/>
+      <w:r>
+        <w:t>GetComponent</w:t>
+      </w:r>
+      <w:proofErr w:type="spellEnd"/>
+      <w:r>
+        <w:t>&lt;Animator&gt;();</w:t>
+      </w:r>
+    </w:p>
+    <w:p>
+      <w:pPr>
+        <w:jc w:val="both"/>
+      </w:pPr>
+      <w:r>
+        <w:t xml:space="preserve">So wird vom GameObject das Element „Animator“ gesucht und als </w:t>
+      </w:r>
+      <w:proofErr w:type="spellStart"/>
+      <w:r>
+        <w:t>anim</w:t>
+      </w:r>
+      <w:proofErr w:type="spellEnd"/>
+      <w:r>
+        <w:t xml:space="preserve"> im Script definiert. In der void update Methode, die jeden Frame einmal abläuft, wird zuerst Unitys-Inputsystem</w:t>
       </w:r>
       <w:r>
         <w:t xml:space="preserve"> mit zwei Floats geupdatet:</w:t>
@@ -6259,21 +6312,49 @@
         <w:rPr>
           <w:lang w:val="en-US"/>
         </w:rPr>
-        <w:t>float horizontal = Input.GetAxisRaw("Horizontal");</w:t>
-      </w:r>
-    </w:p>
-    <w:p>
-      <w:pPr>
-        <w:jc w:val="both"/>
-        <w:rPr>
-          <w:lang w:val="en-US"/>
-        </w:rPr>
-      </w:pPr>
-      <w:r>
-        <w:rPr>
-          <w:lang w:val="en-US"/>
-        </w:rPr>
-        <w:t>float vertical = Input.GetAxisRaw("Vertical");</w:t>
+        <w:t xml:space="preserve">float horizontal = </w:t>
+      </w:r>
+      <w:proofErr w:type="spellStart"/>
+      <w:r>
+        <w:rPr>
+          <w:lang w:val="en-US"/>
+        </w:rPr>
+        <w:t>Input.GetAxisRaw</w:t>
+      </w:r>
+      <w:proofErr w:type="spellEnd"/>
+      <w:r>
+        <w:rPr>
+          <w:lang w:val="en-US"/>
+        </w:rPr>
+        <w:t>("Horizontal");</w:t>
+      </w:r>
+    </w:p>
+    <w:p>
+      <w:pPr>
+        <w:jc w:val="both"/>
+        <w:rPr>
+          <w:lang w:val="en-US"/>
+        </w:rPr>
+      </w:pPr>
+      <w:r>
+        <w:rPr>
+          <w:lang w:val="en-US"/>
+        </w:rPr>
+        <w:t xml:space="preserve">float vertical = </w:t>
+      </w:r>
+      <w:proofErr w:type="spellStart"/>
+      <w:r>
+        <w:rPr>
+          <w:lang w:val="en-US"/>
+        </w:rPr>
+        <w:t>Input.GetAxisRaw</w:t>
+      </w:r>
+      <w:proofErr w:type="spellEnd"/>
+      <w:r>
+        <w:rPr>
+          <w:lang w:val="en-US"/>
+        </w:rPr>
+        <w:t>("Vertical");</w:t>
       </w:r>
     </w:p>
     <w:p>
@@ -6303,21 +6384,43 @@
         <w:jc w:val="both"/>
       </w:pPr>
       <w:r>
-        <w:t>In der folgenden Schleife wird abgefragt, ob der Vector direction eine Änderung im Wert erhält, wenn ja wird der Kamerawinkel angepasst.</w:t>
-      </w:r>
-    </w:p>
-    <w:p>
-      <w:pPr>
-        <w:jc w:val="both"/>
-        <w:rPr>
-          <w:lang w:val="en-US"/>
-        </w:rPr>
-      </w:pPr>
-      <w:r>
-        <w:rPr>
-          <w:lang w:val="en-US"/>
-        </w:rPr>
-        <w:t>if (direction.magnitude &gt;= 0.1f)</w:t>
+        <w:t xml:space="preserve">In der folgenden Schleife wird abgefragt, ob der Vector </w:t>
+      </w:r>
+      <w:proofErr w:type="spellStart"/>
+      <w:r>
+        <w:t>direction</w:t>
+      </w:r>
+      <w:proofErr w:type="spellEnd"/>
+      <w:r>
+        <w:t xml:space="preserve"> eine Änderung im Wert erhält, wenn ja wird der Kamerawinkel angepasst.</w:t>
+      </w:r>
+    </w:p>
+    <w:p>
+      <w:pPr>
+        <w:jc w:val="both"/>
+        <w:rPr>
+          <w:lang w:val="en-US"/>
+        </w:rPr>
+      </w:pPr>
+      <w:r>
+        <w:rPr>
+          <w:lang w:val="en-US"/>
+        </w:rPr>
+        <w:t>if (</w:t>
+      </w:r>
+      <w:proofErr w:type="spellStart"/>
+      <w:r>
+        <w:rPr>
+          <w:lang w:val="en-US"/>
+        </w:rPr>
+        <w:t>direction.magnitude</w:t>
+      </w:r>
+      <w:proofErr w:type="spellEnd"/>
+      <w:r>
+        <w:rPr>
+          <w:lang w:val="en-US"/>
+        </w:rPr>
+        <w:t xml:space="preserve"> &gt;= 0.1f)</w:t>
       </w:r>
     </w:p>
     <w:p>
@@ -6345,21 +6448,119 @@
         <w:rPr>
           <w:lang w:val="en-US"/>
         </w:rPr>
-        <w:t xml:space="preserve">    float targetAngle = Mathf.Atan2(direction.x, direction.z) * Mathf.Rad2Deg + cam.eulerAngles.y;</w:t>
-      </w:r>
-    </w:p>
-    <w:p>
-      <w:pPr>
-        <w:jc w:val="both"/>
-        <w:rPr>
-          <w:lang w:val="en-US"/>
-        </w:rPr>
-      </w:pPr>
-      <w:r>
-        <w:rPr>
-          <w:lang w:val="en-US"/>
-        </w:rPr>
-        <w:t xml:space="preserve">    float angle = Mathf.SmoothDampAngle(transform.eulerAngles.y, targetAngle, ref turnSmoothVelocity, turnSmoothTime);</w:t>
+        <w:t xml:space="preserve">    float targetAngle = Mathf.Atan2(</w:t>
+      </w:r>
+      <w:proofErr w:type="spellStart"/>
+      <w:r>
+        <w:rPr>
+          <w:lang w:val="en-US"/>
+        </w:rPr>
+        <w:t>direction.x</w:t>
+      </w:r>
+      <w:proofErr w:type="spellEnd"/>
+      <w:r>
+        <w:rPr>
+          <w:lang w:val="en-US"/>
+        </w:rPr>
+        <w:t xml:space="preserve">, </w:t>
+      </w:r>
+      <w:proofErr w:type="spellStart"/>
+      <w:r>
+        <w:rPr>
+          <w:lang w:val="en-US"/>
+        </w:rPr>
+        <w:t>direction.z</w:t>
+      </w:r>
+      <w:proofErr w:type="spellEnd"/>
+      <w:r>
+        <w:rPr>
+          <w:lang w:val="en-US"/>
+        </w:rPr>
+        <w:t xml:space="preserve">) * Mathf.Rad2Deg + </w:t>
+      </w:r>
+      <w:proofErr w:type="spellStart"/>
+      <w:r>
+        <w:rPr>
+          <w:lang w:val="en-US"/>
+        </w:rPr>
+        <w:t>cam.eulerAngles.y</w:t>
+      </w:r>
+      <w:proofErr w:type="spellEnd"/>
+      <w:r>
+        <w:rPr>
+          <w:lang w:val="en-US"/>
+        </w:rPr>
+        <w:t>;</w:t>
+      </w:r>
+    </w:p>
+    <w:p>
+      <w:pPr>
+        <w:jc w:val="both"/>
+        <w:rPr>
+          <w:lang w:val="en-US"/>
+        </w:rPr>
+      </w:pPr>
+      <w:r>
+        <w:rPr>
+          <w:lang w:val="en-US"/>
+        </w:rPr>
+        <w:t xml:space="preserve">    float angle = </w:t>
+      </w:r>
+      <w:proofErr w:type="spellStart"/>
+      <w:r>
+        <w:rPr>
+          <w:lang w:val="en-US"/>
+        </w:rPr>
+        <w:t>Mathf.SmoothDampAngle</w:t>
+      </w:r>
+      <w:proofErr w:type="spellEnd"/>
+      <w:r>
+        <w:rPr>
+          <w:lang w:val="en-US"/>
+        </w:rPr>
+        <w:t>(</w:t>
+      </w:r>
+      <w:proofErr w:type="spellStart"/>
+      <w:r>
+        <w:rPr>
+          <w:lang w:val="en-US"/>
+        </w:rPr>
+        <w:t>transform.eulerAngles.y</w:t>
+      </w:r>
+      <w:proofErr w:type="spellEnd"/>
+      <w:r>
+        <w:rPr>
+          <w:lang w:val="en-US"/>
+        </w:rPr>
+        <w:t xml:space="preserve">, targetAngle, ref </w:t>
+      </w:r>
+      <w:proofErr w:type="spellStart"/>
+      <w:r>
+        <w:rPr>
+          <w:lang w:val="en-US"/>
+        </w:rPr>
+        <w:t>turnSmoothVelocity</w:t>
+      </w:r>
+      <w:proofErr w:type="spellEnd"/>
+      <w:r>
+        <w:rPr>
+          <w:lang w:val="en-US"/>
+        </w:rPr>
+        <w:t xml:space="preserve">, </w:t>
+      </w:r>
+      <w:proofErr w:type="spellStart"/>
+      <w:r>
+        <w:rPr>
+          <w:lang w:val="en-US"/>
+        </w:rPr>
+        <w:t>turnSmoothTime</w:t>
+      </w:r>
+      <w:proofErr w:type="spellEnd"/>
+      <w:r>
+        <w:rPr>
+          <w:lang w:val="en-US"/>
+        </w:rPr>
+        <w:t>);</w:t>
       </w:r>
     </w:p>
     <w:p>
@@ -6374,7 +6575,21 @@
           <w:lang w:val="en-US"/>
         </w:rPr>
         <w:lastRenderedPageBreak/>
-        <w:t xml:space="preserve">    transform.rotation = Quaternion.Euler(0f, angle + mouseX, 0f); </w:t>
+        <w:t xml:space="preserve">    </w:t>
+      </w:r>
+      <w:proofErr w:type="spellStart"/>
+      <w:r>
+        <w:rPr>
+          <w:lang w:val="en-US"/>
+        </w:rPr>
+        <w:t>transform.rotation</w:t>
+      </w:r>
+      <w:proofErr w:type="spellEnd"/>
+      <w:r>
+        <w:rPr>
+          <w:lang w:val="en-US"/>
+        </w:rPr>
+        <w:t xml:space="preserve"> = Quaternion.Euler(0f, angle + mouseX, 0f); </w:t>
       </w:r>
     </w:p>
     <w:p>
@@ -6957,7 +7172,15 @@
         <w:jc w:val="both"/>
       </w:pPr>
       <w:r>
-        <w:t xml:space="preserve">    public Slider slider;  // Referenz auf den Slider</w:t>
+        <w:t xml:space="preserve">    public Slider </w:t>
+      </w:r>
+      <w:proofErr w:type="spellStart"/>
+      <w:r>
+        <w:t>slider</w:t>
+      </w:r>
+      <w:proofErr w:type="spellEnd"/>
+      <w:r>
+        <w:t>;  // Referenz auf den Slider</w:t>
       </w:r>
     </w:p>
     <w:p>
@@ -6975,8 +7198,30 @@
         <w:rPr>
           <w:lang w:val="en-US"/>
         </w:rPr>
-        <w:t>public Gradient gradient; //Farbe</w:t>
-      </w:r>
+        <w:t xml:space="preserve">public Gradient </w:t>
+      </w:r>
+      <w:proofErr w:type="spellStart"/>
+      <w:r>
+        <w:rPr>
+          <w:lang w:val="en-US"/>
+        </w:rPr>
+        <w:t>gradient</w:t>
+      </w:r>
+      <w:proofErr w:type="spellEnd"/>
+      <w:r>
+        <w:rPr>
+          <w:lang w:val="en-US"/>
+        </w:rPr>
+        <w:t>; //</w:t>
+      </w:r>
+      <w:proofErr w:type="spellStart"/>
+      <w:r>
+        <w:rPr>
+          <w:lang w:val="en-US"/>
+        </w:rPr>
+        <w:t>Farbe</w:t>
+      </w:r>
+      <w:proofErr w:type="spellEnd"/>
     </w:p>
     <w:p>
       <w:pPr>
@@ -7250,7 +7495,39 @@
           <w:i/>
           <w:iCs/>
         </w:rPr>
-        <w:t>kann ich Gradient gradient auch zu Hose hose umbenennen, wenn ich im Inspector auf den richtigen Gradient hinweise</w:t>
+        <w:t xml:space="preserve">kann ich Gradient </w:t>
+      </w:r>
+      <w:proofErr w:type="spellStart"/>
+      <w:r>
+        <w:rPr>
+          <w:i/>
+          <w:iCs/>
+        </w:rPr>
+        <w:t>gradient</w:t>
+      </w:r>
+      <w:proofErr w:type="spellEnd"/>
+      <w:r>
+        <w:rPr>
+          <w:i/>
+          <w:iCs/>
+        </w:rPr>
+        <w:t xml:space="preserve"> auch zu Hose </w:t>
+      </w:r>
+      <w:proofErr w:type="spellStart"/>
+      <w:r>
+        <w:rPr>
+          <w:i/>
+          <w:iCs/>
+        </w:rPr>
+        <w:t>hose</w:t>
+      </w:r>
+      <w:proofErr w:type="spellEnd"/>
+      <w:r>
+        <w:rPr>
+          <w:i/>
+          <w:iCs/>
+        </w:rPr>
+        <w:t xml:space="preserve"> umbenennen, wenn ich im Inspector auf den richtigen Gradient hinweise</w:t>
       </w:r>
       <w:r>
         <w:t xml:space="preserve">“, es stellte sich heraus, dass ich zwar Gradient nicht zu Hose ändern kann, weil es ein Datentyp ist, aber dafür gradient zu hose ändern könnte, weil dies nur </w:t>
@@ -7631,7 +7908,21 @@
         <w:rPr>
           <w:lang w:val="en-US"/>
         </w:rPr>
-        <w:t>Ray ray = Camera.main.ScreenPointToRay(Input.mousePosition);</w:t>
+        <w:t xml:space="preserve">Ray </w:t>
+      </w:r>
+      <w:proofErr w:type="spellStart"/>
+      <w:r>
+        <w:rPr>
+          <w:lang w:val="en-US"/>
+        </w:rPr>
+        <w:t>ray</w:t>
+      </w:r>
+      <w:proofErr w:type="spellEnd"/>
+      <w:r>
+        <w:rPr>
+          <w:lang w:val="en-US"/>
+        </w:rPr>
+        <w:t xml:space="preserve"> = Camera.main.ScreenPointToRay(Input.mousePosition);</w:t>
       </w:r>
     </w:p>
     <w:p>
@@ -7730,7 +8021,15 @@
         <w:t>Dies ist ein Auszug aus dem Skript, welches jeden Frame des Spiels läuft (void Update Methode). Ein von mir gesetztes Ziel war es, den Prozess des Spawnens des Turms erst zu starten, wen die linke Maustaste gedrückt wurde. Dies geschieht in der ersten Zeile, gemeinsam mit der Abfrage ob ein gesetzter Boolean „SpawnEnabled“ true ist. Dieser Wert wird während des Drückens auf den Knopf auf der UI true gesetzt und die If-Abfrage wird ausgeführt. Danach folgt eine Abfrage, ob der Turm auch bezahlt werden kann, dies gehört aber zu Tims Bereich. Jetzt wird’s spannend. Mit „</w:t>
       </w:r>
       <w:r>
-        <w:t>Ray ray = Camera.main.ScreenPointToRay(Input.mousePosition);</w:t>
+        <w:t xml:space="preserve">Ray </w:t>
+      </w:r>
+      <w:proofErr w:type="spellStart"/>
+      <w:r>
+        <w:t>ray</w:t>
+      </w:r>
+      <w:proofErr w:type="spellEnd"/>
+      <w:r>
+        <w:t xml:space="preserve"> = Camera.main.ScreenPointToRay(Input.mousePosition);</w:t>
       </w:r>
       <w:r>
         <w:t>“ wird ein simulierter Strahl von der Perspektive des Spielers in das Spiel, auf den Boden, geschossen. Die Referenz zu der Camera.main ist unabdingbar, da der Strahl ansonsten nicht wüsste, wo er starten soll. So jetzt wo der Strahl abgeschossen wurde, muss nur noch geschaut werden, wo er auftrifft. Das gestaltet sich aber nicht so einfach. So soll der Turm ja bspw. nicht im Spieler oder anderen Türmen gespawnt werden. Demzufolge müssen alle Objekte, die nicht der Boden sind, so im Inspektor konfiguriert werden, dass sie vom Raycast Hit ignoriert werden. Jetzt wo der Raycast/Strahl den Boden und nix anderes getroffen hat, kann ein Hitpoint erstellt werden. Dies erfolgt aber nicht so wie man es denkt. Unzwar wird erst mit „</w:t>
@@ -7897,9 +8196,32 @@
       <w:pPr>
         <w:ind w:left="360"/>
         <w:jc w:val="both"/>
-      </w:pPr>
-      <w:r>
-        <w:t xml:space="preserve">    // Initialisierung der Buttons:</w:t>
+        <w:rPr>
+          <w:lang w:val="en-US"/>
+        </w:rPr>
+      </w:pPr>
+      <w:r>
+        <w:t xml:space="preserve">    </w:t>
+      </w:r>
+      <w:r>
+        <w:rPr>
+          <w:lang w:val="en-US"/>
+        </w:rPr>
+        <w:t xml:space="preserve">// </w:t>
+      </w:r>
+      <w:proofErr w:type="spellStart"/>
+      <w:r>
+        <w:rPr>
+          <w:lang w:val="en-US"/>
+        </w:rPr>
+        <w:t>Initialisierung</w:t>
+      </w:r>
+      <w:proofErr w:type="spellEnd"/>
+      <w:r>
+        <w:rPr>
+          <w:lang w:val="en-US"/>
+        </w:rPr>
+        <w:t xml:space="preserve"> der Buttons:</w:t>
       </w:r>
     </w:p>
     <w:p>
@@ -7911,13 +8233,58 @@
         </w:rPr>
       </w:pPr>
       <w:r>
+        <w:rPr>
+          <w:lang w:val="en-US"/>
+        </w:rPr>
         <w:t xml:space="preserve">    </w:t>
       </w:r>
       <w:r>
         <w:rPr>
           <w:lang w:val="en-US"/>
         </w:rPr>
-        <w:t>for (int i = 0; i &lt; spawnButtons.Length; i++)</w:t>
+        <w:t xml:space="preserve">for (int </w:t>
+      </w:r>
+      <w:proofErr w:type="spellStart"/>
+      <w:r>
+        <w:rPr>
+          <w:lang w:val="en-US"/>
+        </w:rPr>
+        <w:t>i</w:t>
+      </w:r>
+      <w:proofErr w:type="spellEnd"/>
+      <w:r>
+        <w:rPr>
+          <w:lang w:val="en-US"/>
+        </w:rPr>
+        <w:t xml:space="preserve"> = 0; </w:t>
+      </w:r>
+      <w:proofErr w:type="spellStart"/>
+      <w:r>
+        <w:rPr>
+          <w:lang w:val="en-US"/>
+        </w:rPr>
+        <w:t>i</w:t>
+      </w:r>
+      <w:proofErr w:type="spellEnd"/>
+      <w:r>
+        <w:rPr>
+          <w:lang w:val="en-US"/>
+        </w:rPr>
+        <w:t xml:space="preserve"> &lt; spawnButtons.Length; </w:t>
+      </w:r>
+      <w:proofErr w:type="spellStart"/>
+      <w:r>
+        <w:rPr>
+          <w:lang w:val="en-US"/>
+        </w:rPr>
+        <w:t>i</w:t>
+      </w:r>
+      <w:proofErr w:type="spellEnd"/>
+      <w:r>
+        <w:rPr>
+          <w:lang w:val="en-US"/>
+        </w:rPr>
+        <w:t>++)</w:t>
       </w:r>
     </w:p>
     <w:p>
@@ -8075,7 +8442,15 @@
         <w:t>B</w:t>
       </w:r>
       <w:r>
-        <w:t>ewegen (Uiii spannend)</w:t>
+        <w:t>ewegen (</w:t>
+      </w:r>
+      <w:proofErr w:type="spellStart"/>
+      <w:r>
+        <w:t>Uiii</w:t>
+      </w:r>
+      <w:proofErr w:type="spellEnd"/>
+      <w:r>
+        <w:t xml:space="preserve"> spannend)</w:t>
       </w:r>
       <w:bookmarkEnd w:id="23"/>
     </w:p>
@@ -8178,7 +8553,21 @@
         <w:rPr>
           <w:lang w:val="en-US"/>
         </w:rPr>
-        <w:t xml:space="preserve">    Ray ray = Camera.main.ScreenPointToRay(Input.mousePosition);</w:t>
+        <w:t xml:space="preserve">    Ray </w:t>
+      </w:r>
+      <w:proofErr w:type="spellStart"/>
+      <w:r>
+        <w:rPr>
+          <w:lang w:val="en-US"/>
+        </w:rPr>
+        <w:t>ray</w:t>
+      </w:r>
+      <w:proofErr w:type="spellEnd"/>
+      <w:r>
+        <w:rPr>
+          <w:lang w:val="en-US"/>
+        </w:rPr>
+        <w:t xml:space="preserve"> = Camera.main.ScreenPointToRay(Input.mousePosition);</w:t>
       </w:r>
     </w:p>
     <w:p>
@@ -8255,11 +8644,47 @@
       <w:r>
         <w:t xml:space="preserve">           </w:t>
       </w:r>
-      <w:r>
-        <w:rPr>
-          <w:lang w:val="en-US"/>
-        </w:rPr>
-        <w:t xml:space="preserve">previewObject.transform.position = new Vector3(hit.point.x, 3, hit.point.z);                </w:t>
+      <w:proofErr w:type="spellStart"/>
+      <w:r>
+        <w:rPr>
+          <w:lang w:val="en-US"/>
+        </w:rPr>
+        <w:t>previewObject.transform.position</w:t>
+      </w:r>
+      <w:proofErr w:type="spellEnd"/>
+      <w:r>
+        <w:rPr>
+          <w:lang w:val="en-US"/>
+        </w:rPr>
+        <w:t xml:space="preserve"> = new Vector3(</w:t>
+      </w:r>
+      <w:proofErr w:type="spellStart"/>
+      <w:r>
+        <w:rPr>
+          <w:lang w:val="en-US"/>
+        </w:rPr>
+        <w:t>hit.point.x</w:t>
+      </w:r>
+      <w:proofErr w:type="spellEnd"/>
+      <w:r>
+        <w:rPr>
+          <w:lang w:val="en-US"/>
+        </w:rPr>
+        <w:t xml:space="preserve">, 3, </w:t>
+      </w:r>
+      <w:proofErr w:type="spellStart"/>
+      <w:r>
+        <w:rPr>
+          <w:lang w:val="en-US"/>
+        </w:rPr>
+        <w:t>hit.point.z</w:t>
+      </w:r>
+      <w:proofErr w:type="spellEnd"/>
+      <w:r>
+        <w:rPr>
+          <w:lang w:val="en-US"/>
+        </w:rPr>
+        <w:t xml:space="preserve">);                </w:t>
       </w:r>
     </w:p>
     <w:p>
@@ -8302,7 +8727,15 @@
         <w:jc w:val="both"/>
       </w:pPr>
       <w:r>
-        <w:t>if (Input.GetMouseButtonUp(0))</w:t>
+        <w:t>if (</w:t>
+      </w:r>
+      <w:proofErr w:type="spellStart"/>
+      <w:r>
+        <w:t>Input.GetMouseButtonUp</w:t>
+      </w:r>
+      <w:proofErr w:type="spellEnd"/>
+      <w:r>
+        <w:t>(0))</w:t>
       </w:r>
     </w:p>
     <w:p>
@@ -8318,7 +8751,23 @@
         <w:jc w:val="both"/>
       </w:pPr>
       <w:r>
-        <w:t xml:space="preserve">     spawnScript.spawned = false; // Setze spawned auf false, wenn die linke Maustaste losgelassen wird</w:t>
+        <w:t xml:space="preserve">     spawnScript.spawned = </w:t>
+      </w:r>
+      <w:proofErr w:type="spellStart"/>
+      <w:r>
+        <w:t>false</w:t>
+      </w:r>
+      <w:proofErr w:type="spellEnd"/>
+      <w:r>
+        <w:t xml:space="preserve">; // Setze spawned auf </w:t>
+      </w:r>
+      <w:proofErr w:type="spellStart"/>
+      <w:r>
+        <w:t>false</w:t>
+      </w:r>
+      <w:proofErr w:type="spellEnd"/>
+      <w:r>
+        <w:t>, wenn die linke Maustaste losgelassen wird</w:t>
       </w:r>
     </w:p>
     <w:p>
@@ -8363,7 +8812,21 @@
         <w:rPr>
           <w:lang w:val="en-US"/>
         </w:rPr>
-        <w:t xml:space="preserve">         previewObject.tag = "Untagged";</w:t>
+        <w:t xml:space="preserve">         </w:t>
+      </w:r>
+      <w:proofErr w:type="spellStart"/>
+      <w:r>
+        <w:rPr>
+          <w:lang w:val="en-US"/>
+        </w:rPr>
+        <w:t>previewObject.tag</w:t>
+      </w:r>
+      <w:proofErr w:type="spellEnd"/>
+      <w:r>
+        <w:rPr>
+          <w:lang w:val="en-US"/>
+        </w:rPr>
+        <w:t xml:space="preserve"> = "Untagged";</w:t>
       </w:r>
     </w:p>
     <w:p>
@@ -8396,7 +8859,23 @@
         <w:t>So</w:t>
       </w:r>
       <w:r>
-        <w:t>bald also die linke Maustaste losgelassen wird, wird die Bedingung spawned aus dem anderen Spawnscript auf false gesetzt und der Tag vom GameObject entfernt, damit das Skript nicht mehr darauf zugreifen kann und dessen Position verändern kann.</w:t>
+        <w:t xml:space="preserve">bald also die linke Maustaste losgelassen wird, wird die Bedingung spawned aus dem anderen </w:t>
+      </w:r>
+      <w:proofErr w:type="spellStart"/>
+      <w:r>
+        <w:t>Spawnscript</w:t>
+      </w:r>
+      <w:proofErr w:type="spellEnd"/>
+      <w:r>
+        <w:t xml:space="preserve"> auf </w:t>
+      </w:r>
+      <w:proofErr w:type="spellStart"/>
+      <w:r>
+        <w:t>false</w:t>
+      </w:r>
+      <w:proofErr w:type="spellEnd"/>
+      <w:r>
+        <w:t xml:space="preserve"> gesetzt und der Tag vom GameObject entfernt, damit das Skript nicht mehr darauf zugreifen kann und dessen Position verändern kann.</w:t>
       </w:r>
     </w:p>
     <w:p>
@@ -8443,7 +8922,15 @@
         <w:jc w:val="both"/>
       </w:pPr>
       <w:r>
-        <w:t xml:space="preserve">Generell musste ich bevor ich irgendwelchen Code schreiben konnte, ein Teil namens „Range“ in jedem Turmprefab erstellen. Bei mir ist das jetzt einfach nur ein blauer, flacher Zylinder, der auf dem Boden aufliegt. </w:t>
+        <w:t xml:space="preserve">Generell musste ich bevor ich irgendwelchen Code schreiben konnte, ein Teil namens „Range“ in jedem </w:t>
+      </w:r>
+      <w:proofErr w:type="spellStart"/>
+      <w:r>
+        <w:t>Turmprefab</w:t>
+      </w:r>
+      <w:proofErr w:type="spellEnd"/>
+      <w:r>
+        <w:t xml:space="preserve"> erstellen. Bei mir ist das jetzt einfach nur ein blauer, flacher Zylinder, der auf dem Boden aufliegt. </w:t>
       </w:r>
       <w:r>
         <w:t>Dieses Teil ist standartmäßig deaktiviert, im Spiel also nicht zu sehen.</w:t>
@@ -8460,7 +8947,21 @@
         <w:rPr>
           <w:lang w:val="en-US"/>
         </w:rPr>
-        <w:t>void selectPart()</w:t>
+        <w:t xml:space="preserve">void </w:t>
+      </w:r>
+      <w:proofErr w:type="spellStart"/>
+      <w:r>
+        <w:rPr>
+          <w:lang w:val="en-US"/>
+        </w:rPr>
+        <w:t>selectPart</w:t>
+      </w:r>
+      <w:proofErr w:type="spellEnd"/>
+      <w:r>
+        <w:rPr>
+          <w:lang w:val="en-US"/>
+        </w:rPr>
+        <w:t>()</w:t>
       </w:r>
     </w:p>
     <w:p>
@@ -8524,11 +9025,47 @@
         </w:rPr>
         <w:t xml:space="preserve">    </w:t>
       </w:r>
-      <w:r>
-        <w:rPr>
-          <w:lang w:val="en-US"/>
-        </w:rPr>
-        <w:t>partToActivate = previewObject.transform.Find("Range").gameObject;</w:t>
+      <w:proofErr w:type="spellStart"/>
+      <w:r>
+        <w:rPr>
+          <w:lang w:val="en-US"/>
+        </w:rPr>
+        <w:t>partToActivate</w:t>
+      </w:r>
+      <w:proofErr w:type="spellEnd"/>
+      <w:r>
+        <w:rPr>
+          <w:lang w:val="en-US"/>
+        </w:rPr>
+        <w:t xml:space="preserve"> = </w:t>
+      </w:r>
+      <w:proofErr w:type="spellStart"/>
+      <w:r>
+        <w:rPr>
+          <w:lang w:val="en-US"/>
+        </w:rPr>
+        <w:t>previewObject.transform.Find</w:t>
+      </w:r>
+      <w:proofErr w:type="spellEnd"/>
+      <w:r>
+        <w:rPr>
+          <w:lang w:val="en-US"/>
+        </w:rPr>
+        <w:t>("Range").</w:t>
+      </w:r>
+      <w:proofErr w:type="spellStart"/>
+      <w:r>
+        <w:rPr>
+          <w:lang w:val="en-US"/>
+        </w:rPr>
+        <w:t>gameObject</w:t>
+      </w:r>
+      <w:proofErr w:type="spellEnd"/>
+      <w:r>
+        <w:rPr>
+          <w:lang w:val="en-US"/>
+        </w:rPr>
+        <w:t>;</w:t>
       </w:r>
     </w:p>
     <w:p>
@@ -8556,7 +9093,15 @@
         <w:t xml:space="preserve">    </w:t>
       </w:r>
       <w:r>
-        <w:t>if (partToActivate == null)</w:t>
+        <w:t>if (</w:t>
+      </w:r>
+      <w:proofErr w:type="spellStart"/>
+      <w:r>
+        <w:t>partToActivate</w:t>
+      </w:r>
+      <w:proofErr w:type="spellEnd"/>
+      <w:r>
+        <w:t xml:space="preserve"> == null)</w:t>
       </w:r>
     </w:p>
     <w:p>
@@ -8572,7 +9117,15 @@
         <w:jc w:val="both"/>
       </w:pPr>
       <w:r>
-        <w:t xml:space="preserve">        Debug.LogWarning("Range Objekt im Prefab nicht gefunden!");</w:t>
+        <w:t xml:space="preserve">        </w:t>
+      </w:r>
+      <w:proofErr w:type="spellStart"/>
+      <w:r>
+        <w:t>Debug.LogWarning</w:t>
+      </w:r>
+      <w:proofErr w:type="spellEnd"/>
+      <w:r>
+        <w:t>("Range Objekt im Prefab nicht gefunden!");</w:t>
       </w:r>
     </w:p>
     <w:p>
@@ -8609,7 +9162,35 @@
         <w:rPr>
           <w:lang w:val="en-US"/>
         </w:rPr>
-        <w:t>Der Rest ist nur noch für Troubleshooting.</w:t>
+        <w:t xml:space="preserve">Der Rest ist </w:t>
+      </w:r>
+      <w:proofErr w:type="spellStart"/>
+      <w:r>
+        <w:rPr>
+          <w:lang w:val="en-US"/>
+        </w:rPr>
+        <w:t>nur</w:t>
+      </w:r>
+      <w:proofErr w:type="spellEnd"/>
+      <w:r>
+        <w:rPr>
+          <w:lang w:val="en-US"/>
+        </w:rPr>
+        <w:t xml:space="preserve"> </w:t>
+      </w:r>
+      <w:proofErr w:type="spellStart"/>
+      <w:r>
+        <w:rPr>
+          <w:lang w:val="en-US"/>
+        </w:rPr>
+        <w:t>noch</w:t>
+      </w:r>
+      <w:proofErr w:type="spellEnd"/>
+      <w:r>
+        <w:rPr>
+          <w:lang w:val="en-US"/>
+        </w:rPr>
+        <w:t xml:space="preserve"> für Troubleshooting.</w:t>
       </w:r>
     </w:p>
     <w:p>
@@ -8651,21 +9232,49 @@
         <w:rPr>
           <w:lang w:val="en-US"/>
         </w:rPr>
-        <w:t xml:space="preserve">    // Check if spawnScript is assigned and spawned is true</w:t>
-      </w:r>
-    </w:p>
-    <w:p>
-      <w:pPr>
-        <w:jc w:val="both"/>
-        <w:rPr>
-          <w:lang w:val="en-US"/>
-        </w:rPr>
-      </w:pPr>
-      <w:r>
-        <w:rPr>
-          <w:lang w:val="en-US"/>
-        </w:rPr>
-        <w:t xml:space="preserve">    if (spawnScript != null &amp;&amp; spawnScript.spawned)</w:t>
+        <w:t xml:space="preserve">    // Check if </w:t>
+      </w:r>
+      <w:proofErr w:type="spellStart"/>
+      <w:r>
+        <w:rPr>
+          <w:lang w:val="en-US"/>
+        </w:rPr>
+        <w:t>spawnScript</w:t>
+      </w:r>
+      <w:proofErr w:type="spellEnd"/>
+      <w:r>
+        <w:rPr>
+          <w:lang w:val="en-US"/>
+        </w:rPr>
+        <w:t xml:space="preserve"> is assigned and spawned is true</w:t>
+      </w:r>
+    </w:p>
+    <w:p>
+      <w:pPr>
+        <w:jc w:val="both"/>
+        <w:rPr>
+          <w:lang w:val="en-US"/>
+        </w:rPr>
+      </w:pPr>
+      <w:r>
+        <w:rPr>
+          <w:lang w:val="en-US"/>
+        </w:rPr>
+        <w:t xml:space="preserve">    if (</w:t>
+      </w:r>
+      <w:proofErr w:type="spellStart"/>
+      <w:r>
+        <w:rPr>
+          <w:lang w:val="en-US"/>
+        </w:rPr>
+        <w:t>spawnScript</w:t>
+      </w:r>
+      <w:proofErr w:type="spellEnd"/>
+      <w:r>
+        <w:rPr>
+          <w:lang w:val="en-US"/>
+        </w:rPr>
+        <w:t xml:space="preserve"> != null &amp;&amp; spawnScript.spawned)</w:t>
       </w:r>
     </w:p>
     <w:p>
@@ -8693,21 +9302,49 @@
         <w:rPr>
           <w:lang w:val="en-US"/>
         </w:rPr>
-        <w:t xml:space="preserve">        selectPart();</w:t>
-      </w:r>
-    </w:p>
-    <w:p>
-      <w:pPr>
-        <w:jc w:val="both"/>
-        <w:rPr>
-          <w:lang w:val="en-US"/>
-        </w:rPr>
-      </w:pPr>
-      <w:r>
-        <w:rPr>
-          <w:lang w:val="en-US"/>
-        </w:rPr>
-        <w:t xml:space="preserve">        if (partToActivate != null)</w:t>
+        <w:t xml:space="preserve">        </w:t>
+      </w:r>
+      <w:proofErr w:type="spellStart"/>
+      <w:r>
+        <w:rPr>
+          <w:lang w:val="en-US"/>
+        </w:rPr>
+        <w:t>selectPart</w:t>
+      </w:r>
+      <w:proofErr w:type="spellEnd"/>
+      <w:r>
+        <w:rPr>
+          <w:lang w:val="en-US"/>
+        </w:rPr>
+        <w:t>();</w:t>
+      </w:r>
+    </w:p>
+    <w:p>
+      <w:pPr>
+        <w:jc w:val="both"/>
+        <w:rPr>
+          <w:lang w:val="en-US"/>
+        </w:rPr>
+      </w:pPr>
+      <w:r>
+        <w:rPr>
+          <w:lang w:val="en-US"/>
+        </w:rPr>
+        <w:t xml:space="preserve">        if (</w:t>
+      </w:r>
+      <w:proofErr w:type="spellStart"/>
+      <w:r>
+        <w:rPr>
+          <w:lang w:val="en-US"/>
+        </w:rPr>
+        <w:t>partToActivate</w:t>
+      </w:r>
+      <w:proofErr w:type="spellEnd"/>
+      <w:r>
+        <w:rPr>
+          <w:lang w:val="en-US"/>
+        </w:rPr>
+        <w:t xml:space="preserve"> != null)</w:t>
       </w:r>
     </w:p>
     <w:p>
@@ -8735,7 +9372,21 @@
         <w:rPr>
           <w:lang w:val="en-US"/>
         </w:rPr>
-        <w:t xml:space="preserve">            partToActivate.SetActive(true); // Activate the "Range" part</w:t>
+        <w:t xml:space="preserve">            </w:t>
+      </w:r>
+      <w:proofErr w:type="spellStart"/>
+      <w:r>
+        <w:rPr>
+          <w:lang w:val="en-US"/>
+        </w:rPr>
+        <w:t>partToActivate.SetActive</w:t>
+      </w:r>
+      <w:proofErr w:type="spellEnd"/>
+      <w:r>
+        <w:rPr>
+          <w:lang w:val="en-US"/>
+        </w:rPr>
+        <w:t>(true); // Activate the "Range" part</w:t>
       </w:r>
     </w:p>
     <w:p>
@@ -8757,8 +9408,13 @@
         <w:jc w:val="both"/>
       </w:pPr>
       <w:r>
-        <w:t xml:space="preserve">        else</w:t>
-      </w:r>
+        <w:t xml:space="preserve">        </w:t>
+      </w:r>
+      <w:proofErr w:type="spellStart"/>
+      <w:r>
+        <w:t>else</w:t>
+      </w:r>
+      <w:proofErr w:type="spellEnd"/>
     </w:p>
     <w:p>
       <w:pPr>
@@ -8773,7 +9429,15 @@
         <w:jc w:val="both"/>
       </w:pPr>
       <w:r>
-        <w:t xml:space="preserve">            Debug.LogWarning("Kein Teilobjekt zugewiesen!");</w:t>
+        <w:t xml:space="preserve">            </w:t>
+      </w:r>
+      <w:proofErr w:type="spellStart"/>
+      <w:r>
+        <w:t>Debug.LogWarning</w:t>
+      </w:r>
+      <w:proofErr w:type="spellEnd"/>
+      <w:r>
+        <w:t>("Kein Teilobjekt zugewiesen!");</w:t>
       </w:r>
     </w:p>
     <w:p>
@@ -8797,7 +9461,23 @@
         <w:jc w:val="both"/>
       </w:pPr>
       <w:r>
-        <w:t>Hier wird zunächst überprüft, ob ein spawnskript hinterlegt ist(was es immer ist, nur für Debug) und ob der Wert spawned in diesem Skript true ist. Der Wert spawned sagt aus, ob der Turm instanziiert wurde. Passiert dies, wird durch die eben erklärte Methode das Teil Range gefunden und danach aktiviert. So erscheint das Teil im Spiel und es wird erkenntlich, wie weit der Turm schießen kann.</w:t>
+        <w:t xml:space="preserve">Hier wird zunächst überprüft, ob ein </w:t>
+      </w:r>
+      <w:proofErr w:type="spellStart"/>
+      <w:r>
+        <w:t>spawnskript</w:t>
+      </w:r>
+      <w:proofErr w:type="spellEnd"/>
+      <w:r>
+        <w:t xml:space="preserve"> hinterlegt ist(was es immer ist, nur für </w:t>
+      </w:r>
+      <w:proofErr w:type="spellStart"/>
+      <w:r>
+        <w:t>Debug</w:t>
+      </w:r>
+      <w:proofErr w:type="spellEnd"/>
+      <w:r>
+        <w:t>) und ob der Wert spawned in diesem Skript true ist. Der Wert spawned sagt aus, ob der Turm instanziiert wurde. Passiert dies, wird durch die eben erklärte Methode das Teil Range gefunden und danach aktiviert. So erscheint das Teil im Spiel und es wird erkenntlich, wie weit der Turm schießen kann.</w:t>
       </w:r>
     </w:p>
     <w:p>
@@ -8814,21 +9494,49 @@
         <w:rPr>
           <w:lang w:val="en-US"/>
         </w:rPr>
-        <w:t>// Check if spawnScript is assigned and spawned is false</w:t>
-      </w:r>
-    </w:p>
-    <w:p>
-      <w:pPr>
-        <w:jc w:val="both"/>
-        <w:rPr>
-          <w:lang w:val="en-US"/>
-        </w:rPr>
-      </w:pPr>
-      <w:r>
-        <w:rPr>
-          <w:lang w:val="en-US"/>
-        </w:rPr>
-        <w:t xml:space="preserve">    else if (spawnScript != null &amp;&amp; !spawnScript.spawned)</w:t>
+        <w:t xml:space="preserve">// Check if </w:t>
+      </w:r>
+      <w:proofErr w:type="spellStart"/>
+      <w:r>
+        <w:rPr>
+          <w:lang w:val="en-US"/>
+        </w:rPr>
+        <w:t>spawnScript</w:t>
+      </w:r>
+      <w:proofErr w:type="spellEnd"/>
+      <w:r>
+        <w:rPr>
+          <w:lang w:val="en-US"/>
+        </w:rPr>
+        <w:t xml:space="preserve"> is assigned and spawned is false</w:t>
+      </w:r>
+    </w:p>
+    <w:p>
+      <w:pPr>
+        <w:jc w:val="both"/>
+        <w:rPr>
+          <w:lang w:val="en-US"/>
+        </w:rPr>
+      </w:pPr>
+      <w:r>
+        <w:rPr>
+          <w:lang w:val="en-US"/>
+        </w:rPr>
+        <w:t xml:space="preserve">    else if (</w:t>
+      </w:r>
+      <w:proofErr w:type="spellStart"/>
+      <w:r>
+        <w:rPr>
+          <w:lang w:val="en-US"/>
+        </w:rPr>
+        <w:t>spawnScript</w:t>
+      </w:r>
+      <w:proofErr w:type="spellEnd"/>
+      <w:r>
+        <w:rPr>
+          <w:lang w:val="en-US"/>
+        </w:rPr>
+        <w:t xml:space="preserve"> != null &amp;&amp; !spawnScript.spawned)</w:t>
       </w:r>
     </w:p>
     <w:p>
@@ -8856,7 +9564,21 @@
         <w:rPr>
           <w:lang w:val="en-US"/>
         </w:rPr>
-        <w:t xml:space="preserve">        if (partToActivate != null)</w:t>
+        <w:t xml:space="preserve">        if (</w:t>
+      </w:r>
+      <w:proofErr w:type="spellStart"/>
+      <w:r>
+        <w:rPr>
+          <w:lang w:val="en-US"/>
+        </w:rPr>
+        <w:t>partToActivate</w:t>
+      </w:r>
+      <w:proofErr w:type="spellEnd"/>
+      <w:r>
+        <w:rPr>
+          <w:lang w:val="en-US"/>
+        </w:rPr>
+        <w:t xml:space="preserve"> != null)</w:t>
       </w:r>
     </w:p>
     <w:p>
@@ -8884,7 +9606,21 @@
         <w:rPr>
           <w:lang w:val="en-US"/>
         </w:rPr>
-        <w:t xml:space="preserve">            partToActivate.SetActive(false); // Deactivate the "Range" part</w:t>
+        <w:t xml:space="preserve">            </w:t>
+      </w:r>
+      <w:proofErr w:type="spellStart"/>
+      <w:r>
+        <w:rPr>
+          <w:lang w:val="en-US"/>
+        </w:rPr>
+        <w:t>partToActivate.SetActive</w:t>
+      </w:r>
+      <w:proofErr w:type="spellEnd"/>
+      <w:r>
+        <w:rPr>
+          <w:lang w:val="en-US"/>
+        </w:rPr>
+        <w:t>(false); // Deactivate the "Range" part</w:t>
       </w:r>
     </w:p>
     <w:p>
@@ -8923,7 +9659,15 @@
       </w:pPr>
       <w:r>
         <w:lastRenderedPageBreak/>
-        <w:t>Sobald daraufhin der Platzierungsvorgang durch Beenden des Herumschiebens beendet wird, wird der Wert spawned wieder auf false gesetzt und das eben definierte Teil Range deaktiviert. Es ist im Spiel nicht mehr sichtbar.</w:t>
+        <w:t xml:space="preserve">Sobald daraufhin der Platzierungsvorgang durch Beenden des Herumschiebens beendet wird, wird der Wert spawned wieder auf </w:t>
+      </w:r>
+      <w:proofErr w:type="spellStart"/>
+      <w:r>
+        <w:t>false</w:t>
+      </w:r>
+      <w:proofErr w:type="spellEnd"/>
+      <w:r>
+        <w:t xml:space="preserve"> gesetzt und das eben definierte Teil Range deaktiviert. Es ist im Spiel nicht mehr sichtbar.</w:t>
       </w:r>
     </w:p>
     <w:p>
@@ -8981,7 +9725,23 @@
         <w:t>Zunächst habe ich mich auf das Finden, des nächstgelegenen Gegners in einem bestimmten Radius konzentriert.</w:t>
       </w:r>
       <w:r>
-        <w:t xml:space="preserve"> Man soll also eine range angeben können, in der dann das Target gesucht wird. ChatGPT hat mir dann relativ schnell eine UpdateTarget Funktion gegeben, die eiwandfrei funktioniert hat, weshalb ich diese ein zu eins übernommen habe: </w:t>
+        <w:t xml:space="preserve"> Man soll also eine </w:t>
+      </w:r>
+      <w:proofErr w:type="spellStart"/>
+      <w:r>
+        <w:t>range</w:t>
+      </w:r>
+      <w:proofErr w:type="spellEnd"/>
+      <w:r>
+        <w:t xml:space="preserve"> angeben können, in der dann das Target gesucht wird. ChatGPT hat mir dann relativ schnell eine </w:t>
+      </w:r>
+      <w:proofErr w:type="spellStart"/>
+      <w:r>
+        <w:t>UpdateTarget</w:t>
+      </w:r>
+      <w:proofErr w:type="spellEnd"/>
+      <w:r>
+        <w:t xml:space="preserve"> Funktion gegeben, die eiwandfrei funktioniert hat, weshalb ich diese ein zu eins übernommen habe: </w:t>
       </w:r>
     </w:p>
     <w:p>
@@ -8990,7 +9750,15 @@
         <w:jc w:val="both"/>
       </w:pPr>
       <w:r>
-        <w:t xml:space="preserve">    void UpdateTarget()</w:t>
+        <w:t xml:space="preserve">    void </w:t>
+      </w:r>
+      <w:proofErr w:type="spellStart"/>
+      <w:r>
+        <w:t>UpdateTarget</w:t>
+      </w:r>
+      <w:proofErr w:type="spellEnd"/>
+      <w:r>
+        <w:t>()</w:t>
       </w:r>
     </w:p>
     <w:p>
@@ -9026,7 +9794,35 @@
         <w:rPr>
           <w:lang w:val="en-US"/>
         </w:rPr>
-        <w:t>GameObject[] enemies = GameObject.FindGameObjectsWithTag(enemyTag);</w:t>
+        <w:t xml:space="preserve">GameObject[] enemies = </w:t>
+      </w:r>
+      <w:proofErr w:type="spellStart"/>
+      <w:r>
+        <w:rPr>
+          <w:lang w:val="en-US"/>
+        </w:rPr>
+        <w:t>GameObject.FindGameObjectsWithTag</w:t>
+      </w:r>
+      <w:proofErr w:type="spellEnd"/>
+      <w:r>
+        <w:rPr>
+          <w:lang w:val="en-US"/>
+        </w:rPr>
+        <w:t>(</w:t>
+      </w:r>
+      <w:proofErr w:type="spellStart"/>
+      <w:r>
+        <w:rPr>
+          <w:lang w:val="en-US"/>
+        </w:rPr>
+        <w:t>enemyTag</w:t>
+      </w:r>
+      <w:proofErr w:type="spellEnd"/>
+      <w:r>
+        <w:rPr>
+          <w:lang w:val="en-US"/>
+        </w:rPr>
+        <w:t>);</w:t>
       </w:r>
     </w:p>
     <w:p>
@@ -9041,7 +9837,35 @@
         <w:rPr>
           <w:lang w:val="en-US"/>
         </w:rPr>
-        <w:t xml:space="preserve">        float shortestDistance = Mathf.Infinity;</w:t>
+        <w:t xml:space="preserve">        float </w:t>
+      </w:r>
+      <w:proofErr w:type="spellStart"/>
+      <w:r>
+        <w:rPr>
+          <w:lang w:val="en-US"/>
+        </w:rPr>
+        <w:t>shortestDistance</w:t>
+      </w:r>
+      <w:proofErr w:type="spellEnd"/>
+      <w:r>
+        <w:rPr>
+          <w:lang w:val="en-US"/>
+        </w:rPr>
+        <w:t xml:space="preserve"> = </w:t>
+      </w:r>
+      <w:proofErr w:type="spellStart"/>
+      <w:r>
+        <w:rPr>
+          <w:lang w:val="en-US"/>
+        </w:rPr>
+        <w:t>Mathf.Infinity</w:t>
+      </w:r>
+      <w:proofErr w:type="spellEnd"/>
+      <w:r>
+        <w:rPr>
+          <w:lang w:val="en-US"/>
+        </w:rPr>
+        <w:t>;</w:t>
       </w:r>
     </w:p>
     <w:p>
@@ -9056,7 +9880,21 @@
         <w:rPr>
           <w:lang w:val="en-US"/>
         </w:rPr>
-        <w:t xml:space="preserve">        GameObject nearestEnemy = null;</w:t>
+        <w:t xml:space="preserve">        GameObject </w:t>
+      </w:r>
+      <w:proofErr w:type="spellStart"/>
+      <w:r>
+        <w:rPr>
+          <w:lang w:val="en-US"/>
+        </w:rPr>
+        <w:t>nearestEnemy</w:t>
+      </w:r>
+      <w:proofErr w:type="spellEnd"/>
+      <w:r>
+        <w:rPr>
+          <w:lang w:val="en-US"/>
+        </w:rPr>
+        <w:t xml:space="preserve"> = null;</w:t>
       </w:r>
     </w:p>
     <w:p>
@@ -9128,7 +9966,35 @@
         <w:rPr>
           <w:lang w:val="en-US"/>
         </w:rPr>
-        <w:t xml:space="preserve">            float distanceToEnemy = Vector3.Distance(transform.position, enemy.transform.position);</w:t>
+        <w:t xml:space="preserve">            float </w:t>
+      </w:r>
+      <w:proofErr w:type="spellStart"/>
+      <w:r>
+        <w:rPr>
+          <w:lang w:val="en-US"/>
+        </w:rPr>
+        <w:t>distanceToEnemy</w:t>
+      </w:r>
+      <w:proofErr w:type="spellEnd"/>
+      <w:r>
+        <w:rPr>
+          <w:lang w:val="en-US"/>
+        </w:rPr>
+        <w:t xml:space="preserve"> = Vector3.Distance(transform.position, </w:t>
+      </w:r>
+      <w:proofErr w:type="spellStart"/>
+      <w:r>
+        <w:rPr>
+          <w:lang w:val="en-US"/>
+        </w:rPr>
+        <w:t>enemy.transform.position</w:t>
+      </w:r>
+      <w:proofErr w:type="spellEnd"/>
+      <w:r>
+        <w:rPr>
+          <w:lang w:val="en-US"/>
+        </w:rPr>
+        <w:t>);</w:t>
       </w:r>
     </w:p>
     <w:p>
@@ -9143,7 +10009,35 @@
         <w:rPr>
           <w:lang w:val="en-US"/>
         </w:rPr>
-        <w:t xml:space="preserve">            if (distanceToEnemy &lt; shortestDistance)</w:t>
+        <w:t xml:space="preserve">            if (</w:t>
+      </w:r>
+      <w:proofErr w:type="spellStart"/>
+      <w:r>
+        <w:rPr>
+          <w:lang w:val="en-US"/>
+        </w:rPr>
+        <w:t>distanceToEnemy</w:t>
+      </w:r>
+      <w:proofErr w:type="spellEnd"/>
+      <w:r>
+        <w:rPr>
+          <w:lang w:val="en-US"/>
+        </w:rPr>
+        <w:t xml:space="preserve"> &lt; </w:t>
+      </w:r>
+      <w:proofErr w:type="spellStart"/>
+      <w:r>
+        <w:rPr>
+          <w:lang w:val="en-US"/>
+        </w:rPr>
+        <w:t>shortestDistance</w:t>
+      </w:r>
+      <w:proofErr w:type="spellEnd"/>
+      <w:r>
+        <w:rPr>
+          <w:lang w:val="en-US"/>
+        </w:rPr>
+        <w:t>)</w:t>
       </w:r>
     </w:p>
     <w:p>
@@ -9173,7 +10067,35 @@
         <w:rPr>
           <w:lang w:val="en-US"/>
         </w:rPr>
-        <w:t xml:space="preserve">                shortestDistance = distanceToEnemy;</w:t>
+        <w:t xml:space="preserve">                </w:t>
+      </w:r>
+      <w:proofErr w:type="spellStart"/>
+      <w:r>
+        <w:rPr>
+          <w:lang w:val="en-US"/>
+        </w:rPr>
+        <w:t>shortestDistance</w:t>
+      </w:r>
+      <w:proofErr w:type="spellEnd"/>
+      <w:r>
+        <w:rPr>
+          <w:lang w:val="en-US"/>
+        </w:rPr>
+        <w:t xml:space="preserve"> = </w:t>
+      </w:r>
+      <w:proofErr w:type="spellStart"/>
+      <w:r>
+        <w:rPr>
+          <w:lang w:val="en-US"/>
+        </w:rPr>
+        <w:t>distanceToEnemy</w:t>
+      </w:r>
+      <w:proofErr w:type="spellEnd"/>
+      <w:r>
+        <w:rPr>
+          <w:lang w:val="en-US"/>
+        </w:rPr>
+        <w:t>;</w:t>
       </w:r>
     </w:p>
     <w:p>
@@ -9187,8 +10109,21 @@
         </w:rPr>
         <w:t xml:space="preserve">                </w:t>
       </w:r>
-      <w:r>
-        <w:t>nearestEnemy = enemy;</w:t>
+      <w:proofErr w:type="spellStart"/>
+      <w:r>
+        <w:t>nearestEnemy</w:t>
+      </w:r>
+      <w:proofErr w:type="spellEnd"/>
+      <w:r>
+        <w:t xml:space="preserve"> = </w:t>
+      </w:r>
+      <w:proofErr w:type="spellStart"/>
+      <w:r>
+        <w:t>enemy</w:t>
+      </w:r>
+      <w:proofErr w:type="spellEnd"/>
+      <w:r>
+        <w:t>;</w:t>
       </w:r>
     </w:p>
     <w:p>
@@ -9239,7 +10174,35 @@
         <w:rPr>
           <w:lang w:val="en-US"/>
         </w:rPr>
-        <w:t>if (nearestEnemy != null &amp;&amp; shortestDistance &lt;= range)</w:t>
+        <w:t>if (</w:t>
+      </w:r>
+      <w:proofErr w:type="spellStart"/>
+      <w:r>
+        <w:rPr>
+          <w:lang w:val="en-US"/>
+        </w:rPr>
+        <w:t>nearestEnemy</w:t>
+      </w:r>
+      <w:proofErr w:type="spellEnd"/>
+      <w:r>
+        <w:rPr>
+          <w:lang w:val="en-US"/>
+        </w:rPr>
+        <w:t xml:space="preserve"> != null &amp;&amp; </w:t>
+      </w:r>
+      <w:proofErr w:type="spellStart"/>
+      <w:r>
+        <w:rPr>
+          <w:lang w:val="en-US"/>
+        </w:rPr>
+        <w:t>shortestDistance</w:t>
+      </w:r>
+      <w:proofErr w:type="spellEnd"/>
+      <w:r>
+        <w:rPr>
+          <w:lang w:val="en-US"/>
+        </w:rPr>
+        <w:t xml:space="preserve"> &lt;= range)</w:t>
       </w:r>
     </w:p>
     <w:p>
@@ -9263,7 +10226,23 @@
         <w:jc w:val="both"/>
       </w:pPr>
       <w:r>
-        <w:t xml:space="preserve">            target = nearestEnemy.transform;</w:t>
+        <w:t xml:space="preserve">            </w:t>
+      </w:r>
+      <w:proofErr w:type="spellStart"/>
+      <w:r>
+        <w:t>target</w:t>
+      </w:r>
+      <w:proofErr w:type="spellEnd"/>
+      <w:r>
+        <w:t xml:space="preserve"> = </w:t>
+      </w:r>
+      <w:proofErr w:type="spellStart"/>
+      <w:r>
+        <w:t>nearestEnemy.transform</w:t>
+      </w:r>
+      <w:proofErr w:type="spellEnd"/>
+      <w:r>
+        <w:t>;</w:t>
       </w:r>
     </w:p>
     <w:p>
@@ -9281,8 +10260,13 @@
         <w:jc w:val="both"/>
       </w:pPr>
       <w:r>
-        <w:t xml:space="preserve">        else</w:t>
-      </w:r>
+        <w:t xml:space="preserve">        </w:t>
+      </w:r>
+      <w:proofErr w:type="spellStart"/>
+      <w:r>
+        <w:t>else</w:t>
+      </w:r>
+      <w:proofErr w:type="spellEnd"/>
     </w:p>
     <w:p>
       <w:pPr>
@@ -9299,7 +10283,15 @@
         <w:jc w:val="both"/>
       </w:pPr>
       <w:r>
-        <w:t xml:space="preserve">            target = null; // Kein Gegner in Reichweite</w:t>
+        <w:t xml:space="preserve">            </w:t>
+      </w:r>
+      <w:proofErr w:type="spellStart"/>
+      <w:r>
+        <w:t>target</w:t>
+      </w:r>
+      <w:proofErr w:type="spellEnd"/>
+      <w:r>
+        <w:t xml:space="preserve"> = null; // Kein Gegner in Reichweite</w:t>
       </w:r>
     </w:p>
     <w:p>
@@ -9350,7 +10342,21 @@
         <w:rPr>
           <w:lang w:val="en-US"/>
         </w:rPr>
-        <w:t>void OnDrawGizmosSelected()</w:t>
+        <w:t xml:space="preserve">void </w:t>
+      </w:r>
+      <w:proofErr w:type="spellStart"/>
+      <w:r>
+        <w:rPr>
+          <w:lang w:val="en-US"/>
+        </w:rPr>
+        <w:t>OnDrawGizmosSelected</w:t>
+      </w:r>
+      <w:proofErr w:type="spellEnd"/>
+      <w:r>
+        <w:rPr>
+          <w:lang w:val="en-US"/>
+        </w:rPr>
+        <w:t>()</w:t>
       </w:r>
     </w:p>
     <w:p>
@@ -9380,7 +10386,35 @@
         <w:rPr>
           <w:lang w:val="en-US"/>
         </w:rPr>
-        <w:t xml:space="preserve">    Gizmos.color = Color.red;</w:t>
+        <w:t xml:space="preserve">    </w:t>
+      </w:r>
+      <w:proofErr w:type="spellStart"/>
+      <w:r>
+        <w:rPr>
+          <w:lang w:val="en-US"/>
+        </w:rPr>
+        <w:t>Gizmos.color</w:t>
+      </w:r>
+      <w:proofErr w:type="spellEnd"/>
+      <w:r>
+        <w:rPr>
+          <w:lang w:val="en-US"/>
+        </w:rPr>
+        <w:t xml:space="preserve"> = </w:t>
+      </w:r>
+      <w:proofErr w:type="spellStart"/>
+      <w:r>
+        <w:rPr>
+          <w:lang w:val="en-US"/>
+        </w:rPr>
+        <w:t>Color.red</w:t>
+      </w:r>
+      <w:proofErr w:type="spellEnd"/>
+      <w:r>
+        <w:rPr>
+          <w:lang w:val="en-US"/>
+        </w:rPr>
+        <w:t>;</w:t>
       </w:r>
     </w:p>
     <w:p>
@@ -9395,7 +10429,21 @@
         <w:rPr>
           <w:lang w:val="en-US"/>
         </w:rPr>
-        <w:t xml:space="preserve">    Gizmos.DrawWireSphere(transform.position, range);</w:t>
+        <w:t xml:space="preserve">    </w:t>
+      </w:r>
+      <w:proofErr w:type="spellStart"/>
+      <w:r>
+        <w:rPr>
+          <w:lang w:val="en-US"/>
+        </w:rPr>
+        <w:t>Gizmos.DrawWireSphere</w:t>
+      </w:r>
+      <w:proofErr w:type="spellEnd"/>
+      <w:r>
+        <w:rPr>
+          <w:lang w:val="en-US"/>
+        </w:rPr>
+        <w:t>(transform.position, range);</w:t>
       </w:r>
     </w:p>
     <w:p>
@@ -9423,7 +10471,15 @@
         <w:t>Ich musste viele Variablen hinzufügen, die Update Funktion überarbeiten, in welcher der Turm konstant in die Richtung des Targets gucken soll und in einem bestimmten Abstand Projektile instanziieren soll, und die Art, wie die Projektile geschossen werden.</w:t>
       </w:r>
       <w:r>
-        <w:t xml:space="preserve"> Ich entschied mich dagegen, so wie ChatGPT es haben wollte, die Funktion der Projektile in das Tower Skript zu legen und erstellte deshalb ein Projectile Skript für die Projektile, das kontrollieren sollte, wie sich die Projektile bewegen.</w:t>
+        <w:t xml:space="preserve"> Ich entschied mich dagegen, so wie ChatGPT es haben wollte, die Funktion der Projektile in das Tower Skript zu legen und erstellte deshalb ein </w:t>
+      </w:r>
+      <w:proofErr w:type="spellStart"/>
+      <w:r>
+        <w:t>Projectile</w:t>
+      </w:r>
+      <w:proofErr w:type="spellEnd"/>
+      <w:r>
+        <w:t xml:space="preserve"> Skript für die Projektile, das kontrollieren sollte, wie sich die Projektile bewegen.</w:t>
       </w:r>
       <w:r>
         <w:t xml:space="preserve"> </w:t>
@@ -9440,7 +10496,23 @@
         <w:t>p</w:t>
       </w:r>
       <w:r>
-        <w:t xml:space="preserve">aar Syntax – Fehler, das komplette Skript ohne Hilfe geschrieben habe, so dass es anfangs ziemlich gut funktionierte. Ich habe keine weitere Möglichkeit gefunden, mit der ich von dem Projectile Skript aus auf das richtige Tower Skript zugreifen kann, sodass das Projektil die richtige Reichweite und die richtige Anzahl an Schaden usw. hat, als wieder den nächstgelegenen Turm zu suchen, also kopierte ich die Logik der UpdateTarget Funktion </w:t>
+        <w:t xml:space="preserve">aar Syntax – Fehler, das komplette Skript ohne Hilfe geschrieben habe, so dass es anfangs ziemlich gut funktionierte. Ich habe keine weitere Möglichkeit gefunden, mit der ich von dem </w:t>
+      </w:r>
+      <w:proofErr w:type="spellStart"/>
+      <w:r>
+        <w:t>Projectile</w:t>
+      </w:r>
+      <w:proofErr w:type="spellEnd"/>
+      <w:r>
+        <w:t xml:space="preserve"> Skript aus auf das richtige Tower Skript zugreifen kann, sodass das Projektil die richtige Reichweite und die richtige Anzahl an Schaden usw. hat, als wieder den nächstgelegenen Turm zu suchen, also kopierte ich die Logik der </w:t>
+      </w:r>
+      <w:proofErr w:type="spellStart"/>
+      <w:r>
+        <w:t>UpdateTarget</w:t>
+      </w:r>
+      <w:proofErr w:type="spellEnd"/>
+      <w:r>
+        <w:t xml:space="preserve"> Funktion </w:t>
       </w:r>
       <w:r>
         <w:t xml:space="preserve">und baute sie so um, dass es am Anfang den nächstgelegenen Turm findet. Von diesem Turm sollte das Skript nun die nötigen Variablen nehmen (Entfernung, Speed, Schaden usw.), die dann in der Update Funktion dazu dienen, das Projektil zum Target zu bewegen. Um dem Gegner Schaden zuzufügen, ließ ich das Skript auf das DamageTest Skript von dem Target zugreifen und die TakeDamage Funktion ausführen, sobald das Projektil am Ziel ist. </w:t>
@@ -9462,15 +10534,87 @@
         <w:jc w:val="both"/>
       </w:pPr>
       <w:r>
-        <w:t>Das Tower Skript ist dafür verantwortlich den Turm in die richtige Richtung zu drehen, so wie bereits beschrieben und diverse Variablen abzufragen, die im Inspector definiert werden: range (die Reichweite), projectilePrefab (die Art der Projektils), fireRate (die Schussfrequenz), bulletSpeed (die Geschwindigkeit des Projektils),  damageAmount (den Schaden).</w:t>
-      </w:r>
-    </w:p>
-    <w:p>
-      <w:pPr>
-        <w:jc w:val="both"/>
-      </w:pPr>
-      <w:r>
-        <w:t>Das Projectile Skript ist hauptsächlich für die Bewegung des Projektils verantwortlich, wie bereits beschrieben. Dafür sucht es anfangs den nächstgelegen Tower und nimmt sich von ihm die Variablen range, bulletSpeed und damageAmount. Dann sucht es sich d</w:t>
+        <w:t xml:space="preserve">Das Tower Skript ist dafür verantwortlich den Turm in die richtige Richtung zu drehen, so wie bereits beschrieben und diverse Variablen abzufragen, die im Inspector definiert werden: </w:t>
+      </w:r>
+      <w:proofErr w:type="spellStart"/>
+      <w:r>
+        <w:t>range</w:t>
+      </w:r>
+      <w:proofErr w:type="spellEnd"/>
+      <w:r>
+        <w:t xml:space="preserve"> (die Reichweite), </w:t>
+      </w:r>
+      <w:proofErr w:type="spellStart"/>
+      <w:r>
+        <w:t>projectilePrefab</w:t>
+      </w:r>
+      <w:proofErr w:type="spellEnd"/>
+      <w:r>
+        <w:t xml:space="preserve"> (die Art der Projektils), </w:t>
+      </w:r>
+      <w:proofErr w:type="spellStart"/>
+      <w:r>
+        <w:t>fireRate</w:t>
+      </w:r>
+      <w:proofErr w:type="spellEnd"/>
+      <w:r>
+        <w:t xml:space="preserve"> (die Schussfrequenz), </w:t>
+      </w:r>
+      <w:proofErr w:type="spellStart"/>
+      <w:r>
+        <w:t>bulletSpeed</w:t>
+      </w:r>
+      <w:proofErr w:type="spellEnd"/>
+      <w:r>
+        <w:t xml:space="preserve"> (die Geschwindigkeit des Projektils),  </w:t>
+      </w:r>
+      <w:proofErr w:type="spellStart"/>
+      <w:r>
+        <w:t>damageAmount</w:t>
+      </w:r>
+      <w:proofErr w:type="spellEnd"/>
+      <w:r>
+        <w:t xml:space="preserve"> (den Schaden).</w:t>
+      </w:r>
+    </w:p>
+    <w:p>
+      <w:pPr>
+        <w:jc w:val="both"/>
+      </w:pPr>
+      <w:r>
+        <w:t xml:space="preserve">Das </w:t>
+      </w:r>
+      <w:proofErr w:type="spellStart"/>
+      <w:r>
+        <w:t>Projectile</w:t>
+      </w:r>
+      <w:proofErr w:type="spellEnd"/>
+      <w:r>
+        <w:t xml:space="preserve"> Skript ist hauptsächlich für die Bewegung des Projektils verantwortlich, wie bereits beschrieben. Dafür sucht es anfangs den nächstgelegen Tower und nimmt sich von ihm die Variablen </w:t>
+      </w:r>
+      <w:proofErr w:type="spellStart"/>
+      <w:r>
+        <w:t>range</w:t>
+      </w:r>
+      <w:proofErr w:type="spellEnd"/>
+      <w:r>
+        <w:t xml:space="preserve">, </w:t>
+      </w:r>
+      <w:proofErr w:type="spellStart"/>
+      <w:r>
+        <w:t>bulletSpeed</w:t>
+      </w:r>
+      <w:proofErr w:type="spellEnd"/>
+      <w:r>
+        <w:t xml:space="preserve"> und </w:t>
+      </w:r>
+      <w:proofErr w:type="spellStart"/>
+      <w:r>
+        <w:t>damageAmount</w:t>
+      </w:r>
+      <w:proofErr w:type="spellEnd"/>
+      <w:r>
+        <w:t>. Dann sucht es sich d</w:t>
       </w:r>
       <w:r>
         <w:t>en</w:t>
@@ -9553,7 +10697,39 @@
         <w:jc w:val="both"/>
       </w:pPr>
       <w:r>
-        <w:t xml:space="preserve">Die Bugs zu fixen war etwas aufwendiger bzw. schwieriger für mich. Ich stellte jedoch nach ein paar Stunden fest, dass ich beide mit einer Lösung fixen kann, und zwar mithilfe eines IsAlive public boolean, der für einen Gegner false wird, sobald dieser stirbt. Diesen habe ich dann in das BotsOnPath Skript eingefügt, dass es nur solange versuchen soll, den Bots zu bewegen, bis er Tod ist, und in das Projectile Skript eingefügt, sodass es das Projektil zerstören soll, wenn das Ziel Tod ist. </w:t>
+        <w:t xml:space="preserve">Die Bugs zu fixen war etwas aufwendiger bzw. schwieriger für mich. Ich stellte jedoch nach ein paar Stunden fest, dass ich beide mit einer Lösung fixen kann, und zwar mithilfe eines </w:t>
+      </w:r>
+      <w:proofErr w:type="spellStart"/>
+      <w:r>
+        <w:t>IsAlive</w:t>
+      </w:r>
+      <w:proofErr w:type="spellEnd"/>
+      <w:r>
+        <w:t xml:space="preserve"> public </w:t>
+      </w:r>
+      <w:proofErr w:type="spellStart"/>
+      <w:r>
+        <w:t>boolean</w:t>
+      </w:r>
+      <w:proofErr w:type="spellEnd"/>
+      <w:r>
+        <w:t xml:space="preserve">, der für einen Gegner </w:t>
+      </w:r>
+      <w:proofErr w:type="spellStart"/>
+      <w:r>
+        <w:t>false</w:t>
+      </w:r>
+      <w:proofErr w:type="spellEnd"/>
+      <w:r>
+        <w:t xml:space="preserve"> wird, sobald dieser stirbt. Diesen habe ich dann in das BotsOnPath Skript eingefügt, dass es nur solange versuchen soll, den Bots zu bewegen, bis er Tod ist, und in das </w:t>
+      </w:r>
+      <w:proofErr w:type="spellStart"/>
+      <w:r>
+        <w:t>Projectile</w:t>
+      </w:r>
+      <w:proofErr w:type="spellEnd"/>
+      <w:r>
+        <w:t xml:space="preserve"> Skript eingefügt, sodass es das Projektil zerstören soll, wenn das Ziel Tod ist. </w:t>
       </w:r>
     </w:p>
     <w:p>
@@ -9582,23 +10758,53 @@
     </w:p>
     <w:p>
       <w:r>
-        <w:t>Zwischendurch wollte ich mich von der Frustration abschlagen, dass alle möglichen Versuche, das Spawnsystem zu laufen zu kriegen, gescheitert sind, ablenken. Letztendlich habe ich begonnen, ein einfaches erstes UI für unser Spiel zu erstellen. Zum jetzigen Zeitpunkt hat noch alles die Standardtexturen von Unity, aber alles, was ich gemacht hat funktioniert. Zu Beginn habe ich mich darauf fokussiert, ein simples Hauptmenü für unser Spiel zu erstellen. So habe ich auf Youtube ein schönes Video gefunden, wie man ein UI in Unity erstellt.</w:t>
-      </w:r>
-      <w:r>
-        <w:t xml:space="preserve"> Als Hauptmenü habe erstmal einfach einen farbigen Hintergrund erstellt. Darauf kamen dann drei Buttons. Der erste, und oberste, Button der drei heißt ganz einfach „PLAY“ und öffnet nach dem Drücken das erste Level des Spiels. Wenn in Zukunft eine Möglichkeit zu speichern erstellt wird, wird dieser Knopf den aktuellen Speicherstand laden. Zum jetzigen Zeitpunkt ist dies aber noch nicht der Fall. Um den Wechsel in Level eins zu ermöglichen, wurde ein Skript erstellt, in der eine Methode namens „PlayGame“ definiert ist. </w:t>
-      </w:r>
-    </w:p>
-    <w:p>
-      <w:pPr>
-        <w:rPr>
-          <w:lang w:val="en-US"/>
-        </w:rPr>
-      </w:pPr>
-      <w:r>
-        <w:rPr>
-          <w:lang w:val="en-US"/>
-        </w:rPr>
-        <w:t>public void PlayGame()</w:t>
+        <w:t xml:space="preserve">Zwischendurch wollte ich mich von der Frustration abschlagen, dass alle möglichen Versuche, das </w:t>
+      </w:r>
+      <w:proofErr w:type="spellStart"/>
+      <w:r>
+        <w:t>Spawnsystem</w:t>
+      </w:r>
+      <w:proofErr w:type="spellEnd"/>
+      <w:r>
+        <w:t xml:space="preserve"> zu laufen zu kriegen, gescheitert sind, ablenken. Letztendlich habe ich begonnen, ein einfaches erstes UI für unser Spiel zu erstellen. Zum jetzigen Zeitpunkt hat noch alles die Standardtexturen von Unity, aber alles, was ich gemacht hat funktioniert. Zu Beginn habe ich mich darauf fokussiert, ein simples Hauptmenü für unser Spiel zu erstellen. So habe ich auf Youtube ein schönes Video gefunden, wie man ein UI in Unity erstellt.</w:t>
+      </w:r>
+      <w:r>
+        <w:t xml:space="preserve"> Als Hauptmenü habe erstmal einfach einen farbigen Hintergrund erstellt. Darauf kamen dann drei Buttons. Der erste, und oberste, Button der drei heißt ganz einfach „PLAY“ und öffnet nach dem Drücken das erste Level des Spiels. Wenn in Zukunft eine Möglichkeit zu speichern erstellt wird, wird dieser Knopf den aktuellen Speicherstand laden. Zum jetzigen Zeitpunkt ist dies aber noch nicht der Fall. Um den Wechsel in Level eins zu ermöglichen, wurde ein Skript erstellt, in der eine Methode namens „</w:t>
+      </w:r>
+      <w:proofErr w:type="spellStart"/>
+      <w:r>
+        <w:t>PlayGame</w:t>
+      </w:r>
+      <w:proofErr w:type="spellEnd"/>
+      <w:r>
+        <w:t xml:space="preserve">“ definiert ist. </w:t>
+      </w:r>
+    </w:p>
+    <w:p>
+      <w:pPr>
+        <w:rPr>
+          <w:lang w:val="en-US"/>
+        </w:rPr>
+      </w:pPr>
+      <w:r>
+        <w:rPr>
+          <w:lang w:val="en-US"/>
+        </w:rPr>
+        <w:t xml:space="preserve">public void </w:t>
+      </w:r>
+      <w:proofErr w:type="spellStart"/>
+      <w:r>
+        <w:rPr>
+          <w:lang w:val="en-US"/>
+        </w:rPr>
+        <w:t>PlayGame</w:t>
+      </w:r>
+      <w:proofErr w:type="spellEnd"/>
+      <w:r>
+        <w:rPr>
+          <w:lang w:val="en-US"/>
+        </w:rPr>
+        <w:t>()</w:t>
       </w:r>
     </w:p>
     <w:p>
@@ -9626,11 +10832,47 @@
         </w:rPr>
         <w:t xml:space="preserve">    </w:t>
       </w:r>
-      <w:r>
-        <w:rPr>
-          <w:lang w:val="en-US"/>
-        </w:rPr>
-        <w:t>SceneManager.LoadScene(SceneManager.GetActiveScene().buildIndex + 1);</w:t>
+      <w:proofErr w:type="spellStart"/>
+      <w:r>
+        <w:rPr>
+          <w:lang w:val="en-US"/>
+        </w:rPr>
+        <w:t>SceneManager.LoadScene</w:t>
+      </w:r>
+      <w:proofErr w:type="spellEnd"/>
+      <w:r>
+        <w:rPr>
+          <w:lang w:val="en-US"/>
+        </w:rPr>
+        <w:t>(</w:t>
+      </w:r>
+      <w:proofErr w:type="spellStart"/>
+      <w:r>
+        <w:rPr>
+          <w:lang w:val="en-US"/>
+        </w:rPr>
+        <w:t>SceneManager.GetActiveScene</w:t>
+      </w:r>
+      <w:proofErr w:type="spellEnd"/>
+      <w:r>
+        <w:rPr>
+          <w:lang w:val="en-US"/>
+        </w:rPr>
+        <w:t>().</w:t>
+      </w:r>
+      <w:proofErr w:type="spellStart"/>
+      <w:r>
+        <w:rPr>
+          <w:lang w:val="en-US"/>
+        </w:rPr>
+        <w:t>buildIndex</w:t>
+      </w:r>
+      <w:proofErr w:type="spellEnd"/>
+      <w:r>
+        <w:rPr>
+          <w:lang w:val="en-US"/>
+        </w:rPr>
+        <w:t xml:space="preserve"> + 1);</w:t>
       </w:r>
     </w:p>
     <w:p>
@@ -9640,17 +10882,57 @@
     </w:p>
     <w:p>
       <w:r>
-        <w:t>Hierbei wird ganz einfach die nächste Szene im SceneManager geladen. Die Reihenfolge muss dann extern im Buildinspector eingestellt werden.</w:t>
-      </w:r>
-    </w:p>
-    <w:p>
-      <w:r>
-        <w:t xml:space="preserve">Der nächste Button öffnet ein einfaches Optionsfenster. Darauf sollen in Zukunft verschiedene Einstellungen wie Lautstärke und mehr einstellbar sein. Bis jetzt wird beim Klick einfach ein GameObject namens „OptionsPanel“ aktiviert. Auf diesem neuen Fenster befindet sich dann wieder ein Cancelbutton, mit dem das Fenster geschlossen werden kann. Dabei wird einfach nur das Fenster als GameObject deaktiviert. </w:t>
-      </w:r>
-    </w:p>
-    <w:p>
-      <w:r>
-        <w:t>Der unterste Button trägt den Titel „Quit“ und viel mehr macht er auch nicht – er beendet das Spiel. Hierzu wurde wieder im selben Skript wie beim Playbutton eine Methode erstellt.</w:t>
+        <w:t xml:space="preserve">Hierbei wird ganz einfach die nächste Szene im </w:t>
+      </w:r>
+      <w:proofErr w:type="spellStart"/>
+      <w:r>
+        <w:t>SceneManager</w:t>
+      </w:r>
+      <w:proofErr w:type="spellEnd"/>
+      <w:r>
+        <w:t xml:space="preserve"> geladen. Die Reihenfolge muss dann extern im </w:t>
+      </w:r>
+      <w:proofErr w:type="spellStart"/>
+      <w:r>
+        <w:t>Buildinspector</w:t>
+      </w:r>
+      <w:proofErr w:type="spellEnd"/>
+      <w:r>
+        <w:t xml:space="preserve"> eingestellt werden.</w:t>
+      </w:r>
+    </w:p>
+    <w:p>
+      <w:r>
+        <w:t>Der nächste Button öffnet ein einfaches Optionsfenster. Darauf sollen in Zukunft verschiedene Einstellungen wie Lautstärke und mehr einstellbar sein. Bis jetzt wird beim Klick einfach ein GameObject namens „</w:t>
+      </w:r>
+      <w:proofErr w:type="spellStart"/>
+      <w:r>
+        <w:t>OptionsPanel</w:t>
+      </w:r>
+      <w:proofErr w:type="spellEnd"/>
+      <w:r>
+        <w:t xml:space="preserve">“ aktiviert. Auf diesem neuen Fenster befindet sich dann wieder ein </w:t>
+      </w:r>
+      <w:proofErr w:type="spellStart"/>
+      <w:r>
+        <w:t>Cancelbutton</w:t>
+      </w:r>
+      <w:proofErr w:type="spellEnd"/>
+      <w:r>
+        <w:t xml:space="preserve">, mit dem das Fenster geschlossen werden kann. Dabei wird einfach nur das Fenster als GameObject deaktiviert. </w:t>
+      </w:r>
+    </w:p>
+    <w:p>
+      <w:r>
+        <w:t>Der unterste Button trägt den Titel „</w:t>
+      </w:r>
+      <w:proofErr w:type="spellStart"/>
+      <w:r>
+        <w:t>Quit</w:t>
+      </w:r>
+      <w:proofErr w:type="spellEnd"/>
+      <w:r>
+        <w:t>“ und viel mehr macht er auch nicht – er beendet das Spiel. Hierzu wurde wieder im selben Skript wie beim Playbutton eine Methode erstellt.</w:t>
       </w:r>
     </w:p>
     <w:p>
@@ -9666,7 +10948,21 @@
         <w:rPr>
           <w:lang w:val="en-US"/>
         </w:rPr>
-        <w:t>public void QuitGame()</w:t>
+        <w:t xml:space="preserve">public void </w:t>
+      </w:r>
+      <w:proofErr w:type="spellStart"/>
+      <w:r>
+        <w:rPr>
+          <w:lang w:val="en-US"/>
+        </w:rPr>
+        <w:t>QuitGame</w:t>
+      </w:r>
+      <w:proofErr w:type="spellEnd"/>
+      <w:r>
+        <w:rPr>
+          <w:lang w:val="en-US"/>
+        </w:rPr>
+        <w:t>()</w:t>
       </w:r>
     </w:p>
     <w:p>
@@ -9692,7 +10988,21 @@
         <w:rPr>
           <w:lang w:val="en-US"/>
         </w:rPr>
-        <w:t xml:space="preserve">      Debug.Log("Game is quitting...");</w:t>
+        <w:t xml:space="preserve">      </w:t>
+      </w:r>
+      <w:proofErr w:type="spellStart"/>
+      <w:r>
+        <w:rPr>
+          <w:lang w:val="en-US"/>
+        </w:rPr>
+        <w:t>Debug.Log</w:t>
+      </w:r>
+      <w:proofErr w:type="spellEnd"/>
+      <w:r>
+        <w:rPr>
+          <w:lang w:val="en-US"/>
+        </w:rPr>
+        <w:t>("Game is quitting...");</w:t>
       </w:r>
     </w:p>
     <w:p>
@@ -9703,8 +11013,13 @@
         <w:lastRenderedPageBreak/>
         <w:t xml:space="preserve">      </w:t>
       </w:r>
-      <w:r>
-        <w:t>Application.Quit();</w:t>
+      <w:proofErr w:type="spellStart"/>
+      <w:r>
+        <w:t>Application.Quit</w:t>
+      </w:r>
+      <w:proofErr w:type="spellEnd"/>
+      <w:r>
+        <w:t>();</w:t>
       </w:r>
     </w:p>
     <w:p>
@@ -9734,9 +11049,14 @@
       </w:pPr>
       <w:bookmarkStart w:id="32" w:name="_Toc189132523"/>
       <w:r>
-        <w:t>Teil 2: Spawnpanel</w:t>
+        <w:t xml:space="preserve">Teil 2: </w:t>
+      </w:r>
+      <w:proofErr w:type="spellStart"/>
+      <w:r>
+        <w:t>Spawnpanel</w:t>
       </w:r>
       <w:bookmarkEnd w:id="32"/>
+      <w:proofErr w:type="spellEnd"/>
     </w:p>
     <w:p/>
     <w:p>
@@ -9761,7 +11081,15 @@
     </w:p>
     <w:p>
       <w:r>
-        <w:t>public void goright()</w:t>
+        <w:t xml:space="preserve">public void </w:t>
+      </w:r>
+      <w:proofErr w:type="spellStart"/>
+      <w:r>
+        <w:t>goright</w:t>
+      </w:r>
+      <w:proofErr w:type="spellEnd"/>
+      <w:r>
+        <w:t>()</w:t>
       </w:r>
     </w:p>
     <w:p>
@@ -9789,24 +11117,88 @@
         </w:rPr>
         <w:t xml:space="preserve">    </w:t>
       </w:r>
-      <w:r>
-        <w:rPr>
-          <w:lang w:val="en-US"/>
-        </w:rPr>
-        <w:t>RectTransform rectTransform = GetComponent&lt;RectTransform&gt;();</w:t>
-      </w:r>
-    </w:p>
-    <w:p>
-      <w:pPr>
-        <w:rPr>
-          <w:lang w:val="en-US"/>
-        </w:rPr>
-      </w:pPr>
-      <w:r>
-        <w:rPr>
-          <w:lang w:val="en-US"/>
-        </w:rPr>
-        <w:t xml:space="preserve">    rectTransform.anchoredPosition = new Vector2(700, 0);</w:t>
+      <w:proofErr w:type="spellStart"/>
+      <w:r>
+        <w:rPr>
+          <w:lang w:val="en-US"/>
+        </w:rPr>
+        <w:t>RectTransform</w:t>
+      </w:r>
+      <w:proofErr w:type="spellEnd"/>
+      <w:r>
+        <w:rPr>
+          <w:lang w:val="en-US"/>
+        </w:rPr>
+        <w:t xml:space="preserve"> </w:t>
+      </w:r>
+      <w:proofErr w:type="spellStart"/>
+      <w:r>
+        <w:rPr>
+          <w:lang w:val="en-US"/>
+        </w:rPr>
+        <w:t>rectTransform</w:t>
+      </w:r>
+      <w:proofErr w:type="spellEnd"/>
+      <w:r>
+        <w:rPr>
+          <w:lang w:val="en-US"/>
+        </w:rPr>
+        <w:t xml:space="preserve"> = </w:t>
+      </w:r>
+      <w:proofErr w:type="spellStart"/>
+      <w:r>
+        <w:rPr>
+          <w:lang w:val="en-US"/>
+        </w:rPr>
+        <w:t>GetComponent</w:t>
+      </w:r>
+      <w:proofErr w:type="spellEnd"/>
+      <w:r>
+        <w:rPr>
+          <w:lang w:val="en-US"/>
+        </w:rPr>
+        <w:t>&lt;</w:t>
+      </w:r>
+      <w:proofErr w:type="spellStart"/>
+      <w:r>
+        <w:rPr>
+          <w:lang w:val="en-US"/>
+        </w:rPr>
+        <w:t>RectTransform</w:t>
+      </w:r>
+      <w:proofErr w:type="spellEnd"/>
+      <w:r>
+        <w:rPr>
+          <w:lang w:val="en-US"/>
+        </w:rPr>
+        <w:t>&gt;();</w:t>
+      </w:r>
+    </w:p>
+    <w:p>
+      <w:pPr>
+        <w:rPr>
+          <w:lang w:val="en-US"/>
+        </w:rPr>
+      </w:pPr>
+      <w:r>
+        <w:rPr>
+          <w:lang w:val="en-US"/>
+        </w:rPr>
+        <w:t xml:space="preserve">    </w:t>
+      </w:r>
+      <w:proofErr w:type="spellStart"/>
+      <w:r>
+        <w:rPr>
+          <w:lang w:val="en-US"/>
+        </w:rPr>
+        <w:t>rectTransform.anchoredPosition</w:t>
+      </w:r>
+      <w:proofErr w:type="spellEnd"/>
+      <w:r>
+        <w:rPr>
+          <w:lang w:val="en-US"/>
+        </w:rPr>
+        <w:t xml:space="preserve"> = new Vector2(700, 0);</w:t>
       </w:r>
     </w:p>
     <w:p>
@@ -9821,7 +11213,15 @@
     </w:p>
     <w:p>
       <w:r>
-        <w:t>public void goleft()</w:t>
+        <w:t xml:space="preserve">public void </w:t>
+      </w:r>
+      <w:proofErr w:type="spellStart"/>
+      <w:r>
+        <w:t>goleft</w:t>
+      </w:r>
+      <w:proofErr w:type="spellEnd"/>
+      <w:r>
+        <w:t>()</w:t>
       </w:r>
     </w:p>
     <w:p>
@@ -9852,24 +11252,88 @@
         </w:rPr>
         <w:t xml:space="preserve">     </w:t>
       </w:r>
-      <w:r>
-        <w:rPr>
-          <w:lang w:val="en-US"/>
-        </w:rPr>
-        <w:t>RectTransform rectTransform = GetComponent&lt;RectTransform&gt;();</w:t>
-      </w:r>
-    </w:p>
-    <w:p>
-      <w:pPr>
-        <w:rPr>
-          <w:lang w:val="en-US"/>
-        </w:rPr>
-      </w:pPr>
-      <w:r>
-        <w:rPr>
-          <w:lang w:val="en-US"/>
-        </w:rPr>
-        <w:t xml:space="preserve">     rectTransform.anchoredPosition = new Vector2(0, 0);</w:t>
+      <w:proofErr w:type="spellStart"/>
+      <w:r>
+        <w:rPr>
+          <w:lang w:val="en-US"/>
+        </w:rPr>
+        <w:t>RectTransform</w:t>
+      </w:r>
+      <w:proofErr w:type="spellEnd"/>
+      <w:r>
+        <w:rPr>
+          <w:lang w:val="en-US"/>
+        </w:rPr>
+        <w:t xml:space="preserve"> </w:t>
+      </w:r>
+      <w:proofErr w:type="spellStart"/>
+      <w:r>
+        <w:rPr>
+          <w:lang w:val="en-US"/>
+        </w:rPr>
+        <w:t>rectTransform</w:t>
+      </w:r>
+      <w:proofErr w:type="spellEnd"/>
+      <w:r>
+        <w:rPr>
+          <w:lang w:val="en-US"/>
+        </w:rPr>
+        <w:t xml:space="preserve"> = </w:t>
+      </w:r>
+      <w:proofErr w:type="spellStart"/>
+      <w:r>
+        <w:rPr>
+          <w:lang w:val="en-US"/>
+        </w:rPr>
+        <w:t>GetComponent</w:t>
+      </w:r>
+      <w:proofErr w:type="spellEnd"/>
+      <w:r>
+        <w:rPr>
+          <w:lang w:val="en-US"/>
+        </w:rPr>
+        <w:t>&lt;</w:t>
+      </w:r>
+      <w:proofErr w:type="spellStart"/>
+      <w:r>
+        <w:rPr>
+          <w:lang w:val="en-US"/>
+        </w:rPr>
+        <w:t>RectTransform</w:t>
+      </w:r>
+      <w:proofErr w:type="spellEnd"/>
+      <w:r>
+        <w:rPr>
+          <w:lang w:val="en-US"/>
+        </w:rPr>
+        <w:t>&gt;();</w:t>
+      </w:r>
+    </w:p>
+    <w:p>
+      <w:pPr>
+        <w:rPr>
+          <w:lang w:val="en-US"/>
+        </w:rPr>
+      </w:pPr>
+      <w:r>
+        <w:rPr>
+          <w:lang w:val="en-US"/>
+        </w:rPr>
+        <w:t xml:space="preserve">     </w:t>
+      </w:r>
+      <w:proofErr w:type="spellStart"/>
+      <w:r>
+        <w:rPr>
+          <w:lang w:val="en-US"/>
+        </w:rPr>
+        <w:t>rectTransform.anchoredPosition</w:t>
+      </w:r>
+      <w:proofErr w:type="spellEnd"/>
+      <w:r>
+        <w:rPr>
+          <w:lang w:val="en-US"/>
+        </w:rPr>
+        <w:t xml:space="preserve"> = new Vector2(0, 0);</w:t>
       </w:r>
     </w:p>
     <w:p>
@@ -9917,10 +11381,26 @@
         <w:jc w:val="both"/>
       </w:pPr>
       <w:r>
-        <w:t xml:space="preserve">Im Großen und Ganzen bin ich sehr zufrieden mit meiner Arbeit an dem Projekt und mit dem, was ich bis jetzt erreicht habe. Ich kannte vor vier Monaten keinen einzigen Befehl von C#, ich kannte Unity nur als das, was beim Starten mancher Spiele auf dem Ladebildschirm sieht. Jetzt kann ich bereits vollfunktionsfähige Skripte schreiben, die ein bisschen mehr sind als „Bewege dich 3 Einheiten nach vorn“. Ich benötige dennoch bei Vielem Hilfe und da ChatGPT relativ schnell sehr passende Antworten liefert, habe ich das Projekt bis jetzt hauptsächlich mit Hilfe von ChatGPT bearbeitet. Man könnte zwar meinen, dass ChatGPT „cheaten“ wäre und ich muss zugeben, dass es das Lernen der Programmiersprache auf alle Fälle sehr viel leichter gestaltet. Wenn es zum Beispiel um das Verständnis spezieller Code Teile geht, kann man ChatGPT präzise Fragen stellen, ohne dass man sich </w:t>
-      </w:r>
-      <w:r>
-        <w:t>Stunden lang durch irgendwelche Webseiten schlagen muss. Ich bin mir sicher, dass man ohne ChatGPT auch gut lernen kann, mir gefällt aber die Arbeit mit ChatGPT besser, weil es für mich leichter ist. Cheaten ist ChatGPT meiner Meinung nach aber nicht, da er nicht immer genau das macht, was man will, man kann also selten komplette Codes von ChatGPT schreiben lassen.</w:t>
+        <w:t>Im Großen und Ganzen bin ich sehr zufrieden mit meiner Arbeit an dem Projekt und mit dem, was ich bis jetzt erreicht habe. Ich kannte vor vier Monaten keinen einzigen Befehl von C#, ich kannte Unity nur als das, was beim Starten mancher Spiele auf dem Ladebildschirm sieht. Jetzt kann ich bereits vollfunktionsfähige Skripte schreiben, die ein bisschen mehr sind als „Bewege dich 3 Einheiten nach vorn“. Ich benötige dennoch bei Vielem Hilfe und da ChatGPT relativ schnell sehr passende Antworten liefert, habe ich das Projekt bis jetzt hauptsächlich mit Hilfe von ChatGPT bearbeitet. Man könnte zwar meinen, dass ChatGPT „</w:t>
+      </w:r>
+      <w:proofErr w:type="spellStart"/>
+      <w:r>
+        <w:t>cheaten</w:t>
+      </w:r>
+      <w:proofErr w:type="spellEnd"/>
+      <w:r>
+        <w:t xml:space="preserve">“ wäre und ich muss zugeben, dass es das Lernen der Programmiersprache auf alle Fälle sehr viel leichter gestaltet. Wenn es zum Beispiel um das Verständnis spezieller Code Teile geht, kann man ChatGPT präzise Fragen stellen, ohne dass man sich </w:t>
+      </w:r>
+      <w:r>
+        <w:t xml:space="preserve">Stunden lang durch irgendwelche Webseiten schlagen muss. Ich bin mir sicher, dass man ohne ChatGPT auch gut lernen kann, mir gefällt aber die Arbeit mit ChatGPT besser, weil es für mich leichter ist. </w:t>
+      </w:r>
+      <w:proofErr w:type="spellStart"/>
+      <w:r>
+        <w:t>Cheaten</w:t>
+      </w:r>
+      <w:proofErr w:type="spellEnd"/>
+      <w:r>
+        <w:t xml:space="preserve"> ist ChatGPT meiner Meinung nach aber nicht, da er nicht immer genau das macht, was man will, man kann also selten komplette Codes von ChatGPT schreiben lassen.</w:t>
       </w:r>
     </w:p>
     <w:p>
@@ -9942,7 +11422,15 @@
         <w:jc w:val="both"/>
       </w:pPr>
       <w:r>
-        <w:t xml:space="preserve">Trotz meiner durchgängigen Motivation und meiner Arbeit mit ChatGPT gab es Probleme bzw. bugs, Dinge die nicht so sein sollten, wie sie waren, die mir zeitweise auch Motivation geraubt haben. Während des Programmierens gab es </w:t>
+        <w:t xml:space="preserve">Trotz meiner durchgängigen Motivation und meiner Arbeit mit ChatGPT gab es Probleme bzw. </w:t>
+      </w:r>
+      <w:proofErr w:type="spellStart"/>
+      <w:r>
+        <w:t>bugs</w:t>
+      </w:r>
+      <w:proofErr w:type="spellEnd"/>
+      <w:r>
+        <w:t xml:space="preserve">, Dinge die nicht so sein sollten, wie sie waren, die mir zeitweise auch Motivation geraubt haben. Während des Programmierens gab es </w:t>
       </w:r>
       <w:r>
         <w:t xml:space="preserve">mehrere </w:t>
@@ -9992,7 +11480,15 @@
         <w:jc w:val="both"/>
       </w:pPr>
       <w:r>
-        <w:t>Das nächste größere Problem war das Formatieren der Heatlth Bar beziehungsweise dessen Zuweisung zu dem dazugehörigen Game</w:t>
+        <w:t xml:space="preserve">Das nächste größere Problem war das Formatieren der </w:t>
+      </w:r>
+      <w:proofErr w:type="spellStart"/>
+      <w:r>
+        <w:t>Heatlth</w:t>
+      </w:r>
+      <w:proofErr w:type="spellEnd"/>
+      <w:r>
+        <w:t xml:space="preserve"> Bar beziehungsweise dessen Zuweisung zu dem dazugehörigen Game</w:t>
       </w:r>
       <w:r>
         <w:t xml:space="preserve"> </w:t>
@@ -10007,19 +11503,59 @@
         <w:t xml:space="preserve">. </w:t>
       </w:r>
       <w:r>
-        <w:t xml:space="preserve">Ich war mit dem Konzept von Parents und </w:t>
+        <w:t xml:space="preserve">Ich war mit dem Konzept von </w:t>
+      </w:r>
+      <w:proofErr w:type="spellStart"/>
+      <w:r>
+        <w:t>Parents</w:t>
+      </w:r>
+      <w:proofErr w:type="spellEnd"/>
+      <w:r>
+        <w:t xml:space="preserve"> und </w:t>
       </w:r>
       <w:r>
         <w:lastRenderedPageBreak/>
-        <w:t>Children in Unity noch nicht vertraut und habe immer wieder die GameObjects in der Hierarchie hin und her gezogen und mich gewundert, warum das jetzt eingerückt war und das andere dann wieder nicht. Außerdem kannte ich mich noch nicht mir Prefabs und deren Funktion aus. Das Ziel der Healthbar sollte ja sein, sobald der Gegner gespawnt wird ihm Leben zu geben – die Gegner waren zu diesem Zeitpunkt noch keine Prefabs sondern Objekte die geklont wurden. Ich musste dazu also auch erstmal eine Pause vom Programmieren machen und mir Videos zu Unity und Prefabs angucken um zu verstehen, wie ich die Healthbar am besten den Gegnern zuordne. Nachdem ich das Konzept verstanden hatte, habe ich die Gegner mit einer Healthbar zusammen als Prefab gespeichert, was dann gespawnt wurde.</w:t>
-      </w:r>
-    </w:p>
-    <w:p>
-      <w:pPr>
-        <w:jc w:val="both"/>
-      </w:pPr>
-      <w:r>
-        <w:t>Bei unserer „Bug Test Phase“ haben wir drei Probleme, für die ich verantwortlich war festgestellt. Steine über die ich regelrecht gefallen bin. Die ersten zwei Probleme waren relativ schnell gelöst: Das erste war, dass das BotsOnPath-Skript versucht auch nach dem Sterben der Gegner (durch einen Turm) auf sie zuzugreifen. Dadurch kamen ganz schnell pro Frame zehn, zwanzig, dreißig Missing Referenze-Exceptions. Dazu hatte ich aber direkt die Idee, jedem Bot einen IsAlive Boolean zuzufügen und diesen bei BotsOnPath abzufragen. Dieser Stein wurde also sehr schnell aus dem Weg geräumt. Das zweite Problem habe ich durch die Lösung entdeckt: Ich hatte festgestellt, dass die Base zwei Collider besaß und mich gewundert, ob die Base dadurch vielleicht doppelt so viel Schaden bekommt. Dies hat sich bewahrheitet</w:t>
+        <w:t xml:space="preserve">Children in Unity noch nicht vertraut und habe immer wieder die GameObjects in der Hierarchie hin und her gezogen und mich gewundert, warum das jetzt eingerückt war und das andere dann wieder nicht. Außerdem kannte ich mich noch nicht mir Prefabs und deren Funktion aus. Das Ziel der Healthbar sollte ja sein, sobald der Gegner gespawnt wird ihm Leben zu geben – die Gegner waren zu diesem Zeitpunkt noch keine </w:t>
+      </w:r>
+      <w:proofErr w:type="gramStart"/>
+      <w:r>
+        <w:t>Prefabs</w:t>
+      </w:r>
+      <w:proofErr w:type="gramEnd"/>
+      <w:r>
+        <w:t xml:space="preserve"> sondern Objekte die geklont wurden. Ich musste dazu also auch erstmal eine Pause vom Programmieren machen und mir Videos zu Unity und Prefabs angucken um zu verstehen, wie ich die Healthbar am besten den Gegnern zuordne. Nachdem ich das Konzept verstanden hatte, habe ich die Gegner mit einer Healthbar zusammen als Prefab gespeichert, was dann gespawnt wurde.</w:t>
+      </w:r>
+    </w:p>
+    <w:p>
+      <w:pPr>
+        <w:jc w:val="both"/>
+      </w:pPr>
+      <w:r>
+        <w:t xml:space="preserve">Bei unserer „Bug Test Phase“ haben wir drei Probleme, für die ich verantwortlich war festgestellt. Steine über die ich regelrecht gefallen bin. Die ersten zwei Probleme waren relativ schnell gelöst: Das erste war, dass das BotsOnPath-Skript versucht auch nach dem Sterben der Gegner (durch einen Turm) auf sie zuzugreifen. Dadurch kamen ganz schnell pro Frame zehn, zwanzig, dreißig </w:t>
+      </w:r>
+      <w:proofErr w:type="spellStart"/>
+      <w:r>
+        <w:t>Missing</w:t>
+      </w:r>
+      <w:proofErr w:type="spellEnd"/>
+      <w:r>
+        <w:t xml:space="preserve"> </w:t>
+      </w:r>
+      <w:proofErr w:type="spellStart"/>
+      <w:r>
+        <w:t>Referenze-Exceptions</w:t>
+      </w:r>
+      <w:proofErr w:type="spellEnd"/>
+      <w:r>
+        <w:t xml:space="preserve">. Dazu hatte ich aber direkt die Idee, jedem Bot einen </w:t>
+      </w:r>
+      <w:proofErr w:type="spellStart"/>
+      <w:r>
+        <w:t>IsAlive</w:t>
+      </w:r>
+      <w:proofErr w:type="spellEnd"/>
+      <w:r>
+        <w:t xml:space="preserve"> Boolean zuzufügen und diesen bei BotsOnPath abzufragen. Dieser Stein wurde also sehr schnell aus dem Weg geräumt. Das zweite Problem habe ich durch die Lösung entdeckt: Ich hatte festgestellt, dass die Base zwei Collider besaß und mich gewundert, ob die Base dadurch vielleicht doppelt so viel Schaden bekommt. Dies hat sich bewahrheitet</w:t>
       </w:r>
       <w:r>
         <w:t xml:space="preserve">, weshalb ich den zweiten entfernt habe. Der Dritte Stein war aber irgendwie groß genug, mich zu Fall zu bringen: </w:t>
@@ -10028,7 +11564,23 @@
         <w:t xml:space="preserve">  </w:t>
       </w:r>
       <w:r>
-        <w:t>Die Projektile der Türme sind in der Luft hängen geblieben, wenn deren Target gestorben ist, bevor sie angekommen sind. Zuerst dachte ich, das Problem ließe sich so einfach lösen, wie das mit dem BotsOnPath-Skript. Ich habe es zwar schließlich auch mit demselben IsAlive-Boolean lösen können, es war aber irgendwie komplizierter. Hier habe ich mich in meiner Struktur des Tower- und des Projectile-Skripts verhangen. Diese habe ich so komisch miteinander verkettet, dass ich selber nicht mehr durchsah</w:t>
+        <w:t xml:space="preserve">Die Projektile der Türme sind in der Luft hängen geblieben, wenn deren Target gestorben ist, bevor sie angekommen sind. Zuerst dachte ich, das Problem ließe sich so einfach lösen, wie das mit dem BotsOnPath-Skript. Ich habe es zwar schließlich auch mit demselben </w:t>
+      </w:r>
+      <w:proofErr w:type="spellStart"/>
+      <w:r>
+        <w:t>IsAlive</w:t>
+      </w:r>
+      <w:proofErr w:type="spellEnd"/>
+      <w:r>
+        <w:t xml:space="preserve">-Boolean lösen können, es war aber irgendwie komplizierter. Hier habe ich mich in meiner Struktur des Tower- und des </w:t>
+      </w:r>
+      <w:proofErr w:type="spellStart"/>
+      <w:r>
+        <w:t>Projectile</w:t>
+      </w:r>
+      <w:proofErr w:type="spellEnd"/>
+      <w:r>
+        <w:t>-Skripts verhangen. Diese habe ich so komisch miteinander verkettet, dass ich selber nicht mehr durchsah</w:t>
       </w:r>
       <w:r>
         <w:t xml:space="preserve"> und mich gute drei Tage dadurch kämpfen musste</w:t>
@@ -10083,16 +11635,64 @@
     </w:p>
     <w:p>
       <w:r>
-        <w:t xml:space="preserve">Als Tim und ich im Sommer angefangen haben, für das Thema zu recherchieren, hätte ich niemals gedacht, dass wir schon jetzt, also Ende Q1, so viel Fortschritt haben würden. Und genau am Anfang lief mir auch schon ein recht großes Problem über den Weg. Ursprünglich war geplant, anstelle von </w:t>
+        <w:t xml:space="preserve">Als Tim und ich im Sommer angefangen haben, für das Thema zu recherchieren, hätte ich niemals gedacht, dass wir schon jetzt, also Ende Q1, </w:t>
+      </w:r>
+      <w:proofErr w:type="spellStart"/>
+      <w:r>
+        <w:t>so viel</w:t>
+      </w:r>
+      <w:proofErr w:type="spellEnd"/>
+      <w:r>
+        <w:t xml:space="preserve"> Fortschritt haben würden. Und genau am Anfang lief mir auch schon ein recht großes Problem über den Weg. Ursprünglich war geplant, anstelle von </w:t>
       </w:r>
       <w:r>
         <w:lastRenderedPageBreak/>
-        <w:t xml:space="preserve">Unity UnrealEngine als Entwicklungsumgebung zu verwenden. Nach bestimmt 10 Stunden Youtube-Tutorials hatte ich aber immer noch keinen Plan von grundlegenden Funktionen, die wir gebraucht hätten. Dazu kommt, dass Unreal C++ als Programmiersprache für Skripte benutzt. Diese Sprache hätten Tim und ich also komplett von Grund auf lernen müssen, was den Zeitaufwand, ohne wirklich am Spiel was zu machen, deutlich verlängert hätte. Die Lösung war in diesem Fall ganz simpel, Unity. Nicht nur gibt es zu Unity bedeutend mehr Content im Internet und Youtube, für Privatpersonen angepasst, sondern verwendet C# als Programmiersprache, welches sich vom Syntax her stark Java ähnelt, wir also schon ein gewisses Vorwissen hatten. Nachdem also alles geklärt war und wir uns voll in die Entwicklung geschmissen haben, lief eigentlich alles sehr gut. Ähnlich wie Tim habe ich zur Programmierung ChatGPT verwendet, jedoch lange nicht so oft. Oft habe ich mich auch einfach durch gefühlt unendliche Google-Seiten geprügelt, nur um dann irgendwann ganz unten auf einer Seite etwas Hilfreiches zu finden. Für die Zukunft werde ich wahrscheinlich mehr auf ChatGPT zurückgreifen, oder mal recherchieren, welche Alternativen man zur Codeentwicklung verwenden kann. Bis jetzt habe ich von Blackbox AI gehört, hatte aber bisher noch keine Chance, etwas für das Projekt mir ihr zu machen. </w:t>
-      </w:r>
-    </w:p>
-    <w:p>
-      <w:r>
-        <w:t xml:space="preserve">Im Hauptteil der bisherigen Arbeit, also den spawning von Türmen, hatte ich sehr viele Probleme mit komischen Glitches und nicht funktionierenden Skripten. Einerseits hat ChatGPT die Skripte manchmal logisch einfach falsch aufgebaut, in anderen Fällen weiß ich immer noch nicht, was wirklich falsch gelaufen ist. In den Fällen, wo die Skripte fehlerhaft waren, konnte ich oft durch umformulieren meiner Prompts etwas Funktionierendes produzieren. In vielen Fällen habe ich auch gar keine ganzen Skripte erstellen lassen, sondern wirklich nur kurze Abschnitte, da ich so besser den Überblick behalten konnte. An einer Stelle war ich dabei die Vorschau Logik zu Programmieren und dann folgte der Turm meiner Maus auf einmal nur noch der X-Achse. An anderer Stelle sind die Türme einfach im Boden gespawnt oder sind in anderen Objekten drin gespawnt. Diese kleinen Probleme waren aber tatsächlich oft schnell behoben. Lange habe ich jedoch an der richtigen Spawnposition gearbeitet, da anscheinend nichts funktionieren wollte. Letztendlich habe ich heraufgefunden, dass man alle anderen Objekte in der Welt auf eine Layer namens „Ignore Raycast“ setzen musste. Damit habe ich dieses Problem lösen können. </w:t>
+        <w:t xml:space="preserve">Unity </w:t>
+      </w:r>
+      <w:proofErr w:type="spellStart"/>
+      <w:r>
+        <w:t>UnrealEngine</w:t>
+      </w:r>
+      <w:proofErr w:type="spellEnd"/>
+      <w:r>
+        <w:t xml:space="preserve"> als Entwicklungsumgebung zu verwenden. Nach bestimmt 10 Stunden Youtube-Tutorials hatte ich aber immer noch keinen Plan von grundlegenden Funktionen, die wir gebraucht hätten. Dazu kommt, dass Unreal C++ als Programmiersprache für Skripte benutzt. Diese Sprache hätten Tim und ich also komplett von Grund auf lernen müssen, was den Zeitaufwand, ohne wirklich am Spiel was zu machen, deutlich verlängert hätte. Die Lösung war in diesem Fall ganz simpel, Unity. Nicht nur gibt es zu Unity bedeutend mehr Content im Internet und Youtube, für Privatpersonen angepasst, sondern verwendet C# als Programmiersprache, welches sich vom Syntax her stark Java ähnelt, wir also schon ein gewisses Vorwissen hatten. Nachdem also alles geklärt war und wir uns voll in die Entwicklung geschmissen haben, lief eigentlich alles sehr gut. Ähnlich wie Tim habe ich zur Programmierung ChatGPT verwendet, jedoch lange nicht so oft. Oft habe ich mich auch einfach durch gefühlt unendliche Google-Seiten geprügelt, nur um dann irgendwann ganz unten auf einer Seite etwas Hilfreiches zu finden. Für die Zukunft werde ich wahrscheinlich mehr auf ChatGPT zurückgreifen, oder mal recherchieren, welche Alternativen man zur Codeentwicklung verwenden kann. Bis jetzt habe ich von Blackbox AI gehört, hatte aber bisher noch keine Chance, etwas für das Projekt mir ihr zu machen. </w:t>
+      </w:r>
+    </w:p>
+    <w:p>
+      <w:r>
+        <w:t xml:space="preserve">Im Hauptteil der bisherigen Arbeit, also den </w:t>
+      </w:r>
+      <w:proofErr w:type="spellStart"/>
+      <w:r>
+        <w:t>spawning</w:t>
+      </w:r>
+      <w:proofErr w:type="spellEnd"/>
+      <w:r>
+        <w:t xml:space="preserve"> von Türmen, hatte ich sehr viele Probleme mit komischen </w:t>
+      </w:r>
+      <w:proofErr w:type="spellStart"/>
+      <w:r>
+        <w:t>Glitches</w:t>
+      </w:r>
+      <w:proofErr w:type="spellEnd"/>
+      <w:r>
+        <w:t xml:space="preserve"> und nicht funktionierenden Skripten. Einerseits hat ChatGPT die Skripte manchmal logisch einfach falsch aufgebaut, in anderen Fällen weiß ich immer noch nicht, was wirklich falsch gelaufen ist. In den Fällen, wo die Skripte fehlerhaft waren, konnte ich oft durch umformulieren meiner Prompts etwas Funktionierendes produzieren. In vielen Fällen habe ich auch gar keine ganzen Skripte erstellen lassen, sondern wirklich nur kurze Abschnitte, da ich so besser den Überblick behalten konnte. An einer Stelle war ich dabei die Vorschau Logik zu Programmieren und dann folgte der Turm meiner Maus auf einmal nur noch der X-Achse. An anderer Stelle sind die Türme einfach im Boden gespawnt oder sind in anderen Objekten drin gespawnt. Diese kleinen Probleme waren aber tatsächlich oft schnell behoben. Lange habe ich jedoch an der richtigen </w:t>
+      </w:r>
+      <w:proofErr w:type="spellStart"/>
+      <w:r>
+        <w:t>Spawnposition</w:t>
+      </w:r>
+      <w:proofErr w:type="spellEnd"/>
+      <w:r>
+        <w:t xml:space="preserve"> gearbeitet, da anscheinend nichts funktionieren wollte. Letztendlich habe ich heraufgefunden, dass man alle anderen Objekte in der Welt auf eine Layer namens „</w:t>
+      </w:r>
+      <w:proofErr w:type="spellStart"/>
+      <w:r>
+        <w:t>Ignore</w:t>
+      </w:r>
+      <w:proofErr w:type="spellEnd"/>
+      <w:r>
+        <w:t xml:space="preserve"> Raycast“ setzen musste. Damit habe ich dieses Problem lösen können. </w:t>
       </w:r>
     </w:p>
     <w:p>
@@ -10102,7 +11702,15 @@
     </w:p>
     <w:p>
       <w:r>
-        <w:t>Ich hab jetzt kein crazy Outro mehr, aber das wars für Q1. Fühlt sich gut an.</w:t>
+        <w:t xml:space="preserve">Ich </w:t>
+      </w:r>
+      <w:proofErr w:type="gramStart"/>
+      <w:r>
+        <w:t>hab</w:t>
+      </w:r>
+      <w:proofErr w:type="gramEnd"/>
+      <w:r>
+        <w:t xml:space="preserve"> jetzt kein crazy Outro mehr, aber das wars für Q1. Fühlt sich gut an.</w:t>
       </w:r>
     </w:p>
     <w:p>
@@ -10138,7 +11746,15 @@
         <w:jc w:val="both"/>
       </w:pPr>
       <w:r>
-        <w:t>Stichpunktartig erstmal alle Probleme bzw. Dinge, die ziemlich kompliziert waren und sich nicht so einfach lösen ließen (z.B Bugs)</w:t>
+        <w:t>Stichpunktartig erstmal alle Probleme bzw. Dinge, die ziemlich kompliziert waren und sich nicht so einfach lösen ließen (</w:t>
+      </w:r>
+      <w:proofErr w:type="spellStart"/>
+      <w:r>
+        <w:t>z.B</w:t>
+      </w:r>
+      <w:proofErr w:type="spellEnd"/>
+      <w:r>
+        <w:t xml:space="preserve"> Bugs)</w:t>
       </w:r>
     </w:p>
     <w:p>
@@ -10161,8 +11777,13 @@
         <w:jc w:val="both"/>
       </w:pPr>
       <w:r>
-        <w:t>Verwendung des PathCreators</w:t>
-      </w:r>
+        <w:t xml:space="preserve">Verwendung des </w:t>
+      </w:r>
+      <w:proofErr w:type="spellStart"/>
+      <w:r>
+        <w:t>PathCreators</w:t>
+      </w:r>
+      <w:proofErr w:type="spellEnd"/>
     </w:p>
     <w:p>
       <w:pPr>
@@ -10226,8 +11847,13 @@
         </w:numPr>
         <w:jc w:val="both"/>
       </w:pPr>
-      <w:r>
-        <w:t xml:space="preserve">Projectile Bug </w:t>
+      <w:proofErr w:type="spellStart"/>
+      <w:r>
+        <w:t>Projectile</w:t>
+      </w:r>
+      <w:proofErr w:type="spellEnd"/>
+      <w:r>
+        <w:t xml:space="preserve"> Bug </w:t>
       </w:r>
     </w:p>
     <w:p>
@@ -10334,7 +11960,15 @@
     </w:p>
     <w:p>
       <w:r>
-        <w:t>Das aktuelle BotsOnPath Skript war relativ simpel und ließ nicht viel Raum, das Level zu gestalten. Man konnte 3 verschiedene BotPrefabs definieren, die dann durchrotierend ( bot 1, bot 2, bot 3, bot 1, bot 2 usw.) vom Spawner in einem Zeitabstand von float wait mit einer Geschwindigkeit von float moveSpeed losgeschickt werden und den Pfad entlang zur Base laufen.</w:t>
+        <w:t xml:space="preserve">Das aktuelle BotsOnPath Skript war relativ simpel und ließ nicht viel Raum, das Level zu gestalten. Man konnte 3 verschiedene </w:t>
+      </w:r>
+      <w:proofErr w:type="spellStart"/>
+      <w:r>
+        <w:t>BotPrefabs</w:t>
+      </w:r>
+      <w:proofErr w:type="spellEnd"/>
+      <w:r>
+        <w:t xml:space="preserve"> definieren, die dann durchrotierend ( bot 1, bot 2, bot 3, bot 1, bot 2 usw.) vom Spawner in einem Zeitabstand von float wait mit einer Geschwindigkeit von float moveSpeed losgeschickt werden und den Pfad entlang zur Base laufen.</w:t>
       </w:r>
       <w:r>
         <w:t xml:space="preserve"> – Ziemlich unkompliziert.</w:t>
@@ -10349,20 +11983,92 @@
           <w:i/>
           <w:iCs/>
         </w:rPr>
-        <w:t>Gibt es einer Möglichkeit, eine Variable zu erstellen, die mit jeder Neuen etwas neues zum Bearbeiten bereitstellt? Also, dass man sagt, ich will n Wellen haben, und mit jeder neuen Welle will ich diese dann bearbeiten können, also den Array an Bots, wie viele Gruppen usw</w:t>
-      </w:r>
+        <w:t xml:space="preserve">Gibt es einer Möglichkeit, eine Variable zu erstellen, die mit jeder Neuen etwas </w:t>
+      </w:r>
+      <w:proofErr w:type="gramStart"/>
       <w:r>
         <w:rPr>
           <w:i/>
           <w:iCs/>
         </w:rPr>
+        <w:t>neues</w:t>
+      </w:r>
+      <w:proofErr w:type="gramEnd"/>
+      <w:r>
+        <w:rPr>
+          <w:i/>
+          <w:iCs/>
+        </w:rPr>
+        <w:t xml:space="preserve"> zum Bearbeiten bereitstellt? Also, dass man sagt, ich will n Wellen haben, und mit jeder neuen Welle will ich diese dann bearbeiten können, also den Array an Bots, wie viele Gruppen usw</w:t>
+      </w:r>
+      <w:r>
+        <w:rPr>
+          <w:i/>
+          <w:iCs/>
+        </w:rPr>
         <w:t xml:space="preserve">. </w:t>
       </w:r>
       <w:r>
         <w:t xml:space="preserve">Daraufhin hat ChatGPT mir so ziemlich den kompletten Code für </w:t>
       </w:r>
       <w:r>
-        <w:t>BotsOnPath geliefert. ChatGPT erstellte eine eigene Klasse: public class WaveConfiguration in der man botsPerGroup, also die Anzahl der Bots pro Gruppe, groupWaitTime, also die Wartezeit zwischen den Gruppen, groupsInWave, also die Anzahl der Gruppen in dieser Welle, waveWaitTime, also die Wartezeit zwischen den Gruppen und botPrefabs, also ein Array von möglichen Gegner Prefabs, die gespawnt werden können, definieren konnte und das für jede Welle allein.</w:t>
+        <w:t xml:space="preserve">BotsOnPath geliefert. ChatGPT erstellte eine eigene Klasse: public </w:t>
+      </w:r>
+      <w:proofErr w:type="spellStart"/>
+      <w:r>
+        <w:t>class</w:t>
+      </w:r>
+      <w:proofErr w:type="spellEnd"/>
+      <w:r>
+        <w:t xml:space="preserve"> </w:t>
+      </w:r>
+      <w:proofErr w:type="spellStart"/>
+      <w:r>
+        <w:t>WaveConfiguration</w:t>
+      </w:r>
+      <w:proofErr w:type="spellEnd"/>
+      <w:r>
+        <w:t xml:space="preserve"> in der man </w:t>
+      </w:r>
+      <w:proofErr w:type="spellStart"/>
+      <w:r>
+        <w:t>botsPerGroup</w:t>
+      </w:r>
+      <w:proofErr w:type="spellEnd"/>
+      <w:r>
+        <w:t xml:space="preserve">, also die Anzahl der Bots pro Gruppe, </w:t>
+      </w:r>
+      <w:proofErr w:type="spellStart"/>
+      <w:r>
+        <w:t>groupWaitTime</w:t>
+      </w:r>
+      <w:proofErr w:type="spellEnd"/>
+      <w:r>
+        <w:t xml:space="preserve">, also die Wartezeit zwischen den Gruppen, </w:t>
+      </w:r>
+      <w:proofErr w:type="spellStart"/>
+      <w:r>
+        <w:t>groupsInWave</w:t>
+      </w:r>
+      <w:proofErr w:type="spellEnd"/>
+      <w:r>
+        <w:t xml:space="preserve">, also die Anzahl der Gruppen in dieser Welle, </w:t>
+      </w:r>
+      <w:proofErr w:type="spellStart"/>
+      <w:r>
+        <w:t>waveWaitTime</w:t>
+      </w:r>
+      <w:proofErr w:type="spellEnd"/>
+      <w:r>
+        <w:t xml:space="preserve">, also die Wartezeit zwischen den Gruppen und </w:t>
+      </w:r>
+      <w:proofErr w:type="spellStart"/>
+      <w:r>
+        <w:t>botPrefabs</w:t>
+      </w:r>
+      <w:proofErr w:type="spellEnd"/>
+      <w:r>
+        <w:t>, also ein Array von möglichen Gegner Prefabs, die gespawnt werden können, definieren konnte und das für jede Welle allein.</w:t>
       </w:r>
       <w:r>
         <w:t xml:space="preserve"> Ich habe zwar eine Weile gebraucht um die Logik dahinter zu verstehen, zumal ChatGPT oft ziemlich ähnliche Namen für alles Mögliche verwendet, was zu Verwirrung führt und es somit manchmal schwer erkennbar ist, welches jetzt die Variable ist und welches die Klasse ist, aber ChatGPT konnte mir alles einigermaßen verständlich erklären. Eine detaillierte Beschreibung des BotsOnPath Skript werde ich an dieser Stelle noch nicht geben, da es im Zuge meines Achten Hauptziels wieder vielen Veränderungen unterzogen wurde.</w:t>
@@ -10373,11 +12079,32 @@
         <w:t>Mit dem gruppierten Spawning kam die Idee auf, den Bots auch unterschiedliche Geschwindigkeiten</w:t>
       </w:r>
       <w:r>
-        <w:t xml:space="preserve"> zu geben, die in deren DamageTest Skripts definiert werden sollen. Dafür fügte ich im DamageTest Skript eine Variable float speed hinzu, die dann vom BotsOnPath Skript in der Coroutine </w:t>
-      </w:r>
+        <w:t xml:space="preserve"> zu geben, die in deren DamageTest Skripts definiert werden sollen. Dafür fügte ich im DamageTest Skript eine Variable float </w:t>
+      </w:r>
+      <w:proofErr w:type="spellStart"/>
+      <w:r>
+        <w:t>speed</w:t>
+      </w:r>
+      <w:proofErr w:type="spellEnd"/>
+      <w:r>
+        <w:t xml:space="preserve"> hinzu, die dann vom BotsOnPath Skript in der Coroutine </w:t>
+      </w:r>
+      <w:proofErr w:type="spellStart"/>
       <w:r>
         <w:lastRenderedPageBreak/>
-        <w:t>MoveBotAlongPath(GameObject enemy) – von ChatGPT entworfen um die Gegner entlang des Pfades laufen zu lassen – einberechnet wird, sodass unterschiedliche Gegner nun auch unterschiedlich schnell sein können.</w:t>
+        <w:t>MoveBotAlongPath</w:t>
+      </w:r>
+      <w:proofErr w:type="spellEnd"/>
+      <w:r>
+        <w:t xml:space="preserve">(GameObject </w:t>
+      </w:r>
+      <w:proofErr w:type="spellStart"/>
+      <w:r>
+        <w:t>enemy</w:t>
+      </w:r>
+      <w:proofErr w:type="spellEnd"/>
+      <w:r>
+        <w:t>) – von ChatGPT entworfen um die Gegner entlang des Pfades laufen zu lassen – einberechnet wird, sodass unterschiedliche Gegner nun auch unterschiedlich schnell sein können.</w:t>
       </w:r>
     </w:p>
     <w:p>
@@ -10463,17 +12190,43 @@
       </w:pPr>
       <w:bookmarkStart w:id="42" w:name="_Toc189132533"/>
       <w:r>
-        <w:t>Sechstes Ziel (Tim): Credits</w:t>
+        <w:t xml:space="preserve">Sechstes Ziel (Tim): </w:t>
+      </w:r>
+      <w:proofErr w:type="spellStart"/>
+      <w:r>
+        <w:t>Credits</w:t>
       </w:r>
       <w:bookmarkEnd w:id="42"/>
+      <w:proofErr w:type="spellEnd"/>
     </w:p>
     <w:p>
       <w:pPr>
         <w:ind w:left="708" w:hanging="708"/>
         <w:jc w:val="both"/>
       </w:pPr>
-      <w:r>
-        <w:t>Credit einstellen: Auf der UI- Canvas neuen Text „Credits“ mit dem UpdateCredit – Script von ChatGPT (Siehe unity3)</w:t>
+      <w:proofErr w:type="spellStart"/>
+      <w:r>
+        <w:t>Credit</w:t>
+      </w:r>
+      <w:proofErr w:type="spellEnd"/>
+      <w:r>
+        <w:t xml:space="preserve"> einstellen: Auf der UI- Canvas neuen Text „</w:t>
+      </w:r>
+      <w:proofErr w:type="spellStart"/>
+      <w:r>
+        <w:t>Credits</w:t>
+      </w:r>
+      <w:proofErr w:type="spellEnd"/>
+      <w:r>
+        <w:t xml:space="preserve">“ mit dem </w:t>
+      </w:r>
+      <w:proofErr w:type="spellStart"/>
+      <w:r>
+        <w:t>UpdateCredit</w:t>
+      </w:r>
+      <w:proofErr w:type="spellEnd"/>
+      <w:r>
+        <w:t xml:space="preserve"> – Script von ChatGPT (Siehe unity3)</w:t>
       </w:r>
       <w:r>
         <w:t xml:space="preserve">  </w:t>
@@ -10484,9 +12237,27 @@
         <w:ind w:left="708" w:hanging="708"/>
         <w:jc w:val="both"/>
       </w:pPr>
-      <w:r>
-        <w:t>GameManager Instance ausprobiert, hat nicht wirklich funktioniert, also erstmal so, wie gewohnt mit public in Inspector. In Gamemanager – Skript jetzt addCoins und spendCoins</w:t>
-      </w:r>
+      <w:proofErr w:type="spellStart"/>
+      <w:r>
+        <w:t>GameManager</w:t>
+      </w:r>
+      <w:proofErr w:type="spellEnd"/>
+      <w:r>
+        <w:t xml:space="preserve"> Instance ausprobiert, hat nicht wirklich funktioniert, also erstmal so, wie gewohnt mit public in Inspector. In Gamemanager – Skript jetzt </w:t>
+      </w:r>
+      <w:proofErr w:type="spellStart"/>
+      <w:r>
+        <w:t>addCoins</w:t>
+      </w:r>
+      <w:proofErr w:type="spellEnd"/>
+      <w:r>
+        <w:t xml:space="preserve"> und </w:t>
+      </w:r>
+      <w:proofErr w:type="spellStart"/>
+      <w:r>
+        <w:t>spendCoins</w:t>
+      </w:r>
+      <w:proofErr w:type="spellEnd"/>
     </w:p>
     <w:p>
       <w:pPr>
@@ -10494,7 +12265,39 @@
         <w:jc w:val="both"/>
       </w:pPr>
       <w:r>
-        <w:t>Geschafft: Das TurretSpawn Skript nimmt den Credit und den Richtigen Price wert und verwendet diese. Gekauft wird mit der SpendCredit – Funktion auf dem GameManager Skript.</w:t>
+        <w:t xml:space="preserve">Geschafft: Das </w:t>
+      </w:r>
+      <w:proofErr w:type="spellStart"/>
+      <w:r>
+        <w:t>TurretSpawn</w:t>
+      </w:r>
+      <w:proofErr w:type="spellEnd"/>
+      <w:r>
+        <w:t xml:space="preserve"> Skript nimmt den </w:t>
+      </w:r>
+      <w:proofErr w:type="spellStart"/>
+      <w:r>
+        <w:t>Credit</w:t>
+      </w:r>
+      <w:proofErr w:type="spellEnd"/>
+      <w:r>
+        <w:t xml:space="preserve"> und den Richtigen Price wert und verwendet diese. Gekauft wird mit der </w:t>
+      </w:r>
+      <w:proofErr w:type="spellStart"/>
+      <w:r>
+        <w:t>SpendCredit</w:t>
+      </w:r>
+      <w:proofErr w:type="spellEnd"/>
+      <w:r>
+        <w:t xml:space="preserve"> – Funktion auf dem </w:t>
+      </w:r>
+      <w:proofErr w:type="spellStart"/>
+      <w:r>
+        <w:t>GameManager</w:t>
+      </w:r>
+      <w:proofErr w:type="spellEnd"/>
+      <w:r>
+        <w:t xml:space="preserve"> Skript.</w:t>
       </w:r>
     </w:p>
     <w:p>
@@ -10518,7 +12321,17 @@
         <w:t>L</w:t>
       </w:r>
       <w:r>
-        <w:t>evel: Ich habe das Erste Level Gestaltet, nachdem ich erfolgreich den Preis und die Belohnung eingerichtet habe. + Einen Neuen Bot (Boos). Fehler: Die Bots geben reward wenn von der Base zerstört</w:t>
+        <w:t xml:space="preserve">evel: Ich habe das Erste Level Gestaltet, nachdem ich erfolgreich den Preis und die Belohnung eingerichtet habe. + Einen Neuen Bot (Boos). Fehler: Die Bots geben </w:t>
+      </w:r>
+      <w:proofErr w:type="spellStart"/>
+      <w:proofErr w:type="gramStart"/>
+      <w:r>
+        <w:t>reward</w:t>
+      </w:r>
+      <w:proofErr w:type="spellEnd"/>
+      <w:proofErr w:type="gramEnd"/>
+      <w:r>
+        <w:t xml:space="preserve"> wenn von der Base zerstört</w:t>
       </w:r>
     </w:p>
     <w:p>
@@ -10537,7 +12350,15 @@
         <w:jc w:val="both"/>
       </w:pPr>
       <w:r>
-        <w:t>Arbeit mit Blender um selber 3D objekte für das Design herstellen zu können</w:t>
+        <w:t xml:space="preserve">Arbeit mit Blender um selber 3D </w:t>
+      </w:r>
+      <w:proofErr w:type="spellStart"/>
+      <w:r>
+        <w:t>objekte</w:t>
+      </w:r>
+      <w:proofErr w:type="spellEnd"/>
+      <w:r>
+        <w:t xml:space="preserve"> für das Design herstellen zu können</w:t>
       </w:r>
       <w:r>
         <w:t xml:space="preserve"> : </w:t>
@@ -10547,7 +12368,21 @@
           <w:rPr>
             <w:rStyle w:val="Hyperlink"/>
           </w:rPr>
-          <w:t>Blender Tutorial for Complete Beginners - Part 1</w:t>
+          <w:t xml:space="preserve">Blender Tutorial for </w:t>
+        </w:r>
+        <w:proofErr w:type="spellStart"/>
+        <w:r>
+          <w:rPr>
+            <w:rStyle w:val="Hyperlink"/>
+          </w:rPr>
+          <w:t>Complete</w:t>
+        </w:r>
+        <w:proofErr w:type="spellEnd"/>
+        <w:r>
+          <w:rPr>
+            <w:rStyle w:val="Hyperlink"/>
+          </w:rPr>
+          <w:t xml:space="preserve"> Beginners - Part 1</w:t>
         </w:r>
       </w:hyperlink>
     </w:p>
@@ -10568,8 +12403,61 @@
         <w:ind w:left="708" w:hanging="708"/>
         <w:jc w:val="both"/>
       </w:pPr>
-      <w:r>
-        <w:t>Projektilskript entfernen: der einfachkeit und übersichtlichkeit wegen. Außerdem besser für annimationen. Geändert: die Shoot methode instanziert kein Projektil mehr, sondern greift nun direkt auf die richtige TakeDamage methode zu. (relativ einfach wieder zurück zu gehen, falls es doch schwer mit der Animation wird.</w:t>
+      <w:proofErr w:type="spellStart"/>
+      <w:r>
+        <w:t>Projektilskript</w:t>
+      </w:r>
+      <w:proofErr w:type="spellEnd"/>
+      <w:r>
+        <w:t xml:space="preserve"> entfernen: der </w:t>
+      </w:r>
+      <w:proofErr w:type="spellStart"/>
+      <w:r>
+        <w:t>einfachkeit</w:t>
+      </w:r>
+      <w:proofErr w:type="spellEnd"/>
+      <w:r>
+        <w:t xml:space="preserve"> und </w:t>
+      </w:r>
+      <w:proofErr w:type="spellStart"/>
+      <w:r>
+        <w:t>übersichtlichkeit</w:t>
+      </w:r>
+      <w:proofErr w:type="spellEnd"/>
+      <w:r>
+        <w:t xml:space="preserve"> wegen. Außerdem besser für </w:t>
+      </w:r>
+      <w:proofErr w:type="spellStart"/>
+      <w:r>
+        <w:t>annimationen</w:t>
+      </w:r>
+      <w:proofErr w:type="spellEnd"/>
+      <w:r>
+        <w:t xml:space="preserve">. Geändert: die Shoot </w:t>
+      </w:r>
+      <w:proofErr w:type="spellStart"/>
+      <w:r>
+        <w:t>methode</w:t>
+      </w:r>
+      <w:proofErr w:type="spellEnd"/>
+      <w:r>
+        <w:t xml:space="preserve"> </w:t>
+      </w:r>
+      <w:proofErr w:type="spellStart"/>
+      <w:r>
+        <w:t>instanziert</w:t>
+      </w:r>
+      <w:proofErr w:type="spellEnd"/>
+      <w:r>
+        <w:t xml:space="preserve"> kein Projektil mehr, sondern greift nun direkt auf die richtige TakeDamage </w:t>
+      </w:r>
+      <w:proofErr w:type="spellStart"/>
+      <w:r>
+        <w:t>methode</w:t>
+      </w:r>
+      <w:proofErr w:type="spellEnd"/>
+      <w:r>
+        <w:t xml:space="preserve"> zu. (relativ einfach wieder zurück zu gehen, falls es doch schwer mit der Animation wird.</w:t>
       </w:r>
     </w:p>
     <w:p>
@@ -10597,13 +12485,26 @@
     </w:p>
     <w:p>
       <w:r>
-        <w:t xml:space="preserve">Zu meinem achten Ziel gehörte, eine erste Levelauswahl zu erstellen und das BotsOnPath Skript so anzupassen, dass ich Anfangen kann einzelne Level zu erstellen und diese zu </w:t>
-      </w:r>
+        <w:t xml:space="preserve">Zu meinem achten Ziel gehörte, eine erste Levelauswahl zu erstellen und das BotsOnPath Skript so anzupassen, dass ich </w:t>
+      </w:r>
+      <w:proofErr w:type="spellStart"/>
+      <w:r>
+        <w:t>Anfangen</w:t>
+      </w:r>
+      <w:proofErr w:type="spellEnd"/>
+      <w:r>
+        <w:t xml:space="preserve"> kann einzelne Level zu erstellen und diese zu </w:t>
+      </w:r>
+      <w:proofErr w:type="spellStart"/>
       <w:r>
         <w:t>b</w:t>
       </w:r>
       <w:r>
-        <w:t>alancen. Also die Vorarbeit dafür, ein Spiel, das Spaß macht, erstellen zu können.</w:t>
+        <w:t>alancen</w:t>
+      </w:r>
+      <w:proofErr w:type="spellEnd"/>
+      <w:r>
+        <w:t>. Also die Vorarbeit dafür, ein Spiel, das Spaß macht, erstellen zu können.</w:t>
       </w:r>
     </w:p>
     <w:p>
@@ -10615,11 +12516,47 @@
           <w:rPr>
             <w:rStyle w:val="Hyperlink"/>
           </w:rPr>
-          <w:t>[024] Unity JUMP AND RUN - Level Select - Scenen auswahl - Unity Panels - Deutsch/German - YouTube</w:t>
+          <w:t xml:space="preserve">[024] Unity JUMP AND RUN - Level Select - </w:t>
+        </w:r>
+        <w:proofErr w:type="spellStart"/>
+        <w:r>
+          <w:rPr>
+            <w:rStyle w:val="Hyperlink"/>
+          </w:rPr>
+          <w:t>Scenen</w:t>
+        </w:r>
+        <w:proofErr w:type="spellEnd"/>
+        <w:r>
+          <w:rPr>
+            <w:rStyle w:val="Hyperlink"/>
+          </w:rPr>
+          <w:t xml:space="preserve"> </w:t>
+        </w:r>
+        <w:proofErr w:type="spellStart"/>
+        <w:r>
+          <w:rPr>
+            <w:rStyle w:val="Hyperlink"/>
+          </w:rPr>
+          <w:t>auswahl</w:t>
+        </w:r>
+        <w:proofErr w:type="spellEnd"/>
+        <w:r>
+          <w:rPr>
+            <w:rStyle w:val="Hyperlink"/>
+          </w:rPr>
+          <w:t xml:space="preserve"> - Unity Panels - Deutsch/German - YouTube</w:t>
         </w:r>
       </w:hyperlink>
       <w:r>
-        <w:t xml:space="preserve"> . Auch wenn dieses Video meines Wissens nach eine Levelauswahl eines 2D Spiels erklärt, hat es mir alles Nötige beigebracht. Ich erstellte eine neue Scene namens LevelAuswahl und fügte dieser als allererstes eine Canvas hinzu. </w:t>
+        <w:t xml:space="preserve"> . Auch wenn dieses Video meines Wissens nach eine Levelauswahl eines 2D Spiels erklärt, hat es mir alles Nötige beigebracht. Ich erstellte eine neue Scene namens </w:t>
+      </w:r>
+      <w:proofErr w:type="spellStart"/>
+      <w:r>
+        <w:t>LevelAuswahl</w:t>
+      </w:r>
+      <w:proofErr w:type="spellEnd"/>
+      <w:r>
+        <w:t xml:space="preserve"> und fügte dieser als allererstes eine Canvas hinzu. </w:t>
       </w:r>
       <w:r>
         <w:lastRenderedPageBreak/>
@@ -10635,10 +12572,26 @@
         </w:r>
       </w:hyperlink>
       <w:r>
-        <w:t>). Auf jeden Button legte ich ein Skript „LevelSelector“ welches bis zu diesem Zeitpunkt nichts weiter macht, als die entsprechende Scene zu öffnen, wenn man auf den Button klickt.</w:t>
-      </w:r>
-      <w:r>
-        <w:t xml:space="preserve"> Ich kann mir vorstellen, dass dieses Skript aber noch mehrere Änderungen durchlaufen wird, wenn wir zum Beispiel Features, wie Schwierigkeitsgrade oder das Unlocken von Leveln hinzufügen wollen.</w:t>
+        <w:t>). Auf jeden Button legte ich ein Skript „</w:t>
+      </w:r>
+      <w:proofErr w:type="spellStart"/>
+      <w:r>
+        <w:t>LevelSelector</w:t>
+      </w:r>
+      <w:proofErr w:type="spellEnd"/>
+      <w:r>
+        <w:t>“ welches bis zu diesem Zeitpunkt nichts weiter macht, als die entsprechende Scene zu öffnen, wenn man auf den Button klickt.</w:t>
+      </w:r>
+      <w:r>
+        <w:t xml:space="preserve"> Ich kann mir vorstellen, dass dieses Skript aber noch mehrere Änderungen durchlaufen wird, wenn wir zum Beispiel Features, wie Schwierigkeitsgrade oder das </w:t>
+      </w:r>
+      <w:proofErr w:type="spellStart"/>
+      <w:r>
+        <w:t>Unlocken</w:t>
+      </w:r>
+      <w:proofErr w:type="spellEnd"/>
+      <w:r>
+        <w:t xml:space="preserve"> von Leveln hinzufügen wollen.</w:t>
       </w:r>
     </w:p>
     <w:p>
@@ -10648,7 +12601,23 @@
     </w:p>
     <w:p>
       <w:r>
-        <w:t xml:space="preserve">Um umzusetzen, dass man, sobald man den letzten Gegner erledigt hat, wieder zur Levelauswahl zurückgeschickt wird, musste ich erst einmal den letzten Gegner kennzeichnen. Dazu definierte ich in dem DamageTest Skript, welches auf jedem Gegner liegt, einen public Boolean isLast, der zu false </w:t>
+        <w:t xml:space="preserve">Um umzusetzen, dass man, sobald man den letzten Gegner erledigt hat, wieder zur Levelauswahl zurückgeschickt wird, musste ich erst einmal den letzten Gegner kennzeichnen. Dazu definierte ich in dem DamageTest Skript, welches auf jedem Gegner liegt, einen public Boolean </w:t>
+      </w:r>
+      <w:proofErr w:type="spellStart"/>
+      <w:r>
+        <w:t>isLast</w:t>
+      </w:r>
+      <w:proofErr w:type="spellEnd"/>
+      <w:r>
+        <w:t xml:space="preserve">, der zu </w:t>
+      </w:r>
+      <w:proofErr w:type="spellStart"/>
+      <w:r>
+        <w:t>false</w:t>
+      </w:r>
+      <w:proofErr w:type="spellEnd"/>
+      <w:r>
+        <w:t xml:space="preserve"> </w:t>
       </w:r>
       <w:r>
         <w:t>ges</w:t>
@@ -10659,7 +12628,23 @@
     </w:p>
     <w:p>
       <w:r>
-        <w:t xml:space="preserve">Um den letzten Gegner zu definieren, habe ich vorerst im BotsOnPath Skript die einzelnen Coroutinen mit einem Boolean isLast versehen. Also: </w:t>
+        <w:t xml:space="preserve">Um den letzten Gegner zu definieren, habe ich vorerst im BotsOnPath Skript die einzelnen </w:t>
+      </w:r>
+      <w:proofErr w:type="spellStart"/>
+      <w:r>
+        <w:t>Coroutinen</w:t>
+      </w:r>
+      <w:proofErr w:type="spellEnd"/>
+      <w:r>
+        <w:t xml:space="preserve"> mit einem Boolean </w:t>
+      </w:r>
+      <w:proofErr w:type="spellStart"/>
+      <w:r>
+        <w:t>isLast</w:t>
+      </w:r>
+      <w:proofErr w:type="spellEnd"/>
+      <w:r>
+        <w:t xml:space="preserve"> versehen. Also: </w:t>
       </w:r>
     </w:p>
     <w:p>
@@ -10669,13 +12654,71 @@
           <w:iCs/>
         </w:rPr>
       </w:pPr>
+      <w:proofErr w:type="spellStart"/>
       <w:r>
         <w:rPr>
           <w:i/>
           <w:iCs/>
         </w:rPr>
-        <w:t xml:space="preserve">IEnumerator SpawnGroupsInWave(WaveConfiguration waveConfig, </w:t>
-      </w:r>
+        <w:t>IEnumerator</w:t>
+      </w:r>
+      <w:proofErr w:type="spellEnd"/>
+      <w:r>
+        <w:rPr>
+          <w:i/>
+          <w:iCs/>
+        </w:rPr>
+        <w:t xml:space="preserve"> </w:t>
+      </w:r>
+      <w:proofErr w:type="spellStart"/>
+      <w:r>
+        <w:rPr>
+          <w:i/>
+          <w:iCs/>
+        </w:rPr>
+        <w:t>SpawnGroupsInWave</w:t>
+      </w:r>
+      <w:proofErr w:type="spellEnd"/>
+      <w:r>
+        <w:rPr>
+          <w:i/>
+          <w:iCs/>
+        </w:rPr>
+        <w:t>(</w:t>
+      </w:r>
+      <w:proofErr w:type="spellStart"/>
+      <w:r>
+        <w:rPr>
+          <w:i/>
+          <w:iCs/>
+        </w:rPr>
+        <w:t>WaveConfiguration</w:t>
+      </w:r>
+      <w:proofErr w:type="spellEnd"/>
+      <w:r>
+        <w:rPr>
+          <w:i/>
+          <w:iCs/>
+        </w:rPr>
+        <w:t xml:space="preserve"> </w:t>
+      </w:r>
+      <w:proofErr w:type="spellStart"/>
+      <w:r>
+        <w:rPr>
+          <w:i/>
+          <w:iCs/>
+        </w:rPr>
+        <w:t>waveConfig</w:t>
+      </w:r>
+      <w:proofErr w:type="spellEnd"/>
+      <w:r>
+        <w:rPr>
+          <w:i/>
+          <w:iCs/>
+        </w:rPr>
+        <w:t xml:space="preserve">, </w:t>
+      </w:r>
+      <w:proofErr w:type="spellStart"/>
       <w:r>
         <w:rPr>
           <w:b/>
@@ -10683,13 +12726,34 @@
           <w:i/>
           <w:iCs/>
         </w:rPr>
-        <w:t>bool isLast</w:t>
-      </w:r>
-      <w:r>
-        <w:rPr>
+        <w:t>bool</w:t>
+      </w:r>
+      <w:proofErr w:type="spellEnd"/>
+      <w:r>
+        <w:rPr>
+          <w:b/>
+          <w:bCs/>
           <w:i/>
           <w:iCs/>
         </w:rPr>
+        <w:t xml:space="preserve"> </w:t>
+      </w:r>
+      <w:proofErr w:type="spellStart"/>
+      <w:r>
+        <w:rPr>
+          <w:b/>
+          <w:bCs/>
+          <w:i/>
+          <w:iCs/>
+        </w:rPr>
+        <w:t>isLast</w:t>
+      </w:r>
+      <w:proofErr w:type="spellEnd"/>
+      <w:r>
+        <w:rPr>
+          <w:i/>
+          <w:iCs/>
+        </w:rPr>
         <w:t>)</w:t>
       </w:r>
     </w:p>
@@ -10710,7 +12774,15 @@
         <w:t>r</w:t>
       </w:r>
       <w:r>
-        <w:t xml:space="preserve"> Coroutine SpawnGroup und </w:t>
+        <w:t xml:space="preserve"> Coroutine </w:t>
+      </w:r>
+      <w:proofErr w:type="spellStart"/>
+      <w:r>
+        <w:t>SpawnGroup</w:t>
+      </w:r>
+      <w:proofErr w:type="spellEnd"/>
+      <w:r>
+        <w:t xml:space="preserve"> und </w:t>
       </w:r>
       <w:r>
         <w:t xml:space="preserve">bei der Methode </w:t>
@@ -10719,7 +12791,47 @@
         <w:t>SpawnNewBot</w:t>
       </w:r>
       <w:r>
-        <w:t>. „isLast“ wird auf true gesetzt, wenn es das letzte Mal ist, dass die Coroutine oder Methode von BotsOnPath ausgeführt wird, sodass ich nun die letzte Welle, die letzte Gruppe und den letzten Bot definieren kann. Bei SpawnNewBot wird dann schließlich das isLast auf das DamageTest Skript übertragen, sodass auch das DamageTest von Anfang an weiß, ob es dem letzten Gegner gehört. Damit das Spiel dann auch aufhört, habe ich in public void Die in DamageTest eine Abfrage erstellt, die über den SceneManager die Scene LevelAuswahl lädt, wenn isLast true ist.</w:t>
+        <w:t>. „</w:t>
+      </w:r>
+      <w:proofErr w:type="spellStart"/>
+      <w:r>
+        <w:t>isLast</w:t>
+      </w:r>
+      <w:proofErr w:type="spellEnd"/>
+      <w:r>
+        <w:t xml:space="preserve">“ wird auf true gesetzt, wenn es das letzte Mal ist, dass die Coroutine oder Methode von BotsOnPath ausgeführt wird, sodass ich nun die letzte Welle, die letzte Gruppe und den letzten Bot definieren kann. Bei SpawnNewBot wird dann schließlich das </w:t>
+      </w:r>
+      <w:proofErr w:type="spellStart"/>
+      <w:r>
+        <w:t>isLast</w:t>
+      </w:r>
+      <w:proofErr w:type="spellEnd"/>
+      <w:r>
+        <w:t xml:space="preserve"> auf das DamageTest Skript übertragen, sodass auch das DamageTest von Anfang an weiß, ob es dem letzten Gegner gehört. Damit das Spiel dann auch aufhört, habe ich in public void Die in DamageTest eine Abfrage erstellt, die über den </w:t>
+      </w:r>
+      <w:proofErr w:type="spellStart"/>
+      <w:r>
+        <w:t>SceneManager</w:t>
+      </w:r>
+      <w:proofErr w:type="spellEnd"/>
+      <w:r>
+        <w:t xml:space="preserve"> die Scene </w:t>
+      </w:r>
+      <w:proofErr w:type="spellStart"/>
+      <w:r>
+        <w:t>LevelAuswahl</w:t>
+      </w:r>
+      <w:proofErr w:type="spellEnd"/>
+      <w:r>
+        <w:t xml:space="preserve"> lädt, wenn </w:t>
+      </w:r>
+      <w:proofErr w:type="spellStart"/>
+      <w:r>
+        <w:t>isLast</w:t>
+      </w:r>
+      <w:proofErr w:type="spellEnd"/>
+      <w:r>
+        <w:t xml:space="preserve"> true ist.</w:t>
       </w:r>
     </w:p>
     <w:p>
@@ -10729,16 +12841,64 @@
     </w:p>
     <w:p>
       <w:r>
-        <w:t>Die isLast Boolean habe ich noch im Skript gelassen, weil diese wahrscheinlich noch von Nutzen sein könnten. Jedoch musste ich nun, kurz bevor der Bot stirbt abfragen, ob noch andere Bots auf der Map sind.</w:t>
-      </w:r>
-      <w:r>
-        <w:t xml:space="preserve"> Also erstellte ich einen public bool IsOnlyEne</w:t>
+        <w:t xml:space="preserve">Die </w:t>
+      </w:r>
+      <w:proofErr w:type="spellStart"/>
+      <w:r>
+        <w:t>isLast</w:t>
+      </w:r>
+      <w:proofErr w:type="spellEnd"/>
+      <w:r>
+        <w:t xml:space="preserve"> Boolean habe ich noch im Skript gelassen, weil diese wahrscheinlich noch von Nutzen sein könnten. Jedoch musste ich nun, kurz bevor der Bot stirbt abfragen, ob noch andere Bots auf der </w:t>
+      </w:r>
+      <w:proofErr w:type="spellStart"/>
+      <w:r>
+        <w:t>Map</w:t>
+      </w:r>
+      <w:proofErr w:type="spellEnd"/>
+      <w:r>
+        <w:t xml:space="preserve"> sind.</w:t>
+      </w:r>
+      <w:r>
+        <w:t xml:space="preserve"> Also erstellte ich einen public </w:t>
+      </w:r>
+      <w:proofErr w:type="spellStart"/>
+      <w:r>
+        <w:t>bool</w:t>
+      </w:r>
+      <w:proofErr w:type="spellEnd"/>
+      <w:r>
+        <w:t xml:space="preserve"> </w:t>
+      </w:r>
+      <w:proofErr w:type="spellStart"/>
+      <w:r>
+        <w:t>IsOnlyEne</w:t>
       </w:r>
       <w:r>
         <w:t>m</w:t>
       </w:r>
       <w:r>
-        <w:t xml:space="preserve">y in dem DamageTest skript, der true zurückgibt, wenn es in dieser Scene keine weiteren Gegner gibt und ließ diesen Boolean anstelle von IsLast abfragen. Das hat aber auch nicht ganz funktioniert, denn sobald </w:t>
+        <w:t>y</w:t>
+      </w:r>
+      <w:proofErr w:type="spellEnd"/>
+      <w:r>
+        <w:t xml:space="preserve"> in dem DamageTest </w:t>
+      </w:r>
+      <w:proofErr w:type="spellStart"/>
+      <w:r>
+        <w:t>skript</w:t>
+      </w:r>
+      <w:proofErr w:type="spellEnd"/>
+      <w:r>
+        <w:t xml:space="preserve">, der true zurückgibt, wenn es in dieser Scene keine weiteren Gegner gibt und ließ diesen Boolean anstelle von </w:t>
+      </w:r>
+      <w:proofErr w:type="spellStart"/>
+      <w:r>
+        <w:t>IsLast</w:t>
+      </w:r>
+      <w:proofErr w:type="spellEnd"/>
+      <w:r>
+        <w:t xml:space="preserve"> abfragen. Das hat aber auch nicht ganz funktioniert, denn sobald </w:t>
       </w:r>
       <w:r>
         <w:t xml:space="preserve">zwischendurch im Spiel kein Gegner mehr am Leben war, ist man wieder zurück in die Levelauswahl gekommen, obwohl noch Wellen gespawnt werden sollten. </w:t>
@@ -10746,7 +12906,23 @@
     </w:p>
     <w:p>
       <w:r>
-        <w:t xml:space="preserve">Darauffolgend setzte ich mir folgende Aufgaben, die dazu dienen sollten, dass IsOnlyEnemy nur abgefragt wird, wenn keine Gruppe, keine Welle und auch kein weiterer Bot mehr gespawnt werden soll: </w:t>
+        <w:t xml:space="preserve">Darauffolgend setzte ich mir folgende Aufgaben, die dazu dienen sollten, dass </w:t>
+      </w:r>
+      <w:proofErr w:type="spellStart"/>
+      <w:r>
+        <w:t>IsOnlyEnemy</w:t>
+      </w:r>
+      <w:proofErr w:type="spellEnd"/>
+      <w:r>
+        <w:t xml:space="preserve"> nur abgefragt wird, wenn keine Gruppe, keine Welle und auch kein weiterer Bot mehr gespawnt werden </w:t>
+      </w:r>
+      <w:proofErr w:type="gramStart"/>
+      <w:r>
+        <w:t>soll</w:t>
+      </w:r>
+      <w:proofErr w:type="gramEnd"/>
+      <w:r>
+        <w:t xml:space="preserve">: </w:t>
       </w:r>
     </w:p>
     <w:p>
@@ -10788,28 +12964,107 @@
           <w:numId w:val="18"/>
         </w:numPr>
       </w:pPr>
-      <w:r>
-        <w:t>IsOnlyEnemy erst bei der letzten Welle abfragen, weil zwei Wellen nicht auf einmal aktiv sein können.</w:t>
-      </w:r>
-    </w:p>
-    <w:p>
-      <w:r>
-        <w:t xml:space="preserve">Dass die nächste Welle erst startet, sobald die Bots der vorherigen alle gestorben sind, wollte ich zuerst über DamageTest machen, jedoch gab mir ChatGPT die Idee, in der Coroutine SpawnWaves einfach zu gucken, ob es noch Bots in der Scene gibt. Wie vermutet gibt es einen Befehl „yield return new </w:t>
-      </w:r>
+      <w:proofErr w:type="spellStart"/>
+      <w:r>
+        <w:t>IsOnlyEnemy</w:t>
+      </w:r>
+      <w:proofErr w:type="spellEnd"/>
+      <w:r>
+        <w:t xml:space="preserve"> erst bei der letzten Welle abfragen, weil zwei Wellen nicht auf einmal aktiv sein können.</w:t>
+      </w:r>
+    </w:p>
+    <w:p>
+      <w:r>
+        <w:t xml:space="preserve">Dass die nächste Welle erst startet, sobald die Bots der vorherigen alle gestorben sind, wollte ich zuerst über DamageTest machen, jedoch gab mir ChatGPT die Idee, in der Coroutine </w:t>
+      </w:r>
+      <w:proofErr w:type="spellStart"/>
+      <w:r>
+        <w:t>SpawnWaves</w:t>
+      </w:r>
+      <w:proofErr w:type="spellEnd"/>
+      <w:r>
+        <w:t xml:space="preserve"> einfach zu gucken, ob es noch Bots in der Scene gibt. Wie vermutet gibt es einen Befehl „</w:t>
+      </w:r>
+      <w:proofErr w:type="spellStart"/>
+      <w:r>
+        <w:t>yield</w:t>
+      </w:r>
+      <w:proofErr w:type="spellEnd"/>
+      <w:r>
+        <w:t xml:space="preserve"> </w:t>
+      </w:r>
+      <w:proofErr w:type="spellStart"/>
+      <w:r>
+        <w:t>return</w:t>
+      </w:r>
+      <w:proofErr w:type="spellEnd"/>
+      <w:r>
+        <w:t xml:space="preserve"> </w:t>
+      </w:r>
+      <w:proofErr w:type="spellStart"/>
+      <w:r>
+        <w:t>new</w:t>
+      </w:r>
+      <w:proofErr w:type="spellEnd"/>
+      <w:r>
+        <w:t xml:space="preserve"> </w:t>
+      </w:r>
+      <w:proofErr w:type="spellStart"/>
       <w:r>
         <w:rPr>
           <w:b/>
           <w:bCs/>
         </w:rPr>
-        <w:t>WaitUntil(() =&gt; condition</w:t>
-      </w:r>
+        <w:t>WaitUntil</w:t>
+      </w:r>
+      <w:proofErr w:type="spellEnd"/>
+      <w:r>
+        <w:rPr>
+          <w:b/>
+          <w:bCs/>
+        </w:rPr>
+        <w:t xml:space="preserve">(() =&gt; </w:t>
+      </w:r>
+      <w:proofErr w:type="spellStart"/>
+      <w:r>
+        <w:rPr>
+          <w:b/>
+          <w:bCs/>
+        </w:rPr>
+        <w:t>condition</w:t>
+      </w:r>
+      <w:proofErr w:type="spellEnd"/>
       <w:r>
         <w:t>); den ich an dieser Stelle gut gebrauchen konnte.</w:t>
       </w:r>
     </w:p>
     <w:p>
       <w:r>
-        <w:t>Nun konnte ich auch mit ein paar Änderungen, wie isLast in BotsOnPath definiert wird, in DamageTest isLast als Zusatzbedingung neben IsOnlyEnemy für den Szenenwechsel einbauen.</w:t>
+        <w:t xml:space="preserve">Nun konnte ich auch mit ein paar Änderungen, wie </w:t>
+      </w:r>
+      <w:proofErr w:type="spellStart"/>
+      <w:r>
+        <w:t>isLast</w:t>
+      </w:r>
+      <w:proofErr w:type="spellEnd"/>
+      <w:r>
+        <w:t xml:space="preserve"> in BotsOnPath definiert wird, in DamageTest </w:t>
+      </w:r>
+      <w:proofErr w:type="spellStart"/>
+      <w:r>
+        <w:t>isLast</w:t>
+      </w:r>
+      <w:proofErr w:type="spellEnd"/>
+      <w:r>
+        <w:t xml:space="preserve"> als Zusatzbedingung neben </w:t>
+      </w:r>
+      <w:proofErr w:type="spellStart"/>
+      <w:r>
+        <w:t>IsOnlyEnemy</w:t>
+      </w:r>
+      <w:proofErr w:type="spellEnd"/>
+      <w:r>
+        <w:t xml:space="preserve"> für den Szenenwechsel einbauen.</w:t>
       </w:r>
     </w:p>
     <w:p>
@@ -10831,7 +13086,15 @@
         <w:t xml:space="preserve"> </w:t>
       </w:r>
       <w:r>
-        <w:t>ChatGPT hat mir daraufhin eine Schritt für Schritt Anleitung gegeben, was ich ändern muss um meinen Wunsch umzusetzen. Ich musste hier und da noch ein Paar Anpassungen vornehmen, da ChatGPT meine Art, wie ich der letzten Welle isLast gebe, nicht gefallen hat. Zwei Stunden und zwei Fragen später hatte ich dann schlussendlich mein gewünschtes Ergebnis</w:t>
+        <w:t xml:space="preserve">ChatGPT hat mir daraufhin eine Schritt für Schritt Anleitung gegeben, was ich ändern muss um meinen Wunsch umzusetzen. Ich musste hier und da noch ein Paar Anpassungen vornehmen, da ChatGPT meine Art, wie ich der letzten Welle </w:t>
+      </w:r>
+      <w:proofErr w:type="spellStart"/>
+      <w:r>
+        <w:t>isLast</w:t>
+      </w:r>
+      <w:proofErr w:type="spellEnd"/>
+      <w:r>
+        <w:t xml:space="preserve"> gebe, nicht gefallen hat. Zwei Stunden und zwei Fragen später hatte ich dann schlussendlich mein gewünschtes Ergebnis</w:t>
       </w:r>
     </w:p>
     <w:p>
@@ -10849,54 +13112,328 @@
     </w:p>
     <w:p>
       <w:r>
-        <w:t xml:space="preserve">Aktuell besteht das BotsOnPath Skript aus vier Klassen: WaveConfiguration, GroupConfiguration, BotConfiguration und BotsOnPath, sozusagen die Hauptklasse. Die drei Configuration Klassen sind </w:t>
+        <w:t xml:space="preserve">Aktuell besteht das BotsOnPath Skript aus vier Klassen: </w:t>
+      </w:r>
+      <w:proofErr w:type="spellStart"/>
+      <w:r>
+        <w:t>WaveConfiguration</w:t>
+      </w:r>
+      <w:proofErr w:type="spellEnd"/>
+      <w:r>
+        <w:t xml:space="preserve">, </w:t>
+      </w:r>
+      <w:proofErr w:type="spellStart"/>
+      <w:r>
+        <w:t>GroupConfiguration</w:t>
+      </w:r>
+      <w:proofErr w:type="spellEnd"/>
+      <w:r>
+        <w:t xml:space="preserve">, </w:t>
+      </w:r>
+      <w:proofErr w:type="spellStart"/>
+      <w:r>
+        <w:t>BotConfiguration</w:t>
+      </w:r>
+      <w:proofErr w:type="spellEnd"/>
+      <w:r>
+        <w:t xml:space="preserve"> und BotsOnPath, sozusagen die Hauptklasse. Die drei </w:t>
+      </w:r>
+      <w:proofErr w:type="spellStart"/>
+      <w:r>
+        <w:t>Configuration</w:t>
+      </w:r>
+      <w:proofErr w:type="spellEnd"/>
+      <w:r>
+        <w:t xml:space="preserve"> Klassen sind </w:t>
       </w:r>
       <w:r>
         <w:t>„</w:t>
       </w:r>
+      <w:proofErr w:type="spellStart"/>
       <w:r>
         <w:t>Serializable</w:t>
       </w:r>
+      <w:proofErr w:type="spellEnd"/>
       <w:r>
         <w:t xml:space="preserve">“, was ermöglicht, die einzelnen Klassen im Inspector zu sehen und anzupassen. </w:t>
       </w:r>
     </w:p>
     <w:p>
       <w:r>
-        <w:t>In der Klasse WaveConfiguration findet man nur eine Zeile, die ein Array von GroupConfiguration darstellt. Dadurch kann man im Inspector in jeder neuen Welle angeben, wie viele Gruppen man in dieser Welle haben will.</w:t>
-      </w:r>
-    </w:p>
-    <w:p>
-      <w:r>
-        <w:t xml:space="preserve">In der Klasse GroupConfiguration werden neben einem Array von BotConfiguration, welches hier wieder ermöglicht, im Inspector die Anzahl der Bots in jeder Gruppe einzeln festzulegen, zwei floats. „tillNextGroup“, welches die Zeit angeben soll, die zwischen zwei Gruppen gewartet wird und „tillNextBot“ – selbsterklärend. </w:t>
-      </w:r>
-    </w:p>
-    <w:p>
-      <w:r>
-        <w:t>In der Klasse BotConfiguration wird einmal ein public Gameobject botPrefab definiert, welches die Art von Gegner, der gespawnt werden soll angibt und ein Intiger „timesBot“, der angeben soll, wie oft diese Art von Bot hintereinander gespawnt werden soll.</w:t>
-      </w:r>
-    </w:p>
-    <w:p>
-      <w:r>
-        <w:t xml:space="preserve">In der Klasse BotsOnPath fängt es an mit einem Array von WaveConfiguration, sodass man entscheiden kann, wie viele Wellen es in diesem Level geben soll, einer Referenz zu dem Pfad vom PathCreator und einen float „speedMuliplier“, der die Geschwindigkeit der Bots erhöhen oder verringern soll. Es geht weiter mit der Start Methode, in der die Coroutine SpawnWaves startet. </w:t>
-      </w:r>
-      <w:r>
-        <w:t xml:space="preserve">Insgesamt gibt es in dem BotsOnPath Skript vier Coroutinen: SpawnWaves, SpawnGroupsInWave; SpawnGroup, MoveBotAlongPath und eine Methode: SpawnNewBot. </w:t>
-      </w:r>
-    </w:p>
-    <w:p>
-      <w:r>
-        <w:t>Die Coroutine MoveBotAlongPath kümmert s</w:t>
-      </w:r>
-      <w:r>
-        <w:t xml:space="preserve">ich darum, den Gegner entlang des Pfades Laufen zu lassen und zwar so: Aus dem Parameter bekommt die Routine ein GameObject namens enemy. Zunächst wird ein float distanceTravelled </w:t>
-      </w:r>
-      <w:r>
-        <w:t xml:space="preserve">deklariert, der wichtig für die Funktion des PathCreators ist. </w:t>
+        <w:t xml:space="preserve">In der Klasse </w:t>
+      </w:r>
+      <w:proofErr w:type="spellStart"/>
+      <w:r>
+        <w:t>WaveConfiguration</w:t>
+      </w:r>
+      <w:proofErr w:type="spellEnd"/>
+      <w:r>
+        <w:t xml:space="preserve"> findet man nur eine Zeile, die ein Array von </w:t>
+      </w:r>
+      <w:proofErr w:type="spellStart"/>
+      <w:r>
+        <w:t>GroupConfiguration</w:t>
+      </w:r>
+      <w:proofErr w:type="spellEnd"/>
+      <w:r>
+        <w:t xml:space="preserve"> darstellt. Dadurch kann man im Inspector in jeder neuen Welle angeben, wie viele Gruppen man in dieser Welle haben will.</w:t>
+      </w:r>
+    </w:p>
+    <w:p>
+      <w:r>
+        <w:t xml:space="preserve">In der Klasse </w:t>
+      </w:r>
+      <w:proofErr w:type="spellStart"/>
+      <w:r>
+        <w:t>GroupConfiguration</w:t>
+      </w:r>
+      <w:proofErr w:type="spellEnd"/>
+      <w:r>
+        <w:t xml:space="preserve"> werden neben einem Array von </w:t>
+      </w:r>
+      <w:proofErr w:type="spellStart"/>
+      <w:r>
+        <w:t>BotConfiguration</w:t>
+      </w:r>
+      <w:proofErr w:type="spellEnd"/>
+      <w:r>
+        <w:t>, welches hier wieder ermöglicht, im Inspector die Anzahl der Bots in jeder Gruppe einzeln festzulegen, zwei floats. „</w:t>
+      </w:r>
+      <w:proofErr w:type="spellStart"/>
+      <w:r>
+        <w:t>tillNextGroup</w:t>
+      </w:r>
+      <w:proofErr w:type="spellEnd"/>
+      <w:r>
+        <w:t>“, welches die Zeit angeben soll, die zwischen zwei Gruppen gewartet wird und „</w:t>
+      </w:r>
+      <w:proofErr w:type="spellStart"/>
+      <w:r>
+        <w:t>tillNextBot</w:t>
+      </w:r>
+      <w:proofErr w:type="spellEnd"/>
+      <w:r>
+        <w:t xml:space="preserve">“ – selbsterklärend. </w:t>
+      </w:r>
+    </w:p>
+    <w:p>
+      <w:r>
+        <w:t xml:space="preserve">In der Klasse </w:t>
+      </w:r>
+      <w:proofErr w:type="spellStart"/>
+      <w:r>
+        <w:t>BotConfiguration</w:t>
+      </w:r>
+      <w:proofErr w:type="spellEnd"/>
+      <w:r>
+        <w:t xml:space="preserve"> wird einmal ein public Gameobject </w:t>
+      </w:r>
+      <w:proofErr w:type="spellStart"/>
+      <w:r>
+        <w:t>botPrefab</w:t>
+      </w:r>
+      <w:proofErr w:type="spellEnd"/>
+      <w:r>
+        <w:t xml:space="preserve"> definiert, welches die Art von Gegner, der gespawnt werden soll angibt und ein </w:t>
+      </w:r>
+      <w:proofErr w:type="spellStart"/>
+      <w:r>
+        <w:t>Intiger</w:t>
+      </w:r>
+      <w:proofErr w:type="spellEnd"/>
+      <w:r>
+        <w:t xml:space="preserve"> „</w:t>
+      </w:r>
+      <w:proofErr w:type="spellStart"/>
+      <w:r>
+        <w:t>timesBot</w:t>
+      </w:r>
+      <w:proofErr w:type="spellEnd"/>
+      <w:r>
+        <w:t>“, der angeben soll, wie oft diese Art von Bot hintereinander gespawnt werden soll.</w:t>
+      </w:r>
+    </w:p>
+    <w:p>
+      <w:r>
+        <w:t xml:space="preserve">In der Klasse BotsOnPath fängt es an mit einem Array von </w:t>
+      </w:r>
+      <w:proofErr w:type="spellStart"/>
+      <w:r>
+        <w:t>WaveConfiguration</w:t>
+      </w:r>
+      <w:proofErr w:type="spellEnd"/>
+      <w:r>
+        <w:t>, sodass man entscheiden kann, wie viele Wellen es in diesem Level geben soll, einer Referenz zu dem Pfad vom PathCreator und einen float „</w:t>
+      </w:r>
+      <w:proofErr w:type="spellStart"/>
+      <w:r>
+        <w:t>speedMuliplier</w:t>
+      </w:r>
+      <w:proofErr w:type="spellEnd"/>
+      <w:r>
+        <w:t xml:space="preserve">“, der die Geschwindigkeit der Bots erhöhen oder verringern soll. Es geht weiter mit der Start Methode, in der die Coroutine </w:t>
+      </w:r>
+      <w:proofErr w:type="spellStart"/>
+      <w:r>
+        <w:t>SpawnWaves</w:t>
+      </w:r>
+      <w:proofErr w:type="spellEnd"/>
+      <w:r>
+        <w:t xml:space="preserve"> startet. </w:t>
+      </w:r>
+      <w:r>
+        <w:t xml:space="preserve">Insgesamt gibt es in dem BotsOnPath Skript vier </w:t>
+      </w:r>
+      <w:proofErr w:type="spellStart"/>
+      <w:r>
+        <w:t>Coroutinen</w:t>
+      </w:r>
+      <w:proofErr w:type="spellEnd"/>
+      <w:r>
+        <w:t xml:space="preserve">: </w:t>
+      </w:r>
+      <w:proofErr w:type="spellStart"/>
+      <w:r>
+        <w:t>SpawnWaves</w:t>
+      </w:r>
+      <w:proofErr w:type="spellEnd"/>
+      <w:r>
+        <w:t xml:space="preserve">, </w:t>
+      </w:r>
+      <w:proofErr w:type="spellStart"/>
+      <w:r>
+        <w:t>SpawnGroupsInWave</w:t>
+      </w:r>
+      <w:proofErr w:type="spellEnd"/>
+      <w:r>
+        <w:t xml:space="preserve">; </w:t>
+      </w:r>
+      <w:proofErr w:type="spellStart"/>
+      <w:r>
+        <w:t>SpawnGroup</w:t>
+      </w:r>
+      <w:proofErr w:type="spellEnd"/>
+      <w:r>
+        <w:t xml:space="preserve">, </w:t>
+      </w:r>
+      <w:proofErr w:type="spellStart"/>
+      <w:r>
+        <w:t>MoveBotAlongPath</w:t>
+      </w:r>
+      <w:proofErr w:type="spellEnd"/>
+      <w:r>
+        <w:t xml:space="preserve"> und eine Methode: SpawnNewBot. </w:t>
+      </w:r>
+    </w:p>
+    <w:p>
+      <w:r>
+        <w:t xml:space="preserve">Die Coroutine </w:t>
+      </w:r>
+      <w:proofErr w:type="spellStart"/>
+      <w:r>
+        <w:t>MoveBotAlongPath</w:t>
+      </w:r>
+      <w:proofErr w:type="spellEnd"/>
+      <w:r>
+        <w:t xml:space="preserve"> kümmert s</w:t>
+      </w:r>
+      <w:r>
+        <w:t xml:space="preserve">ich darum, den Gegner entlang des Pfades Laufen zu lassen und zwar so: Aus dem Parameter bekommt die Routine ein GameObject namens </w:t>
+      </w:r>
+      <w:proofErr w:type="spellStart"/>
+      <w:r>
+        <w:t>enemy</w:t>
+      </w:r>
+      <w:proofErr w:type="spellEnd"/>
+      <w:r>
+        <w:t xml:space="preserve">. Zunächst wird ein float distanceTravelled </w:t>
+      </w:r>
+      <w:r>
+        <w:t xml:space="preserve">deklariert, der wichtig für die Funktion des </w:t>
+      </w:r>
+      <w:proofErr w:type="spellStart"/>
+      <w:r>
+        <w:t>PathCreators</w:t>
+      </w:r>
+      <w:proofErr w:type="spellEnd"/>
+      <w:r>
+        <w:t xml:space="preserve"> ist. </w:t>
       </w:r>
       <w:r>
         <w:lastRenderedPageBreak/>
-        <w:t>Danach nimmt sich MoveBotAlongPath das DamageTest Skript von enemy und tut folgendes solange, wie enemy lebt (damageTest.isAlive): Sie berechnet die distanceTravelled anhand des Speeds des Bots selbst, des speedMulitpliers und der vergangenen Zeit seit dem letzten Frame und setzt somit die Position und Rotation von enemy an der Distance an dem PathCreator (So funktioniert der PathCreator). Sobald enemy nicht mehr „Alive“ ist, endet die Coroutine.</w:t>
+        <w:t xml:space="preserve">Danach nimmt sich </w:t>
+      </w:r>
+      <w:proofErr w:type="spellStart"/>
+      <w:r>
+        <w:t>MoveBotAlongPath</w:t>
+      </w:r>
+      <w:proofErr w:type="spellEnd"/>
+      <w:r>
+        <w:t xml:space="preserve"> das DamageTest Skript von </w:t>
+      </w:r>
+      <w:proofErr w:type="spellStart"/>
+      <w:r>
+        <w:t>enemy</w:t>
+      </w:r>
+      <w:proofErr w:type="spellEnd"/>
+      <w:r>
+        <w:t xml:space="preserve"> und tut folgendes solange, wie </w:t>
+      </w:r>
+      <w:proofErr w:type="spellStart"/>
+      <w:r>
+        <w:t>enemy</w:t>
+      </w:r>
+      <w:proofErr w:type="spellEnd"/>
+      <w:r>
+        <w:t xml:space="preserve"> lebt (</w:t>
+      </w:r>
+      <w:proofErr w:type="spellStart"/>
+      <w:r>
+        <w:t>damageTest.isAlive</w:t>
+      </w:r>
+      <w:proofErr w:type="spellEnd"/>
+      <w:r>
+        <w:t xml:space="preserve">): Sie berechnet die distanceTravelled anhand des Speeds des Bots selbst, des </w:t>
+      </w:r>
+      <w:proofErr w:type="spellStart"/>
+      <w:r>
+        <w:t>speedMulitpliers</w:t>
+      </w:r>
+      <w:proofErr w:type="spellEnd"/>
+      <w:r>
+        <w:t xml:space="preserve"> und der vergangenen Zeit seit dem letzten Frame und setzt somit die Position und Rotation von </w:t>
+      </w:r>
+      <w:proofErr w:type="spellStart"/>
+      <w:r>
+        <w:t>enemy</w:t>
+      </w:r>
+      <w:proofErr w:type="spellEnd"/>
+      <w:r>
+        <w:t xml:space="preserve"> an der </w:t>
+      </w:r>
+      <w:proofErr w:type="spellStart"/>
+      <w:r>
+        <w:t>Distance</w:t>
+      </w:r>
+      <w:proofErr w:type="spellEnd"/>
+      <w:r>
+        <w:t xml:space="preserve"> an dem PathCreator (So funktioniert der PathCreator). Sobald </w:t>
+      </w:r>
+      <w:proofErr w:type="spellStart"/>
+      <w:r>
+        <w:t>enemy</w:t>
+      </w:r>
+      <w:proofErr w:type="spellEnd"/>
+      <w:r>
+        <w:t xml:space="preserve"> nicht mehr „</w:t>
+      </w:r>
+      <w:proofErr w:type="spellStart"/>
+      <w:r>
+        <w:t>Alive</w:t>
+      </w:r>
+      <w:proofErr w:type="spellEnd"/>
+      <w:r>
+        <w:t>“ ist, endet die Coroutine.</w:t>
       </w:r>
     </w:p>
     <w:p>
@@ -10904,20 +13441,288 @@
         <w:t xml:space="preserve">Die Methode SpawnNewBot erhält als Parameter </w:t>
       </w:r>
       <w:r>
-        <w:t>ein GameObject botPrefab und einen Boolean isLast und beginnt damit, das botPrefab an der Position null des PathCreators zu instanziieren und sich dessen damageTest Skript zu nehmen. „damageTest“ besitzt ebenfalls einen Boolean isLast. Dieser wird mithilfe dieser Methode true gesetzt, wenn der Parameter isLast ebenfalls true ist und andersrum. Danach startet SpawnNewBot die Coroutine MoveBotAlongPath mit dem GamObject, was gerade instanziiert wurde.</w:t>
-      </w:r>
-    </w:p>
-    <w:p>
-      <w:r>
-        <w:t>Eine Ebene höher beginnt die Zuständigkeit der Coroutine SpawnGroup. SpawnGroup hat besitzt zwei Parameter: GroupConfiguration groupConfig, wodurch die</w:t>
-      </w:r>
-      <w:r>
-        <w:t xml:space="preserve"> Methode Zugang zu den Variablen der entsprechenden GroupConfiguration bekommt, und einen Boolean isLast. Für jede BotConfiguration in der entsprechenden GroupConfiguration führt sie für timesBot von der BotConfiguration SpawnNewBot mit dem prefab von der BotConfiguration aus und gibt SpawnNewBot den isLast boolean weiter. </w:t>
-      </w:r>
-    </w:p>
-    <w:p>
-      <w:r>
-        <w:t>Eine Ebene höher kümmert sich SpawnGroupsInWave um das Spawnen der Gruppen.</w:t>
+        <w:t xml:space="preserve">ein GameObject </w:t>
+      </w:r>
+      <w:proofErr w:type="spellStart"/>
+      <w:r>
+        <w:t>botPrefab</w:t>
+      </w:r>
+      <w:proofErr w:type="spellEnd"/>
+      <w:r>
+        <w:t xml:space="preserve"> und einen Boolean </w:t>
+      </w:r>
+      <w:proofErr w:type="spellStart"/>
+      <w:r>
+        <w:t>isLast</w:t>
+      </w:r>
+      <w:proofErr w:type="spellEnd"/>
+      <w:r>
+        <w:t xml:space="preserve"> und beginnt damit, das </w:t>
+      </w:r>
+      <w:proofErr w:type="spellStart"/>
+      <w:r>
+        <w:t>botPrefab</w:t>
+      </w:r>
+      <w:proofErr w:type="spellEnd"/>
+      <w:r>
+        <w:t xml:space="preserve"> an der Position null des </w:t>
+      </w:r>
+      <w:proofErr w:type="spellStart"/>
+      <w:r>
+        <w:t>PathCreators</w:t>
+      </w:r>
+      <w:proofErr w:type="spellEnd"/>
+      <w:r>
+        <w:t xml:space="preserve"> zu instanziieren und sich dessen </w:t>
+      </w:r>
+      <w:proofErr w:type="spellStart"/>
+      <w:r>
+        <w:t>damageTest</w:t>
+      </w:r>
+      <w:proofErr w:type="spellEnd"/>
+      <w:r>
+        <w:t xml:space="preserve"> Skript zu nehmen. „</w:t>
+      </w:r>
+      <w:proofErr w:type="spellStart"/>
+      <w:r>
+        <w:t>damageTest</w:t>
+      </w:r>
+      <w:proofErr w:type="spellEnd"/>
+      <w:r>
+        <w:t xml:space="preserve">“ besitzt ebenfalls einen Boolean </w:t>
+      </w:r>
+      <w:proofErr w:type="spellStart"/>
+      <w:r>
+        <w:t>isLast</w:t>
+      </w:r>
+      <w:proofErr w:type="spellEnd"/>
+      <w:r>
+        <w:t xml:space="preserve">. Dieser wird mithilfe dieser Methode true gesetzt, wenn der Parameter </w:t>
+      </w:r>
+      <w:proofErr w:type="spellStart"/>
+      <w:r>
+        <w:t>isLast</w:t>
+      </w:r>
+      <w:proofErr w:type="spellEnd"/>
+      <w:r>
+        <w:t xml:space="preserve"> ebenfalls true ist und andersrum. Danach startet SpawnNewBot die Coroutine </w:t>
+      </w:r>
+      <w:proofErr w:type="spellStart"/>
+      <w:r>
+        <w:t>MoveBotAlongPath</w:t>
+      </w:r>
+      <w:proofErr w:type="spellEnd"/>
+      <w:r>
+        <w:t xml:space="preserve"> mit dem </w:t>
+      </w:r>
+      <w:proofErr w:type="spellStart"/>
+      <w:r>
+        <w:t>GamObject</w:t>
+      </w:r>
+      <w:proofErr w:type="spellEnd"/>
+      <w:r>
+        <w:t>, was gerade instanziiert wurde.</w:t>
+      </w:r>
+    </w:p>
+    <w:p>
+      <w:r>
+        <w:t xml:space="preserve">Eine Ebene höher beginnt die Zuständigkeit der Coroutine </w:t>
+      </w:r>
+      <w:proofErr w:type="spellStart"/>
+      <w:r>
+        <w:t>SpawnGroup</w:t>
+      </w:r>
+      <w:proofErr w:type="spellEnd"/>
+      <w:r>
+        <w:t xml:space="preserve">. </w:t>
+      </w:r>
+      <w:proofErr w:type="spellStart"/>
+      <w:r>
+        <w:t>SpawnGroup</w:t>
+      </w:r>
+      <w:proofErr w:type="spellEnd"/>
+      <w:r>
+        <w:t xml:space="preserve"> hat besitzt zwei Parameter: </w:t>
+      </w:r>
+      <w:proofErr w:type="spellStart"/>
+      <w:r>
+        <w:t>GroupConfiguration</w:t>
+      </w:r>
+      <w:proofErr w:type="spellEnd"/>
+      <w:r>
+        <w:t xml:space="preserve"> </w:t>
+      </w:r>
+      <w:proofErr w:type="spellStart"/>
+      <w:r>
+        <w:t>groupConfig</w:t>
+      </w:r>
+      <w:proofErr w:type="spellEnd"/>
+      <w:r>
+        <w:t>, wodurch die</w:t>
+      </w:r>
+      <w:r>
+        <w:t xml:space="preserve"> Methode Zugang zu den Variablen der entsprechenden </w:t>
+      </w:r>
+      <w:proofErr w:type="spellStart"/>
+      <w:r>
+        <w:t>GroupConfiguration</w:t>
+      </w:r>
+      <w:proofErr w:type="spellEnd"/>
+      <w:r>
+        <w:t xml:space="preserve"> bekommt, und einen Boolean </w:t>
+      </w:r>
+      <w:proofErr w:type="spellStart"/>
+      <w:r>
+        <w:t>isLast</w:t>
+      </w:r>
+      <w:proofErr w:type="spellEnd"/>
+      <w:r>
+        <w:t xml:space="preserve">. Für jede </w:t>
+      </w:r>
+      <w:proofErr w:type="spellStart"/>
+      <w:r>
+        <w:t>BotConfiguration</w:t>
+      </w:r>
+      <w:proofErr w:type="spellEnd"/>
+      <w:r>
+        <w:t xml:space="preserve"> in der entsprechenden </w:t>
+      </w:r>
+      <w:proofErr w:type="spellStart"/>
+      <w:r>
+        <w:t>GroupConfiguration</w:t>
+      </w:r>
+      <w:proofErr w:type="spellEnd"/>
+      <w:r>
+        <w:t xml:space="preserve"> führt sie für </w:t>
+      </w:r>
+      <w:proofErr w:type="spellStart"/>
+      <w:r>
+        <w:t>timesBot</w:t>
+      </w:r>
+      <w:proofErr w:type="spellEnd"/>
+      <w:r>
+        <w:t xml:space="preserve"> von der </w:t>
+      </w:r>
+      <w:proofErr w:type="spellStart"/>
+      <w:r>
+        <w:t>BotConfiguration</w:t>
+      </w:r>
+      <w:proofErr w:type="spellEnd"/>
+      <w:r>
+        <w:t xml:space="preserve"> SpawnNewBot mit dem </w:t>
+      </w:r>
+      <w:proofErr w:type="spellStart"/>
+      <w:r>
+        <w:t>prefab</w:t>
+      </w:r>
+      <w:proofErr w:type="spellEnd"/>
+      <w:r>
+        <w:t xml:space="preserve"> von der </w:t>
+      </w:r>
+      <w:proofErr w:type="spellStart"/>
+      <w:r>
+        <w:t>BotConfiguration</w:t>
+      </w:r>
+      <w:proofErr w:type="spellEnd"/>
+      <w:r>
+        <w:t xml:space="preserve"> aus</w:t>
+      </w:r>
+      <w:r>
+        <w:t xml:space="preserve">, </w:t>
+      </w:r>
+      <w:r>
+        <w:t xml:space="preserve">gibt SpawnNewBot den </w:t>
+      </w:r>
+      <w:proofErr w:type="spellStart"/>
+      <w:r>
+        <w:t>isLast</w:t>
+      </w:r>
+      <w:proofErr w:type="spellEnd"/>
+      <w:r>
+        <w:t xml:space="preserve"> </w:t>
+      </w:r>
+      <w:proofErr w:type="spellStart"/>
+      <w:r>
+        <w:t>boolean</w:t>
+      </w:r>
+      <w:proofErr w:type="spellEnd"/>
+      <w:r>
+        <w:t xml:space="preserve"> weiter</w:t>
+      </w:r>
+      <w:r>
+        <w:t xml:space="preserve"> und wartet für </w:t>
+      </w:r>
+      <w:proofErr w:type="spellStart"/>
+      <w:r>
+        <w:t>tillNextBot</w:t>
+      </w:r>
+      <w:proofErr w:type="spellEnd"/>
+      <w:r>
+        <w:t xml:space="preserve"> Sekunden.</w:t>
+      </w:r>
+    </w:p>
+    <w:p>
+      <w:r>
+        <w:t xml:space="preserve">Eine Ebene höher kümmert sich </w:t>
+      </w:r>
+      <w:proofErr w:type="spellStart"/>
+      <w:r>
+        <w:t>SpawnGroupsInWave</w:t>
+      </w:r>
+      <w:proofErr w:type="spellEnd"/>
+      <w:r>
+        <w:t xml:space="preserve"> um das Spawnen der Gruppen.</w:t>
+      </w:r>
+      <w:r>
+        <w:t xml:space="preserve"> Diese hat wieder zwei Parameter: </w:t>
+      </w:r>
+      <w:proofErr w:type="spellStart"/>
+      <w:r>
+        <w:t>WaveConfiguration</w:t>
+      </w:r>
+      <w:proofErr w:type="spellEnd"/>
+      <w:r>
+        <w:t xml:space="preserve"> </w:t>
+      </w:r>
+      <w:proofErr w:type="spellStart"/>
+      <w:r>
+        <w:t>waveConfig</w:t>
+      </w:r>
+      <w:proofErr w:type="spellEnd"/>
+      <w:r>
+        <w:t xml:space="preserve"> und den Boolean </w:t>
+      </w:r>
+      <w:proofErr w:type="spellStart"/>
+      <w:r>
+        <w:t>isLast</w:t>
+      </w:r>
+      <w:proofErr w:type="spellEnd"/>
+      <w:r>
+        <w:t xml:space="preserve">. Für die Anzahl an Gruppen in der entsprechenden Welle (Diese wird als Parameter gegeben) geht sie alle Gruppen der Welle durch und startet jeweils die Coroutine </w:t>
+      </w:r>
+      <w:proofErr w:type="spellStart"/>
+      <w:r>
+        <w:t>SpawnGroup</w:t>
+      </w:r>
+      <w:proofErr w:type="spellEnd"/>
+      <w:r>
+        <w:t xml:space="preserve"> und gibt ihnen den Boolean </w:t>
+      </w:r>
+      <w:proofErr w:type="spellStart"/>
+      <w:r>
+        <w:t>isLast</w:t>
+      </w:r>
+      <w:proofErr w:type="spellEnd"/>
+      <w:r>
+        <w:t xml:space="preserve"> weiter. Als letztes wartet die Routine für </w:t>
+      </w:r>
+      <w:proofErr w:type="spellStart"/>
+      <w:r>
+        <w:t>tillNextGroup</w:t>
+      </w:r>
+      <w:proofErr w:type="spellEnd"/>
+      <w:r>
+        <w:t xml:space="preserve"> Sekunden, von der momentanen Gruppe, bis der nächste Durchlauf der For-Schleife beginnt. Nach der For-Schleife endet die Routine.</w:t>
       </w:r>
     </w:p>
     <w:p>
@@ -10933,10 +13738,50 @@
     <w:p/>
     <w:p>
       <w:r>
-        <w:t xml:space="preserve">Meine nächste Aufgabe war es, den Prozess neue Level zu erstellen deutlich zu vereinfachen. Bisher musste man alle Elemente des Spiels manuell in jede neue Szene (dementsprechend auch Level) einfügen. In Zukunft soll es ein großes Prefab geben, was alle elementaren Objekte des Spiels enthält. Also soll einfach mit einem Klick in einer neuen Szene bereit sein, sich um Artwork des Levels zu kümmern. Umgesetzt wird das, indem man ein großes Prefab hat, ich hab es jetzt BigbabaPrefab genannt. Es liegt in den Game-Assets und kann dort immer aufgerufen werden. Es enthält viele verschiedene Elemente, dazu gehören der Spieler, also Graphics als auch Steuerung, </w:t>
-      </w:r>
-      <w:r>
-        <w:t>die Elemente zur Erstellung des Pfades (Path-Creator Configuration), eine Plane, die den Boden darstellt, die wesentlichen Elemente des UI, also Spawnelemente, Credit-Anzeige und in Zukunft auch die Übersicht zum Upgraden der Türme. Also grob zusammengefasst alles, was wir bisher gemacht haben, was nichts mit Artwork zu tun hat.</w:t>
+        <w:t xml:space="preserve">Meine nächste Aufgabe war es, den Prozess neue Level zu erstellen deutlich zu vereinfachen. Bisher musste man alle Elemente des Spiels manuell in jede neue Szene (dementsprechend auch Level) einfügen. In Zukunft soll es ein großes Prefab geben, was alle elementaren Objekte des Spiels enthält. Also soll einfach mit einem Klick in einer neuen Szene bereit sein, sich um Artwork des Levels zu kümmern. Umgesetzt wird das, indem man ein großes Prefab hat, ich </w:t>
+      </w:r>
+      <w:proofErr w:type="gramStart"/>
+      <w:r>
+        <w:t>hab</w:t>
+      </w:r>
+      <w:proofErr w:type="gramEnd"/>
+      <w:r>
+        <w:t xml:space="preserve"> es jetzt </w:t>
+      </w:r>
+      <w:proofErr w:type="spellStart"/>
+      <w:r>
+        <w:t>BigbabaPrefab</w:t>
+      </w:r>
+      <w:proofErr w:type="spellEnd"/>
+      <w:r>
+        <w:t xml:space="preserve"> genannt. Es liegt in den Game-Assets und kann dort immer aufgerufen werden. Es enthält viele verschiedene Elemente, dazu gehören der Spieler, also Graphics als auch Steuerung, </w:t>
+      </w:r>
+      <w:r>
+        <w:t xml:space="preserve">die Elemente zur Erstellung des Pfades (Path-Creator </w:t>
+      </w:r>
+      <w:proofErr w:type="spellStart"/>
+      <w:r>
+        <w:t>Configuration</w:t>
+      </w:r>
+      <w:proofErr w:type="spellEnd"/>
+      <w:r>
+        <w:t xml:space="preserve">), eine Plane, die den Boden darstellt, die wesentlichen Elemente des UI, also </w:t>
+      </w:r>
+      <w:proofErr w:type="spellStart"/>
+      <w:r>
+        <w:t>Spawnelemente</w:t>
+      </w:r>
+      <w:proofErr w:type="spellEnd"/>
+      <w:r>
+        <w:t xml:space="preserve">, </w:t>
+      </w:r>
+      <w:proofErr w:type="spellStart"/>
+      <w:r>
+        <w:t>Credit</w:t>
+      </w:r>
+      <w:proofErr w:type="spellEnd"/>
+      <w:r>
+        <w:t>-Anzeige und in Zukunft auch die Übersicht zum Upgraden der Türme. Also grob zusammengefasst alles, was wir bisher gemacht haben, was nichts mit Artwork zu tun hat.</w:t>
       </w:r>
     </w:p>
     <w:p>
@@ -10947,12 +13792,24 @@
         <w:t>ente</w:t>
       </w:r>
       <w:r>
-        <w:t xml:space="preserve"> jedoch alle Verbindungen und Definitionen innerhalb aller Objekte neu machen. Dies bedeutet also Verknüpfungen zu Skripten anderer GameObjects (von denen es sehr viele gibt) neu zu konfigurieren. Ingesamt gab es 4 Versionen vom Prefab bevor alles funktioniert hat.</w:t>
-      </w:r>
-    </w:p>
-    <w:p>
-      <w:r>
-        <w:t xml:space="preserve">In Zukunft müssen also alle Änderungen innerhalb des Prefabs immer geupdatet werden. Dies gestaltet sich recht einfach, da einfach das bereits vorhandene Prefab in der Szenenstruktur in den Assets gespeichert werden muss, also nur ein Klick. Die neue Version wird dann einfach in jede andere Szene übernommen. </w:t>
+        <w:t xml:space="preserve"> jedoch alle Verbindungen und Definitionen innerhalb aller Objekte neu machen. Dies bedeutet also Verknüpfungen zu Skripten anderer GameObjects (von denen es sehr viele gibt) neu zu konfigurieren. </w:t>
+      </w:r>
+      <w:proofErr w:type="spellStart"/>
+      <w:r>
+        <w:t>Ingesamt</w:t>
+      </w:r>
+      <w:proofErr w:type="spellEnd"/>
+      <w:r>
+        <w:t xml:space="preserve"> gab es 4 Versionen vom Prefab bevor alles funktioniert hat.</w:t>
+      </w:r>
+    </w:p>
+    <w:p>
+      <w:r>
+        <w:t xml:space="preserve">In Zukunft müssen also alle Änderungen innerhalb des Prefabs immer geupdatet werden. Dies gestaltet sich recht einfach, da einfach das bereits vorhandene Prefab in der Szenenstruktur in den </w:t>
+      </w:r>
+      <w:r>
+        <w:lastRenderedPageBreak/>
+        <w:t xml:space="preserve">Assets gespeichert werden muss, also nur ein Klick. Die neue Version wird dann einfach in jede andere Szene übernommen. </w:t>
       </w:r>
     </w:p>
     <w:p>
@@ -10975,7 +13832,6 @@
     <w:p/>
     <w:p>
       <w:r>
-        <w:lastRenderedPageBreak/>
         <w:t xml:space="preserve">Jaron: </w:t>
       </w:r>
       <w:r>
@@ -10987,22 +13843,131 @@
     </w:p>
     <w:p>
       <w:r>
-        <w:t>Tim: Ein wichtiger Aspekt den wir während der Programmierung des Spawn</w:t>
-      </w:r>
-      <w:r>
-        <w:t xml:space="preserve">CancelRadius‘ vergessen hatten, war zu Überprüfen, ob auch der Turm, der gespawnt werden soll selbst einen höheren spawnCancelRadius besitzt, als sein Abstand zum nächstgelegenen Turm. Bisher hat der Turm bei dem Platzierprozess nur überprüft, ob es einen bereits platzierten Turm gibt, der einen höheren spawnCancelRadius besitzt, als dessen Abstand zum Turm, der gerade vom Spieler gezogen wird und dementsprechend isPositionValid </w:t>
-      </w:r>
-      <w:r>
-        <w:t>false oder true gesetzt. Diesen Fehler wollte ich Fixen, also habe ich in dem preview Skript in der Abfrage isPositionValid eine</w:t>
+        <w:t xml:space="preserve">Tim: Ein wichtiger Aspekt den wir während der Programmierung des </w:t>
+      </w:r>
+      <w:proofErr w:type="spellStart"/>
+      <w:r>
+        <w:t>Spawn</w:t>
+      </w:r>
+      <w:r>
+        <w:t>CancelRadius</w:t>
+      </w:r>
+      <w:proofErr w:type="spellEnd"/>
+      <w:r>
+        <w:t xml:space="preserve">‘ vergessen hatten, war zu </w:t>
+      </w:r>
+      <w:proofErr w:type="spellStart"/>
+      <w:r>
+        <w:t>Überprüfen</w:t>
+      </w:r>
+      <w:proofErr w:type="spellEnd"/>
+      <w:r>
+        <w:t xml:space="preserve">, ob auch der Turm, der gespawnt werden soll selbst einen höheren </w:t>
+      </w:r>
+      <w:proofErr w:type="spellStart"/>
+      <w:r>
+        <w:t>spawnCancelRadius</w:t>
+      </w:r>
+      <w:proofErr w:type="spellEnd"/>
+      <w:r>
+        <w:t xml:space="preserve"> besitzt, als sein Abstand zum nächstgelegenen Turm. Bisher hat der Turm bei dem Platzierprozess nur überprüft, ob es einen bereits platzierten Turm gibt, der einen höheren </w:t>
+      </w:r>
+      <w:proofErr w:type="spellStart"/>
+      <w:r>
+        <w:t>spawnCancelRadius</w:t>
+      </w:r>
+      <w:proofErr w:type="spellEnd"/>
+      <w:r>
+        <w:t xml:space="preserve"> besitzt, als dessen Abstand zum Turm, der gerade vom Spieler gezogen wird und dementsprechend </w:t>
+      </w:r>
+      <w:proofErr w:type="spellStart"/>
+      <w:r>
+        <w:t>isPositionValid</w:t>
+      </w:r>
+      <w:proofErr w:type="spellEnd"/>
+      <w:r>
+        <w:t xml:space="preserve"> </w:t>
+      </w:r>
+      <w:proofErr w:type="spellStart"/>
+      <w:r>
+        <w:t>false</w:t>
+      </w:r>
+      <w:proofErr w:type="spellEnd"/>
+      <w:r>
+        <w:t xml:space="preserve"> oder true gesetzt. Diesen Fehler wollte ich Fixen, also habe ich in dem </w:t>
+      </w:r>
+      <w:proofErr w:type="spellStart"/>
+      <w:r>
+        <w:t>preview</w:t>
+      </w:r>
+      <w:proofErr w:type="spellEnd"/>
+      <w:r>
+        <w:t xml:space="preserve"> Skript in der Abfrage </w:t>
+      </w:r>
+      <w:proofErr w:type="spellStart"/>
+      <w:r>
+        <w:t>isPositionValid</w:t>
+      </w:r>
+      <w:proofErr w:type="spellEnd"/>
+      <w:r>
+        <w:t xml:space="preserve"> eine</w:t>
       </w:r>
       <w:r>
         <w:t>n float</w:t>
       </w:r>
       <w:r>
-        <w:t xml:space="preserve"> „ownCancelRadius“ zugefügt, welcher als SpawnCancelRadius vom previewObject definiert wird. Dieser wird dann neben dem tower.spawnCancelRadius mit dem Abstand verglichen, sodass</w:t>
-      </w:r>
-      <w:r>
-        <w:t xml:space="preserve"> isPositionValid false ist, auch wenn ein Turm innerhalb des SpawnCancelRadius‘ von dem Turm steht, der gerade vom Spieler platziert wird.</w:t>
+        <w:t xml:space="preserve"> „</w:t>
+      </w:r>
+      <w:proofErr w:type="spellStart"/>
+      <w:r>
+        <w:t>ownCancelRadius</w:t>
+      </w:r>
+      <w:proofErr w:type="spellEnd"/>
+      <w:r>
+        <w:t xml:space="preserve">“ zugefügt, welcher als </w:t>
+      </w:r>
+      <w:proofErr w:type="spellStart"/>
+      <w:r>
+        <w:t>SpawnCancelRadius</w:t>
+      </w:r>
+      <w:proofErr w:type="spellEnd"/>
+      <w:r>
+        <w:t xml:space="preserve"> vom previewObject definiert wird. Dieser wird dann neben dem </w:t>
+      </w:r>
+      <w:proofErr w:type="spellStart"/>
+      <w:r>
+        <w:t>tower.spawnCancelRadius</w:t>
+      </w:r>
+      <w:proofErr w:type="spellEnd"/>
+      <w:r>
+        <w:t xml:space="preserve"> mit dem Abstand verglichen, sodass</w:t>
+      </w:r>
+      <w:r>
+        <w:t xml:space="preserve"> </w:t>
+      </w:r>
+      <w:proofErr w:type="spellStart"/>
+      <w:r>
+        <w:t>isPositionValid</w:t>
+      </w:r>
+      <w:proofErr w:type="spellEnd"/>
+      <w:r>
+        <w:t xml:space="preserve"> </w:t>
+      </w:r>
+      <w:proofErr w:type="spellStart"/>
+      <w:r>
+        <w:t>false</w:t>
+      </w:r>
+      <w:proofErr w:type="spellEnd"/>
+      <w:r>
+        <w:t xml:space="preserve"> ist, auch wenn ein Turm innerhalb des </w:t>
+      </w:r>
+      <w:proofErr w:type="spellStart"/>
+      <w:r>
+        <w:t>SpawnCancelRadius</w:t>
+      </w:r>
+      <w:proofErr w:type="spellEnd"/>
+      <w:r>
+        <w:t>‘ von dem Turm steht, der gerade vom Spieler platziert wird.</w:t>
       </w:r>
     </w:p>
     <w:p/>
@@ -11011,7 +13976,15 @@
         <w:pStyle w:val="berschrift2"/>
       </w:pPr>
       <w:r>
-        <w:t>Fünftes Ziel (Jaron): Spawnbereiche einschränken</w:t>
+        <w:t xml:space="preserve">Fünftes Ziel (Jaron): </w:t>
+      </w:r>
+      <w:proofErr w:type="spellStart"/>
+      <w:r>
+        <w:t>Spawnbereiche</w:t>
+      </w:r>
+      <w:proofErr w:type="spellEnd"/>
+      <w:r>
+        <w:t xml:space="preserve"> einschränken</w:t>
       </w:r>
     </w:p>
     <w:p/>
@@ -11047,7 +14020,23 @@
       </w:r>
       <w:r>
         <w:tab/>
-        <w:t>Bei Spawncancelradius muss der Spawncancelradius des aktue</w:t>
+        <w:t xml:space="preserve">Bei </w:t>
+      </w:r>
+      <w:proofErr w:type="spellStart"/>
+      <w:r>
+        <w:t>Spawncancelradius</w:t>
+      </w:r>
+      <w:proofErr w:type="spellEnd"/>
+      <w:r>
+        <w:t xml:space="preserve"> muss der </w:t>
+      </w:r>
+      <w:proofErr w:type="spellStart"/>
+      <w:r>
+        <w:t>Spawncancelradius</w:t>
+      </w:r>
+      <w:proofErr w:type="spellEnd"/>
+      <w:r>
+        <w:t xml:space="preserve"> des aktue</w:t>
       </w:r>
       <w:r>
         <w:t>l</w:t>
@@ -13938,6 +16927,7 @@
   <w:style w:type="character" w:default="1" w:styleId="Absatz-Standardschriftart">
     <w:name w:val="Default Paragraph Font"/>
     <w:uiPriority w:val="1"/>
+    <w:semiHidden/>
     <w:unhideWhenUsed/>
   </w:style>
   <w:style w:type="table" w:default="1" w:styleId="NormaleTabelle">

</xml_diff>

<commit_message>
take me back to end of beginning
</commit_message>
<xml_diff>
--- a/Dokumentation Seminarkurs.docx
+++ b/Dokumentation Seminarkurs.docx
@@ -12250,6 +12250,35 @@
       <w:proofErr w:type="spellEnd"/>
     </w:p>
     <w:p>
+      <w:r>
+        <w:t xml:space="preserve">Das Erste, was ich in diesem Halbjahr erledigen wollte ist das </w:t>
+      </w:r>
+      <w:proofErr w:type="spellStart"/>
+      <w:r>
+        <w:t>Credit</w:t>
+      </w:r>
+      <w:proofErr w:type="spellEnd"/>
+      <w:r>
+        <w:t xml:space="preserve"> System. Ich hatte bereits im ersten Halbjahr den Drang die </w:t>
+      </w:r>
+      <w:proofErr w:type="spellStart"/>
+      <w:r>
+        <w:t>Credits</w:t>
+      </w:r>
+      <w:proofErr w:type="spellEnd"/>
+      <w:r>
+        <w:t xml:space="preserve"> einzubauen, da man ohne sie einfach nicht richtig spielen kann. Als aller erstes muss natürlich eine </w:t>
+      </w:r>
+      <w:proofErr w:type="spellStart"/>
+      <w:r>
+        <w:t>Credit</w:t>
+      </w:r>
+      <w:proofErr w:type="spellEnd"/>
+      <w:r>
+        <w:t xml:space="preserve"> Anzeige auf der UI her. Diese sollte jetzt nicht groß aufwändig gestaltet sein, sondern zuerst einfach nur ihren Zweck erfüllen.</w:t>
+      </w:r>
+    </w:p>
+    <w:p>
       <w:pPr>
         <w:ind w:left="708" w:hanging="708"/>
         <w:jc w:val="both"/>
@@ -12356,6 +12385,7 @@
         <w:jc w:val="both"/>
       </w:pPr>
       <w:r>
+        <w:lastRenderedPageBreak/>
         <w:t xml:space="preserve"> </w:t>
       </w:r>
       <w:r>
@@ -12393,7 +12423,6 @@
         <w:pStyle w:val="berschrift2"/>
       </w:pPr>
       <w:r>
-        <w:lastRenderedPageBreak/>
         <w:t xml:space="preserve">Fünftes Ziel (Jaron): </w:t>
       </w:r>
       <w:proofErr w:type="spellStart"/>
@@ -12429,7 +12458,10 @@
         <w:t>N</w:t>
       </w:r>
       <w:r>
-        <w:t>eue Bots</w:t>
+        <w:t>eue Bot</w:t>
+      </w:r>
+      <w:r>
+        <w:t>s</w:t>
       </w:r>
     </w:p>
     <w:p>
@@ -12889,6 +12921,21 @@
       <w:proofErr w:type="spellEnd"/>
       <w:r>
         <w:t>. Also die Vorarbeit dafür, ein Spiel, das Spaß macht, erstellen zu können.</w:t>
+      </w:r>
+      <w:r>
+        <w:t xml:space="preserve"> - Zum Balancen bin ich dieses </w:t>
+      </w:r>
+      <w:r>
+        <w:lastRenderedPageBreak/>
+        <w:t xml:space="preserve">Halbjahr noch nicht gekommen, da es noch viele Funktionen gibt, die wir einbauen wollen, ohne die man Level einfach nicht </w:t>
+      </w:r>
+      <w:proofErr w:type="spellStart"/>
+      <w:r>
+        <w:t>balancen</w:t>
+      </w:r>
+      <w:proofErr w:type="spellEnd"/>
+      <w:r>
+        <w:t xml:space="preserve"> kann. Bzw. würde jede neue Funktion die Game Balance durcheinanderwerfen und die Arbeit wäre umsonst. - </w:t>
       </w:r>
     </w:p>
     <w:p>
@@ -12932,11 +12979,7 @@
         </w:r>
       </w:hyperlink>
       <w:r>
-        <w:t xml:space="preserve"> . Auch wenn dieses Video meines </w:t>
-      </w:r>
-      <w:r>
-        <w:lastRenderedPageBreak/>
-        <w:t xml:space="preserve">Wissens nach eine Levelauswahl eines 2D Spiels erklärt, hat es mir alles Nötige beigebracht. Ich erstellte eine neue Scene namens </w:t>
+        <w:t xml:space="preserve"> . Auch wenn dieses Video meines Wissens nach eine Levelauswahl eines 2D Spiels erklärt, hat es mir alles Nötige beigebracht. Ich erstellte eine neue Scene namens </w:t>
       </w:r>
       <w:proofErr w:type="spellStart"/>
       <w:r>
@@ -13285,7 +13328,11 @@
         <w:t xml:space="preserve"> abfragen. Das hat aber auch nicht ganz funktioniert, denn sobald </w:t>
       </w:r>
       <w:r>
-        <w:t xml:space="preserve">zwischendurch im Spiel kein Gegner mehr am Leben war, ist man wieder zurück in die Levelauswahl gekommen, obwohl noch Wellen gespawnt werden sollten. </w:t>
+        <w:t xml:space="preserve">zwischendurch im Spiel kein Gegner </w:t>
+      </w:r>
+      <w:r>
+        <w:lastRenderedPageBreak/>
+        <w:t xml:space="preserve">mehr am Leben war, ist man wieder zurück in die Levelauswahl gekommen, obwohl noch Wellen gespawnt werden sollten. </w:t>
       </w:r>
     </w:p>
     <w:p>
@@ -13318,7 +13365,6 @@
         </w:numPr>
       </w:pPr>
       <w:r>
-        <w:lastRenderedPageBreak/>
         <w:t>Die Wellen sollen erst zur nächsten Welle wechseln, sobald der letzte Bot stirbt</w:t>
       </w:r>
       <w:r>
@@ -13639,6 +13685,7 @@
     </w:p>
     <w:p>
       <w:r>
+        <w:lastRenderedPageBreak/>
         <w:t xml:space="preserve">In der Klasse BotsOnPath fängt es an mit einem Array von </w:t>
       </w:r>
       <w:proofErr w:type="spellStart"/>
@@ -13711,483 +13758,483 @@
     </w:p>
     <w:p>
       <w:r>
+        <w:t xml:space="preserve">Die Coroutine </w:t>
+      </w:r>
+      <w:proofErr w:type="spellStart"/>
+      <w:r>
+        <w:t>MoveBotAlongPath</w:t>
+      </w:r>
+      <w:proofErr w:type="spellEnd"/>
+      <w:r>
+        <w:t xml:space="preserve"> kümmert s</w:t>
+      </w:r>
+      <w:r>
+        <w:t xml:space="preserve">ich darum, den Gegner entlang des Pfades Laufen zu lassen und zwar so: Aus dem Parameter bekommt die Routine ein GameObject namens </w:t>
+      </w:r>
+      <w:proofErr w:type="spellStart"/>
+      <w:r>
+        <w:t>enemy</w:t>
+      </w:r>
+      <w:proofErr w:type="spellEnd"/>
+      <w:r>
+        <w:t xml:space="preserve">. Zunächst wird ein float distanceTravelled </w:t>
+      </w:r>
+      <w:r>
+        <w:t xml:space="preserve">deklariert, der wichtig für die Funktion des </w:t>
+      </w:r>
+      <w:proofErr w:type="spellStart"/>
+      <w:r>
+        <w:t>PathCreators</w:t>
+      </w:r>
+      <w:proofErr w:type="spellEnd"/>
+      <w:r>
+        <w:t xml:space="preserve"> ist. Danach nimmt sich </w:t>
+      </w:r>
+      <w:proofErr w:type="spellStart"/>
+      <w:r>
+        <w:t>MoveBotAlongPath</w:t>
+      </w:r>
+      <w:proofErr w:type="spellEnd"/>
+      <w:r>
+        <w:t xml:space="preserve"> das DamageTest Skript von </w:t>
+      </w:r>
+      <w:proofErr w:type="spellStart"/>
+      <w:r>
+        <w:t>enemy</w:t>
+      </w:r>
+      <w:proofErr w:type="spellEnd"/>
+      <w:r>
+        <w:t xml:space="preserve"> und tut folgendes solange, wie </w:t>
+      </w:r>
+      <w:proofErr w:type="spellStart"/>
+      <w:r>
+        <w:t>enemy</w:t>
+      </w:r>
+      <w:proofErr w:type="spellEnd"/>
+      <w:r>
+        <w:t xml:space="preserve"> lebt (</w:t>
+      </w:r>
+      <w:proofErr w:type="spellStart"/>
+      <w:r>
+        <w:t>damageTest.isAlive</w:t>
+      </w:r>
+      <w:proofErr w:type="spellEnd"/>
+      <w:r>
+        <w:t xml:space="preserve">): Sie berechnet die distanceTravelled anhand des Speeds des Bots selbst, des </w:t>
+      </w:r>
+      <w:proofErr w:type="spellStart"/>
+      <w:r>
+        <w:t>speedMulitpliers</w:t>
+      </w:r>
+      <w:proofErr w:type="spellEnd"/>
+      <w:r>
+        <w:t xml:space="preserve"> und der vergangenen Zeit seit dem letzten Frame und setzt somit die Position und Rotation von </w:t>
+      </w:r>
+      <w:proofErr w:type="spellStart"/>
+      <w:r>
+        <w:t>enemy</w:t>
+      </w:r>
+      <w:proofErr w:type="spellEnd"/>
+      <w:r>
+        <w:t xml:space="preserve"> an der </w:t>
+      </w:r>
+      <w:proofErr w:type="spellStart"/>
+      <w:r>
+        <w:t>Distance</w:t>
+      </w:r>
+      <w:proofErr w:type="spellEnd"/>
+      <w:r>
+        <w:t xml:space="preserve"> an dem PathCreator (So funktioniert der PathCreator). Sobald </w:t>
+      </w:r>
+      <w:proofErr w:type="spellStart"/>
+      <w:r>
+        <w:t>enemy</w:t>
+      </w:r>
+      <w:proofErr w:type="spellEnd"/>
+      <w:r>
+        <w:t xml:space="preserve"> nicht mehr „</w:t>
+      </w:r>
+      <w:proofErr w:type="spellStart"/>
+      <w:r>
+        <w:t>Alive</w:t>
+      </w:r>
+      <w:proofErr w:type="spellEnd"/>
+      <w:r>
+        <w:t>“ ist, endet die Coroutine.</w:t>
+      </w:r>
+    </w:p>
+    <w:p>
+      <w:r>
+        <w:t xml:space="preserve">Die Methode SpawnNewBot erhält als Parameter </w:t>
+      </w:r>
+      <w:r>
+        <w:t xml:space="preserve">ein GameObject </w:t>
+      </w:r>
+      <w:proofErr w:type="spellStart"/>
+      <w:r>
+        <w:t>botPrefab</w:t>
+      </w:r>
+      <w:proofErr w:type="spellEnd"/>
+      <w:r>
+        <w:t xml:space="preserve"> und einen Boolean </w:t>
+      </w:r>
+      <w:proofErr w:type="spellStart"/>
+      <w:r>
+        <w:t>isLast</w:t>
+      </w:r>
+      <w:proofErr w:type="spellEnd"/>
+      <w:r>
+        <w:t xml:space="preserve"> und beginnt damit, das </w:t>
+      </w:r>
+      <w:proofErr w:type="spellStart"/>
+      <w:r>
+        <w:t>botPrefab</w:t>
+      </w:r>
+      <w:proofErr w:type="spellEnd"/>
+      <w:r>
+        <w:t xml:space="preserve"> an der Position null des </w:t>
+      </w:r>
+      <w:proofErr w:type="spellStart"/>
+      <w:r>
+        <w:t>PathCreators</w:t>
+      </w:r>
+      <w:proofErr w:type="spellEnd"/>
+      <w:r>
+        <w:t xml:space="preserve"> zu instanziieren und sich dessen </w:t>
+      </w:r>
+      <w:proofErr w:type="spellStart"/>
+      <w:r>
+        <w:t>damageTest</w:t>
+      </w:r>
+      <w:proofErr w:type="spellEnd"/>
+      <w:r>
+        <w:t xml:space="preserve"> Skript zu nehmen. „</w:t>
+      </w:r>
+      <w:proofErr w:type="spellStart"/>
+      <w:r>
+        <w:t>damageTest</w:t>
+      </w:r>
+      <w:proofErr w:type="spellEnd"/>
+      <w:r>
+        <w:t xml:space="preserve">“ besitzt ebenfalls einen Boolean </w:t>
+      </w:r>
+      <w:proofErr w:type="spellStart"/>
+      <w:r>
+        <w:t>isLast</w:t>
+      </w:r>
+      <w:proofErr w:type="spellEnd"/>
+      <w:r>
+        <w:t xml:space="preserve">. Dieser wird mithilfe dieser Methode true gesetzt, wenn der Parameter </w:t>
+      </w:r>
+      <w:proofErr w:type="spellStart"/>
+      <w:r>
+        <w:t>isLast</w:t>
+      </w:r>
+      <w:proofErr w:type="spellEnd"/>
+      <w:r>
+        <w:t xml:space="preserve"> ebenfalls true ist und andersrum. Danach startet SpawnNewBot die Coroutine </w:t>
+      </w:r>
+      <w:proofErr w:type="spellStart"/>
+      <w:r>
+        <w:t>MoveBotAlongPath</w:t>
+      </w:r>
+      <w:proofErr w:type="spellEnd"/>
+      <w:r>
+        <w:t xml:space="preserve"> mit dem </w:t>
+      </w:r>
+      <w:proofErr w:type="spellStart"/>
+      <w:r>
+        <w:t>GamObject</w:t>
+      </w:r>
+      <w:proofErr w:type="spellEnd"/>
+      <w:r>
+        <w:t>, was gerade instanziiert wurde.</w:t>
+      </w:r>
+    </w:p>
+    <w:p>
+      <w:r>
+        <w:t xml:space="preserve">Eine Ebene höher beginnt die Zuständigkeit der Coroutine </w:t>
+      </w:r>
+      <w:proofErr w:type="spellStart"/>
+      <w:r>
+        <w:t>SpawnGroup</w:t>
+      </w:r>
+      <w:proofErr w:type="spellEnd"/>
+      <w:r>
+        <w:t xml:space="preserve">. </w:t>
+      </w:r>
+      <w:proofErr w:type="spellStart"/>
+      <w:r>
+        <w:t>SpawnGroup</w:t>
+      </w:r>
+      <w:proofErr w:type="spellEnd"/>
+      <w:r>
+        <w:t xml:space="preserve"> hat besitzt zwei Parameter: </w:t>
+      </w:r>
+      <w:proofErr w:type="spellStart"/>
+      <w:r>
+        <w:t>GroupConfiguration</w:t>
+      </w:r>
+      <w:proofErr w:type="spellEnd"/>
+      <w:r>
+        <w:t xml:space="preserve"> </w:t>
+      </w:r>
+      <w:proofErr w:type="spellStart"/>
+      <w:r>
+        <w:t>groupConfig</w:t>
+      </w:r>
+      <w:proofErr w:type="spellEnd"/>
+      <w:r>
+        <w:t>, wodurch die</w:t>
+      </w:r>
+      <w:r>
+        <w:t xml:space="preserve"> Methode Zugang zu den Variablen der entsprechenden </w:t>
+      </w:r>
+      <w:proofErr w:type="spellStart"/>
+      <w:r>
+        <w:t>GroupConfiguration</w:t>
+      </w:r>
+      <w:proofErr w:type="spellEnd"/>
+      <w:r>
+        <w:t xml:space="preserve"> bekommt, und einen Boolean </w:t>
+      </w:r>
+      <w:proofErr w:type="spellStart"/>
+      <w:r>
+        <w:t>isLast</w:t>
+      </w:r>
+      <w:proofErr w:type="spellEnd"/>
+      <w:r>
+        <w:t xml:space="preserve">. Für jede </w:t>
+      </w:r>
+      <w:proofErr w:type="spellStart"/>
+      <w:r>
+        <w:t>BotConfiguration</w:t>
+      </w:r>
+      <w:proofErr w:type="spellEnd"/>
+      <w:r>
+        <w:t xml:space="preserve"> in der entsprechenden </w:t>
+      </w:r>
+      <w:proofErr w:type="spellStart"/>
+      <w:r>
+        <w:t>GroupConfiguration</w:t>
+      </w:r>
+      <w:proofErr w:type="spellEnd"/>
+      <w:r>
+        <w:t xml:space="preserve"> führt sie für </w:t>
+      </w:r>
+      <w:proofErr w:type="spellStart"/>
+      <w:r>
+        <w:t>timesBot</w:t>
+      </w:r>
+      <w:proofErr w:type="spellEnd"/>
+      <w:r>
+        <w:t xml:space="preserve"> von der </w:t>
+      </w:r>
+      <w:proofErr w:type="spellStart"/>
+      <w:r>
+        <w:t>BotConfiguration</w:t>
+      </w:r>
+      <w:proofErr w:type="spellEnd"/>
+      <w:r>
+        <w:t xml:space="preserve"> SpawnNewBot mit dem </w:t>
+      </w:r>
+      <w:proofErr w:type="spellStart"/>
+      <w:r>
+        <w:t>prefab</w:t>
+      </w:r>
+      <w:proofErr w:type="spellEnd"/>
+      <w:r>
+        <w:t xml:space="preserve"> von der </w:t>
+      </w:r>
+      <w:proofErr w:type="spellStart"/>
+      <w:r>
+        <w:t>BotConfiguration</w:t>
+      </w:r>
+      <w:proofErr w:type="spellEnd"/>
+      <w:r>
+        <w:t xml:space="preserve"> aus</w:t>
+      </w:r>
+      <w:r>
+        <w:t xml:space="preserve">, </w:t>
+      </w:r>
+      <w:r>
+        <w:t xml:space="preserve">gibt SpawnNewBot den </w:t>
+      </w:r>
+      <w:proofErr w:type="spellStart"/>
+      <w:r>
+        <w:t>isLast</w:t>
+      </w:r>
+      <w:proofErr w:type="spellEnd"/>
+      <w:r>
+        <w:t xml:space="preserve"> </w:t>
+      </w:r>
+      <w:proofErr w:type="spellStart"/>
+      <w:r>
+        <w:t>boolean</w:t>
+      </w:r>
+      <w:proofErr w:type="spellEnd"/>
+      <w:r>
+        <w:t xml:space="preserve"> weiter</w:t>
+      </w:r>
+      <w:r>
+        <w:t xml:space="preserve"> und wartet für </w:t>
+      </w:r>
+      <w:proofErr w:type="spellStart"/>
+      <w:r>
+        <w:t>tillNextBot</w:t>
+      </w:r>
+      <w:proofErr w:type="spellEnd"/>
+      <w:r>
+        <w:t xml:space="preserve"> Sekunden.</w:t>
+      </w:r>
+    </w:p>
+    <w:p>
+      <w:r>
+        <w:t xml:space="preserve">Eine Ebene höher kümmert sich </w:t>
+      </w:r>
+      <w:proofErr w:type="spellStart"/>
+      <w:r>
+        <w:t>SpawnGroupsInWave</w:t>
+      </w:r>
+      <w:proofErr w:type="spellEnd"/>
+      <w:r>
+        <w:t xml:space="preserve"> um das Spawnen der Gruppen.</w:t>
+      </w:r>
+      <w:r>
+        <w:t xml:space="preserve"> Diese hat wieder zwei Parameter: </w:t>
+      </w:r>
+      <w:proofErr w:type="spellStart"/>
+      <w:r>
+        <w:t>WaveConfiguration</w:t>
+      </w:r>
+      <w:proofErr w:type="spellEnd"/>
+      <w:r>
+        <w:t xml:space="preserve"> </w:t>
+      </w:r>
+      <w:proofErr w:type="spellStart"/>
+      <w:r>
+        <w:t>waveConfig</w:t>
+      </w:r>
+      <w:proofErr w:type="spellEnd"/>
+      <w:r>
+        <w:t xml:space="preserve"> und den Boolean </w:t>
+      </w:r>
+      <w:proofErr w:type="spellStart"/>
+      <w:r>
+        <w:t>isLast</w:t>
+      </w:r>
+      <w:proofErr w:type="spellEnd"/>
+      <w:r>
+        <w:t xml:space="preserve">. Für die Anzahl an Gruppen in der entsprechenden Welle (Diese wird als Parameter gegeben) geht sie alle Gruppen der Welle durch und startet jeweils die Coroutine </w:t>
+      </w:r>
+      <w:proofErr w:type="spellStart"/>
+      <w:r>
+        <w:t>SpawnGroup</w:t>
+      </w:r>
+      <w:proofErr w:type="spellEnd"/>
+      <w:r>
+        <w:t xml:space="preserve"> und gibt ihnen den Boolean </w:t>
+      </w:r>
+      <w:proofErr w:type="spellStart"/>
+      <w:r>
+        <w:t>isLast</w:t>
+      </w:r>
+      <w:proofErr w:type="spellEnd"/>
+      <w:r>
+        <w:t xml:space="preserve"> weiter. Als letztes wartet die Routine für </w:t>
+      </w:r>
+      <w:proofErr w:type="spellStart"/>
+      <w:r>
+        <w:t>tillNextGroup</w:t>
+      </w:r>
+      <w:proofErr w:type="spellEnd"/>
+      <w:r>
+        <w:t xml:space="preserve"> Sekunden, von der momentanen Gruppe, bis der nächste Durchlauf der For-Schleife beginnt. Nach der For-Schleife endet die Routine.</w:t>
+      </w:r>
+    </w:p>
+    <w:p>
+      <w:r>
+        <w:t xml:space="preserve">In der höchsten Ebene kümmert sich die Coroutine </w:t>
+      </w:r>
+      <w:proofErr w:type="spellStart"/>
+      <w:r>
+        <w:t>SpawnWaves</w:t>
+      </w:r>
+      <w:proofErr w:type="spellEnd"/>
+      <w:r>
+        <w:t xml:space="preserve"> um das starten und </w:t>
+      </w:r>
+      <w:proofErr w:type="spellStart"/>
+      <w:r>
+        <w:t>enden</w:t>
+      </w:r>
+      <w:proofErr w:type="spellEnd"/>
+      <w:r>
+        <w:t xml:space="preserve"> der Wellen. Diese Routine besteht momentan nur aus einer For-schleife, die so oft ausgeführt wird, wie es Wellen gibt / geben soll. Jeden durchlauf führt sie </w:t>
+      </w:r>
+      <w:proofErr w:type="spellStart"/>
+      <w:r>
+        <w:t>SpawnGroupsInWave</w:t>
+      </w:r>
+      <w:proofErr w:type="spellEnd"/>
+      <w:r>
+        <w:t xml:space="preserve">, der momentanen Welle aus. So werden </w:t>
+      </w:r>
+      <w:proofErr w:type="spellStart"/>
+      <w:r>
+        <w:t>genau so</w:t>
+      </w:r>
+      <w:proofErr w:type="spellEnd"/>
+      <w:r>
+        <w:t xml:space="preserve"> viele Gruppen gespawnt, wie die aktuelle Welle erhalten soll. Beim letzten durchlauf der For-Schleife wird für den </w:t>
+      </w:r>
+      <w:proofErr w:type="spellStart"/>
+      <w:r>
+        <w:t>isLast</w:t>
+      </w:r>
+      <w:proofErr w:type="spellEnd"/>
+      <w:r>
+        <w:t xml:space="preserve"> Boolean von </w:t>
+      </w:r>
+      <w:proofErr w:type="spellStart"/>
+      <w:r>
+        <w:t>SpawnGroupsInWave</w:t>
+      </w:r>
+      <w:proofErr w:type="spellEnd"/>
+      <w:r>
+        <w:t xml:space="preserve"> true angegeben. Das heißt, der </w:t>
+      </w:r>
+      <w:proofErr w:type="spellStart"/>
+      <w:r>
+        <w:t>isLast</w:t>
+      </w:r>
+      <w:proofErr w:type="spellEnd"/>
+      <w:r>
+        <w:t xml:space="preserve"> Boolean gibt an, ob die Aktuelle Gruppe oder der aktuelle Bot der letzten Welle angehörig ist. Am Ende der For-Schleife wird so lange gewartet, bis es keine Gegner mehr in dieser Szene gibt</w:t>
+      </w:r>
+      <w:r>
+        <w:t xml:space="preserve">, bevor die For-Schleife erneut durchläuft. So Startet eine nächste Welle erst, wenn alle Gegner getötet wurden oder gegen die Base gelaufen sind. </w:t>
+      </w:r>
+    </w:p>
+    <w:p>
+      <w:r>
+        <w:t xml:space="preserve">Der Boolean </w:t>
+      </w:r>
+      <w:proofErr w:type="spellStart"/>
+      <w:r>
+        <w:t>isLast</w:t>
+      </w:r>
+      <w:proofErr w:type="spellEnd"/>
+      <w:r>
+        <w:t xml:space="preserve"> diente ursprünglich dazu, die nächste Welle erst zu starten, wenn die Gegner der vorherigen Welle alle getötet wurden. Momentan dient er aber lediglich dazu, dass man nach der letzten Welle wieder zur Levelauswahl zurückkehrt. Diese Funktion ist aber im DamageTest Skript eingebaut.</w:t>
+      </w:r>
+    </w:p>
+    <w:p>
+      <w:pPr>
+        <w:pStyle w:val="berschrift2"/>
+      </w:pPr>
+      <w:r>
         <w:lastRenderedPageBreak/>
-        <w:t xml:space="preserve">Die Coroutine </w:t>
-      </w:r>
-      <w:proofErr w:type="spellStart"/>
-      <w:r>
-        <w:t>MoveBotAlongPath</w:t>
-      </w:r>
-      <w:proofErr w:type="spellEnd"/>
-      <w:r>
-        <w:t xml:space="preserve"> kümmert s</w:t>
-      </w:r>
-      <w:r>
-        <w:t xml:space="preserve">ich darum, den Gegner entlang des Pfades Laufen zu lassen und zwar so: Aus dem Parameter bekommt die Routine ein GameObject namens </w:t>
-      </w:r>
-      <w:proofErr w:type="spellStart"/>
-      <w:r>
-        <w:t>enemy</w:t>
-      </w:r>
-      <w:proofErr w:type="spellEnd"/>
-      <w:r>
-        <w:t xml:space="preserve">. Zunächst wird ein float distanceTravelled </w:t>
-      </w:r>
-      <w:r>
-        <w:t xml:space="preserve">deklariert, der wichtig für die Funktion des </w:t>
-      </w:r>
-      <w:proofErr w:type="spellStart"/>
-      <w:r>
-        <w:t>PathCreators</w:t>
-      </w:r>
-      <w:proofErr w:type="spellEnd"/>
-      <w:r>
-        <w:t xml:space="preserve"> ist. Danach nimmt sich </w:t>
-      </w:r>
-      <w:proofErr w:type="spellStart"/>
-      <w:r>
-        <w:t>MoveBotAlongPath</w:t>
-      </w:r>
-      <w:proofErr w:type="spellEnd"/>
-      <w:r>
-        <w:t xml:space="preserve"> das DamageTest Skript von </w:t>
-      </w:r>
-      <w:proofErr w:type="spellStart"/>
-      <w:r>
-        <w:t>enemy</w:t>
-      </w:r>
-      <w:proofErr w:type="spellEnd"/>
-      <w:r>
-        <w:t xml:space="preserve"> und tut folgendes solange, wie </w:t>
-      </w:r>
-      <w:proofErr w:type="spellStart"/>
-      <w:r>
-        <w:t>enemy</w:t>
-      </w:r>
-      <w:proofErr w:type="spellEnd"/>
-      <w:r>
-        <w:t xml:space="preserve"> lebt (</w:t>
-      </w:r>
-      <w:proofErr w:type="spellStart"/>
-      <w:r>
-        <w:t>damageTest.isAlive</w:t>
-      </w:r>
-      <w:proofErr w:type="spellEnd"/>
-      <w:r>
-        <w:t xml:space="preserve">): Sie berechnet die distanceTravelled anhand des Speeds des Bots selbst, des </w:t>
-      </w:r>
-      <w:proofErr w:type="spellStart"/>
-      <w:r>
-        <w:t>speedMulitpliers</w:t>
-      </w:r>
-      <w:proofErr w:type="spellEnd"/>
-      <w:r>
-        <w:t xml:space="preserve"> und der vergangenen Zeit seit dem letzten Frame und setzt somit die Position und Rotation von </w:t>
-      </w:r>
-      <w:proofErr w:type="spellStart"/>
-      <w:r>
-        <w:t>enemy</w:t>
-      </w:r>
-      <w:proofErr w:type="spellEnd"/>
-      <w:r>
-        <w:t xml:space="preserve"> an der </w:t>
-      </w:r>
-      <w:proofErr w:type="spellStart"/>
-      <w:r>
-        <w:t>Distance</w:t>
-      </w:r>
-      <w:proofErr w:type="spellEnd"/>
-      <w:r>
-        <w:t xml:space="preserve"> an dem PathCreator (So funktioniert der PathCreator). Sobald </w:t>
-      </w:r>
-      <w:proofErr w:type="spellStart"/>
-      <w:r>
-        <w:t>enemy</w:t>
-      </w:r>
-      <w:proofErr w:type="spellEnd"/>
-      <w:r>
-        <w:t xml:space="preserve"> nicht mehr „</w:t>
-      </w:r>
-      <w:proofErr w:type="spellStart"/>
-      <w:r>
-        <w:t>Alive</w:t>
-      </w:r>
-      <w:proofErr w:type="spellEnd"/>
-      <w:r>
-        <w:t>“ ist, endet die Coroutine.</w:t>
-      </w:r>
-    </w:p>
-    <w:p>
-      <w:r>
-        <w:t xml:space="preserve">Die Methode SpawnNewBot erhält als Parameter </w:t>
-      </w:r>
-      <w:r>
-        <w:t xml:space="preserve">ein GameObject </w:t>
-      </w:r>
-      <w:proofErr w:type="spellStart"/>
-      <w:r>
-        <w:t>botPrefab</w:t>
-      </w:r>
-      <w:proofErr w:type="spellEnd"/>
-      <w:r>
-        <w:t xml:space="preserve"> und einen Boolean </w:t>
-      </w:r>
-      <w:proofErr w:type="spellStart"/>
-      <w:r>
-        <w:t>isLast</w:t>
-      </w:r>
-      <w:proofErr w:type="spellEnd"/>
-      <w:r>
-        <w:t xml:space="preserve"> und beginnt damit, das </w:t>
-      </w:r>
-      <w:proofErr w:type="spellStart"/>
-      <w:r>
-        <w:t>botPrefab</w:t>
-      </w:r>
-      <w:proofErr w:type="spellEnd"/>
-      <w:r>
-        <w:t xml:space="preserve"> an der Position null des </w:t>
-      </w:r>
-      <w:proofErr w:type="spellStart"/>
-      <w:r>
-        <w:t>PathCreators</w:t>
-      </w:r>
-      <w:proofErr w:type="spellEnd"/>
-      <w:r>
-        <w:t xml:space="preserve"> zu instanziieren und sich dessen </w:t>
-      </w:r>
-      <w:proofErr w:type="spellStart"/>
-      <w:r>
-        <w:t>damageTest</w:t>
-      </w:r>
-      <w:proofErr w:type="spellEnd"/>
-      <w:r>
-        <w:t xml:space="preserve"> Skript zu nehmen. „</w:t>
-      </w:r>
-      <w:proofErr w:type="spellStart"/>
-      <w:r>
-        <w:t>damageTest</w:t>
-      </w:r>
-      <w:proofErr w:type="spellEnd"/>
-      <w:r>
-        <w:t xml:space="preserve">“ besitzt ebenfalls einen Boolean </w:t>
-      </w:r>
-      <w:proofErr w:type="spellStart"/>
-      <w:r>
-        <w:t>isLast</w:t>
-      </w:r>
-      <w:proofErr w:type="spellEnd"/>
-      <w:r>
-        <w:t xml:space="preserve">. Dieser wird mithilfe dieser Methode true gesetzt, wenn der Parameter </w:t>
-      </w:r>
-      <w:proofErr w:type="spellStart"/>
-      <w:r>
-        <w:t>isLast</w:t>
-      </w:r>
-      <w:proofErr w:type="spellEnd"/>
-      <w:r>
-        <w:t xml:space="preserve"> ebenfalls true ist und andersrum. Danach startet SpawnNewBot die Coroutine </w:t>
-      </w:r>
-      <w:proofErr w:type="spellStart"/>
-      <w:r>
-        <w:t>MoveBotAlongPath</w:t>
-      </w:r>
-      <w:proofErr w:type="spellEnd"/>
-      <w:r>
-        <w:t xml:space="preserve"> mit dem </w:t>
-      </w:r>
-      <w:proofErr w:type="spellStart"/>
-      <w:r>
-        <w:t>GamObject</w:t>
-      </w:r>
-      <w:proofErr w:type="spellEnd"/>
-      <w:r>
-        <w:t>, was gerade instanziiert wurde.</w:t>
-      </w:r>
-    </w:p>
-    <w:p>
-      <w:r>
-        <w:t xml:space="preserve">Eine Ebene höher beginnt die Zuständigkeit der Coroutine </w:t>
-      </w:r>
-      <w:proofErr w:type="spellStart"/>
-      <w:r>
-        <w:t>SpawnGroup</w:t>
-      </w:r>
-      <w:proofErr w:type="spellEnd"/>
-      <w:r>
-        <w:t xml:space="preserve">. </w:t>
-      </w:r>
-      <w:proofErr w:type="spellStart"/>
-      <w:r>
-        <w:t>SpawnGroup</w:t>
-      </w:r>
-      <w:proofErr w:type="spellEnd"/>
-      <w:r>
-        <w:t xml:space="preserve"> hat besitzt zwei Parameter: </w:t>
-      </w:r>
-      <w:proofErr w:type="spellStart"/>
-      <w:r>
-        <w:t>GroupConfiguration</w:t>
-      </w:r>
-      <w:proofErr w:type="spellEnd"/>
-      <w:r>
-        <w:t xml:space="preserve"> </w:t>
-      </w:r>
-      <w:proofErr w:type="spellStart"/>
-      <w:r>
-        <w:t>groupConfig</w:t>
-      </w:r>
-      <w:proofErr w:type="spellEnd"/>
-      <w:r>
-        <w:t>, wodurch die</w:t>
-      </w:r>
-      <w:r>
-        <w:t xml:space="preserve"> Methode Zugang zu den Variablen der entsprechenden </w:t>
-      </w:r>
-      <w:proofErr w:type="spellStart"/>
-      <w:r>
-        <w:t>GroupConfiguration</w:t>
-      </w:r>
-      <w:proofErr w:type="spellEnd"/>
-      <w:r>
-        <w:t xml:space="preserve"> bekommt, und einen Boolean </w:t>
-      </w:r>
-      <w:proofErr w:type="spellStart"/>
-      <w:r>
-        <w:t>isLast</w:t>
-      </w:r>
-      <w:proofErr w:type="spellEnd"/>
-      <w:r>
-        <w:t xml:space="preserve">. Für jede </w:t>
-      </w:r>
-      <w:proofErr w:type="spellStart"/>
-      <w:r>
-        <w:t>BotConfiguration</w:t>
-      </w:r>
-      <w:proofErr w:type="spellEnd"/>
-      <w:r>
-        <w:t xml:space="preserve"> in der entsprechenden </w:t>
-      </w:r>
-      <w:proofErr w:type="spellStart"/>
-      <w:r>
-        <w:t>GroupConfiguration</w:t>
-      </w:r>
-      <w:proofErr w:type="spellEnd"/>
-      <w:r>
-        <w:t xml:space="preserve"> führt sie für </w:t>
-      </w:r>
-      <w:proofErr w:type="spellStart"/>
-      <w:r>
-        <w:t>timesBot</w:t>
-      </w:r>
-      <w:proofErr w:type="spellEnd"/>
-      <w:r>
-        <w:t xml:space="preserve"> von der </w:t>
-      </w:r>
-      <w:proofErr w:type="spellStart"/>
-      <w:r>
-        <w:t>BotConfiguration</w:t>
-      </w:r>
-      <w:proofErr w:type="spellEnd"/>
-      <w:r>
-        <w:t xml:space="preserve"> SpawnNewBot mit dem </w:t>
-      </w:r>
-      <w:proofErr w:type="spellStart"/>
-      <w:r>
-        <w:t>prefab</w:t>
-      </w:r>
-      <w:proofErr w:type="spellEnd"/>
-      <w:r>
-        <w:t xml:space="preserve"> von der </w:t>
-      </w:r>
-      <w:proofErr w:type="spellStart"/>
-      <w:r>
-        <w:t>BotConfiguration</w:t>
-      </w:r>
-      <w:proofErr w:type="spellEnd"/>
-      <w:r>
-        <w:t xml:space="preserve"> aus</w:t>
-      </w:r>
-      <w:r>
-        <w:t xml:space="preserve">, </w:t>
-      </w:r>
-      <w:r>
-        <w:t xml:space="preserve">gibt SpawnNewBot den </w:t>
-      </w:r>
-      <w:proofErr w:type="spellStart"/>
-      <w:r>
-        <w:t>isLast</w:t>
-      </w:r>
-      <w:proofErr w:type="spellEnd"/>
-      <w:r>
-        <w:t xml:space="preserve"> </w:t>
-      </w:r>
-      <w:proofErr w:type="spellStart"/>
-      <w:r>
-        <w:t>boolean</w:t>
-      </w:r>
-      <w:proofErr w:type="spellEnd"/>
-      <w:r>
-        <w:t xml:space="preserve"> weiter</w:t>
-      </w:r>
-      <w:r>
-        <w:t xml:space="preserve"> und wartet für </w:t>
-      </w:r>
-      <w:proofErr w:type="spellStart"/>
-      <w:r>
-        <w:t>tillNextBot</w:t>
-      </w:r>
-      <w:proofErr w:type="spellEnd"/>
-      <w:r>
-        <w:t xml:space="preserve"> Sekunden.</w:t>
-      </w:r>
-    </w:p>
-    <w:p>
-      <w:r>
-        <w:t xml:space="preserve">Eine Ebene höher kümmert sich </w:t>
-      </w:r>
-      <w:proofErr w:type="spellStart"/>
-      <w:r>
-        <w:t>SpawnGroupsInWave</w:t>
-      </w:r>
-      <w:proofErr w:type="spellEnd"/>
-      <w:r>
-        <w:t xml:space="preserve"> um das Spawnen der Gruppen.</w:t>
-      </w:r>
-      <w:r>
-        <w:t xml:space="preserve"> Diese hat wieder zwei Parameter: </w:t>
-      </w:r>
-      <w:proofErr w:type="spellStart"/>
-      <w:r>
-        <w:t>WaveConfiguration</w:t>
-      </w:r>
-      <w:proofErr w:type="spellEnd"/>
-      <w:r>
-        <w:t xml:space="preserve"> </w:t>
-      </w:r>
-      <w:proofErr w:type="spellStart"/>
-      <w:r>
-        <w:t>waveConfig</w:t>
-      </w:r>
-      <w:proofErr w:type="spellEnd"/>
-      <w:r>
-        <w:t xml:space="preserve"> und den Boolean </w:t>
-      </w:r>
-      <w:proofErr w:type="spellStart"/>
-      <w:r>
-        <w:t>isLast</w:t>
-      </w:r>
-      <w:proofErr w:type="spellEnd"/>
-      <w:r>
-        <w:t xml:space="preserve">. Für die Anzahl an Gruppen in der entsprechenden Welle (Diese wird als Parameter gegeben) geht sie alle Gruppen der Welle durch und startet jeweils die Coroutine </w:t>
-      </w:r>
-      <w:proofErr w:type="spellStart"/>
-      <w:r>
-        <w:t>SpawnGroup</w:t>
-      </w:r>
-      <w:proofErr w:type="spellEnd"/>
-      <w:r>
-        <w:t xml:space="preserve"> und gibt ihnen den Boolean </w:t>
-      </w:r>
-      <w:proofErr w:type="spellStart"/>
-      <w:r>
-        <w:t>isLast</w:t>
-      </w:r>
-      <w:proofErr w:type="spellEnd"/>
-      <w:r>
-        <w:t xml:space="preserve"> weiter. Als letztes wartet die Routine für </w:t>
-      </w:r>
-      <w:proofErr w:type="spellStart"/>
-      <w:r>
-        <w:t>tillNextGroup</w:t>
-      </w:r>
-      <w:proofErr w:type="spellEnd"/>
-      <w:r>
-        <w:t xml:space="preserve"> Sekunden, von der momentanen Gruppe, bis der nächste Durchlauf der For-Schleife beginnt. Nach der For-Schleife endet die Routine.</w:t>
-      </w:r>
-    </w:p>
-    <w:p>
-      <w:r>
-        <w:t xml:space="preserve">In der höchsten Ebene kümmert sich die Coroutine </w:t>
-      </w:r>
-      <w:proofErr w:type="spellStart"/>
-      <w:r>
-        <w:t>SpawnWaves</w:t>
-      </w:r>
-      <w:proofErr w:type="spellEnd"/>
-      <w:r>
-        <w:t xml:space="preserve"> um das starten und </w:t>
-      </w:r>
-      <w:proofErr w:type="spellStart"/>
-      <w:r>
-        <w:t>enden</w:t>
-      </w:r>
-      <w:proofErr w:type="spellEnd"/>
-      <w:r>
-        <w:t xml:space="preserve"> der Wellen. Diese Routine besteht momentan nur aus einer For-schleife, die so oft ausgeführt wird, wie es Wellen gibt / geben soll. Jeden durchlauf führt sie </w:t>
-      </w:r>
-      <w:proofErr w:type="spellStart"/>
-      <w:r>
-        <w:t>SpawnGroupsInWave</w:t>
-      </w:r>
-      <w:proofErr w:type="spellEnd"/>
-      <w:r>
-        <w:t xml:space="preserve">, der momentanen Welle aus. So werden </w:t>
-      </w:r>
-      <w:proofErr w:type="spellStart"/>
-      <w:r>
-        <w:t>genau so</w:t>
-      </w:r>
-      <w:proofErr w:type="spellEnd"/>
-      <w:r>
-        <w:t xml:space="preserve"> viele Gruppen gespawnt, wie die aktuelle Welle erhalten soll. Beim letzten durchlauf der For-Schleife wird für den </w:t>
-      </w:r>
-      <w:proofErr w:type="spellStart"/>
-      <w:r>
-        <w:t>isLast</w:t>
-      </w:r>
-      <w:proofErr w:type="spellEnd"/>
-      <w:r>
-        <w:t xml:space="preserve"> Boolean von </w:t>
-      </w:r>
-      <w:proofErr w:type="spellStart"/>
-      <w:r>
-        <w:t>SpawnGroupsInWave</w:t>
-      </w:r>
-      <w:proofErr w:type="spellEnd"/>
-      <w:r>
-        <w:t xml:space="preserve"> true angegeben. Das heißt, der </w:t>
-      </w:r>
-      <w:proofErr w:type="spellStart"/>
-      <w:r>
-        <w:t>isLast</w:t>
-      </w:r>
-      <w:proofErr w:type="spellEnd"/>
-      <w:r>
-        <w:t xml:space="preserve"> Boolean gibt an, ob die Aktuelle Gruppe oder der aktuelle Bot der letzten Welle angehörig ist. Am Ende der For-Schleife wird so lange gewartet, bis es keine Gegner mehr in dieser Szene gibt</w:t>
-      </w:r>
-      <w:r>
-        <w:t xml:space="preserve">, bevor die For-Schleife erneut durchläuft. So Startet eine nächste Welle erst, wenn alle Gegner getötet wurden oder gegen die Base gelaufen sind. </w:t>
-      </w:r>
-    </w:p>
-    <w:p>
-      <w:r>
-        <w:t xml:space="preserve">Der Boolean </w:t>
-      </w:r>
-      <w:proofErr w:type="spellStart"/>
-      <w:r>
-        <w:t>isLast</w:t>
-      </w:r>
-      <w:proofErr w:type="spellEnd"/>
-      <w:r>
-        <w:t xml:space="preserve"> diente ursprünglich dazu, die nächste Welle erst zu starten, wenn die Gegner der vorherigen Welle alle getötet wurden. Momentan dient er aber lediglich dazu, dass man nach der letzten Welle wieder zur Levelauswahl zurückkehrt. Diese Funktion ist aber im DamageTest Skript eingebaut.</w:t>
-      </w:r>
-    </w:p>
-    <w:p>
-      <w:pPr>
-        <w:pStyle w:val="berschrift2"/>
-      </w:pPr>
-      <w:r>
         <w:t>Erstes Gemeinsames Ziel</w:t>
       </w:r>
       <w:r>
@@ -14237,7 +14284,6 @@
       </w:r>
       <w:proofErr w:type="spellStart"/>
       <w:r>
-        <w:lastRenderedPageBreak/>
         <w:t>spawnCancelRadius</w:t>
       </w:r>
       <w:proofErr w:type="spellEnd"/>
@@ -14422,8 +14468,14 @@
     <w:p>
       <w:pPr>
         <w:pStyle w:val="berschrift2"/>
-      </w:pPr>
-      <w:r>
+        <w:rPr>
+          <w:lang w:val="en-US"/>
+        </w:rPr>
+      </w:pPr>
+      <w:r>
+        <w:rPr>
+          <w:lang w:val="en-US"/>
+        </w:rPr>
         <w:t>Plan für Q2</w:t>
       </w:r>
     </w:p>
@@ -14693,6 +14745,7 @@
         </w:numPr>
       </w:pPr>
       <w:r>
+        <w:lastRenderedPageBreak/>
         <w:t>Mit Blender auseinandersetzen</w:t>
       </w:r>
     </w:p>
@@ -14745,7 +14798,6 @@
         <w:rPr>
           <w:lang w:val="en-US"/>
         </w:rPr>
-        <w:lastRenderedPageBreak/>
         <w:t>Erst in Q3</w:t>
       </w:r>
     </w:p>

</xml_diff>

<commit_message>
18.5: Hochmut Minimum Range
</commit_message>
<xml_diff>
--- a/Dokumentation Seminarkurs.docx
+++ b/Dokumentation Seminarkurs.docx
@@ -162,7 +162,6 @@
             <w:tabs>
               <w:tab w:val="right" w:leader="dot" w:pos="9062"/>
             </w:tabs>
-            <w:jc w:val="both"/>
             <w:rPr>
               <w:rFonts w:eastAsiaTheme="minorEastAsia"/>
               <w:noProof/>
@@ -180,7 +179,7 @@
           <w:r>
             <w:fldChar w:fldCharType="separate"/>
           </w:r>
-          <w:hyperlink w:anchor="_Toc193990413" w:history="1">
+          <w:hyperlink w:anchor="_Toc198463589" w:history="1">
             <w:r>
               <w:rPr>
                 <w:rStyle w:val="Hyperlink"/>
@@ -207,7 +206,7 @@
                 <w:noProof/>
                 <w:webHidden/>
               </w:rPr>
-              <w:instrText xml:space="preserve"> PAGEREF _Toc193990413 \h </w:instrText>
+              <w:instrText xml:space="preserve"> PAGEREF _Toc198463589 \h </w:instrText>
             </w:r>
             <w:r>
               <w:rPr>
@@ -244,7 +243,6 @@
             <w:tabs>
               <w:tab w:val="right" w:leader="dot" w:pos="9062"/>
             </w:tabs>
-            <w:jc w:val="both"/>
             <w:rPr>
               <w:rFonts w:eastAsiaTheme="minorEastAsia"/>
               <w:noProof/>
@@ -253,7 +251,7 @@
               <w:lang w:eastAsia="de-DE"/>
             </w:rPr>
           </w:pPr>
-          <w:hyperlink w:anchor="_Toc193990414" w:history="1">
+          <w:hyperlink w:anchor="_Toc198463590" w:history="1">
             <w:r>
               <w:rPr>
                 <w:rStyle w:val="Hyperlink"/>
@@ -280,7 +278,7 @@
                 <w:noProof/>
                 <w:webHidden/>
               </w:rPr>
-              <w:instrText xml:space="preserve"> PAGEREF _Toc193990414 \h </w:instrText>
+              <w:instrText xml:space="preserve"> PAGEREF _Toc198463590 \h </w:instrText>
             </w:r>
             <w:r>
               <w:rPr>
@@ -317,7 +315,6 @@
             <w:tabs>
               <w:tab w:val="right" w:leader="dot" w:pos="9062"/>
             </w:tabs>
-            <w:jc w:val="both"/>
             <w:rPr>
               <w:rFonts w:eastAsiaTheme="minorEastAsia"/>
               <w:noProof/>
@@ -326,7 +323,7 @@
               <w:lang w:eastAsia="de-DE"/>
             </w:rPr>
           </w:pPr>
-          <w:hyperlink w:anchor="_Toc193990415" w:history="1">
+          <w:hyperlink w:anchor="_Toc198463591" w:history="1">
             <w:r>
               <w:rPr>
                 <w:rStyle w:val="Hyperlink"/>
@@ -353,7 +350,7 @@
                 <w:noProof/>
                 <w:webHidden/>
               </w:rPr>
-              <w:instrText xml:space="preserve"> PAGEREF _Toc193990415 \h </w:instrText>
+              <w:instrText xml:space="preserve"> PAGEREF _Toc198463591 \h </w:instrText>
             </w:r>
             <w:r>
               <w:rPr>
@@ -390,7 +387,6 @@
             <w:tabs>
               <w:tab w:val="right" w:leader="dot" w:pos="9062"/>
             </w:tabs>
-            <w:jc w:val="both"/>
             <w:rPr>
               <w:rFonts w:eastAsiaTheme="minorEastAsia"/>
               <w:noProof/>
@@ -399,7 +395,7 @@
               <w:lang w:eastAsia="de-DE"/>
             </w:rPr>
           </w:pPr>
-          <w:hyperlink w:anchor="_Toc193990416" w:history="1">
+          <w:hyperlink w:anchor="_Toc198463592" w:history="1">
             <w:r>
               <w:rPr>
                 <w:rStyle w:val="Hyperlink"/>
@@ -426,7 +422,7 @@
                 <w:noProof/>
                 <w:webHidden/>
               </w:rPr>
-              <w:instrText xml:space="preserve"> PAGEREF _Toc193990416 \h </w:instrText>
+              <w:instrText xml:space="preserve"> PAGEREF _Toc198463592 \h </w:instrText>
             </w:r>
             <w:r>
               <w:rPr>
@@ -463,7 +459,6 @@
             <w:tabs>
               <w:tab w:val="right" w:leader="dot" w:pos="9062"/>
             </w:tabs>
-            <w:jc w:val="both"/>
             <w:rPr>
               <w:rFonts w:eastAsiaTheme="minorEastAsia"/>
               <w:noProof/>
@@ -472,7 +467,7 @@
               <w:lang w:eastAsia="de-DE"/>
             </w:rPr>
           </w:pPr>
-          <w:hyperlink w:anchor="_Toc193990417" w:history="1">
+          <w:hyperlink w:anchor="_Toc198463593" w:history="1">
             <w:r>
               <w:rPr>
                 <w:rStyle w:val="Hyperlink"/>
@@ -499,7 +494,7 @@
                 <w:noProof/>
                 <w:webHidden/>
               </w:rPr>
-              <w:instrText xml:space="preserve"> PAGEREF _Toc193990417 \h </w:instrText>
+              <w:instrText xml:space="preserve"> PAGEREF _Toc198463593 \h </w:instrText>
             </w:r>
             <w:r>
               <w:rPr>
@@ -536,7 +531,6 @@
             <w:tabs>
               <w:tab w:val="right" w:leader="dot" w:pos="9062"/>
             </w:tabs>
-            <w:jc w:val="both"/>
             <w:rPr>
               <w:rFonts w:eastAsiaTheme="minorEastAsia"/>
               <w:noProof/>
@@ -545,7 +539,7 @@
               <w:lang w:eastAsia="de-DE"/>
             </w:rPr>
           </w:pPr>
-          <w:hyperlink w:anchor="_Toc193990418" w:history="1">
+          <w:hyperlink w:anchor="_Toc198463594" w:history="1">
             <w:r>
               <w:rPr>
                 <w:rStyle w:val="Hyperlink"/>
@@ -572,7 +566,7 @@
                 <w:noProof/>
                 <w:webHidden/>
               </w:rPr>
-              <w:instrText xml:space="preserve"> PAGEREF _Toc193990418 \h </w:instrText>
+              <w:instrText xml:space="preserve"> PAGEREF _Toc198463594 \h </w:instrText>
             </w:r>
             <w:r>
               <w:rPr>
@@ -609,7 +603,6 @@
             <w:tabs>
               <w:tab w:val="right" w:leader="dot" w:pos="9062"/>
             </w:tabs>
-            <w:jc w:val="both"/>
             <w:rPr>
               <w:rFonts w:eastAsiaTheme="minorEastAsia"/>
               <w:noProof/>
@@ -618,7 +611,7 @@
               <w:lang w:eastAsia="de-DE"/>
             </w:rPr>
           </w:pPr>
-          <w:hyperlink w:anchor="_Toc193990419" w:history="1">
+          <w:hyperlink w:anchor="_Toc198463595" w:history="1">
             <w:r>
               <w:rPr>
                 <w:rStyle w:val="Hyperlink"/>
@@ -645,7 +638,7 @@
                 <w:noProof/>
                 <w:webHidden/>
               </w:rPr>
-              <w:instrText xml:space="preserve"> PAGEREF _Toc193990419 \h </w:instrText>
+              <w:instrText xml:space="preserve"> PAGEREF _Toc198463595 \h </w:instrText>
             </w:r>
             <w:r>
               <w:rPr>
@@ -682,7 +675,6 @@
             <w:tabs>
               <w:tab w:val="right" w:leader="dot" w:pos="9062"/>
             </w:tabs>
-            <w:jc w:val="both"/>
             <w:rPr>
               <w:rFonts w:eastAsiaTheme="minorEastAsia"/>
               <w:noProof/>
@@ -691,7 +683,7 @@
               <w:lang w:eastAsia="de-DE"/>
             </w:rPr>
           </w:pPr>
-          <w:hyperlink w:anchor="_Toc193990420" w:history="1">
+          <w:hyperlink w:anchor="_Toc198463596" w:history="1">
             <w:r>
               <w:rPr>
                 <w:rStyle w:val="Hyperlink"/>
@@ -718,7 +710,7 @@
                 <w:noProof/>
                 <w:webHidden/>
               </w:rPr>
-              <w:instrText xml:space="preserve"> PAGEREF _Toc193990420 \h </w:instrText>
+              <w:instrText xml:space="preserve"> PAGEREF _Toc198463596 \h </w:instrText>
             </w:r>
             <w:r>
               <w:rPr>
@@ -755,7 +747,6 @@
             <w:tabs>
               <w:tab w:val="right" w:leader="dot" w:pos="9062"/>
             </w:tabs>
-            <w:jc w:val="both"/>
             <w:rPr>
               <w:rFonts w:eastAsiaTheme="minorEastAsia"/>
               <w:noProof/>
@@ -764,7 +755,7 @@
               <w:lang w:eastAsia="de-DE"/>
             </w:rPr>
           </w:pPr>
-          <w:hyperlink w:anchor="_Toc193990421" w:history="1">
+          <w:hyperlink w:anchor="_Toc198463597" w:history="1">
             <w:r>
               <w:rPr>
                 <w:rStyle w:val="Hyperlink"/>
@@ -791,7 +782,7 @@
                 <w:noProof/>
                 <w:webHidden/>
               </w:rPr>
-              <w:instrText xml:space="preserve"> PAGEREF _Toc193990421 \h </w:instrText>
+              <w:instrText xml:space="preserve"> PAGEREF _Toc198463597 \h </w:instrText>
             </w:r>
             <w:r>
               <w:rPr>
@@ -828,7 +819,6 @@
             <w:tabs>
               <w:tab w:val="right" w:leader="dot" w:pos="9062"/>
             </w:tabs>
-            <w:jc w:val="both"/>
             <w:rPr>
               <w:rFonts w:eastAsiaTheme="minorEastAsia"/>
               <w:noProof/>
@@ -837,7 +827,7 @@
               <w:lang w:eastAsia="de-DE"/>
             </w:rPr>
           </w:pPr>
-          <w:hyperlink w:anchor="_Toc193990422" w:history="1">
+          <w:hyperlink w:anchor="_Toc198463598" w:history="1">
             <w:r>
               <w:rPr>
                 <w:rStyle w:val="Hyperlink"/>
@@ -864,7 +854,7 @@
                 <w:noProof/>
                 <w:webHidden/>
               </w:rPr>
-              <w:instrText xml:space="preserve"> PAGEREF _Toc193990422 \h </w:instrText>
+              <w:instrText xml:space="preserve"> PAGEREF _Toc198463598 \h </w:instrText>
             </w:r>
             <w:r>
               <w:rPr>
@@ -901,7 +891,6 @@
             <w:tabs>
               <w:tab w:val="right" w:leader="dot" w:pos="9062"/>
             </w:tabs>
-            <w:jc w:val="both"/>
             <w:rPr>
               <w:rFonts w:eastAsiaTheme="minorEastAsia"/>
               <w:noProof/>
@@ -910,7 +899,7 @@
               <w:lang w:eastAsia="de-DE"/>
             </w:rPr>
           </w:pPr>
-          <w:hyperlink w:anchor="_Toc193990423" w:history="1">
+          <w:hyperlink w:anchor="_Toc198463599" w:history="1">
             <w:r>
               <w:rPr>
                 <w:rStyle w:val="Hyperlink"/>
@@ -937,7 +926,7 @@
                 <w:noProof/>
                 <w:webHidden/>
               </w:rPr>
-              <w:instrText xml:space="preserve"> PAGEREF _Toc193990423 \h </w:instrText>
+              <w:instrText xml:space="preserve"> PAGEREF _Toc198463599 \h </w:instrText>
             </w:r>
             <w:r>
               <w:rPr>
@@ -974,7 +963,6 @@
             <w:tabs>
               <w:tab w:val="right" w:leader="dot" w:pos="9062"/>
             </w:tabs>
-            <w:jc w:val="both"/>
             <w:rPr>
               <w:rFonts w:eastAsiaTheme="minorEastAsia"/>
               <w:noProof/>
@@ -983,7 +971,7 @@
               <w:lang w:eastAsia="de-DE"/>
             </w:rPr>
           </w:pPr>
-          <w:hyperlink w:anchor="_Toc193990424" w:history="1">
+          <w:hyperlink w:anchor="_Toc198463600" w:history="1">
             <w:r>
               <w:rPr>
                 <w:rStyle w:val="Hyperlink"/>
@@ -1010,7 +998,7 @@
                 <w:noProof/>
                 <w:webHidden/>
               </w:rPr>
-              <w:instrText xml:space="preserve"> PAGEREF _Toc193990424 \h </w:instrText>
+              <w:instrText xml:space="preserve"> PAGEREF _Toc198463600 \h </w:instrText>
             </w:r>
             <w:r>
               <w:rPr>
@@ -1047,7 +1035,6 @@
             <w:tabs>
               <w:tab w:val="right" w:leader="dot" w:pos="9062"/>
             </w:tabs>
-            <w:jc w:val="both"/>
             <w:rPr>
               <w:rFonts w:eastAsiaTheme="minorEastAsia"/>
               <w:noProof/>
@@ -1056,7 +1043,7 @@
               <w:lang w:eastAsia="de-DE"/>
             </w:rPr>
           </w:pPr>
-          <w:hyperlink w:anchor="_Toc193990425" w:history="1">
+          <w:hyperlink w:anchor="_Toc198463601" w:history="1">
             <w:r>
               <w:rPr>
                 <w:rStyle w:val="Hyperlink"/>
@@ -1083,7 +1070,7 @@
                 <w:noProof/>
                 <w:webHidden/>
               </w:rPr>
-              <w:instrText xml:space="preserve"> PAGEREF _Toc193990425 \h </w:instrText>
+              <w:instrText xml:space="preserve"> PAGEREF _Toc198463601 \h </w:instrText>
             </w:r>
             <w:r>
               <w:rPr>
@@ -1120,7 +1107,6 @@
             <w:tabs>
               <w:tab w:val="right" w:leader="dot" w:pos="9062"/>
             </w:tabs>
-            <w:jc w:val="both"/>
             <w:rPr>
               <w:rFonts w:eastAsiaTheme="minorEastAsia"/>
               <w:noProof/>
@@ -1129,7 +1115,7 @@
               <w:lang w:eastAsia="de-DE"/>
             </w:rPr>
           </w:pPr>
-          <w:hyperlink w:anchor="_Toc193990426" w:history="1">
+          <w:hyperlink w:anchor="_Toc198463602" w:history="1">
             <w:r>
               <w:rPr>
                 <w:rStyle w:val="Hyperlink"/>
@@ -1156,7 +1142,7 @@
                 <w:noProof/>
                 <w:webHidden/>
               </w:rPr>
-              <w:instrText xml:space="preserve"> PAGEREF _Toc193990426 \h </w:instrText>
+              <w:instrText xml:space="preserve"> PAGEREF _Toc198463602 \h </w:instrText>
             </w:r>
             <w:r>
               <w:rPr>
@@ -1193,7 +1179,6 @@
             <w:tabs>
               <w:tab w:val="right" w:leader="dot" w:pos="9062"/>
             </w:tabs>
-            <w:jc w:val="both"/>
             <w:rPr>
               <w:rFonts w:eastAsiaTheme="minorEastAsia"/>
               <w:noProof/>
@@ -1202,7 +1187,7 @@
               <w:lang w:eastAsia="de-DE"/>
             </w:rPr>
           </w:pPr>
-          <w:hyperlink w:anchor="_Toc193990427" w:history="1">
+          <w:hyperlink w:anchor="_Toc198463603" w:history="1">
             <w:r>
               <w:rPr>
                 <w:rStyle w:val="Hyperlink"/>
@@ -1229,7 +1214,7 @@
                 <w:noProof/>
                 <w:webHidden/>
               </w:rPr>
-              <w:instrText xml:space="preserve"> PAGEREF _Toc193990427 \h </w:instrText>
+              <w:instrText xml:space="preserve"> PAGEREF _Toc198463603 \h </w:instrText>
             </w:r>
             <w:r>
               <w:rPr>
@@ -1266,7 +1251,6 @@
             <w:tabs>
               <w:tab w:val="right" w:leader="dot" w:pos="9062"/>
             </w:tabs>
-            <w:jc w:val="both"/>
             <w:rPr>
               <w:rFonts w:eastAsiaTheme="minorEastAsia"/>
               <w:noProof/>
@@ -1275,7 +1259,7 @@
               <w:lang w:eastAsia="de-DE"/>
             </w:rPr>
           </w:pPr>
-          <w:hyperlink w:anchor="_Toc193990428" w:history="1">
+          <w:hyperlink w:anchor="_Toc198463604" w:history="1">
             <w:r>
               <w:rPr>
                 <w:rStyle w:val="Hyperlink"/>
@@ -1302,7 +1286,7 @@
                 <w:noProof/>
                 <w:webHidden/>
               </w:rPr>
-              <w:instrText xml:space="preserve"> PAGEREF _Toc193990428 \h </w:instrText>
+              <w:instrText xml:space="preserve"> PAGEREF _Toc198463604 \h </w:instrText>
             </w:r>
             <w:r>
               <w:rPr>
@@ -1339,7 +1323,6 @@
             <w:tabs>
               <w:tab w:val="right" w:leader="dot" w:pos="9062"/>
             </w:tabs>
-            <w:jc w:val="both"/>
             <w:rPr>
               <w:rFonts w:eastAsiaTheme="minorEastAsia"/>
               <w:noProof/>
@@ -1348,7 +1331,7 @@
               <w:lang w:eastAsia="de-DE"/>
             </w:rPr>
           </w:pPr>
-          <w:hyperlink w:anchor="_Toc193990429" w:history="1">
+          <w:hyperlink w:anchor="_Toc198463605" w:history="1">
             <w:r>
               <w:rPr>
                 <w:rStyle w:val="Hyperlink"/>
@@ -1375,7 +1358,7 @@
                 <w:noProof/>
                 <w:webHidden/>
               </w:rPr>
-              <w:instrText xml:space="preserve"> PAGEREF _Toc193990429 \h </w:instrText>
+              <w:instrText xml:space="preserve"> PAGEREF _Toc198463605 \h </w:instrText>
             </w:r>
             <w:r>
               <w:rPr>
@@ -1412,7 +1395,6 @@
             <w:tabs>
               <w:tab w:val="right" w:leader="dot" w:pos="9062"/>
             </w:tabs>
-            <w:jc w:val="both"/>
             <w:rPr>
               <w:rFonts w:eastAsiaTheme="minorEastAsia"/>
               <w:noProof/>
@@ -1421,7 +1403,7 @@
               <w:lang w:eastAsia="de-DE"/>
             </w:rPr>
           </w:pPr>
-          <w:hyperlink w:anchor="_Toc193990430" w:history="1">
+          <w:hyperlink w:anchor="_Toc198463606" w:history="1">
             <w:r>
               <w:rPr>
                 <w:rStyle w:val="Hyperlink"/>
@@ -1448,7 +1430,7 @@
                 <w:noProof/>
                 <w:webHidden/>
               </w:rPr>
-              <w:instrText xml:space="preserve"> PAGEREF _Toc193990430 \h </w:instrText>
+              <w:instrText xml:space="preserve"> PAGEREF _Toc198463606 \h </w:instrText>
             </w:r>
             <w:r>
               <w:rPr>
@@ -1485,7 +1467,6 @@
             <w:tabs>
               <w:tab w:val="right" w:leader="dot" w:pos="9062"/>
             </w:tabs>
-            <w:jc w:val="both"/>
             <w:rPr>
               <w:rFonts w:eastAsiaTheme="minorEastAsia"/>
               <w:noProof/>
@@ -1494,7 +1475,7 @@
               <w:lang w:eastAsia="de-DE"/>
             </w:rPr>
           </w:pPr>
-          <w:hyperlink w:anchor="_Toc193990431" w:history="1">
+          <w:hyperlink w:anchor="_Toc198463607" w:history="1">
             <w:r>
               <w:rPr>
                 <w:rStyle w:val="Hyperlink"/>
@@ -1521,7 +1502,7 @@
                 <w:noProof/>
                 <w:webHidden/>
               </w:rPr>
-              <w:instrText xml:space="preserve"> PAGEREF _Toc193990431 \h </w:instrText>
+              <w:instrText xml:space="preserve"> PAGEREF _Toc198463607 \h </w:instrText>
             </w:r>
             <w:r>
               <w:rPr>
@@ -1558,7 +1539,6 @@
             <w:tabs>
               <w:tab w:val="right" w:leader="dot" w:pos="9062"/>
             </w:tabs>
-            <w:jc w:val="both"/>
             <w:rPr>
               <w:rFonts w:eastAsiaTheme="minorEastAsia"/>
               <w:noProof/>
@@ -1567,7 +1547,7 @@
               <w:lang w:eastAsia="de-DE"/>
             </w:rPr>
           </w:pPr>
-          <w:hyperlink w:anchor="_Toc193990432" w:history="1">
+          <w:hyperlink w:anchor="_Toc198463608" w:history="1">
             <w:r>
               <w:rPr>
                 <w:rStyle w:val="Hyperlink"/>
@@ -1594,7 +1574,7 @@
                 <w:noProof/>
                 <w:webHidden/>
               </w:rPr>
-              <w:instrText xml:space="preserve"> PAGEREF _Toc193990432 \h </w:instrText>
+              <w:instrText xml:space="preserve"> PAGEREF _Toc198463608 \h </w:instrText>
             </w:r>
             <w:r>
               <w:rPr>
@@ -1631,7 +1611,6 @@
             <w:tabs>
               <w:tab w:val="right" w:leader="dot" w:pos="9062"/>
             </w:tabs>
-            <w:jc w:val="both"/>
             <w:rPr>
               <w:rFonts w:eastAsiaTheme="minorEastAsia"/>
               <w:noProof/>
@@ -1640,7 +1619,7 @@
               <w:lang w:eastAsia="de-DE"/>
             </w:rPr>
           </w:pPr>
-          <w:hyperlink w:anchor="_Toc193990433" w:history="1">
+          <w:hyperlink w:anchor="_Toc198463609" w:history="1">
             <w:r>
               <w:rPr>
                 <w:rStyle w:val="Hyperlink"/>
@@ -1667,7 +1646,7 @@
                 <w:noProof/>
                 <w:webHidden/>
               </w:rPr>
-              <w:instrText xml:space="preserve"> PAGEREF _Toc193990433 \h </w:instrText>
+              <w:instrText xml:space="preserve"> PAGEREF _Toc198463609 \h </w:instrText>
             </w:r>
             <w:r>
               <w:rPr>
@@ -1704,7 +1683,6 @@
             <w:tabs>
               <w:tab w:val="right" w:leader="dot" w:pos="9062"/>
             </w:tabs>
-            <w:jc w:val="both"/>
             <w:rPr>
               <w:rFonts w:eastAsiaTheme="minorEastAsia"/>
               <w:noProof/>
@@ -1713,7 +1691,7 @@
               <w:lang w:eastAsia="de-DE"/>
             </w:rPr>
           </w:pPr>
-          <w:hyperlink w:anchor="_Toc193990434" w:history="1">
+          <w:hyperlink w:anchor="_Toc198463610" w:history="1">
             <w:r>
               <w:rPr>
                 <w:rStyle w:val="Hyperlink"/>
@@ -1740,7 +1718,7 @@
                 <w:noProof/>
                 <w:webHidden/>
               </w:rPr>
-              <w:instrText xml:space="preserve"> PAGEREF _Toc193990434 \h </w:instrText>
+              <w:instrText xml:space="preserve"> PAGEREF _Toc198463610 \h </w:instrText>
             </w:r>
             <w:r>
               <w:rPr>
@@ -1777,7 +1755,6 @@
             <w:tabs>
               <w:tab w:val="right" w:leader="dot" w:pos="9062"/>
             </w:tabs>
-            <w:jc w:val="both"/>
             <w:rPr>
               <w:rFonts w:eastAsiaTheme="minorEastAsia"/>
               <w:noProof/>
@@ -1786,7 +1763,7 @@
               <w:lang w:eastAsia="de-DE"/>
             </w:rPr>
           </w:pPr>
-          <w:hyperlink w:anchor="_Toc193990435" w:history="1">
+          <w:hyperlink w:anchor="_Toc198463611" w:history="1">
             <w:r>
               <w:rPr>
                 <w:rStyle w:val="Hyperlink"/>
@@ -1813,7 +1790,7 @@
                 <w:noProof/>
                 <w:webHidden/>
               </w:rPr>
-              <w:instrText xml:space="preserve"> PAGEREF _Toc193990435 \h </w:instrText>
+              <w:instrText xml:space="preserve"> PAGEREF _Toc198463611 \h </w:instrText>
             </w:r>
             <w:r>
               <w:rPr>
@@ -1850,7 +1827,6 @@
             <w:tabs>
               <w:tab w:val="right" w:leader="dot" w:pos="9062"/>
             </w:tabs>
-            <w:jc w:val="both"/>
             <w:rPr>
               <w:rFonts w:eastAsiaTheme="minorEastAsia"/>
               <w:noProof/>
@@ -1859,7 +1835,7 @@
               <w:lang w:eastAsia="de-DE"/>
             </w:rPr>
           </w:pPr>
-          <w:hyperlink w:anchor="_Toc193990436" w:history="1">
+          <w:hyperlink w:anchor="_Toc198463612" w:history="1">
             <w:r>
               <w:rPr>
                 <w:rStyle w:val="Hyperlink"/>
@@ -1886,7 +1862,7 @@
                 <w:noProof/>
                 <w:webHidden/>
               </w:rPr>
-              <w:instrText xml:space="preserve"> PAGEREF _Toc193990436 \h </w:instrText>
+              <w:instrText xml:space="preserve"> PAGEREF _Toc198463612 \h </w:instrText>
             </w:r>
             <w:r>
               <w:rPr>
@@ -1923,7 +1899,6 @@
             <w:tabs>
               <w:tab w:val="right" w:leader="dot" w:pos="9062"/>
             </w:tabs>
-            <w:jc w:val="both"/>
             <w:rPr>
               <w:rFonts w:eastAsiaTheme="minorEastAsia"/>
               <w:noProof/>
@@ -1932,7 +1907,7 @@
               <w:lang w:eastAsia="de-DE"/>
             </w:rPr>
           </w:pPr>
-          <w:hyperlink w:anchor="_Toc193990437" w:history="1">
+          <w:hyperlink w:anchor="_Toc198463613" w:history="1">
             <w:r>
               <w:rPr>
                 <w:rStyle w:val="Hyperlink"/>
@@ -1959,7 +1934,7 @@
                 <w:noProof/>
                 <w:webHidden/>
               </w:rPr>
-              <w:instrText xml:space="preserve"> PAGEREF _Toc193990437 \h </w:instrText>
+              <w:instrText xml:space="preserve"> PAGEREF _Toc198463613 \h </w:instrText>
             </w:r>
             <w:r>
               <w:rPr>
@@ -1996,7 +1971,6 @@
             <w:tabs>
               <w:tab w:val="right" w:leader="dot" w:pos="9062"/>
             </w:tabs>
-            <w:jc w:val="both"/>
             <w:rPr>
               <w:rFonts w:eastAsiaTheme="minorEastAsia"/>
               <w:noProof/>
@@ -2005,7 +1979,7 @@
               <w:lang w:eastAsia="de-DE"/>
             </w:rPr>
           </w:pPr>
-          <w:hyperlink w:anchor="_Toc193990438" w:history="1">
+          <w:hyperlink w:anchor="_Toc198463614" w:history="1">
             <w:r>
               <w:rPr>
                 <w:rStyle w:val="Hyperlink"/>
@@ -2032,7 +2006,7 @@
                 <w:noProof/>
                 <w:webHidden/>
               </w:rPr>
-              <w:instrText xml:space="preserve"> PAGEREF _Toc193990438 \h </w:instrText>
+              <w:instrText xml:space="preserve"> PAGEREF _Toc198463614 \h </w:instrText>
             </w:r>
             <w:r>
               <w:rPr>
@@ -2069,7 +2043,6 @@
             <w:tabs>
               <w:tab w:val="right" w:leader="dot" w:pos="9062"/>
             </w:tabs>
-            <w:jc w:val="both"/>
             <w:rPr>
               <w:rFonts w:eastAsiaTheme="minorEastAsia"/>
               <w:noProof/>
@@ -2078,7 +2051,7 @@
               <w:lang w:eastAsia="de-DE"/>
             </w:rPr>
           </w:pPr>
-          <w:hyperlink w:anchor="_Toc193990439" w:history="1">
+          <w:hyperlink w:anchor="_Toc198463615" w:history="1">
             <w:r>
               <w:rPr>
                 <w:rStyle w:val="Hyperlink"/>
@@ -2105,7 +2078,7 @@
                 <w:noProof/>
                 <w:webHidden/>
               </w:rPr>
-              <w:instrText xml:space="preserve"> PAGEREF _Toc193990439 \h </w:instrText>
+              <w:instrText xml:space="preserve"> PAGEREF _Toc198463615 \h </w:instrText>
             </w:r>
             <w:r>
               <w:rPr>
@@ -2142,7 +2115,6 @@
             <w:tabs>
               <w:tab w:val="right" w:leader="dot" w:pos="9062"/>
             </w:tabs>
-            <w:jc w:val="both"/>
             <w:rPr>
               <w:rFonts w:eastAsiaTheme="minorEastAsia"/>
               <w:noProof/>
@@ -2151,7 +2123,7 @@
               <w:lang w:eastAsia="de-DE"/>
             </w:rPr>
           </w:pPr>
-          <w:hyperlink w:anchor="_Toc193990440" w:history="1">
+          <w:hyperlink w:anchor="_Toc198463616" w:history="1">
             <w:r>
               <w:rPr>
                 <w:rStyle w:val="Hyperlink"/>
@@ -2178,7 +2150,7 @@
                 <w:noProof/>
                 <w:webHidden/>
               </w:rPr>
-              <w:instrText xml:space="preserve"> PAGEREF _Toc193990440 \h </w:instrText>
+              <w:instrText xml:space="preserve"> PAGEREF _Toc198463616 \h </w:instrText>
             </w:r>
             <w:r>
               <w:rPr>
@@ -2215,7 +2187,6 @@
             <w:tabs>
               <w:tab w:val="right" w:leader="dot" w:pos="9062"/>
             </w:tabs>
-            <w:jc w:val="both"/>
             <w:rPr>
               <w:rFonts w:eastAsiaTheme="minorEastAsia"/>
               <w:noProof/>
@@ -2224,7 +2195,7 @@
               <w:lang w:eastAsia="de-DE"/>
             </w:rPr>
           </w:pPr>
-          <w:hyperlink w:anchor="_Toc193990441" w:history="1">
+          <w:hyperlink w:anchor="_Toc198463617" w:history="1">
             <w:r>
               <w:rPr>
                 <w:rStyle w:val="Hyperlink"/>
@@ -2251,7 +2222,7 @@
                 <w:noProof/>
                 <w:webHidden/>
               </w:rPr>
-              <w:instrText xml:space="preserve"> PAGEREF _Toc193990441 \h </w:instrText>
+              <w:instrText xml:space="preserve"> PAGEREF _Toc198463617 \h </w:instrText>
             </w:r>
             <w:r>
               <w:rPr>
@@ -2288,7 +2259,6 @@
             <w:tabs>
               <w:tab w:val="right" w:leader="dot" w:pos="9062"/>
             </w:tabs>
-            <w:jc w:val="both"/>
             <w:rPr>
               <w:rFonts w:eastAsiaTheme="minorEastAsia"/>
               <w:noProof/>
@@ -2297,7 +2267,7 @@
               <w:lang w:eastAsia="de-DE"/>
             </w:rPr>
           </w:pPr>
-          <w:hyperlink w:anchor="_Toc193990442" w:history="1">
+          <w:hyperlink w:anchor="_Toc198463618" w:history="1">
             <w:r>
               <w:rPr>
                 <w:rStyle w:val="Hyperlink"/>
@@ -2324,7 +2294,7 @@
                 <w:noProof/>
                 <w:webHidden/>
               </w:rPr>
-              <w:instrText xml:space="preserve"> PAGEREF _Toc193990442 \h </w:instrText>
+              <w:instrText xml:space="preserve"> PAGEREF _Toc198463618 \h </w:instrText>
             </w:r>
             <w:r>
               <w:rPr>
@@ -2361,7 +2331,6 @@
             <w:tabs>
               <w:tab w:val="right" w:leader="dot" w:pos="9062"/>
             </w:tabs>
-            <w:jc w:val="both"/>
             <w:rPr>
               <w:rFonts w:eastAsiaTheme="minorEastAsia"/>
               <w:noProof/>
@@ -2370,7 +2339,7 @@
               <w:lang w:eastAsia="de-DE"/>
             </w:rPr>
           </w:pPr>
-          <w:hyperlink w:anchor="_Toc193990443" w:history="1">
+          <w:hyperlink w:anchor="_Toc198463619" w:history="1">
             <w:r>
               <w:rPr>
                 <w:rStyle w:val="Hyperlink"/>
@@ -2397,7 +2366,7 @@
                 <w:noProof/>
                 <w:webHidden/>
               </w:rPr>
-              <w:instrText xml:space="preserve"> PAGEREF _Toc193990443 \h </w:instrText>
+              <w:instrText xml:space="preserve"> PAGEREF _Toc198463619 \h </w:instrText>
             </w:r>
             <w:r>
               <w:rPr>
@@ -2434,7 +2403,6 @@
             <w:tabs>
               <w:tab w:val="right" w:leader="dot" w:pos="9062"/>
             </w:tabs>
-            <w:jc w:val="both"/>
             <w:rPr>
               <w:rFonts w:eastAsiaTheme="minorEastAsia"/>
               <w:noProof/>
@@ -2443,7 +2411,7 @@
               <w:lang w:eastAsia="de-DE"/>
             </w:rPr>
           </w:pPr>
-          <w:hyperlink w:anchor="_Toc193990444" w:history="1">
+          <w:hyperlink w:anchor="_Toc198463620" w:history="1">
             <w:r>
               <w:rPr>
                 <w:rStyle w:val="Hyperlink"/>
@@ -2470,7 +2438,7 @@
                 <w:noProof/>
                 <w:webHidden/>
               </w:rPr>
-              <w:instrText xml:space="preserve"> PAGEREF _Toc193990444 \h </w:instrText>
+              <w:instrText xml:space="preserve"> PAGEREF _Toc198463620 \h </w:instrText>
             </w:r>
             <w:r>
               <w:rPr>
@@ -2507,7 +2475,6 @@
             <w:tabs>
               <w:tab w:val="right" w:leader="dot" w:pos="9062"/>
             </w:tabs>
-            <w:jc w:val="both"/>
             <w:rPr>
               <w:rFonts w:eastAsiaTheme="minorEastAsia"/>
               <w:noProof/>
@@ -2516,7 +2483,7 @@
               <w:lang w:eastAsia="de-DE"/>
             </w:rPr>
           </w:pPr>
-          <w:hyperlink w:anchor="_Toc193990445" w:history="1">
+          <w:hyperlink w:anchor="_Toc198463621" w:history="1">
             <w:r>
               <w:rPr>
                 <w:rStyle w:val="Hyperlink"/>
@@ -2543,7 +2510,7 @@
                 <w:noProof/>
                 <w:webHidden/>
               </w:rPr>
-              <w:instrText xml:space="preserve"> PAGEREF _Toc193990445 \h </w:instrText>
+              <w:instrText xml:space="preserve"> PAGEREF _Toc198463621 \h </w:instrText>
             </w:r>
             <w:r>
               <w:rPr>
@@ -2580,7 +2547,6 @@
             <w:tabs>
               <w:tab w:val="right" w:leader="dot" w:pos="9062"/>
             </w:tabs>
-            <w:jc w:val="both"/>
             <w:rPr>
               <w:rFonts w:eastAsiaTheme="minorEastAsia"/>
               <w:noProof/>
@@ -2589,7 +2555,7 @@
               <w:lang w:eastAsia="de-DE"/>
             </w:rPr>
           </w:pPr>
-          <w:hyperlink w:anchor="_Toc193990446" w:history="1">
+          <w:hyperlink w:anchor="_Toc198463622" w:history="1">
             <w:r>
               <w:rPr>
                 <w:rStyle w:val="Hyperlink"/>
@@ -2616,7 +2582,7 @@
                 <w:noProof/>
                 <w:webHidden/>
               </w:rPr>
-              <w:instrText xml:space="preserve"> PAGEREF _Toc193990446 \h </w:instrText>
+              <w:instrText xml:space="preserve"> PAGEREF _Toc198463622 \h </w:instrText>
             </w:r>
             <w:r>
               <w:rPr>
@@ -2653,7 +2619,6 @@
             <w:tabs>
               <w:tab w:val="right" w:leader="dot" w:pos="9062"/>
             </w:tabs>
-            <w:jc w:val="both"/>
             <w:rPr>
               <w:rFonts w:eastAsiaTheme="minorEastAsia"/>
               <w:noProof/>
@@ -2662,7 +2627,7 @@
               <w:lang w:eastAsia="de-DE"/>
             </w:rPr>
           </w:pPr>
-          <w:hyperlink w:anchor="_Toc193990447" w:history="1">
+          <w:hyperlink w:anchor="_Toc198463623" w:history="1">
             <w:r>
               <w:rPr>
                 <w:rStyle w:val="Hyperlink"/>
@@ -2689,7 +2654,7 @@
                 <w:noProof/>
                 <w:webHidden/>
               </w:rPr>
-              <w:instrText xml:space="preserve"> PAGEREF _Toc193990447 \h </w:instrText>
+              <w:instrText xml:space="preserve"> PAGEREF _Toc198463623 \h </w:instrText>
             </w:r>
             <w:r>
               <w:rPr>
@@ -2726,7 +2691,6 @@
             <w:tabs>
               <w:tab w:val="right" w:leader="dot" w:pos="9062"/>
             </w:tabs>
-            <w:jc w:val="both"/>
             <w:rPr>
               <w:rFonts w:eastAsiaTheme="minorEastAsia"/>
               <w:noProof/>
@@ -2735,7 +2699,7 @@
               <w:lang w:eastAsia="de-DE"/>
             </w:rPr>
           </w:pPr>
-          <w:hyperlink w:anchor="_Toc193990448" w:history="1">
+          <w:hyperlink w:anchor="_Toc198463624" w:history="1">
             <w:r>
               <w:rPr>
                 <w:rStyle w:val="Hyperlink"/>
@@ -2762,7 +2726,7 @@
                 <w:noProof/>
                 <w:webHidden/>
               </w:rPr>
-              <w:instrText xml:space="preserve"> PAGEREF _Toc193990448 \h </w:instrText>
+              <w:instrText xml:space="preserve"> PAGEREF _Toc198463624 \h </w:instrText>
             </w:r>
             <w:r>
               <w:rPr>
@@ -2799,7 +2763,6 @@
             <w:tabs>
               <w:tab w:val="right" w:leader="dot" w:pos="9062"/>
             </w:tabs>
-            <w:jc w:val="both"/>
             <w:rPr>
               <w:rFonts w:eastAsiaTheme="minorEastAsia"/>
               <w:noProof/>
@@ -2808,7 +2771,7 @@
               <w:lang w:eastAsia="de-DE"/>
             </w:rPr>
           </w:pPr>
-          <w:hyperlink w:anchor="_Toc193990449" w:history="1">
+          <w:hyperlink w:anchor="_Toc198463625" w:history="1">
             <w:r>
               <w:rPr>
                 <w:rStyle w:val="Hyperlink"/>
@@ -2835,7 +2798,7 @@
                 <w:noProof/>
                 <w:webHidden/>
               </w:rPr>
-              <w:instrText xml:space="preserve"> PAGEREF _Toc193990449 \h </w:instrText>
+              <w:instrText xml:space="preserve"> PAGEREF _Toc198463625 \h </w:instrText>
             </w:r>
             <w:r>
               <w:rPr>
@@ -2872,7 +2835,6 @@
             <w:tabs>
               <w:tab w:val="right" w:leader="dot" w:pos="9062"/>
             </w:tabs>
-            <w:jc w:val="both"/>
             <w:rPr>
               <w:rFonts w:eastAsiaTheme="minorEastAsia"/>
               <w:noProof/>
@@ -2881,7 +2843,7 @@
               <w:lang w:eastAsia="de-DE"/>
             </w:rPr>
           </w:pPr>
-          <w:hyperlink w:anchor="_Toc193990450" w:history="1">
+          <w:hyperlink w:anchor="_Toc198463626" w:history="1">
             <w:r>
               <w:rPr>
                 <w:rStyle w:val="Hyperlink"/>
@@ -2908,7 +2870,7 @@
                 <w:noProof/>
                 <w:webHidden/>
               </w:rPr>
-              <w:instrText xml:space="preserve"> PAGEREF _Toc193990450 \h </w:instrText>
+              <w:instrText xml:space="preserve"> PAGEREF _Toc198463626 \h </w:instrText>
             </w:r>
             <w:r>
               <w:rPr>
@@ -2945,7 +2907,6 @@
             <w:tabs>
               <w:tab w:val="right" w:leader="dot" w:pos="9062"/>
             </w:tabs>
-            <w:jc w:val="both"/>
             <w:rPr>
               <w:rFonts w:eastAsiaTheme="minorEastAsia"/>
               <w:noProof/>
@@ -2954,7 +2915,7 @@
               <w:lang w:eastAsia="de-DE"/>
             </w:rPr>
           </w:pPr>
-          <w:hyperlink w:anchor="_Toc193990451" w:history="1">
+          <w:hyperlink w:anchor="_Toc198463627" w:history="1">
             <w:r>
               <w:rPr>
                 <w:rStyle w:val="Hyperlink"/>
@@ -2981,7 +2942,7 @@
                 <w:noProof/>
                 <w:webHidden/>
               </w:rPr>
-              <w:instrText xml:space="preserve"> PAGEREF _Toc193990451 \h </w:instrText>
+              <w:instrText xml:space="preserve"> PAGEREF _Toc198463627 \h </w:instrText>
             </w:r>
             <w:r>
               <w:rPr>
@@ -3018,7 +2979,6 @@
             <w:tabs>
               <w:tab w:val="right" w:leader="dot" w:pos="9062"/>
             </w:tabs>
-            <w:jc w:val="both"/>
             <w:rPr>
               <w:rFonts w:eastAsiaTheme="minorEastAsia"/>
               <w:noProof/>
@@ -3027,7 +2987,7 @@
               <w:lang w:eastAsia="de-DE"/>
             </w:rPr>
           </w:pPr>
-          <w:hyperlink w:anchor="_Toc193990452" w:history="1">
+          <w:hyperlink w:anchor="_Toc198463628" w:history="1">
             <w:r>
               <w:rPr>
                 <w:rStyle w:val="Hyperlink"/>
@@ -3054,7 +3014,7 @@
                 <w:noProof/>
                 <w:webHidden/>
               </w:rPr>
-              <w:instrText xml:space="preserve"> PAGEREF _Toc193990452 \h </w:instrText>
+              <w:instrText xml:space="preserve"> PAGEREF _Toc198463628 \h </w:instrText>
             </w:r>
             <w:r>
               <w:rPr>
@@ -3091,7 +3051,6 @@
             <w:tabs>
               <w:tab w:val="right" w:leader="dot" w:pos="9062"/>
             </w:tabs>
-            <w:jc w:val="both"/>
             <w:rPr>
               <w:rFonts w:eastAsiaTheme="minorEastAsia"/>
               <w:noProof/>
@@ -3100,7 +3059,7 @@
               <w:lang w:eastAsia="de-DE"/>
             </w:rPr>
           </w:pPr>
-          <w:hyperlink w:anchor="_Toc193990453" w:history="1">
+          <w:hyperlink w:anchor="_Toc198463629" w:history="1">
             <w:r>
               <w:rPr>
                 <w:rStyle w:val="Hyperlink"/>
@@ -3127,7 +3086,7 @@
                 <w:noProof/>
                 <w:webHidden/>
               </w:rPr>
-              <w:instrText xml:space="preserve"> PAGEREF _Toc193990453 \h </w:instrText>
+              <w:instrText xml:space="preserve"> PAGEREF _Toc198463629 \h </w:instrText>
             </w:r>
             <w:r>
               <w:rPr>
@@ -3164,7 +3123,6 @@
             <w:tabs>
               <w:tab w:val="right" w:leader="dot" w:pos="9062"/>
             </w:tabs>
-            <w:jc w:val="both"/>
             <w:rPr>
               <w:rFonts w:eastAsiaTheme="minorEastAsia"/>
               <w:noProof/>
@@ -3173,7 +3131,7 @@
               <w:lang w:eastAsia="de-DE"/>
             </w:rPr>
           </w:pPr>
-          <w:hyperlink w:anchor="_Toc193990454" w:history="1">
+          <w:hyperlink w:anchor="_Toc198463630" w:history="1">
             <w:r>
               <w:rPr>
                 <w:rStyle w:val="Hyperlink"/>
@@ -3200,7 +3158,7 @@
                 <w:noProof/>
                 <w:webHidden/>
               </w:rPr>
-              <w:instrText xml:space="preserve"> PAGEREF _Toc193990454 \h </w:instrText>
+              <w:instrText xml:space="preserve"> PAGEREF _Toc198463630 \h </w:instrText>
             </w:r>
             <w:r>
               <w:rPr>
@@ -3237,7 +3195,6 @@
             <w:tabs>
               <w:tab w:val="right" w:leader="dot" w:pos="9062"/>
             </w:tabs>
-            <w:jc w:val="both"/>
             <w:rPr>
               <w:rFonts w:eastAsiaTheme="minorEastAsia"/>
               <w:noProof/>
@@ -3246,7 +3203,7 @@
               <w:lang w:eastAsia="de-DE"/>
             </w:rPr>
           </w:pPr>
-          <w:hyperlink w:anchor="_Toc193990455" w:history="1">
+          <w:hyperlink w:anchor="_Toc198463631" w:history="1">
             <w:r>
               <w:rPr>
                 <w:rStyle w:val="Hyperlink"/>
@@ -3273,7 +3230,7 @@
                 <w:noProof/>
                 <w:webHidden/>
               </w:rPr>
-              <w:instrText xml:space="preserve"> PAGEREF _Toc193990455 \h </w:instrText>
+              <w:instrText xml:space="preserve"> PAGEREF _Toc198463631 \h </w:instrText>
             </w:r>
             <w:r>
               <w:rPr>
@@ -3310,7 +3267,6 @@
             <w:tabs>
               <w:tab w:val="right" w:leader="dot" w:pos="9062"/>
             </w:tabs>
-            <w:jc w:val="both"/>
             <w:rPr>
               <w:rFonts w:eastAsiaTheme="minorEastAsia"/>
               <w:noProof/>
@@ -3319,7 +3275,7 @@
               <w:lang w:eastAsia="de-DE"/>
             </w:rPr>
           </w:pPr>
-          <w:hyperlink w:anchor="_Toc193990456" w:history="1">
+          <w:hyperlink w:anchor="_Toc198463632" w:history="1">
             <w:r>
               <w:rPr>
                 <w:rStyle w:val="Hyperlink"/>
@@ -3346,7 +3302,7 @@
                 <w:noProof/>
                 <w:webHidden/>
               </w:rPr>
-              <w:instrText xml:space="preserve"> PAGEREF _Toc193990456 \h </w:instrText>
+              <w:instrText xml:space="preserve"> PAGEREF _Toc198463632 \h </w:instrText>
             </w:r>
             <w:r>
               <w:rPr>
@@ -3383,7 +3339,6 @@
             <w:tabs>
               <w:tab w:val="right" w:leader="dot" w:pos="9062"/>
             </w:tabs>
-            <w:jc w:val="both"/>
             <w:rPr>
               <w:rFonts w:eastAsiaTheme="minorEastAsia"/>
               <w:noProof/>
@@ -3392,7 +3347,7 @@
               <w:lang w:eastAsia="de-DE"/>
             </w:rPr>
           </w:pPr>
-          <w:hyperlink w:anchor="_Toc193990457" w:history="1">
+          <w:hyperlink w:anchor="_Toc198463633" w:history="1">
             <w:r>
               <w:rPr>
                 <w:rStyle w:val="Hyperlink"/>
@@ -3419,7 +3374,7 @@
                 <w:noProof/>
                 <w:webHidden/>
               </w:rPr>
-              <w:instrText xml:space="preserve"> PAGEREF _Toc193990457 \h </w:instrText>
+              <w:instrText xml:space="preserve"> PAGEREF _Toc198463633 \h </w:instrText>
             </w:r>
             <w:r>
               <w:rPr>
@@ -3456,7 +3411,6 @@
             <w:tabs>
               <w:tab w:val="right" w:leader="dot" w:pos="9062"/>
             </w:tabs>
-            <w:jc w:val="both"/>
             <w:rPr>
               <w:rFonts w:eastAsiaTheme="minorEastAsia"/>
               <w:noProof/>
@@ -3465,7 +3419,7 @@
               <w:lang w:eastAsia="de-DE"/>
             </w:rPr>
           </w:pPr>
-          <w:hyperlink w:anchor="_Toc193990458" w:history="1">
+          <w:hyperlink w:anchor="_Toc198463634" w:history="1">
             <w:r>
               <w:rPr>
                 <w:rStyle w:val="Hyperlink"/>
@@ -3492,7 +3446,7 @@
                 <w:noProof/>
                 <w:webHidden/>
               </w:rPr>
-              <w:instrText xml:space="preserve"> PAGEREF _Toc193990458 \h </w:instrText>
+              <w:instrText xml:space="preserve"> PAGEREF _Toc198463634 \h </w:instrText>
             </w:r>
             <w:r>
               <w:rPr>
@@ -3529,7 +3483,6 @@
             <w:tabs>
               <w:tab w:val="right" w:leader="dot" w:pos="9062"/>
             </w:tabs>
-            <w:jc w:val="both"/>
             <w:rPr>
               <w:rFonts w:eastAsiaTheme="minorEastAsia"/>
               <w:noProof/>
@@ -3538,7 +3491,7 @@
               <w:lang w:eastAsia="de-DE"/>
             </w:rPr>
           </w:pPr>
-          <w:hyperlink w:anchor="_Toc193990459" w:history="1">
+          <w:hyperlink w:anchor="_Toc198463635" w:history="1">
             <w:r>
               <w:rPr>
                 <w:rStyle w:val="Hyperlink"/>
@@ -3565,7 +3518,7 @@
                 <w:noProof/>
                 <w:webHidden/>
               </w:rPr>
-              <w:instrText xml:space="preserve"> PAGEREF _Toc193990459 \h </w:instrText>
+              <w:instrText xml:space="preserve"> PAGEREF _Toc198463635 \h </w:instrText>
             </w:r>
             <w:r>
               <w:rPr>
@@ -3585,7 +3538,7 @@
                 <w:noProof/>
                 <w:webHidden/>
               </w:rPr>
-              <w:t>30</w:t>
+              <w:t>31</w:t>
             </w:r>
             <w:r>
               <w:rPr>
@@ -3602,7 +3555,6 @@
             <w:tabs>
               <w:tab w:val="right" w:leader="dot" w:pos="9062"/>
             </w:tabs>
-            <w:jc w:val="both"/>
             <w:rPr>
               <w:rFonts w:eastAsiaTheme="minorEastAsia"/>
               <w:noProof/>
@@ -3611,7 +3563,7 @@
               <w:lang w:eastAsia="de-DE"/>
             </w:rPr>
           </w:pPr>
-          <w:hyperlink w:anchor="_Toc193990460" w:history="1">
+          <w:hyperlink w:anchor="_Toc198463636" w:history="1">
             <w:r>
               <w:rPr>
                 <w:rStyle w:val="Hyperlink"/>
@@ -3638,7 +3590,7 @@
                 <w:noProof/>
                 <w:webHidden/>
               </w:rPr>
-              <w:instrText xml:space="preserve"> PAGEREF _Toc193990460 \h </w:instrText>
+              <w:instrText xml:space="preserve"> PAGEREF _Toc198463636 \h </w:instrText>
             </w:r>
             <w:r>
               <w:rPr>
@@ -3658,7 +3610,7 @@
                 <w:noProof/>
                 <w:webHidden/>
               </w:rPr>
-              <w:t>30</w:t>
+              <w:t>31</w:t>
             </w:r>
             <w:r>
               <w:rPr>
@@ -3675,7 +3627,6 @@
             <w:tabs>
               <w:tab w:val="right" w:leader="dot" w:pos="9062"/>
             </w:tabs>
-            <w:jc w:val="both"/>
             <w:rPr>
               <w:rFonts w:eastAsiaTheme="minorEastAsia"/>
               <w:noProof/>
@@ -3684,7 +3635,7 @@
               <w:lang w:eastAsia="de-DE"/>
             </w:rPr>
           </w:pPr>
-          <w:hyperlink w:anchor="_Toc193990461" w:history="1">
+          <w:hyperlink w:anchor="_Toc198463637" w:history="1">
             <w:r>
               <w:rPr>
                 <w:rStyle w:val="Hyperlink"/>
@@ -3711,7 +3662,7 @@
                 <w:noProof/>
                 <w:webHidden/>
               </w:rPr>
-              <w:instrText xml:space="preserve"> PAGEREF _Toc193990461 \h </w:instrText>
+              <w:instrText xml:space="preserve"> PAGEREF _Toc198463637 \h </w:instrText>
             </w:r>
             <w:r>
               <w:rPr>
@@ -3731,7 +3682,7 @@
                 <w:noProof/>
                 <w:webHidden/>
               </w:rPr>
-              <w:t>30</w:t>
+              <w:t>31</w:t>
             </w:r>
             <w:r>
               <w:rPr>
@@ -3748,7 +3699,6 @@
             <w:tabs>
               <w:tab w:val="right" w:leader="dot" w:pos="9062"/>
             </w:tabs>
-            <w:jc w:val="both"/>
             <w:rPr>
               <w:rFonts w:eastAsiaTheme="minorEastAsia"/>
               <w:noProof/>
@@ -3757,7 +3707,7 @@
               <w:lang w:eastAsia="de-DE"/>
             </w:rPr>
           </w:pPr>
-          <w:hyperlink w:anchor="_Toc193990462" w:history="1">
+          <w:hyperlink w:anchor="_Toc198463638" w:history="1">
             <w:r>
               <w:rPr>
                 <w:rStyle w:val="Hyperlink"/>
@@ -3784,7 +3734,7 @@
                 <w:noProof/>
                 <w:webHidden/>
               </w:rPr>
-              <w:instrText xml:space="preserve"> PAGEREF _Toc193990462 \h </w:instrText>
+              <w:instrText xml:space="preserve"> PAGEREF _Toc198463638 \h </w:instrText>
             </w:r>
             <w:r>
               <w:rPr>
@@ -3821,7 +3771,6 @@
             <w:tabs>
               <w:tab w:val="right" w:leader="dot" w:pos="9062"/>
             </w:tabs>
-            <w:jc w:val="both"/>
             <w:rPr>
               <w:rFonts w:eastAsiaTheme="minorEastAsia"/>
               <w:noProof/>
@@ -3830,7 +3779,7 @@
               <w:lang w:eastAsia="de-DE"/>
             </w:rPr>
           </w:pPr>
-          <w:hyperlink w:anchor="_Toc193990463" w:history="1">
+          <w:hyperlink w:anchor="_Toc198463639" w:history="1">
             <w:r>
               <w:rPr>
                 <w:rStyle w:val="Hyperlink"/>
@@ -3857,7 +3806,7 @@
                 <w:noProof/>
                 <w:webHidden/>
               </w:rPr>
-              <w:instrText xml:space="preserve"> PAGEREF _Toc193990463 \h </w:instrText>
+              <w:instrText xml:space="preserve"> PAGEREF _Toc198463639 \h </w:instrText>
             </w:r>
             <w:r>
               <w:rPr>
@@ -3877,7 +3826,7 @@
                 <w:noProof/>
                 <w:webHidden/>
               </w:rPr>
-              <w:t>31</w:t>
+              <w:t>32</w:t>
             </w:r>
             <w:r>
               <w:rPr>
@@ -3894,7 +3843,6 @@
             <w:tabs>
               <w:tab w:val="right" w:leader="dot" w:pos="9062"/>
             </w:tabs>
-            <w:jc w:val="both"/>
             <w:rPr>
               <w:rFonts w:eastAsiaTheme="minorEastAsia"/>
               <w:noProof/>
@@ -3903,7 +3851,7 @@
               <w:lang w:eastAsia="de-DE"/>
             </w:rPr>
           </w:pPr>
-          <w:hyperlink w:anchor="_Toc193990464" w:history="1">
+          <w:hyperlink w:anchor="_Toc198463640" w:history="1">
             <w:r>
               <w:rPr>
                 <w:rStyle w:val="Hyperlink"/>
@@ -3930,7 +3878,7 @@
                 <w:noProof/>
                 <w:webHidden/>
               </w:rPr>
-              <w:instrText xml:space="preserve"> PAGEREF _Toc193990464 \h </w:instrText>
+              <w:instrText xml:space="preserve"> PAGEREF _Toc198463640 \h </w:instrText>
             </w:r>
             <w:r>
               <w:rPr>
@@ -3950,7 +3898,79 @@
                 <w:noProof/>
                 <w:webHidden/>
               </w:rPr>
-              <w:t>31</w:t>
+              <w:t>32</w:t>
+            </w:r>
+            <w:r>
+              <w:rPr>
+                <w:noProof/>
+                <w:webHidden/>
+              </w:rPr>
+              <w:fldChar w:fldCharType="end"/>
+            </w:r>
+          </w:hyperlink>
+        </w:p>
+        <w:p>
+          <w:pPr>
+            <w:pStyle w:val="Verzeichnis3"/>
+            <w:tabs>
+              <w:tab w:val="right" w:leader="dot" w:pos="9062"/>
+            </w:tabs>
+            <w:rPr>
+              <w:rFonts w:eastAsiaTheme="minorEastAsia"/>
+              <w:noProof/>
+              <w:sz w:val="24"/>
+              <w:szCs w:val="24"/>
+              <w:lang w:eastAsia="de-DE"/>
+            </w:rPr>
+          </w:pPr>
+          <w:hyperlink w:anchor="_Toc198463641" w:history="1">
+            <w:r>
+              <w:rPr>
+                <w:rStyle w:val="Hyperlink"/>
+                <w:noProof/>
+              </w:rPr>
+              <w:t>Turm Funktionen (Beginn 18.05.2025)</w:t>
+            </w:r>
+            <w:r>
+              <w:rPr>
+                <w:noProof/>
+                <w:webHidden/>
+              </w:rPr>
+              <w:tab/>
+            </w:r>
+            <w:r>
+              <w:rPr>
+                <w:noProof/>
+                <w:webHidden/>
+              </w:rPr>
+              <w:fldChar w:fldCharType="begin"/>
+            </w:r>
+            <w:r>
+              <w:rPr>
+                <w:noProof/>
+                <w:webHidden/>
+              </w:rPr>
+              <w:instrText xml:space="preserve"> PAGEREF _Toc198463641 \h </w:instrText>
+            </w:r>
+            <w:r>
+              <w:rPr>
+                <w:noProof/>
+                <w:webHidden/>
+              </w:rPr>
+            </w:r>
+            <w:r>
+              <w:rPr>
+                <w:noProof/>
+                <w:webHidden/>
+              </w:rPr>
+              <w:fldChar w:fldCharType="separate"/>
+            </w:r>
+            <w:r>
+              <w:rPr>
+                <w:noProof/>
+                <w:webHidden/>
+              </w:rPr>
+              <w:t>35</w:t>
             </w:r>
             <w:r>
               <w:rPr>
@@ -3967,7 +3987,6 @@
             <w:tabs>
               <w:tab w:val="right" w:leader="dot" w:pos="9062"/>
             </w:tabs>
-            <w:jc w:val="both"/>
             <w:rPr>
               <w:rFonts w:eastAsiaTheme="minorEastAsia"/>
               <w:noProof/>
@@ -3976,7 +3995,7 @@
               <w:lang w:eastAsia="de-DE"/>
             </w:rPr>
           </w:pPr>
-          <w:hyperlink w:anchor="_Toc193990465" w:history="1">
+          <w:hyperlink w:anchor="_Toc198463642" w:history="1">
             <w:r>
               <w:rPr>
                 <w:rStyle w:val="Hyperlink"/>
@@ -4003,7 +4022,7 @@
                 <w:noProof/>
                 <w:webHidden/>
               </w:rPr>
-              <w:instrText xml:space="preserve"> PAGEREF _Toc193990465 \h </w:instrText>
+              <w:instrText xml:space="preserve"> PAGEREF _Toc198463642 \h </w:instrText>
             </w:r>
             <w:r>
               <w:rPr>
@@ -4023,7 +4042,7 @@
                 <w:noProof/>
                 <w:webHidden/>
               </w:rPr>
-              <w:t>34</w:t>
+              <w:t>35</w:t>
             </w:r>
             <w:r>
               <w:rPr>
@@ -4040,7 +4059,6 @@
             <w:tabs>
               <w:tab w:val="right" w:leader="dot" w:pos="9062"/>
             </w:tabs>
-            <w:jc w:val="both"/>
             <w:rPr>
               <w:rFonts w:eastAsiaTheme="minorEastAsia"/>
               <w:noProof/>
@@ -4049,7 +4067,7 @@
               <w:lang w:eastAsia="de-DE"/>
             </w:rPr>
           </w:pPr>
-          <w:hyperlink w:anchor="_Toc193990466" w:history="1">
+          <w:hyperlink w:anchor="_Toc198463643" w:history="1">
             <w:r>
               <w:rPr>
                 <w:rStyle w:val="Hyperlink"/>
@@ -4076,7 +4094,7 @@
                 <w:noProof/>
                 <w:webHidden/>
               </w:rPr>
-              <w:instrText xml:space="preserve"> PAGEREF _Toc193990466 \h </w:instrText>
+              <w:instrText xml:space="preserve"> PAGEREF _Toc198463643 \h </w:instrText>
             </w:r>
             <w:r>
               <w:rPr>
@@ -4096,7 +4114,7 @@
                 <w:noProof/>
                 <w:webHidden/>
               </w:rPr>
-              <w:t>36</w:t>
+              <w:t>37</w:t>
             </w:r>
             <w:r>
               <w:rPr>
@@ -4113,7 +4131,6 @@
             <w:tabs>
               <w:tab w:val="right" w:leader="dot" w:pos="9062"/>
             </w:tabs>
-            <w:jc w:val="both"/>
             <w:rPr>
               <w:rFonts w:eastAsiaTheme="minorEastAsia"/>
               <w:noProof/>
@@ -4122,7 +4139,7 @@
               <w:lang w:eastAsia="de-DE"/>
             </w:rPr>
           </w:pPr>
-          <w:hyperlink w:anchor="_Toc193990467" w:history="1">
+          <w:hyperlink w:anchor="_Toc198463644" w:history="1">
             <w:r>
               <w:rPr>
                 <w:rStyle w:val="Hyperlink"/>
@@ -4149,7 +4166,7 @@
                 <w:noProof/>
                 <w:webHidden/>
               </w:rPr>
-              <w:instrText xml:space="preserve"> PAGEREF _Toc193990467 \h </w:instrText>
+              <w:instrText xml:space="preserve"> PAGEREF _Toc198463644 \h </w:instrText>
             </w:r>
             <w:r>
               <w:rPr>
@@ -4169,7 +4186,7 @@
                 <w:noProof/>
                 <w:webHidden/>
               </w:rPr>
-              <w:t>37</w:t>
+              <w:t>38</w:t>
             </w:r>
             <w:r>
               <w:rPr>
@@ -4186,7 +4203,6 @@
             <w:tabs>
               <w:tab w:val="right" w:leader="dot" w:pos="9062"/>
             </w:tabs>
-            <w:jc w:val="both"/>
             <w:rPr>
               <w:rFonts w:eastAsiaTheme="minorEastAsia"/>
               <w:noProof/>
@@ -4195,7 +4211,7 @@
               <w:lang w:eastAsia="de-DE"/>
             </w:rPr>
           </w:pPr>
-          <w:hyperlink w:anchor="_Toc193990468" w:history="1">
+          <w:hyperlink w:anchor="_Toc198463645" w:history="1">
             <w:r>
               <w:rPr>
                 <w:rStyle w:val="Hyperlink"/>
@@ -4222,7 +4238,7 @@
                 <w:noProof/>
                 <w:webHidden/>
               </w:rPr>
-              <w:instrText xml:space="preserve"> PAGEREF _Toc193990468 \h </w:instrText>
+              <w:instrText xml:space="preserve"> PAGEREF _Toc198463645 \h </w:instrText>
             </w:r>
             <w:r>
               <w:rPr>
@@ -4242,7 +4258,7 @@
                 <w:noProof/>
                 <w:webHidden/>
               </w:rPr>
-              <w:t>38</w:t>
+              <w:t>39</w:t>
             </w:r>
             <w:r>
               <w:rPr>
@@ -4259,7 +4275,6 @@
             <w:tabs>
               <w:tab w:val="right" w:leader="dot" w:pos="9062"/>
             </w:tabs>
-            <w:jc w:val="both"/>
             <w:rPr>
               <w:rFonts w:eastAsiaTheme="minorEastAsia"/>
               <w:noProof/>
@@ -4268,12 +4283,11 @@
               <w:lang w:eastAsia="de-DE"/>
             </w:rPr>
           </w:pPr>
-          <w:hyperlink w:anchor="_Toc193990469" w:history="1">
+          <w:hyperlink w:anchor="_Toc198463646" w:history="1">
             <w:r>
               <w:rPr>
                 <w:rStyle w:val="Hyperlink"/>
                 <w:noProof/>
-                <w:lang w:val="en-US"/>
               </w:rPr>
               <w:t>Plan für Q2</w:t>
             </w:r>
@@ -4296,7 +4310,7 @@
                 <w:noProof/>
                 <w:webHidden/>
               </w:rPr>
-              <w:instrText xml:space="preserve"> PAGEREF _Toc193990469 \h </w:instrText>
+              <w:instrText xml:space="preserve"> PAGEREF _Toc198463646 \h </w:instrText>
             </w:r>
             <w:r>
               <w:rPr>
@@ -4316,7 +4330,7 @@
                 <w:noProof/>
                 <w:webHidden/>
               </w:rPr>
-              <w:t>38</w:t>
+              <w:t>39</w:t>
             </w:r>
             <w:r>
               <w:rPr>
@@ -4333,7 +4347,6 @@
             <w:tabs>
               <w:tab w:val="right" w:leader="dot" w:pos="9062"/>
             </w:tabs>
-            <w:jc w:val="both"/>
             <w:rPr>
               <w:rFonts w:eastAsiaTheme="minorEastAsia"/>
               <w:noProof/>
@@ -4342,7 +4355,7 @@
               <w:lang w:eastAsia="de-DE"/>
             </w:rPr>
           </w:pPr>
-          <w:hyperlink w:anchor="_Toc193990470" w:history="1">
+          <w:hyperlink w:anchor="_Toc198463647" w:history="1">
             <w:r>
               <w:rPr>
                 <w:rStyle w:val="Hyperlink"/>
@@ -4369,7 +4382,7 @@
                 <w:noProof/>
                 <w:webHidden/>
               </w:rPr>
-              <w:instrText xml:space="preserve"> PAGEREF _Toc193990470 \h </w:instrText>
+              <w:instrText xml:space="preserve"> PAGEREF _Toc198463647 \h </w:instrText>
             </w:r>
             <w:r>
               <w:rPr>
@@ -4389,7 +4402,7 @@
                 <w:noProof/>
                 <w:webHidden/>
               </w:rPr>
-              <w:t>38</w:t>
+              <w:t>39</w:t>
             </w:r>
             <w:r>
               <w:rPr>
@@ -4406,7 +4419,6 @@
             <w:tabs>
               <w:tab w:val="right" w:leader="dot" w:pos="9062"/>
             </w:tabs>
-            <w:jc w:val="both"/>
             <w:rPr>
               <w:rFonts w:eastAsiaTheme="minorEastAsia"/>
               <w:noProof/>
@@ -4415,7 +4427,7 @@
               <w:lang w:eastAsia="de-DE"/>
             </w:rPr>
           </w:pPr>
-          <w:hyperlink w:anchor="_Toc193990471" w:history="1">
+          <w:hyperlink w:anchor="_Toc198463648" w:history="1">
             <w:r>
               <w:rPr>
                 <w:rStyle w:val="Hyperlink"/>
@@ -4442,7 +4454,7 @@
                 <w:noProof/>
                 <w:webHidden/>
               </w:rPr>
-              <w:instrText xml:space="preserve"> PAGEREF _Toc193990471 \h </w:instrText>
+              <w:instrText xml:space="preserve"> PAGEREF _Toc198463648 \h </w:instrText>
             </w:r>
             <w:r>
               <w:rPr>
@@ -4462,7 +4474,7 @@
                 <w:noProof/>
                 <w:webHidden/>
               </w:rPr>
-              <w:t>39</w:t>
+              <w:t>40</w:t>
             </w:r>
             <w:r>
               <w:rPr>
@@ -4479,7 +4491,6 @@
             <w:tabs>
               <w:tab w:val="right" w:leader="dot" w:pos="9062"/>
             </w:tabs>
-            <w:jc w:val="both"/>
             <w:rPr>
               <w:rFonts w:eastAsiaTheme="minorEastAsia"/>
               <w:noProof/>
@@ -4488,7 +4499,7 @@
               <w:lang w:eastAsia="de-DE"/>
             </w:rPr>
           </w:pPr>
-          <w:hyperlink w:anchor="_Toc193990472" w:history="1">
+          <w:hyperlink w:anchor="_Toc198463649" w:history="1">
             <w:r>
               <w:rPr>
                 <w:rStyle w:val="Hyperlink"/>
@@ -4515,7 +4526,7 @@
                 <w:noProof/>
                 <w:webHidden/>
               </w:rPr>
-              <w:instrText xml:space="preserve"> PAGEREF _Toc193990472 \h </w:instrText>
+              <w:instrText xml:space="preserve"> PAGEREF _Toc198463649 \h </w:instrText>
             </w:r>
             <w:r>
               <w:rPr>
@@ -4535,7 +4546,7 @@
                 <w:noProof/>
                 <w:webHidden/>
               </w:rPr>
-              <w:t>39</w:t>
+              <w:t>40</w:t>
             </w:r>
             <w:r>
               <w:rPr>
@@ -4579,7 +4590,7 @@
         <w:pStyle w:val="berschrift1"/>
         <w:jc w:val="both"/>
       </w:pPr>
-      <w:bookmarkStart w:id="0" w:name="_Toc193990413"/>
+      <w:bookmarkStart w:id="0" w:name="_Toc198463589"/>
       <w:r>
         <w:lastRenderedPageBreak/>
         <w:t>Erste Anfänge</w:t>
@@ -4685,7 +4696,7 @@
         <w:pStyle w:val="berschrift1"/>
         <w:jc w:val="both"/>
       </w:pPr>
-      <w:bookmarkStart w:id="1" w:name="_Toc193990414"/>
+      <w:bookmarkStart w:id="1" w:name="_Toc198463590"/>
       <w:r>
         <w:t>Erster grober Entwurf des Projekts.</w:t>
       </w:r>
@@ -5340,7 +5351,7 @@
       <w:r>
         <w:br w:type="page"/>
       </w:r>
-      <w:bookmarkStart w:id="2" w:name="_Toc193990415"/>
+      <w:bookmarkStart w:id="2" w:name="_Toc198463591"/>
       <w:r>
         <w:lastRenderedPageBreak/>
         <w:t>Tim Vorkenntnisse:</w:t>
@@ -5399,7 +5410,7 @@
         <w:pStyle w:val="berschrift2"/>
         <w:jc w:val="both"/>
       </w:pPr>
-      <w:bookmarkStart w:id="3" w:name="_Toc193990416"/>
+      <w:bookmarkStart w:id="3" w:name="_Toc198463592"/>
       <w:r>
         <w:t>Jaron Vorkenntnisse:</w:t>
       </w:r>
@@ -5426,7 +5437,7 @@
         <w:pStyle w:val="berschrift1"/>
         <w:jc w:val="both"/>
       </w:pPr>
-      <w:bookmarkStart w:id="4" w:name="_Toc193990417"/>
+      <w:bookmarkStart w:id="4" w:name="_Toc198463593"/>
       <w:r>
         <w:t>Ziele:</w:t>
       </w:r>
@@ -6546,7 +6557,7 @@
           <w:b w:val="0"/>
         </w:rPr>
       </w:pPr>
-      <w:bookmarkStart w:id="5" w:name="_Toc193990418"/>
+      <w:bookmarkStart w:id="5" w:name="_Toc198463594"/>
       <w:r>
         <w:t>Schritte (Planung &amp; Arbeit):</w:t>
       </w:r>
@@ -6562,7 +6573,7 @@
           <w:rStyle w:val="berschrift2Zchn"/>
         </w:rPr>
       </w:pPr>
-      <w:bookmarkStart w:id="6" w:name="_Toc193990419"/>
+      <w:bookmarkStart w:id="6" w:name="_Toc198463595"/>
       <w:r>
         <w:rPr>
           <w:rStyle w:val="berschrift2Zchn"/>
@@ -6587,7 +6598,7 @@
         <w:pStyle w:val="berschrift2"/>
         <w:jc w:val="both"/>
       </w:pPr>
-      <w:bookmarkStart w:id="7" w:name="_Toc193990420"/>
+      <w:bookmarkStart w:id="7" w:name="_Toc198463596"/>
       <w:r>
         <w:t>Versionsverwaltung/Zusammenarbeit:</w:t>
       </w:r>
@@ -6615,7 +6626,7 @@
         <w:pStyle w:val="berschrift2"/>
         <w:jc w:val="both"/>
       </w:pPr>
-      <w:bookmarkStart w:id="8" w:name="_Toc193990421"/>
+      <w:bookmarkStart w:id="8" w:name="_Toc198463597"/>
       <w:r>
         <w:t>Erstes Ziel</w:t>
       </w:r>
@@ -6635,7 +6646,7 @@
         <w:pStyle w:val="berschrift3"/>
         <w:jc w:val="both"/>
       </w:pPr>
-      <w:bookmarkStart w:id="9" w:name="_Toc193990422"/>
+      <w:bookmarkStart w:id="9" w:name="_Toc198463598"/>
       <w:r>
         <w:t>Einarbeitung</w:t>
       </w:r>
@@ -6818,7 +6829,7 @@
         <w:pStyle w:val="berschrift3"/>
         <w:jc w:val="both"/>
       </w:pPr>
-      <w:bookmarkStart w:id="11" w:name="_Toc193990423"/>
+      <w:bookmarkStart w:id="11" w:name="_Toc198463599"/>
       <w:bookmarkEnd w:id="10"/>
       <w:r>
         <w:t>Vorgehensweise</w:t>
@@ -7166,7 +7177,7 @@
         <w:pStyle w:val="berschrift3"/>
         <w:jc w:val="both"/>
       </w:pPr>
-      <w:bookmarkStart w:id="12" w:name="_Toc193990424"/>
+      <w:bookmarkStart w:id="12" w:name="_Toc198463600"/>
       <w:r>
         <w:lastRenderedPageBreak/>
         <w:t>Was macht der Code?</w:t>
@@ -7229,7 +7240,7 @@
         <w:pStyle w:val="berschrift2"/>
         <w:jc w:val="both"/>
       </w:pPr>
-      <w:bookmarkStart w:id="13" w:name="_Toc193990425"/>
+      <w:bookmarkStart w:id="13" w:name="_Toc198463601"/>
       <w:r>
         <w:t>Erstes Ziel (Jaron):</w:t>
       </w:r>
@@ -7254,7 +7265,7 @@
         <w:pStyle w:val="berschrift3"/>
         <w:jc w:val="both"/>
       </w:pPr>
-      <w:bookmarkStart w:id="14" w:name="_Toc193990426"/>
+      <w:bookmarkStart w:id="14" w:name="_Toc198463602"/>
       <w:r>
         <w:t>Vorbereitung:</w:t>
       </w:r>
@@ -7292,7 +7303,7 @@
         <w:pStyle w:val="berschrift3"/>
         <w:jc w:val="both"/>
       </w:pPr>
-      <w:bookmarkStart w:id="15" w:name="_Toc193990427"/>
+      <w:bookmarkStart w:id="15" w:name="_Toc198463603"/>
       <w:r>
         <w:t>Teil 1 - mein</w:t>
       </w:r>
@@ -7642,7 +7653,7 @@
         <w:pStyle w:val="berschrift3"/>
         <w:jc w:val="both"/>
       </w:pPr>
-      <w:bookmarkStart w:id="16" w:name="_Toc193990428"/>
+      <w:bookmarkStart w:id="16" w:name="_Toc198463604"/>
       <w:r>
         <w:t>Teil 2  - alles neu</w:t>
       </w:r>
@@ -7718,7 +7729,7 @@
         <w:pStyle w:val="berschrift2"/>
         <w:jc w:val="both"/>
       </w:pPr>
-      <w:bookmarkStart w:id="17" w:name="_Toc193990429"/>
+      <w:bookmarkStart w:id="17" w:name="_Toc198463605"/>
       <w:r>
         <w:t>Zweites Ziel (Tim)</w:t>
       </w:r>
@@ -7746,7 +7757,7 @@
         <w:pStyle w:val="berschrift3"/>
         <w:jc w:val="both"/>
       </w:pPr>
-      <w:bookmarkStart w:id="18" w:name="_Toc193990430"/>
+      <w:bookmarkStart w:id="18" w:name="_Toc198463606"/>
       <w:r>
         <w:t>Teil 1</w:t>
       </w:r>
@@ -8333,7 +8344,7 @@
         <w:pStyle w:val="berschrift3"/>
         <w:jc w:val="both"/>
       </w:pPr>
-      <w:bookmarkStart w:id="19" w:name="_Toc193990431"/>
+      <w:bookmarkStart w:id="19" w:name="_Toc198463607"/>
       <w:r>
         <w:t>Teil 2 - Schaden an der Base</w:t>
       </w:r>
@@ -8488,7 +8499,7 @@
         <w:pStyle w:val="berschrift2"/>
         <w:jc w:val="both"/>
       </w:pPr>
-      <w:bookmarkStart w:id="20" w:name="_Toc193990432"/>
+      <w:bookmarkStart w:id="20" w:name="_Toc198463608"/>
       <w:r>
         <w:t xml:space="preserve">Zweites Ziel </w:t>
       </w:r>
@@ -8531,7 +8542,7 @@
         <w:pStyle w:val="berschrift3"/>
         <w:jc w:val="both"/>
       </w:pPr>
-      <w:bookmarkStart w:id="21" w:name="_Toc193990433"/>
+      <w:bookmarkStart w:id="21" w:name="_Toc198463609"/>
       <w:r>
         <w:t>Teil 1: Was muss ich überhaupt machen?</w:t>
       </w:r>
@@ -8831,7 +8842,7 @@
         <w:pStyle w:val="berschrift3"/>
         <w:jc w:val="both"/>
       </w:pPr>
-      <w:bookmarkStart w:id="22" w:name="_Toc193990434"/>
+      <w:bookmarkStart w:id="22" w:name="_Toc198463610"/>
       <w:r>
         <w:t xml:space="preserve">Teil 2: </w:t>
       </w:r>
@@ -9089,7 +9100,7 @@
         <w:pStyle w:val="berschrift3"/>
         <w:jc w:val="both"/>
       </w:pPr>
-      <w:bookmarkStart w:id="23" w:name="_Toc193990435"/>
+      <w:bookmarkStart w:id="23" w:name="_Toc198463611"/>
       <w:r>
         <w:t xml:space="preserve">Teil 3: Nicht nur </w:t>
       </w:r>
@@ -9441,7 +9452,7 @@
         <w:pStyle w:val="berschrift3"/>
         <w:jc w:val="both"/>
       </w:pPr>
-      <w:bookmarkStart w:id="24" w:name="_Toc193990436"/>
+      <w:bookmarkStart w:id="24" w:name="_Toc198463612"/>
       <w:r>
         <w:t>Teil 4: Reichweiten</w:t>
       </w:r>
@@ -9958,7 +9969,7 @@
         <w:pStyle w:val="berschrift2"/>
         <w:jc w:val="both"/>
       </w:pPr>
-      <w:bookmarkStart w:id="25" w:name="_Toc193990437"/>
+      <w:bookmarkStart w:id="25" w:name="_Toc198463613"/>
       <w:r>
         <w:t>Drittes Ziel (Tim)</w:t>
       </w:r>
@@ -9980,7 +9991,7 @@
         <w:pStyle w:val="berschrift3"/>
         <w:jc w:val="both"/>
       </w:pPr>
-      <w:bookmarkStart w:id="26" w:name="_Toc193990438"/>
+      <w:bookmarkStart w:id="26" w:name="_Toc198463614"/>
       <w:r>
         <w:t>Vorgehensweise</w:t>
       </w:r>
@@ -10464,7 +10475,7 @@
         <w:pStyle w:val="berschrift3"/>
         <w:jc w:val="both"/>
       </w:pPr>
-      <w:bookmarkStart w:id="27" w:name="_Toc193990439"/>
+      <w:bookmarkStart w:id="27" w:name="_Toc198463615"/>
       <w:r>
         <w:t>Was macht der Code?</w:t>
       </w:r>
@@ -10512,7 +10523,7 @@
         <w:pStyle w:val="berschrift2"/>
         <w:jc w:val="both"/>
       </w:pPr>
-      <w:bookmarkStart w:id="28" w:name="_Toc193990440"/>
+      <w:bookmarkStart w:id="28" w:name="_Toc198463616"/>
       <w:r>
         <w:t>Viertes Ziel (Tim)</w:t>
       </w:r>
@@ -10534,7 +10545,7 @@
         <w:pStyle w:val="berschrift3"/>
         <w:jc w:val="both"/>
       </w:pPr>
-      <w:bookmarkStart w:id="29" w:name="_Toc193990441"/>
+      <w:bookmarkStart w:id="29" w:name="_Toc198463617"/>
       <w:r>
         <w:lastRenderedPageBreak/>
         <w:t>Vorgehensweise</w:t>
@@ -10574,7 +10585,7 @@
         <w:pStyle w:val="berschrift2"/>
         <w:jc w:val="both"/>
       </w:pPr>
-      <w:bookmarkStart w:id="30" w:name="_Toc193990442"/>
+      <w:bookmarkStart w:id="30" w:name="_Toc198463618"/>
       <w:r>
         <w:t>Drittes Ziel (Jaron)</w:t>
       </w:r>
@@ -10593,7 +10604,7 @@
         <w:pStyle w:val="berschrift3"/>
         <w:jc w:val="both"/>
       </w:pPr>
-      <w:bookmarkStart w:id="31" w:name="_Toc193990443"/>
+      <w:bookmarkStart w:id="31" w:name="_Toc198463619"/>
       <w:r>
         <w:t>Teil 1: Main Menü</w:t>
       </w:r>
@@ -10765,7 +10776,7 @@
         <w:pStyle w:val="berschrift3"/>
         <w:jc w:val="both"/>
       </w:pPr>
-      <w:bookmarkStart w:id="32" w:name="_Toc193990444"/>
+      <w:bookmarkStart w:id="32" w:name="_Toc198463620"/>
       <w:r>
         <w:t>Teil 2: Spawnpanel</w:t>
       </w:r>
@@ -10959,7 +10970,7 @@
         <w:pStyle w:val="berschrift1"/>
         <w:jc w:val="both"/>
       </w:pPr>
-      <w:bookmarkStart w:id="33" w:name="_Toc193990445"/>
+      <w:bookmarkStart w:id="33" w:name="_Toc198463621"/>
       <w:r>
         <w:t>Reflektion Q1</w:t>
       </w:r>
@@ -10970,7 +10981,7 @@
         <w:pStyle w:val="berschrift2"/>
         <w:jc w:val="both"/>
       </w:pPr>
-      <w:bookmarkStart w:id="34" w:name="_Toc193990446"/>
+      <w:bookmarkStart w:id="34" w:name="_Toc198463622"/>
       <w:r>
         <w:t>Tim</w:t>
       </w:r>
@@ -11023,7 +11034,7 @@
         <w:pStyle w:val="berschrift3"/>
         <w:jc w:val="both"/>
       </w:pPr>
-      <w:bookmarkStart w:id="35" w:name="_Toc193990447"/>
+      <w:bookmarkStart w:id="35" w:name="_Toc198463623"/>
       <w:r>
         <w:t>Stolpersteine und Lösung</w:t>
       </w:r>
@@ -11135,7 +11146,7 @@
         <w:pStyle w:val="berschrift2"/>
         <w:jc w:val="both"/>
       </w:pPr>
-      <w:bookmarkStart w:id="36" w:name="_Toc193990448"/>
+      <w:bookmarkStart w:id="36" w:name="_Toc198463624"/>
       <w:r>
         <w:t>Jaron:</w:t>
       </w:r>
@@ -11200,7 +11211,7 @@
         <w:pStyle w:val="berschrift1"/>
         <w:jc w:val="both"/>
       </w:pPr>
-      <w:bookmarkStart w:id="37" w:name="_Toc193990449"/>
+      <w:bookmarkStart w:id="37" w:name="_Toc198463625"/>
       <w:r>
         <w:t>Notizen</w:t>
       </w:r>
@@ -11214,7 +11225,7 @@
         <w:pStyle w:val="berschrift2"/>
         <w:jc w:val="both"/>
       </w:pPr>
-      <w:bookmarkStart w:id="38" w:name="_Toc193990450"/>
+      <w:bookmarkStart w:id="38" w:name="_Toc198463626"/>
       <w:r>
         <w:t>Probleme</w:t>
       </w:r>
@@ -11233,7 +11244,7 @@
         <w:pStyle w:val="berschrift3"/>
         <w:jc w:val="both"/>
       </w:pPr>
-      <w:bookmarkStart w:id="39" w:name="_Toc193990451"/>
+      <w:bookmarkStart w:id="39" w:name="_Toc198463627"/>
       <w:r>
         <w:t>Tim:</w:t>
       </w:r>
@@ -11388,7 +11399,7 @@
         <w:pStyle w:val="berschrift1"/>
         <w:jc w:val="both"/>
       </w:pPr>
-      <w:bookmarkStart w:id="40" w:name="_Toc193990452"/>
+      <w:bookmarkStart w:id="40" w:name="_Toc198463628"/>
       <w:r>
         <w:t>Q2</w:t>
       </w:r>
@@ -11399,7 +11410,7 @@
         <w:pStyle w:val="berschrift2"/>
         <w:jc w:val="both"/>
       </w:pPr>
-      <w:bookmarkStart w:id="41" w:name="_Toc193990453"/>
+      <w:bookmarkStart w:id="41" w:name="_Toc198463629"/>
       <w:r>
         <w:t>Fünftes Ziel (Tim)</w:t>
       </w:r>
@@ -11563,7 +11574,7 @@
         <w:pStyle w:val="berschrift2"/>
         <w:jc w:val="both"/>
       </w:pPr>
-      <w:bookmarkStart w:id="42" w:name="_Toc193990454"/>
+      <w:bookmarkStart w:id="42" w:name="_Toc198463630"/>
       <w:r>
         <w:t xml:space="preserve">Viertes Ziel (Jaron): </w:t>
       </w:r>
@@ -11649,7 +11660,7 @@
         <w:pStyle w:val="berschrift2"/>
         <w:jc w:val="both"/>
       </w:pPr>
-      <w:bookmarkStart w:id="43" w:name="_Toc193990455"/>
+      <w:bookmarkStart w:id="43" w:name="_Toc198463631"/>
       <w:r>
         <w:lastRenderedPageBreak/>
         <w:t>Sechstes Ziel (Tim): Credits</w:t>
@@ -11733,7 +11744,7 @@
         <w:pStyle w:val="berschrift2"/>
         <w:jc w:val="both"/>
       </w:pPr>
-      <w:bookmarkStart w:id="44" w:name="_Toc193990456"/>
+      <w:bookmarkStart w:id="44" w:name="_Toc198463632"/>
       <w:r>
         <w:t>Fünftes Ziel (Jaron): Credit Bedingtes Spawning (UI)</w:t>
       </w:r>
@@ -11898,7 +11909,7 @@
         <w:pStyle w:val="berschrift2"/>
         <w:jc w:val="both"/>
       </w:pPr>
-      <w:bookmarkStart w:id="45" w:name="_Toc193990457"/>
+      <w:bookmarkStart w:id="45" w:name="_Toc198463633"/>
       <w:r>
         <w:t>Sechstes Ziel (Jaron): Türme Upgraden</w:t>
       </w:r>
@@ -11917,7 +11928,7 @@
         <w:pStyle w:val="berschrift3"/>
         <w:jc w:val="both"/>
       </w:pPr>
-      <w:bookmarkStart w:id="46" w:name="_Toc193990458"/>
+      <w:bookmarkStart w:id="46" w:name="_Toc198463634"/>
       <w:r>
         <w:t>Teil 1: Türme finden &amp; Buttons erstellen</w:t>
       </w:r>
@@ -12164,7 +12175,7 @@
         <w:pStyle w:val="berschrift2"/>
         <w:jc w:val="both"/>
       </w:pPr>
-      <w:bookmarkStart w:id="47" w:name="_Toc193990459"/>
+      <w:bookmarkStart w:id="47" w:name="_Toc198463635"/>
       <w:r>
         <w:lastRenderedPageBreak/>
         <w:t>Siebtes Ziel (Tim): Neue Türme</w:t>
@@ -12196,7 +12207,7 @@
         <w:pStyle w:val="berschrift3"/>
         <w:jc w:val="both"/>
       </w:pPr>
-      <w:bookmarkStart w:id="48" w:name="_Toc193990460"/>
+      <w:bookmarkStart w:id="48" w:name="_Toc198463636"/>
       <w:r>
         <w:t>Neuer Bot</w:t>
       </w:r>
@@ -12215,7 +12226,7 @@
         <w:pStyle w:val="berschrift3"/>
         <w:jc w:val="both"/>
       </w:pPr>
-      <w:bookmarkStart w:id="49" w:name="_Toc193990461"/>
+      <w:bookmarkStart w:id="49" w:name="_Toc198463637"/>
       <w:r>
         <w:t>Anfänge mit Blender</w:t>
       </w:r>
@@ -12307,7 +12318,7 @@
         <w:pStyle w:val="berschrift3"/>
         <w:jc w:val="both"/>
       </w:pPr>
-      <w:bookmarkStart w:id="50" w:name="_Toc193990462"/>
+      <w:bookmarkStart w:id="50" w:name="_Toc198463638"/>
       <w:r>
         <w:t>Projektil</w:t>
       </w:r>
@@ -12363,7 +12374,7 @@
         <w:pStyle w:val="berschrift3"/>
         <w:jc w:val="both"/>
       </w:pPr>
-      <w:bookmarkStart w:id="51" w:name="_Toc193990463"/>
+      <w:bookmarkStart w:id="51" w:name="_Toc198463639"/>
       <w:r>
         <w:t>UI</w:t>
       </w:r>
@@ -12411,7 +12422,7 @@
         <w:pStyle w:val="berschrift3"/>
         <w:jc w:val="both"/>
       </w:pPr>
-      <w:bookmarkStart w:id="52" w:name="_Toc193990464"/>
+      <w:bookmarkStart w:id="52" w:name="_Toc198463640"/>
       <w:r>
         <w:t>Schussanimation</w:t>
       </w:r>
@@ -12905,6 +12916,40 @@
     </w:p>
     <w:p>
       <w:pPr>
+        <w:pStyle w:val="berschrift3"/>
+      </w:pPr>
+      <w:bookmarkStart w:id="53" w:name="_Toc198463641"/>
+      <w:r>
+        <w:t>Turm Funktionen (Beginn 18.05.2025)</w:t>
+      </w:r>
+      <w:bookmarkEnd w:id="53"/>
+    </w:p>
+    <w:p/>
+    <w:p>
+      <w:r>
+        <w:t>18.5: Neue Funktionen ausprobiert und überlegt</w:t>
+      </w:r>
+      <w:r>
+        <w:t>.</w:t>
+      </w:r>
+      <w:r>
+        <w:t xml:space="preserve"> Range Minimum von Hochmut </w:t>
+      </w:r>
+      <w:r>
+        <w:t xml:space="preserve">und </w:t>
+      </w:r>
+      <w:r>
+        <w:t>die Animation vom LaserTower</w:t>
+      </w:r>
+      <w:r>
+        <w:t xml:space="preserve"> in Child-Skript eingebaut</w:t>
+      </w:r>
+      <w:r>
+        <w:t>.</w:t>
+      </w:r>
+    </w:p>
+    <w:p>
+      <w:pPr>
         <w:jc w:val="both"/>
       </w:pPr>
       <w:r>
@@ -12943,14 +12988,14 @@
         <w:pStyle w:val="berschrift2"/>
         <w:jc w:val="both"/>
       </w:pPr>
-      <w:bookmarkStart w:id="53" w:name="_Toc193990465"/>
+      <w:bookmarkStart w:id="54" w:name="_Toc198463642"/>
       <w:r>
         <w:t>Achtes Ziel (Tim): Level</w:t>
       </w:r>
       <w:r>
         <w:t xml:space="preserve"> Vorbereiten</w:t>
       </w:r>
-      <w:bookmarkEnd w:id="53"/>
+      <w:bookmarkEnd w:id="54"/>
     </w:p>
     <w:p>
       <w:pPr>
@@ -13047,15 +13092,18 @@
         <w:jc w:val="both"/>
       </w:pPr>
       <w:r>
-        <w:t xml:space="preserve">Zu einem ordentlichen Spiel gehört auch, dass man Level beenden kann und gewinnen kann. Dafür sollte man im besten Fall, sobald man das Level beendet hat, wieder zur Levelauswahl oder wenigstens zu irgendeinem Menu zurück gehen können. Um die Funktion in den Skripts einzubauen, wollte ich erst einmal umsetzen, dass man nach dem Beenden des Levels wieder zur Levelauswahl zurückgeschickt wird. Ich brauchte aber erstmal ein richtiges Ende für ein Level. Momentan endete das Level eigentlich nicht wirklich. Das Einzige war, dass in der Konsole „Alle Wellen beendet“ steht, wenn alle Wellen gespawnt wurden. Wenn man aber alle Gegner besiegt hat, passiert nichts. </w:t>
-      </w:r>
-    </w:p>
-    <w:p>
-      <w:pPr>
-        <w:jc w:val="both"/>
-      </w:pPr>
+        <w:t xml:space="preserve">Zu einem ordentlichen Spiel gehört auch, dass man Level beenden kann und gewinnen kann. Dafür sollte man im besten Fall, sobald man das Level beendet hat, wieder zur Levelauswahl oder wenigstens </w:t>
+      </w:r>
       <w:r>
         <w:lastRenderedPageBreak/>
+        <w:t xml:space="preserve">zu irgendeinem Menu zurück gehen können. Um die Funktion in den Skripts einzubauen, wollte ich erst einmal umsetzen, dass man nach dem Beenden des Levels wieder zur Levelauswahl zurückgeschickt wird. Ich brauchte aber erstmal ein richtiges Ende für ein Level. Momentan endete das Level eigentlich nicht wirklich. Das Einzige war, dass in der Konsole „Alle Wellen beendet“ steht, wenn alle Wellen gespawnt wurden. Wenn man aber alle Gegner besiegt hat, passiert nichts. </w:t>
+      </w:r>
+    </w:p>
+    <w:p>
+      <w:pPr>
+        <w:jc w:val="both"/>
+      </w:pPr>
+      <w:r>
         <w:t xml:space="preserve">Um umzusetzen, dass man, sobald man den letzten Gegner erledigt hat, wieder zur Levelauswahl zurückgeschickt wird, musste ich erst einmal den letzten Gegner kennzeichnen. Dazu definierte ich in dem DamageTest Skript, welches auf jedem Gegner liegt, einen public Boolean isLast, der zu false </w:t>
       </w:r>
       <w:r>
@@ -13238,6 +13286,7 @@
         <w:jc w:val="both"/>
       </w:pPr>
       <w:r>
+        <w:lastRenderedPageBreak/>
         <w:t>Nun konnte ich auch mit ein paar Änderungen, wie isLast in BotsOnPath definiert wird, in DamageTest isLast als Zusatzbedingung neben IsOnlyEnemy für den Szenenwechsel einbauen.</w:t>
       </w:r>
     </w:p>
@@ -13256,104 +13305,104 @@
         <w:t xml:space="preserve">„wie kann ich die Gruppen so ändern, dass man diese auch so wie die Wellen einzeln anpassen kann?“ </w:t>
       </w:r>
       <w:r>
-        <w:t xml:space="preserve">ChatGPT hat mir daraufhin eine Schritt für Schritt Anleitung gegeben, was ich ändern muss um meinen Wunsch umzusetzen. Ich musste hier und da noch ein Paar Anpassungen vornehmen, da ChatGPT meine Art, wie ich der letzten </w:t>
+        <w:t>ChatGPT hat mir daraufhin eine Schritt für Schritt Anleitung gegeben, was ich ändern muss um meinen Wunsch umzusetzen. Ich musste hier und da noch ein Paar Anpassungen vornehmen, da ChatGPT meine Art, wie ich der letzten Welle isLast gebe, nicht gefallen hat. Zwei Stunden und zwei Fragen später hatte ich dann schlussendlich mein gewünschtes Ergebnis</w:t>
+      </w:r>
+    </w:p>
+    <w:p>
+      <w:pPr>
+        <w:pStyle w:val="berschrift3"/>
+        <w:jc w:val="both"/>
+      </w:pPr>
+      <w:bookmarkStart w:id="55" w:name="_Toc198463643"/>
+      <w:r>
+        <w:t>Das BotsOnPath Skript im Detail</w:t>
+      </w:r>
+      <w:bookmarkEnd w:id="55"/>
+    </w:p>
+    <w:p>
+      <w:pPr>
+        <w:jc w:val="both"/>
+      </w:pPr>
+      <w:r>
+        <w:t>Ich habe über das Projekt über immer wieder Sachen an dem BotsOnPath Skript geändert, sodass es inzwischen ein komplett anderes Skript ist, als es am Anfang war. Deshalb habe ich mich entschieden für einen besseren Überblick über die Funktionsweise des Bot Spawnens an dieser Stelle einmal möglichst detailliert den aktuellen Ablauf / Aufbau des BotsOnPath Skripts zu erklären.</w:t>
+      </w:r>
+    </w:p>
+    <w:p>
+      <w:pPr>
+        <w:jc w:val="both"/>
+      </w:pPr>
+      <w:r>
+        <w:t xml:space="preserve">Aktuell besteht das BotsOnPath Skript aus vier Klassen: WaveConfiguration, GroupConfiguration, BotConfiguration und BotsOnPath, sozusagen die Hauptklasse. Die drei Configuration Klassen sind </w:t>
+      </w:r>
+      <w:r>
+        <w:t>„</w:t>
+      </w:r>
+      <w:r>
+        <w:t>Serializable</w:t>
+      </w:r>
+      <w:r>
+        <w:t xml:space="preserve">“, was ermöglicht, die einzelnen Klassen im Inspector zu sehen und anzupassen. </w:t>
+      </w:r>
+    </w:p>
+    <w:p>
+      <w:pPr>
+        <w:jc w:val="both"/>
+      </w:pPr>
+      <w:r>
+        <w:t>In der Klasse WaveConfiguration findet man nur eine Zeile, die ein Array von GroupConfiguration darstellt. Dadurch kann man im Inspector in jeder neuen Welle angeben, wie viele Gruppen man in dieser Welle haben will.</w:t>
+      </w:r>
+    </w:p>
+    <w:p>
+      <w:pPr>
+        <w:jc w:val="both"/>
+      </w:pPr>
+      <w:r>
+        <w:t xml:space="preserve">In der Klasse GroupConfiguration werden neben einem Array von BotConfiguration, welches hier wieder ermöglicht, im Inspector die Anzahl der Bots in jeder Gruppe einzeln festzulegen, zwei floats. „tillNextGroup“, welches die Zeit angeben soll, die zwischen zwei Gruppen gewartet wird und „tillNextBot“ – selbsterklärend. </w:t>
+      </w:r>
+    </w:p>
+    <w:p>
+      <w:pPr>
+        <w:jc w:val="both"/>
+      </w:pPr>
+      <w:r>
+        <w:t>In der Klasse BotConfiguration wird einmal ein public Gameobject botPrefab definiert, welches die Art von Gegner, der gespawnt werden soll angibt und ein Intiger „timesBot“, der angeben soll, wie oft diese Art von Bot hintereinander gespawnt werden soll.</w:t>
+      </w:r>
+    </w:p>
+    <w:p>
+      <w:pPr>
+        <w:jc w:val="both"/>
+      </w:pPr>
+      <w:r>
+        <w:t xml:space="preserve">In der Klasse BotsOnPath fängt es an mit einem Array von WaveConfiguration, sodass man entscheiden kann, wie viele Wellen es in diesem Level geben soll, einer Referenz zu dem Pfad vom PathCreator und einen float „speedMuliplier“, der die Geschwindigkeit der Bots erhöhen oder verringern soll. Es geht weiter mit der Start Methode, in der die Coroutine SpawnWaves startet. </w:t>
+      </w:r>
+      <w:r>
+        <w:t xml:space="preserve">Insgesamt gibt es in dem BotsOnPath Skript vier Coroutinen: SpawnWaves, SpawnGroupsInWave; SpawnGroup, MoveBotAlongPath und eine Methode: SpawnNewBot. </w:t>
+      </w:r>
+    </w:p>
+    <w:p>
+      <w:pPr>
+        <w:jc w:val="both"/>
+      </w:pPr>
+      <w:r>
+        <w:t xml:space="preserve">Die Coroutine MoveBotAlongPath kümmert sich darum, den Gegner entlang des Pfades Laufen zu lassen und zwar so: Aus dem Parameter bekommt die Routine ein GameObject namens enemy. Zunächst wird ein float distanceTravelled </w:t>
+      </w:r>
+      <w:r>
+        <w:t>deklariert, der wichtig für die Funktion des PathCreators ist. Danach nimmt sich MoveBotAlongPath das DamageTest Skript von enemy und tut folgendes solange, wie enemy lebt (damageTest.isAlive): Sie berechnet die distanceTravelled anhand des Speeds des Bots selbst, des speedMulitpliers und der vergangenen Zeit seit dem letzten Frame und setzt somit die Position und Rotation von enemy an der Distance an dem PathCreator (So funktioniert der PathCreator). Sobald enemy nicht mehr „Alive“ ist, endet die Coroutine.</w:t>
+      </w:r>
+    </w:p>
+    <w:p>
+      <w:pPr>
+        <w:jc w:val="both"/>
+      </w:pPr>
+      <w:r>
+        <w:t xml:space="preserve">Die Methode SpawnNewBot erhält als Parameter </w:t>
+      </w:r>
+      <w:r>
+        <w:t xml:space="preserve">ein GameObject botPrefab und einen Boolean isLast und beginnt damit, das botPrefab an der Position null des PathCreators zu instanziieren und sich dessen damageTest Skript zu nehmen. „damageTest“ besitzt ebenfalls einen Boolean isLast. Dieser wird </w:t>
       </w:r>
       <w:r>
         <w:lastRenderedPageBreak/>
-        <w:t>Welle isLast gebe, nicht gefallen hat. Zwei Stunden und zwei Fragen später hatte ich dann schlussendlich mein gewünschtes Ergebnis</w:t>
-      </w:r>
-    </w:p>
-    <w:p>
-      <w:pPr>
-        <w:pStyle w:val="berschrift3"/>
-        <w:jc w:val="both"/>
-      </w:pPr>
-      <w:bookmarkStart w:id="54" w:name="_Toc193990466"/>
-      <w:r>
-        <w:t>Das BotsOnPath Skript im Detail</w:t>
-      </w:r>
-      <w:bookmarkEnd w:id="54"/>
-    </w:p>
-    <w:p>
-      <w:pPr>
-        <w:jc w:val="both"/>
-      </w:pPr>
-      <w:r>
-        <w:t>Ich habe über das Projekt über immer wieder Sachen an dem BotsOnPath Skript geändert, sodass es inzwischen ein komplett anderes Skript ist, als es am Anfang war. Deshalb habe ich mich entschieden für einen besseren Überblick über die Funktionsweise des Bot Spawnens an dieser Stelle einmal möglichst detailliert den aktuellen Ablauf / Aufbau des BotsOnPath Skripts zu erklären.</w:t>
-      </w:r>
-    </w:p>
-    <w:p>
-      <w:pPr>
-        <w:jc w:val="both"/>
-      </w:pPr>
-      <w:r>
-        <w:t xml:space="preserve">Aktuell besteht das BotsOnPath Skript aus vier Klassen: WaveConfiguration, GroupConfiguration, BotConfiguration und BotsOnPath, sozusagen die Hauptklasse. Die drei Configuration Klassen sind </w:t>
-      </w:r>
-      <w:r>
-        <w:t>„</w:t>
-      </w:r>
-      <w:r>
-        <w:t>Serializable</w:t>
-      </w:r>
-      <w:r>
-        <w:t xml:space="preserve">“, was ermöglicht, die einzelnen Klassen im Inspector zu sehen und anzupassen. </w:t>
-      </w:r>
-    </w:p>
-    <w:p>
-      <w:pPr>
-        <w:jc w:val="both"/>
-      </w:pPr>
-      <w:r>
-        <w:t>In der Klasse WaveConfiguration findet man nur eine Zeile, die ein Array von GroupConfiguration darstellt. Dadurch kann man im Inspector in jeder neuen Welle angeben, wie viele Gruppen man in dieser Welle haben will.</w:t>
-      </w:r>
-    </w:p>
-    <w:p>
-      <w:pPr>
-        <w:jc w:val="both"/>
-      </w:pPr>
-      <w:r>
-        <w:t xml:space="preserve">In der Klasse GroupConfiguration werden neben einem Array von BotConfiguration, welches hier wieder ermöglicht, im Inspector die Anzahl der Bots in jeder Gruppe einzeln festzulegen, zwei floats. „tillNextGroup“, welches die Zeit angeben soll, die zwischen zwei Gruppen gewartet wird und „tillNextBot“ – selbsterklärend. </w:t>
-      </w:r>
-    </w:p>
-    <w:p>
-      <w:pPr>
-        <w:jc w:val="both"/>
-      </w:pPr>
-      <w:r>
-        <w:t>In der Klasse BotConfiguration wird einmal ein public Gameobject botPrefab definiert, welches die Art von Gegner, der gespawnt werden soll angibt und ein Intiger „timesBot“, der angeben soll, wie oft diese Art von Bot hintereinander gespawnt werden soll.</w:t>
-      </w:r>
-    </w:p>
-    <w:p>
-      <w:pPr>
-        <w:jc w:val="both"/>
-      </w:pPr>
-      <w:r>
-        <w:t xml:space="preserve">In der Klasse BotsOnPath fängt es an mit einem Array von WaveConfiguration, sodass man entscheiden kann, wie viele Wellen es in diesem Level geben soll, einer Referenz zu dem Pfad vom PathCreator und einen float „speedMuliplier“, der die Geschwindigkeit der Bots erhöhen oder verringern soll. Es geht weiter mit der Start Methode, in der die Coroutine SpawnWaves startet. </w:t>
-      </w:r>
-      <w:r>
-        <w:t xml:space="preserve">Insgesamt gibt es in dem BotsOnPath Skript vier Coroutinen: SpawnWaves, SpawnGroupsInWave; SpawnGroup, MoveBotAlongPath und eine Methode: SpawnNewBot. </w:t>
-      </w:r>
-    </w:p>
-    <w:p>
-      <w:pPr>
-        <w:jc w:val="both"/>
-      </w:pPr>
-      <w:r>
-        <w:t xml:space="preserve">Die Coroutine MoveBotAlongPath kümmert sich darum, den Gegner entlang des Pfades Laufen zu lassen und zwar so: Aus dem Parameter bekommt die Routine ein GameObject namens enemy. Zunächst wird ein float distanceTravelled </w:t>
-      </w:r>
-      <w:r>
-        <w:t>deklariert, der wichtig für die Funktion des PathCreators ist. Danach nimmt sich MoveBotAlongPath das DamageTest Skript von enemy und tut folgendes solange, wie enemy lebt (damageTest.isAlive): Sie berechnet die distanceTravelled anhand des Speeds des Bots selbst, des speedMulitpliers und der vergangenen Zeit seit dem letzten Frame und setzt somit die Position und Rotation von enemy an der Distance an dem PathCreator (So funktioniert der PathCreator). Sobald enemy nicht mehr „Alive“ ist, endet die Coroutine.</w:t>
-      </w:r>
-    </w:p>
-    <w:p>
-      <w:pPr>
-        <w:jc w:val="both"/>
-      </w:pPr>
-      <w:r>
-        <w:t xml:space="preserve">Die Methode SpawnNewBot erhält als Parameter </w:t>
-      </w:r>
-      <w:r>
-        <w:t>ein GameObject botPrefab und einen Boolean isLast und beginnt damit, das botPrefab an der Position null des PathCreators zu instanziieren und sich dessen damageTest Skript zu nehmen. „damageTest“ besitzt ebenfalls einen Boolean isLast. Dieser wird mithilfe dieser Methode true gesetzt, wenn der Parameter isLast ebenfalls true ist und andersrum. Danach startet SpawnNewBot die Coroutine MoveBotAlongPath mit dem GamObject, was gerade instanziiert wurde.</w:t>
+        <w:t>mithilfe dieser Methode true gesetzt, wenn der Parameter isLast ebenfalls true ist und andersrum. Danach startet SpawnNewBot die Coroutine MoveBotAlongPath mit dem GamObject, was gerade instanziiert wurde.</w:t>
       </w:r>
     </w:p>
     <w:p>
@@ -13364,129 +13413,126 @@
         <w:t>Eine Ebene höher beginnt die Zuständigkeit der Coroutine SpawnGroup. SpawnGroup hat besitzt zwei Parameter: GroupConfiguration groupConfig, wodurch die</w:t>
       </w:r>
       <w:r>
-        <w:t xml:space="preserve"> Methode Zugang zu den Variablen der entsprechenden GroupConfiguration bekommt, und einen Boolean isLast. Für jede BotConfiguration in </w:t>
-      </w:r>
+        <w:t xml:space="preserve"> Methode Zugang zu den Variablen der entsprechenden GroupConfiguration bekommt, und einen Boolean isLast. Für jede BotConfiguration in der entsprechenden GroupConfiguration führt sie für timesBot von der BotConfiguration SpawnNewBot mit dem prefab von der BotConfiguration aus</w:t>
+      </w:r>
+      <w:r>
+        <w:t xml:space="preserve">, </w:t>
+      </w:r>
+      <w:r>
+        <w:t>gibt SpawnNewBot den isLast boolean weiter</w:t>
+      </w:r>
+      <w:r>
+        <w:t xml:space="preserve"> und wartet für tillNextBot Sekunden.</w:t>
+      </w:r>
+    </w:p>
+    <w:p>
+      <w:pPr>
+        <w:jc w:val="both"/>
+      </w:pPr>
+      <w:r>
+        <w:t>Eine Ebene höher kümmert sich SpawnGroupsInWave um das Spawnen der Gruppen.</w:t>
+      </w:r>
+      <w:r>
+        <w:t xml:space="preserve"> Diese hat wieder zwei Parameter: WaveConfiguration waveConfig und den Boolean isLast. Für die Anzahl an Gruppen in der entsprechenden Welle (Diese wird als Parameter gegeben) geht sie alle Gruppen der Welle durch und startet jeweils die Coroutine SpawnGroup und gibt ihnen den Boolean isLast weiter. Als letztes wartet die Routine für tillNextGroup Sekunden, von der momentanen Gruppe, bis der nächste Durchlauf der For-Schleife beginnt. Nach der For-Schleife endet die Routine.</w:t>
+      </w:r>
+    </w:p>
+    <w:p>
+      <w:pPr>
+        <w:jc w:val="both"/>
+      </w:pPr>
+      <w:r>
+        <w:t>In der höchsten Ebene kümmert sich die Coroutine SpawnWaves um das starten und enden der Wellen. Diese Routine besteht momentan nur aus einer For-schleife, die so oft ausgeführt wird, wie es Wellen gibt / geben soll. Jeden durchlauf führt sie SpawnGroupsInWave, der momentanen Welle aus. So werden genau so viele Gruppen gespawnt, wie die aktuelle Welle erhalten soll. Beim letzten durchlauf der For-Schleife wird für den isLast Boolean von SpawnGroupsInWave true angegeben. Das heißt, der isLast Boolean gibt an, ob die Aktuelle Gruppe oder der aktuelle Bot der letzten Welle angehörig ist. Am Ende der For-Schleife wird so lange gewartet, bis es keine Gegner mehr in dieser Szene gibt</w:t>
+      </w:r>
+      <w:r>
+        <w:t xml:space="preserve">, bevor die For-Schleife erneut durchläuft. So Startet eine nächste Welle erst, wenn alle Gegner getötet wurden oder gegen die Base gelaufen sind. </w:t>
+      </w:r>
+    </w:p>
+    <w:p>
+      <w:pPr>
+        <w:jc w:val="both"/>
+      </w:pPr>
+      <w:r>
+        <w:t>Der Boolean isLast diente ursprünglich dazu, die nächste Welle erst zu starten, wenn die Gegner der vorherigen Welle alle getötet wurden. Momentan dient er aber lediglich dazu, dass man nach der letzten Welle wieder zur Levelauswahl zurückkehrt. Diese Funktion ist aber im DamageTest Skript eingebaut.</w:t>
+      </w:r>
+    </w:p>
+    <w:p>
+      <w:pPr>
+        <w:pStyle w:val="berschrift2"/>
+        <w:jc w:val="both"/>
+      </w:pPr>
+      <w:bookmarkStart w:id="56" w:name="_Toc198463644"/>
+      <w:r>
+        <w:t>Erstes Gemeinsames Ziel</w:t>
+      </w:r>
+      <w:r>
+        <w:t xml:space="preserve"> (Jaron</w:t>
+      </w:r>
+      <w:r>
+        <w:t xml:space="preserve"> &amp; Tim</w:t>
+      </w:r>
+      <w:r>
+        <w:t>): Spawning überarbeiten</w:t>
+      </w:r>
+      <w:bookmarkEnd w:id="56"/>
+    </w:p>
+    <w:p>
+      <w:pPr>
+        <w:jc w:val="both"/>
+      </w:pPr>
+    </w:p>
+    <w:p>
+      <w:pPr>
+        <w:jc w:val="both"/>
+      </w:pPr>
+      <w:r>
+        <w:t xml:space="preserve">Jaron: </w:t>
+      </w:r>
+      <w:r>
+        <w:t xml:space="preserve">Tim ist gerade dabei mithilfe von Blender neue </w:t>
+      </w:r>
+      <w:r>
+        <w:t>Türme zu Designen</w:t>
+      </w:r>
+    </w:p>
+    <w:p>
+      <w:pPr>
+        <w:jc w:val="both"/>
+      </w:pPr>
+      <w:r>
+        <w:t>Tim: Ein wichtiger Aspekt den wir während der Programmierung des Spawn</w:t>
+      </w:r>
+      <w:r>
+        <w:t xml:space="preserve">CancelRadius‘ vergessen hatten, war zu Überprüfen, ob auch der Turm, der gespawnt werden soll selbst einen höheren spawnCancelRadius besitzt, als sein Abstand zum nächstgelegenen Turm. Bisher hat der Turm bei dem Platzierprozess nur überprüft, ob es einen bereits platzierten Turm gibt, der einen höheren spawnCancelRadius besitzt, als dessen Abstand zum Turm, der gerade vom Spieler gezogen wird und dementsprechend isPositionValid </w:t>
+      </w:r>
+      <w:r>
+        <w:t>false oder true gesetzt. Diesen Fehler wollte ich Fixen, also habe ich in dem preview Skript in der Abfrage isPositionValid eine</w:t>
+      </w:r>
+      <w:r>
+        <w:t>n float</w:t>
+      </w:r>
+      <w:r>
+        <w:t xml:space="preserve"> „ownCancelRadius“ zugefügt, welcher als SpawnCancelRadius vom previewObject definiert wird. Dieser wird dann neben dem tower.spawnCancelRadius mit dem Abstand verglichen, sodass</w:t>
+      </w:r>
+      <w:r>
+        <w:t xml:space="preserve"> isPositionValid false ist, auch wenn ein Turm innerhalb des SpawnCancelRadius‘ von dem Turm steht, der gerade vom Spieler platziert wird.</w:t>
+      </w:r>
+    </w:p>
+    <w:p>
+      <w:pPr>
+        <w:jc w:val="both"/>
+      </w:pPr>
+    </w:p>
+    <w:p>
+      <w:pPr>
+        <w:pStyle w:val="berschrift1"/>
+        <w:jc w:val="both"/>
+      </w:pPr>
+      <w:bookmarkStart w:id="57" w:name="_Toc198463645"/>
       <w:r>
         <w:lastRenderedPageBreak/>
-        <w:t>der entsprechenden GroupConfiguration führt sie für timesBot von der BotConfiguration SpawnNewBot mit dem prefab von der BotConfiguration aus</w:t>
-      </w:r>
-      <w:r>
-        <w:t xml:space="preserve">, </w:t>
-      </w:r>
-      <w:r>
-        <w:t>gibt SpawnNewBot den isLast boolean weiter</w:t>
-      </w:r>
-      <w:r>
-        <w:t xml:space="preserve"> und wartet für tillNextBot Sekunden.</w:t>
-      </w:r>
-    </w:p>
-    <w:p>
-      <w:pPr>
-        <w:jc w:val="both"/>
-      </w:pPr>
-      <w:r>
-        <w:t>Eine Ebene höher kümmert sich SpawnGroupsInWave um das Spawnen der Gruppen.</w:t>
-      </w:r>
-      <w:r>
-        <w:t xml:space="preserve"> Diese hat wieder zwei Parameter: WaveConfiguration waveConfig und den Boolean isLast. Für die Anzahl an Gruppen in der entsprechenden Welle (Diese wird als Parameter gegeben) geht sie alle Gruppen der Welle durch und startet jeweils die Coroutine SpawnGroup und gibt ihnen den Boolean isLast weiter. Als letztes wartet die Routine für tillNextGroup Sekunden, von der momentanen Gruppe, bis der nächste Durchlauf der For-Schleife beginnt. Nach der For-Schleife endet die Routine.</w:t>
-      </w:r>
-    </w:p>
-    <w:p>
-      <w:pPr>
-        <w:jc w:val="both"/>
-      </w:pPr>
-      <w:r>
-        <w:t>In der höchsten Ebene kümmert sich die Coroutine SpawnWaves um das starten und enden der Wellen. Diese Routine besteht momentan nur aus einer For-schleife, die so oft ausgeführt wird, wie es Wellen gibt / geben soll. Jeden durchlauf führt sie SpawnGroupsInWave, der momentanen Welle aus. So werden genau so viele Gruppen gespawnt, wie die aktuelle Welle erhalten soll. Beim letzten durchlauf der For-Schleife wird für den isLast Boolean von SpawnGroupsInWave true angegeben. Das heißt, der isLast Boolean gibt an, ob die Aktuelle Gruppe oder der aktuelle Bot der letzten Welle angehörig ist. Am Ende der For-Schleife wird so lange gewartet, bis es keine Gegner mehr in dieser Szene gibt</w:t>
-      </w:r>
-      <w:r>
-        <w:t xml:space="preserve">, bevor die For-Schleife erneut durchläuft. So Startet eine nächste Welle erst, wenn alle Gegner getötet wurden oder gegen die Base gelaufen sind. </w:t>
-      </w:r>
-    </w:p>
-    <w:p>
-      <w:pPr>
-        <w:jc w:val="both"/>
-      </w:pPr>
-      <w:r>
-        <w:t>Der Boolean isLast diente ursprünglich dazu, die nächste Welle erst zu starten, wenn die Gegner der vorherigen Welle alle getötet wurden. Momentan dient er aber lediglich dazu, dass man nach der letzten Welle wieder zur Levelauswahl zurückkehrt. Diese Funktion ist aber im DamageTest Skript eingebaut.</w:t>
-      </w:r>
-    </w:p>
-    <w:p>
-      <w:pPr>
-        <w:pStyle w:val="berschrift2"/>
-        <w:jc w:val="both"/>
-      </w:pPr>
-      <w:bookmarkStart w:id="55" w:name="_Toc193990467"/>
-      <w:r>
-        <w:t>Erstes Gemeinsames Ziel</w:t>
-      </w:r>
-      <w:r>
-        <w:t xml:space="preserve"> (Jaron</w:t>
-      </w:r>
-      <w:r>
-        <w:t xml:space="preserve"> &amp; Tim</w:t>
-      </w:r>
-      <w:r>
-        <w:t>): Spawning überarbeiten</w:t>
-      </w:r>
-      <w:bookmarkEnd w:id="55"/>
-    </w:p>
-    <w:p>
-      <w:pPr>
-        <w:jc w:val="both"/>
-      </w:pPr>
-    </w:p>
-    <w:p>
-      <w:pPr>
-        <w:jc w:val="both"/>
-      </w:pPr>
-      <w:r>
-        <w:t xml:space="preserve">Jaron: </w:t>
-      </w:r>
-      <w:r>
-        <w:t xml:space="preserve">Tim ist gerade dabei mithilfe von Blender neue </w:t>
-      </w:r>
-      <w:r>
-        <w:t>Türme zu Designen</w:t>
-      </w:r>
-    </w:p>
-    <w:p>
-      <w:pPr>
-        <w:jc w:val="both"/>
-      </w:pPr>
-      <w:r>
-        <w:t>Tim: Ein wichtiger Aspekt den wir während der Programmierung des Spawn</w:t>
-      </w:r>
-      <w:r>
-        <w:t xml:space="preserve">CancelRadius‘ vergessen hatten, war zu Überprüfen, ob auch der Turm, der gespawnt werden soll selbst einen höheren spawnCancelRadius besitzt, als sein Abstand zum nächstgelegenen Turm. Bisher hat der Turm bei dem Platzierprozess nur überprüft, ob es einen bereits platzierten Turm gibt, der einen höheren spawnCancelRadius besitzt, als dessen Abstand zum Turm, der gerade vom Spieler gezogen wird und dementsprechend isPositionValid </w:t>
-      </w:r>
-      <w:r>
-        <w:t>false oder true gesetzt. Diesen Fehler wollte ich Fixen, also habe ich in dem preview Skript in der Abfrage isPositionValid eine</w:t>
-      </w:r>
-      <w:r>
-        <w:t>n float</w:t>
-      </w:r>
-      <w:r>
-        <w:t xml:space="preserve"> „ownCancelRadius“ zugefügt, welcher als SpawnCancelRadius vom previewObject definiert wird. Dieser wird dann neben dem tower.spawnCancelRadius mit dem Abstand verglichen, sodass</w:t>
-      </w:r>
-      <w:r>
-        <w:t xml:space="preserve"> isPositionValid false ist, auch wenn ein Turm innerhalb des SpawnCancelRadius‘ von dem Turm steht, der gerade vom Spieler platziert wird.</w:t>
-      </w:r>
-    </w:p>
-    <w:p>
-      <w:pPr>
-        <w:jc w:val="both"/>
-      </w:pPr>
-    </w:p>
-    <w:p>
-      <w:pPr>
-        <w:pStyle w:val="berschrift1"/>
-        <w:jc w:val="both"/>
-      </w:pPr>
-      <w:bookmarkStart w:id="56" w:name="_Toc193990468"/>
-      <w:r>
         <w:t>Notizen</w:t>
       </w:r>
-      <w:bookmarkEnd w:id="56"/>
+      <w:bookmarkEnd w:id="57"/>
       <w:r>
         <w:t xml:space="preserve"> </w:t>
       </w:r>
@@ -13524,7 +13570,6 @@
         <w:jc w:val="both"/>
       </w:pPr>
       <w:r>
-        <w:lastRenderedPageBreak/>
         <w:tab/>
       </w:r>
       <w:r>
@@ -13554,20 +13599,33 @@
     </w:p>
     <w:p>
       <w:pPr>
+        <w:jc w:val="both"/>
+      </w:pPr>
+      <w:r>
+        <w:rPr>
+          <w:b/>
+        </w:rPr>
+        <w:t xml:space="preserve">Tipps von ChatGPT: </w:t>
+      </w:r>
+    </w:p>
+    <w:p>
+      <w:pPr>
+        <w:jc w:val="both"/>
+      </w:pPr>
+      <w:r>
+        <w:t>18.05.2025: Auf Effizienz in den Skripts achten in den Skripts, wie das Finden von Gegnern im Tower-Skript.</w:t>
+      </w:r>
+    </w:p>
+    <w:p>
+      <w:pPr>
         <w:pStyle w:val="berschrift2"/>
         <w:jc w:val="both"/>
-        <w:rPr>
-          <w:lang w:val="en-US"/>
-        </w:rPr>
-      </w:pPr>
-      <w:bookmarkStart w:id="57" w:name="_Toc193990469"/>
-      <w:r>
-        <w:rPr>
-          <w:lang w:val="en-US"/>
-        </w:rPr>
+      </w:pPr>
+      <w:bookmarkStart w:id="58" w:name="_Toc198463646"/>
+      <w:r>
         <w:t>Plan für Q2</w:t>
       </w:r>
-      <w:bookmarkEnd w:id="57"/>
+      <w:bookmarkEnd w:id="58"/>
     </w:p>
     <w:p>
       <w:pPr>
@@ -13850,11 +13908,11 @@
         <w:pStyle w:val="berschrift2"/>
         <w:jc w:val="both"/>
       </w:pPr>
-      <w:bookmarkStart w:id="58" w:name="_Toc193990470"/>
+      <w:bookmarkStart w:id="59" w:name="_Toc198463647"/>
       <w:r>
         <w:t>Probleme</w:t>
       </w:r>
-      <w:bookmarkEnd w:id="58"/>
+      <w:bookmarkEnd w:id="59"/>
     </w:p>
     <w:p>
       <w:pPr>
@@ -13885,11 +13943,12 @@
         <w:pStyle w:val="berschrift2"/>
         <w:jc w:val="both"/>
       </w:pPr>
-      <w:bookmarkStart w:id="59" w:name="_Toc193990471"/>
-      <w:r>
+      <w:bookmarkStart w:id="60" w:name="_Toc198463648"/>
+      <w:r>
+        <w:lastRenderedPageBreak/>
         <w:t>Erst in Q3</w:t>
       </w:r>
-      <w:bookmarkEnd w:id="59"/>
+      <w:bookmarkEnd w:id="60"/>
     </w:p>
     <w:p>
       <w:pPr>
@@ -13908,11 +13967,11 @@
         <w:pStyle w:val="berschrift2"/>
         <w:jc w:val="both"/>
       </w:pPr>
-      <w:bookmarkStart w:id="60" w:name="_Toc193990472"/>
+      <w:bookmarkStart w:id="61" w:name="_Toc198463649"/>
       <w:r>
         <w:t>Story</w:t>
       </w:r>
-      <w:bookmarkEnd w:id="60"/>
+      <w:bookmarkEnd w:id="61"/>
       <w:r>
         <w:t xml:space="preserve"> </w:t>
       </w:r>
@@ -13958,7 +14017,6 @@
           <w:b/>
           <w:bCs/>
         </w:rPr>
-        <w:lastRenderedPageBreak/>
         <w:t>Twist:</w:t>
       </w:r>
       <w:r>
@@ -15596,6 +15654,205 @@
     </w:lvl>
   </w:abstractNum>
   <w:abstractNum w:abstractNumId="13" w15:restartNumberingAfterBreak="0">
+    <w:nsid w:val="48010CAD"/>
+    <w:multiLevelType w:val="hybridMultilevel"/>
+    <w:tmpl w:val="E2125608"/>
+    <w:lvl w:ilvl="0" w:tplc="04070001">
+      <w:start w:val="1"/>
+      <w:numFmt w:val="bullet"/>
+      <w:lvlText w:val=""/>
+      <w:lvlJc w:val="left"/>
+      <w:pPr>
+        <w:ind w:left="720" w:hanging="360"/>
+      </w:pPr>
+      <w:rPr>
+        <w:rFonts w:ascii="Symbol" w:hAnsi="Symbol" w:hint="default"/>
+      </w:rPr>
+    </w:lvl>
+    <w:lvl w:ilvl="1" w:tplc="04070003" w:tentative="1">
+      <w:start w:val="1"/>
+      <w:numFmt w:val="bullet"/>
+      <w:lvlText w:val="o"/>
+      <w:lvlJc w:val="left"/>
+      <w:pPr>
+        <w:ind w:left="1440" w:hanging="360"/>
+      </w:pPr>
+      <w:rPr>
+        <w:rFonts w:ascii="Courier New" w:hAnsi="Courier New" w:cs="Courier New" w:hint="default"/>
+      </w:rPr>
+    </w:lvl>
+    <w:lvl w:ilvl="2" w:tplc="04070005" w:tentative="1">
+      <w:start w:val="1"/>
+      <w:numFmt w:val="bullet"/>
+      <w:lvlText w:val=""/>
+      <w:lvlJc w:val="left"/>
+      <w:pPr>
+        <w:ind w:left="2160" w:hanging="360"/>
+      </w:pPr>
+      <w:rPr>
+        <w:rFonts w:ascii="Wingdings" w:hAnsi="Wingdings" w:hint="default"/>
+      </w:rPr>
+    </w:lvl>
+    <w:lvl w:ilvl="3" w:tplc="04070001" w:tentative="1">
+      <w:start w:val="1"/>
+      <w:numFmt w:val="bullet"/>
+      <w:lvlText w:val=""/>
+      <w:lvlJc w:val="left"/>
+      <w:pPr>
+        <w:ind w:left="2880" w:hanging="360"/>
+      </w:pPr>
+      <w:rPr>
+        <w:rFonts w:ascii="Symbol" w:hAnsi="Symbol" w:hint="default"/>
+      </w:rPr>
+    </w:lvl>
+    <w:lvl w:ilvl="4" w:tplc="04070003" w:tentative="1">
+      <w:start w:val="1"/>
+      <w:numFmt w:val="bullet"/>
+      <w:lvlText w:val="o"/>
+      <w:lvlJc w:val="left"/>
+      <w:pPr>
+        <w:ind w:left="3600" w:hanging="360"/>
+      </w:pPr>
+      <w:rPr>
+        <w:rFonts w:ascii="Courier New" w:hAnsi="Courier New" w:cs="Courier New" w:hint="default"/>
+      </w:rPr>
+    </w:lvl>
+    <w:lvl w:ilvl="5" w:tplc="04070005" w:tentative="1">
+      <w:start w:val="1"/>
+      <w:numFmt w:val="bullet"/>
+      <w:lvlText w:val=""/>
+      <w:lvlJc w:val="left"/>
+      <w:pPr>
+        <w:ind w:left="4320" w:hanging="360"/>
+      </w:pPr>
+      <w:rPr>
+        <w:rFonts w:ascii="Wingdings" w:hAnsi="Wingdings" w:hint="default"/>
+      </w:rPr>
+    </w:lvl>
+    <w:lvl w:ilvl="6" w:tplc="04070001" w:tentative="1">
+      <w:start w:val="1"/>
+      <w:numFmt w:val="bullet"/>
+      <w:lvlText w:val=""/>
+      <w:lvlJc w:val="left"/>
+      <w:pPr>
+        <w:ind w:left="5040" w:hanging="360"/>
+      </w:pPr>
+      <w:rPr>
+        <w:rFonts w:ascii="Symbol" w:hAnsi="Symbol" w:hint="default"/>
+      </w:rPr>
+    </w:lvl>
+    <w:lvl w:ilvl="7" w:tplc="04070003" w:tentative="1">
+      <w:start w:val="1"/>
+      <w:numFmt w:val="bullet"/>
+      <w:lvlText w:val="o"/>
+      <w:lvlJc w:val="left"/>
+      <w:pPr>
+        <w:ind w:left="5760" w:hanging="360"/>
+      </w:pPr>
+      <w:rPr>
+        <w:rFonts w:ascii="Courier New" w:hAnsi="Courier New" w:cs="Courier New" w:hint="default"/>
+      </w:rPr>
+    </w:lvl>
+    <w:lvl w:ilvl="8" w:tplc="04070005" w:tentative="1">
+      <w:start w:val="1"/>
+      <w:numFmt w:val="bullet"/>
+      <w:lvlText w:val=""/>
+      <w:lvlJc w:val="left"/>
+      <w:pPr>
+        <w:ind w:left="6480" w:hanging="360"/>
+      </w:pPr>
+      <w:rPr>
+        <w:rFonts w:ascii="Wingdings" w:hAnsi="Wingdings" w:hint="default"/>
+      </w:rPr>
+    </w:lvl>
+  </w:abstractNum>
+  <w:abstractNum w:abstractNumId="14" w15:restartNumberingAfterBreak="0">
+    <w:nsid w:val="4AF26ABE"/>
+    <w:multiLevelType w:val="hybridMultilevel"/>
+    <w:tmpl w:val="9FC4D45A"/>
+    <w:lvl w:ilvl="0" w:tplc="0407000F">
+      <w:start w:val="1"/>
+      <w:numFmt w:val="decimal"/>
+      <w:lvlText w:val="%1."/>
+      <w:lvlJc w:val="left"/>
+      <w:pPr>
+        <w:ind w:left="720" w:hanging="360"/>
+      </w:pPr>
+    </w:lvl>
+    <w:lvl w:ilvl="1" w:tplc="04070019" w:tentative="1">
+      <w:start w:val="1"/>
+      <w:numFmt w:val="lowerLetter"/>
+      <w:lvlText w:val="%2."/>
+      <w:lvlJc w:val="left"/>
+      <w:pPr>
+        <w:ind w:left="1440" w:hanging="360"/>
+      </w:pPr>
+    </w:lvl>
+    <w:lvl w:ilvl="2" w:tplc="0407001B" w:tentative="1">
+      <w:start w:val="1"/>
+      <w:numFmt w:val="lowerRoman"/>
+      <w:lvlText w:val="%3."/>
+      <w:lvlJc w:val="right"/>
+      <w:pPr>
+        <w:ind w:left="2160" w:hanging="180"/>
+      </w:pPr>
+    </w:lvl>
+    <w:lvl w:ilvl="3" w:tplc="0407000F" w:tentative="1">
+      <w:start w:val="1"/>
+      <w:numFmt w:val="decimal"/>
+      <w:lvlText w:val="%4."/>
+      <w:lvlJc w:val="left"/>
+      <w:pPr>
+        <w:ind w:left="2880" w:hanging="360"/>
+      </w:pPr>
+    </w:lvl>
+    <w:lvl w:ilvl="4" w:tplc="04070019" w:tentative="1">
+      <w:start w:val="1"/>
+      <w:numFmt w:val="lowerLetter"/>
+      <w:lvlText w:val="%5."/>
+      <w:lvlJc w:val="left"/>
+      <w:pPr>
+        <w:ind w:left="3600" w:hanging="360"/>
+      </w:pPr>
+    </w:lvl>
+    <w:lvl w:ilvl="5" w:tplc="0407001B" w:tentative="1">
+      <w:start w:val="1"/>
+      <w:numFmt w:val="lowerRoman"/>
+      <w:lvlText w:val="%6."/>
+      <w:lvlJc w:val="right"/>
+      <w:pPr>
+        <w:ind w:left="4320" w:hanging="180"/>
+      </w:pPr>
+    </w:lvl>
+    <w:lvl w:ilvl="6" w:tplc="0407000F" w:tentative="1">
+      <w:start w:val="1"/>
+      <w:numFmt w:val="decimal"/>
+      <w:lvlText w:val="%7."/>
+      <w:lvlJc w:val="left"/>
+      <w:pPr>
+        <w:ind w:left="5040" w:hanging="360"/>
+      </w:pPr>
+    </w:lvl>
+    <w:lvl w:ilvl="7" w:tplc="04070019" w:tentative="1">
+      <w:start w:val="1"/>
+      <w:numFmt w:val="lowerLetter"/>
+      <w:lvlText w:val="%8."/>
+      <w:lvlJc w:val="left"/>
+      <w:pPr>
+        <w:ind w:left="5760" w:hanging="360"/>
+      </w:pPr>
+    </w:lvl>
+    <w:lvl w:ilvl="8" w:tplc="0407001B" w:tentative="1">
+      <w:start w:val="1"/>
+      <w:numFmt w:val="lowerRoman"/>
+      <w:lvlText w:val="%9."/>
+      <w:lvlJc w:val="right"/>
+      <w:pPr>
+        <w:ind w:left="6480" w:hanging="180"/>
+      </w:pPr>
+    </w:lvl>
+  </w:abstractNum>
+  <w:abstractNum w:abstractNumId="15" w15:restartNumberingAfterBreak="0">
     <w:nsid w:val="54B56F70"/>
     <w:multiLevelType w:val="hybridMultilevel"/>
     <w:tmpl w:val="2688ACFC"/>
@@ -15707,7 +15964,7 @@
       </w:rPr>
     </w:lvl>
   </w:abstractNum>
-  <w:abstractNum w:abstractNumId="14" w15:restartNumberingAfterBreak="0">
+  <w:abstractNum w:abstractNumId="16" w15:restartNumberingAfterBreak="0">
     <w:nsid w:val="58910BB6"/>
     <w:multiLevelType w:val="multilevel"/>
     <w:tmpl w:val="ED00B9AE"/>
@@ -15856,7 +16113,7 @@
       </w:rPr>
     </w:lvl>
   </w:abstractNum>
-  <w:abstractNum w:abstractNumId="15" w15:restartNumberingAfterBreak="0">
+  <w:abstractNum w:abstractNumId="17" w15:restartNumberingAfterBreak="0">
     <w:nsid w:val="5FAE5B63"/>
     <w:multiLevelType w:val="hybridMultilevel"/>
     <w:tmpl w:val="5AA03DA0"/>
@@ -15969,7 +16226,7 @@
       </w:rPr>
     </w:lvl>
   </w:abstractNum>
-  <w:abstractNum w:abstractNumId="16" w15:restartNumberingAfterBreak="0">
+  <w:abstractNum w:abstractNumId="18" w15:restartNumberingAfterBreak="0">
     <w:nsid w:val="622B6163"/>
     <w:multiLevelType w:val="hybridMultilevel"/>
     <w:tmpl w:val="CA7C88A2"/>
@@ -16082,7 +16339,7 @@
       </w:rPr>
     </w:lvl>
   </w:abstractNum>
-  <w:abstractNum w:abstractNumId="17" w15:restartNumberingAfterBreak="0">
+  <w:abstractNum w:abstractNumId="19" w15:restartNumberingAfterBreak="0">
     <w:nsid w:val="63E50532"/>
     <w:multiLevelType w:val="multilevel"/>
     <w:tmpl w:val="E4CC23DE"/>
@@ -16231,7 +16488,7 @@
       </w:rPr>
     </w:lvl>
   </w:abstractNum>
-  <w:abstractNum w:abstractNumId="18" w15:restartNumberingAfterBreak="0">
+  <w:abstractNum w:abstractNumId="20" w15:restartNumberingAfterBreak="0">
     <w:nsid w:val="64B7156A"/>
     <w:multiLevelType w:val="hybridMultilevel"/>
     <w:tmpl w:val="6C3819EE"/>
@@ -16317,7 +16574,7 @@
       </w:pPr>
     </w:lvl>
   </w:abstractNum>
-  <w:abstractNum w:abstractNumId="19" w15:restartNumberingAfterBreak="0">
+  <w:abstractNum w:abstractNumId="21" w15:restartNumberingAfterBreak="0">
     <w:nsid w:val="6B1F4F66"/>
     <w:multiLevelType w:val="hybridMultilevel"/>
     <w:tmpl w:val="A6B26C3A"/>
@@ -16403,7 +16660,7 @@
       </w:pPr>
     </w:lvl>
   </w:abstractNum>
-  <w:abstractNum w:abstractNumId="20" w15:restartNumberingAfterBreak="0">
+  <w:abstractNum w:abstractNumId="22" w15:restartNumberingAfterBreak="0">
     <w:nsid w:val="73B95E20"/>
     <w:multiLevelType w:val="hybridMultilevel"/>
     <w:tmpl w:val="9618BB2E"/>
@@ -16492,7 +16749,7 @@
       </w:pPr>
     </w:lvl>
   </w:abstractNum>
-  <w:abstractNum w:abstractNumId="21" w15:restartNumberingAfterBreak="0">
+  <w:abstractNum w:abstractNumId="23" w15:restartNumberingAfterBreak="0">
     <w:nsid w:val="7DCB22DF"/>
     <w:multiLevelType w:val="multilevel"/>
     <w:tmpl w:val="E82ED1F0"/>
@@ -16642,7 +16899,7 @@
     </w:lvl>
   </w:abstractNum>
   <w:num w:numId="1" w16cid:durableId="1603800212">
-    <w:abstractNumId w:val="13"/>
+    <w:abstractNumId w:val="15"/>
   </w:num>
   <w:num w:numId="2" w16cid:durableId="544636598">
     <w:abstractNumId w:val="0"/>
@@ -16654,7 +16911,7 @@
     <w:abstractNumId w:val="2"/>
   </w:num>
   <w:num w:numId="5" w16cid:durableId="822238649">
-    <w:abstractNumId w:val="21"/>
+    <w:abstractNumId w:val="23"/>
   </w:num>
   <w:num w:numId="6" w16cid:durableId="13307564">
     <w:abstractNumId w:val="12"/>
@@ -16663,16 +16920,16 @@
     <w:abstractNumId w:val="7"/>
   </w:num>
   <w:num w:numId="8" w16cid:durableId="6175693">
-    <w:abstractNumId w:val="14"/>
+    <w:abstractNumId w:val="16"/>
   </w:num>
   <w:num w:numId="9" w16cid:durableId="804084024">
-    <w:abstractNumId w:val="17"/>
+    <w:abstractNumId w:val="19"/>
   </w:num>
   <w:num w:numId="10" w16cid:durableId="1994487310">
     <w:abstractNumId w:val="1"/>
   </w:num>
   <w:num w:numId="11" w16cid:durableId="88742969">
-    <w:abstractNumId w:val="16"/>
+    <w:abstractNumId w:val="18"/>
   </w:num>
   <w:num w:numId="12" w16cid:durableId="1987471759">
     <w:abstractNumId w:val="6"/>
@@ -16681,7 +16938,7 @@
     <w:abstractNumId w:val="11"/>
   </w:num>
   <w:num w:numId="14" w16cid:durableId="764501557">
-    <w:abstractNumId w:val="15"/>
+    <w:abstractNumId w:val="17"/>
   </w:num>
   <w:num w:numId="15" w16cid:durableId="758332300">
     <w:abstractNumId w:val="5"/>
@@ -16696,16 +16953,22 @@
     <w:abstractNumId w:val="4"/>
   </w:num>
   <w:num w:numId="19" w16cid:durableId="1349453863">
-    <w:abstractNumId w:val="18"/>
+    <w:abstractNumId w:val="20"/>
   </w:num>
   <w:num w:numId="20" w16cid:durableId="1569145012">
-    <w:abstractNumId w:val="19"/>
+    <w:abstractNumId w:val="21"/>
   </w:num>
   <w:num w:numId="21" w16cid:durableId="1303851769">
     <w:abstractNumId w:val="9"/>
   </w:num>
   <w:num w:numId="22" w16cid:durableId="1628007618">
-    <w:abstractNumId w:val="20"/>
+    <w:abstractNumId w:val="22"/>
+  </w:num>
+  <w:num w:numId="23" w16cid:durableId="763959479">
+    <w:abstractNumId w:val="13"/>
+  </w:num>
+  <w:num w:numId="24" w16cid:durableId="1847402002">
+    <w:abstractNumId w:val="14"/>
   </w:num>
 </w:numbering>
 </file>

</xml_diff>

<commit_message>
Und diese Biene die ich meine nennt sich Majaaaaa
</commit_message>
<xml_diff>
--- a/Dokumentation Seminarkurs.docx
+++ b/Dokumentation Seminarkurs.docx
@@ -6400,6 +6400,36 @@
       <w:pPr>
         <w:pStyle w:val="Listenabsatz"/>
         <w:numPr>
+          <w:ilvl w:val="3"/>
+          <w:numId w:val="11"/>
+        </w:numPr>
+        <w:jc w:val="both"/>
+        <w:rPr>
+          <w:sz w:val="24"/>
+          <w:szCs w:val="24"/>
+        </w:rPr>
+      </w:pPr>
+      <w:r>
+        <w:rPr>
+          <w:color w:val="8EAADB" w:themeColor="accent1" w:themeTint="99"/>
+          <w:sz w:val="24"/>
+          <w:szCs w:val="24"/>
+        </w:rPr>
+        <w:t>Der Schuss-Bereich eines Turmes wird angezeigt (</w:t>
+      </w:r>
+      <w:r>
+        <w:rPr>
+          <w:color w:val="8EAADB" w:themeColor="accent1" w:themeTint="99"/>
+          <w:sz w:val="24"/>
+          <w:szCs w:val="24"/>
+        </w:rPr>
+        <w:t xml:space="preserve"> verändert sich bei Hindernissen, ist gegebenenfalls nicht rund usw.)</w:t>
+      </w:r>
+    </w:p>
+    <w:p>
+      <w:pPr>
+        <w:pStyle w:val="Listenabsatz"/>
+        <w:numPr>
           <w:ilvl w:val="1"/>
           <w:numId w:val="11"/>
         </w:numPr>
@@ -6696,14 +6726,7 @@
           <w:sz w:val="24"/>
           <w:szCs w:val="24"/>
         </w:rPr>
-        <w:t>Meine erste Aufgabe bestand darin, die erste Funktion für unsere Gegner zu programmieren, sie sollten also zunächst in einem bestimmten Intervall an einer bestimmten Position geklont werden und von dort aus ein Ziel verfolgen.</w:t>
-      </w:r>
-      <w:r>
-        <w:rPr>
-          <w:sz w:val="24"/>
-          <w:szCs w:val="24"/>
-        </w:rPr>
-        <w:t xml:space="preserve"> Um anzufangen musste ich mich vorerst in Unity einarbeiten. Dafür habe ich erste Dinge in einem anderen Projekt getestet und mich mit der </w:t>
+        <w:t xml:space="preserve">Meine erste Aufgabe bestand darin, die erste Funktion für unsere Gegner zu programmieren, sie sollten also zunächst in einem bestimmten Intervall an einer bestimmten Position geklont </w:t>
       </w:r>
       <w:r>
         <w:rPr>
@@ -6711,7 +6734,14 @@
           <w:szCs w:val="24"/>
         </w:rPr>
         <w:lastRenderedPageBreak/>
-        <w:t xml:space="preserve">Umgebung vertraut gemacht. Geholfen haben mir dabei YouTube – Tutorials und ChatGPT. Gestellte Prompts waren zum Beispiel </w:t>
+        <w:t>werden und von dort aus ein Ziel verfolgen.</w:t>
+      </w:r>
+      <w:r>
+        <w:rPr>
+          <w:sz w:val="24"/>
+          <w:szCs w:val="24"/>
+        </w:rPr>
+        <w:t xml:space="preserve"> Um anzufangen musste ich mich vorerst in Unity einarbeiten. Dafür habe ich erste Dinge in einem anderen Projekt getestet und mich mit der Umgebung vertraut gemacht. Geholfen haben mir dabei YouTube – Tutorials und ChatGPT. Gestellte Prompts waren zum Beispiel </w:t>
       </w:r>
       <w:r>
         <w:rPr>
@@ -13023,6 +13053,17 @@
         <w:t>24.5: Scene Level drei bearbeitet, Unity hat mir mit einer komischen Bewegung in der Scene einen Strich durch die Rechnung gezogen</w:t>
       </w:r>
     </w:p>
+    <w:p>
+      <w:r>
+        <w:t>25.5: Fehler festgestellt: Die Canon Tower drehen sich auch, wenn man dabei ist, andere Türme zu platzieren</w:t>
+      </w:r>
+      <w:r>
+        <w:t xml:space="preserve"> (Wenn man „R“ drückt)</w:t>
+      </w:r>
+      <w:r>
+        <w:t>.</w:t>
+      </w:r>
+    </w:p>
     <w:p/>
     <w:p>
       <w:pPr>
@@ -13126,14 +13167,14 @@
         </w:r>
       </w:hyperlink>
       <w:r>
-        <w:t>). Auf jeden Button legte ich ein Skript „LevelSelector“ welches bis zu diesem Zeitpunkt nichts weiter macht, als die entsprechende Scene zu öffnen, wenn man auf den Button klickt.</w:t>
-      </w:r>
-      <w:r>
-        <w:t xml:space="preserve"> Ich kann mir vorstellen, dass dieses </w:t>
+        <w:t xml:space="preserve">). Auf jeden </w:t>
       </w:r>
       <w:r>
         <w:lastRenderedPageBreak/>
-        <w:t>Skript aber noch mehrere Änderungen durchlaufen wird, wenn wir zum Beispiel Features, wie Schwierigkeitsgrade oder das Unlocken von Leveln hinzufügen wollen.</w:t>
+        <w:t>Button legte ich ein Skript „LevelSelector“ welches bis zu diesem Zeitpunkt nichts weiter macht, als die entsprechende Scene zu öffnen, wenn man auf den Button klickt.</w:t>
+      </w:r>
+      <w:r>
+        <w:t xml:space="preserve"> Ich kann mir vorstellen, dass dieses Skript aber noch mehrere Änderungen durchlaufen wird, wenn wir zum Beispiel Features, wie Schwierigkeitsgrade oder das Unlocken von Leveln hinzufügen wollen.</w:t>
       </w:r>
     </w:p>
     <w:p>
@@ -13304,6 +13345,7 @@
         <w:jc w:val="both"/>
       </w:pPr>
       <w:r>
+        <w:lastRenderedPageBreak/>
         <w:t>Die Wellen sollen erst zur nächsten Welle wechseln, sobald der letzte Bot stirbt</w:t>
       </w:r>
       <w:r>
@@ -13323,7 +13365,6 @@
         <w:jc w:val="both"/>
       </w:pPr>
       <w:r>
-        <w:lastRenderedPageBreak/>
         <w:t>Das BotsOnPath Skript so überarbeiten, dass man die Gruppen innerhalb der Wellen ebenso anpassen kann.</w:t>
       </w:r>
     </w:p>
@@ -13460,137 +13501,131 @@
         <w:jc w:val="both"/>
       </w:pPr>
       <w:r>
+        <w:lastRenderedPageBreak/>
         <w:t xml:space="preserve">Die Coroutine MoveBotAlongPath kümmert sich darum, den Gegner entlang des Pfades Laufen zu lassen und zwar so: Aus dem Parameter bekommt die Routine ein GameObject namens enemy. Zunächst wird ein float distanceTravelled </w:t>
       </w:r>
       <w:r>
-        <w:t xml:space="preserve">deklariert, der wichtig für die Funktion des PathCreators ist. </w:t>
-      </w:r>
+        <w:t>deklariert, der wichtig für die Funktion des PathCreators ist. Danach nimmt sich MoveBotAlongPath das DamageTest Skript von enemy und tut folgendes solange, wie enemy lebt (damageTest.isAlive): Sie berechnet die distanceTravelled anhand des Speeds des Bots selbst, des speedMulitpliers und der vergangenen Zeit seit dem letzten Frame und setzt somit die Position und Rotation von enemy an der Distance an dem PathCreator (So funktioniert der PathCreator). Sobald enemy nicht mehr „Alive“ ist, endet die Coroutine.</w:t>
+      </w:r>
+    </w:p>
+    <w:p>
+      <w:pPr>
+        <w:jc w:val="both"/>
+      </w:pPr>
+      <w:r>
+        <w:t xml:space="preserve">Die Methode SpawnNewBot erhält als Parameter </w:t>
+      </w:r>
+      <w:r>
+        <w:t>ein GameObject botPrefab und einen Boolean isLast und beginnt damit, das botPrefab an der Position null des PathCreators zu instanziieren und sich dessen damageTest Skript zu nehmen. „damageTest“ besitzt ebenfalls einen Boolean isLast. Dieser wird mithilfe dieser Methode true gesetzt, wenn der Parameter isLast ebenfalls true ist und andersrum. Danach startet SpawnNewBot die Coroutine MoveBotAlongPath mit dem GamObject, was gerade instanziiert wurde.</w:t>
+      </w:r>
+    </w:p>
+    <w:p>
+      <w:pPr>
+        <w:jc w:val="both"/>
+      </w:pPr>
+      <w:r>
+        <w:t>Eine Ebene höher beginnt die Zuständigkeit der Coroutine SpawnGroup. SpawnGroup hat besitzt zwei Parameter: GroupConfiguration groupConfig, wodurch die</w:t>
+      </w:r>
+      <w:r>
+        <w:t xml:space="preserve"> Methode Zugang zu den Variablen der entsprechenden GroupConfiguration bekommt, und einen Boolean isLast. Für jede BotConfiguration in der entsprechenden GroupConfiguration führt sie für timesBot von der BotConfiguration SpawnNewBot mit dem prefab von der BotConfiguration aus</w:t>
+      </w:r>
+      <w:r>
+        <w:t xml:space="preserve">, </w:t>
+      </w:r>
+      <w:r>
+        <w:t>gibt SpawnNewBot den isLast boolean weiter</w:t>
+      </w:r>
+      <w:r>
+        <w:t xml:space="preserve"> und wartet für tillNextBot Sekunden.</w:t>
+      </w:r>
+    </w:p>
+    <w:p>
+      <w:pPr>
+        <w:jc w:val="both"/>
+      </w:pPr>
+      <w:r>
+        <w:t>Eine Ebene höher kümmert sich SpawnGroupsInWave um das Spawnen der Gruppen.</w:t>
+      </w:r>
+      <w:r>
+        <w:t xml:space="preserve"> Diese hat wieder zwei Parameter: WaveConfiguration waveConfig und den Boolean isLast. Für die Anzahl an Gruppen in der entsprechenden Welle (Diese wird als Parameter gegeben) geht sie alle Gruppen der Welle durch und startet jeweils die Coroutine SpawnGroup und gibt ihnen den Boolean isLast weiter. Als letztes wartet die Routine für tillNextGroup Sekunden, von der momentanen Gruppe, bis der nächste Durchlauf der For-Schleife beginnt. Nach der For-Schleife endet die Routine.</w:t>
+      </w:r>
+    </w:p>
+    <w:p>
+      <w:pPr>
+        <w:jc w:val="both"/>
+      </w:pPr>
+      <w:r>
+        <w:t>In der höchsten Ebene kümmert sich die Coroutine SpawnWaves um das starten und enden der Wellen. Diese Routine besteht momentan nur aus einer For-schleife, die so oft ausgeführt wird, wie es Wellen gibt / geben soll. Jeden durchlauf führt sie SpawnGroupsInWave, der momentanen Welle aus. So werden genau so viele Gruppen gespawnt, wie die aktuelle Welle erhalten soll. Beim letzten durchlauf der For-Schleife wird für den isLast Boolean von SpawnGroupsInWave true angegeben. Das heißt, der isLast Boolean gibt an, ob die Aktuelle Gruppe oder der aktuelle Bot der letzten Welle angehörig ist. Am Ende der For-Schleife wird so lange gewartet, bis es keine Gegner mehr in dieser Szene gibt</w:t>
+      </w:r>
+      <w:r>
+        <w:t xml:space="preserve">, bevor die For-Schleife erneut durchläuft. So Startet eine nächste Welle erst, wenn alle Gegner getötet wurden oder gegen die Base gelaufen sind. </w:t>
+      </w:r>
+    </w:p>
+    <w:p>
+      <w:pPr>
+        <w:jc w:val="both"/>
+      </w:pPr>
+      <w:r>
+        <w:t>Der Boolean isLast diente ursprünglich dazu, die nächste Welle erst zu starten, wenn die Gegner der vorherigen Welle alle getötet wurden. Momentan dient er aber lediglich dazu, dass man nach der letzten Welle wieder zur Levelauswahl zurückkehrt. Diese Funktion ist aber im DamageTest Skript eingebaut.</w:t>
+      </w:r>
+    </w:p>
+    <w:p>
+      <w:pPr>
+        <w:jc w:val="both"/>
+      </w:pPr>
+      <w:r>
+        <w:t>25.5:  Drittes Level Environment</w:t>
+      </w:r>
+    </w:p>
+    <w:p>
+      <w:pPr>
+        <w:pStyle w:val="berschrift2"/>
+        <w:jc w:val="both"/>
+      </w:pPr>
+      <w:bookmarkStart w:id="56" w:name="_Toc198463644"/>
+      <w:r>
+        <w:t>Erstes Gemeinsames Ziel</w:t>
+      </w:r>
+      <w:r>
+        <w:t xml:space="preserve"> (Jaron</w:t>
+      </w:r>
+      <w:r>
+        <w:t xml:space="preserve"> &amp; Tim</w:t>
+      </w:r>
+      <w:r>
+        <w:t>): Spawning überarbeiten</w:t>
+      </w:r>
+      <w:bookmarkEnd w:id="56"/>
+    </w:p>
+    <w:p>
+      <w:pPr>
+        <w:jc w:val="both"/>
+      </w:pPr>
+    </w:p>
+    <w:p>
+      <w:pPr>
+        <w:jc w:val="both"/>
+      </w:pPr>
+      <w:r>
+        <w:t xml:space="preserve">Jaron: </w:t>
+      </w:r>
+      <w:r>
+        <w:t xml:space="preserve">Tim ist gerade dabei mithilfe von Blender neue </w:t>
+      </w:r>
+      <w:r>
+        <w:t>Türme zu Designen</w:t>
+      </w:r>
+    </w:p>
+    <w:p>
+      <w:pPr>
+        <w:jc w:val="both"/>
+      </w:pPr>
       <w:r>
         <w:lastRenderedPageBreak/>
-        <w:t>Danach nimmt sich MoveBotAlongPath das DamageTest Skript von enemy und tut folgendes solange, wie enemy lebt (damageTest.isAlive): Sie berechnet die distanceTravelled anhand des Speeds des Bots selbst, des speedMulitpliers und der vergangenen Zeit seit dem letzten Frame und setzt somit die Position und Rotation von enemy an der Distance an dem PathCreator (So funktioniert der PathCreator). Sobald enemy nicht mehr „Alive“ ist, endet die Coroutine.</w:t>
-      </w:r>
-    </w:p>
-    <w:p>
-      <w:pPr>
-        <w:jc w:val="both"/>
-      </w:pPr>
-      <w:r>
-        <w:t xml:space="preserve">Die Methode SpawnNewBot erhält als Parameter </w:t>
-      </w:r>
-      <w:r>
-        <w:t>ein GameObject botPrefab und einen Boolean isLast und beginnt damit, das botPrefab an der Position null des PathCreators zu instanziieren und sich dessen damageTest Skript zu nehmen. „damageTest“ besitzt ebenfalls einen Boolean isLast. Dieser wird mithilfe dieser Methode true gesetzt, wenn der Parameter isLast ebenfalls true ist und andersrum. Danach startet SpawnNewBot die Coroutine MoveBotAlongPath mit dem GamObject, was gerade instanziiert wurde.</w:t>
-      </w:r>
-    </w:p>
-    <w:p>
-      <w:pPr>
-        <w:jc w:val="both"/>
-      </w:pPr>
-      <w:r>
-        <w:t>Eine Ebene höher beginnt die Zuständigkeit der Coroutine SpawnGroup. SpawnGroup hat besitzt zwei Parameter: GroupConfiguration groupConfig, wodurch die</w:t>
-      </w:r>
-      <w:r>
-        <w:t xml:space="preserve"> Methode Zugang zu den Variablen der entsprechenden GroupConfiguration bekommt, und einen Boolean isLast. Für jede BotConfiguration in der entsprechenden GroupConfiguration führt sie für timesBot von der BotConfiguration SpawnNewBot mit dem prefab von der BotConfiguration aus</w:t>
-      </w:r>
-      <w:r>
-        <w:t xml:space="preserve">, </w:t>
-      </w:r>
-      <w:r>
-        <w:t>gibt SpawnNewBot den isLast boolean weiter</w:t>
-      </w:r>
-      <w:r>
-        <w:t xml:space="preserve"> und wartet für tillNextBot Sekunden.</w:t>
-      </w:r>
-    </w:p>
-    <w:p>
-      <w:pPr>
-        <w:jc w:val="both"/>
-      </w:pPr>
-      <w:r>
-        <w:t>Eine Ebene höher kümmert sich SpawnGroupsInWave um das Spawnen der Gruppen.</w:t>
-      </w:r>
-      <w:r>
-        <w:t xml:space="preserve"> Diese hat wieder zwei Parameter: WaveConfiguration waveConfig und den Boolean isLast. Für die Anzahl an Gruppen in der entsprechenden Welle (Diese wird als Parameter gegeben) geht sie alle Gruppen der Welle durch und startet jeweils die Coroutine SpawnGroup und gibt ihnen den Boolean isLast weiter. Als letztes wartet die Routine für tillNextGroup Sekunden, von der momentanen Gruppe, bis der nächste Durchlauf der For-Schleife beginnt. Nach der For-Schleife endet die Routine.</w:t>
-      </w:r>
-    </w:p>
-    <w:p>
-      <w:pPr>
-        <w:jc w:val="both"/>
-      </w:pPr>
-      <w:r>
-        <w:t>In der höchsten Ebene kümmert sich die Coroutine SpawnWaves um das starten und enden der Wellen. Diese Routine besteht momentan nur aus einer For-schleife, die so oft ausgeführt wird, wie es Wellen gibt / geben soll. Jeden durchlauf führt sie SpawnGroupsInWave, der momentanen Welle aus. So werden genau so viele Gruppen gespawnt, wie die aktuelle Welle erhalten soll. Beim letzten durchlauf der For-Schleife wird für den isLast Boolean von SpawnGroupsInWave true angegeben. Das heißt, der isLast Boolean gibt an, ob die Aktuelle Gruppe oder der aktuelle Bot der letzten Welle angehörig ist. Am Ende der For-Schleife wird so lange gewartet, bis es keine Gegner mehr in dieser Szene gibt</w:t>
-      </w:r>
-      <w:r>
-        <w:t xml:space="preserve">, bevor die For-Schleife erneut durchläuft. So Startet eine nächste Welle erst, wenn alle Gegner getötet wurden oder gegen die Base gelaufen sind. </w:t>
-      </w:r>
-    </w:p>
-    <w:p>
-      <w:pPr>
-        <w:jc w:val="both"/>
-      </w:pPr>
-      <w:r>
-        <w:t>Der Boolean isLast diente ursprünglich dazu, die nächste Welle erst zu starten, wenn die Gegner der vorherigen Welle alle getötet wurden. Momentan dient er aber lediglich dazu, dass man nach der letzten Welle wieder zur Levelauswahl zurückkehrt. Diese Funktion ist aber im DamageTest Skript eingebaut.</w:t>
-      </w:r>
-    </w:p>
-    <w:p>
-      <w:pPr>
-        <w:jc w:val="both"/>
-      </w:pPr>
-      <w:r>
-        <w:t>25.5:  Drittes Level Environment</w:t>
-      </w:r>
-    </w:p>
-    <w:p>
-      <w:pPr>
-        <w:pStyle w:val="berschrift2"/>
-        <w:jc w:val="both"/>
-      </w:pPr>
-      <w:bookmarkStart w:id="56" w:name="_Toc198463644"/>
-      <w:r>
-        <w:t>Erstes Gemeinsames Ziel</w:t>
-      </w:r>
-      <w:r>
-        <w:t xml:space="preserve"> (Jaron</w:t>
-      </w:r>
-      <w:r>
-        <w:t xml:space="preserve"> &amp; Tim</w:t>
-      </w:r>
-      <w:r>
-        <w:t>): Spawning überarbeiten</w:t>
-      </w:r>
-      <w:bookmarkEnd w:id="56"/>
-    </w:p>
-    <w:p>
-      <w:pPr>
-        <w:jc w:val="both"/>
-      </w:pPr>
-    </w:p>
-    <w:p>
-      <w:pPr>
-        <w:jc w:val="both"/>
-      </w:pPr>
-      <w:r>
-        <w:t xml:space="preserve">Jaron: </w:t>
-      </w:r>
-      <w:r>
-        <w:t xml:space="preserve">Tim ist gerade dabei mithilfe von Blender neue </w:t>
-      </w:r>
-      <w:r>
-        <w:t>Türme zu Designen</w:t>
-      </w:r>
-    </w:p>
-    <w:p>
-      <w:pPr>
-        <w:jc w:val="both"/>
-      </w:pPr>
-      <w:r>
         <w:t>Tim: Ein wichtiger Aspekt den wir während der Programmierung des Spawn</w:t>
       </w:r>
       <w:r>
-        <w:t xml:space="preserve">CancelRadius‘ vergessen hatten, war zu Überprüfen, ob auch der Turm, der gespawnt werden soll selbst einen höheren spawnCancelRadius besitzt, als sein Abstand zum nächstgelegenen Turm. Bisher hat der Turm bei dem </w:t>
-      </w:r>
-      <w:r>
-        <w:lastRenderedPageBreak/>
-        <w:t xml:space="preserve">Platzierprozess nur überprüft, ob es einen bereits platzierten Turm gibt, der einen höheren spawnCancelRadius besitzt, als dessen Abstand zum Turm, der gerade vom Spieler gezogen wird und dementsprechend isPositionValid </w:t>
+        <w:t xml:space="preserve">CancelRadius‘ vergessen hatten, war zu Überprüfen, ob auch der Turm, der gespawnt werden soll selbst einen höheren spawnCancelRadius besitzt, als sein Abstand zum nächstgelegenen Turm. Bisher hat der Turm bei dem Platzierprozess nur überprüft, ob es einen bereits platzierten Turm gibt, der einen höheren spawnCancelRadius besitzt, als dessen Abstand zum Turm, der gerade vom Spieler gezogen wird und dementsprechend isPositionValid </w:t>
       </w:r>
       <w:r>
         <w:t>false oder true gesetzt. Diesen Fehler wollte ich Fixen, also habe ich in dem preview Skript in der Abfrage isPositionValid eine</w:t>
@@ -13954,6 +13989,7 @@
         <w:jc w:val="both"/>
       </w:pPr>
       <w:r>
+        <w:lastRenderedPageBreak/>
         <w:t>Mit Blender auseinandersetzen</w:t>
       </w:r>
     </w:p>
@@ -13993,7 +14029,6 @@
         <w:jc w:val="both"/>
       </w:pPr>
       <w:r>
-        <w:lastRenderedPageBreak/>
         <w:t>Q2 Dokumentation</w:t>
       </w:r>
     </w:p>

</xml_diff>